<commit_message>
Faltava um ponto numa frase
</commit_message>
<xml_diff>
--- a/Projeto.docx
+++ b/Projeto.docx
@@ -353,9 +353,8 @@
           <w:szCs w:val="24"/>
           <w:lang w:eastAsia="pt-PT"/>
         </w:rPr>
-        <w:t xml:space="preserve">O email é característico de cada utilizador e deve ter um formato adequado (de email). Por outro lado, a password tem de ter tamanho maior que 5 e pelo menos uma letra maiúscula, </w:t>
-      </w:r>
-      <w:proofErr w:type="gramStart"/>
+        <w:t>O email é característico de cada utilizador e deve ter um formato adequado (de email). Por outro lado, a password tem de ter tamanho maior que 5 e pelo menos uma letra maiúscula, uma minúscula e um número</w:t>
+      </w:r>
       <w:r>
         <w:rPr>
           <w:rFonts w:ascii="Arial" w:eastAsia="Arial" w:hAnsi="Arial" w:cs="Arial"/>
@@ -364,7 +363,7 @@
           <w:szCs w:val="24"/>
           <w:lang w:eastAsia="pt-PT"/>
         </w:rPr>
-        <w:t>uma minúscula e um número</w:t>
+        <w:t>.</w:t>
       </w:r>
       <w:r>
         <w:rPr>
@@ -384,18 +383,7 @@
           <w:szCs w:val="24"/>
           <w:lang w:val="pt-BR" w:eastAsia="pt-PT"/>
         </w:rPr>
-        <w:t>As</w:t>
-      </w:r>
-      <w:proofErr w:type="gramEnd"/>
-      <w:r>
-        <w:rPr>
-          <w:rFonts w:ascii="Arial" w:eastAsia="Arial" w:hAnsi="Arial" w:cs="Arial"/>
-          <w:color w:val="auto"/>
-          <w:sz w:val="24"/>
-          <w:szCs w:val="24"/>
-          <w:lang w:val="pt-BR" w:eastAsia="pt-PT"/>
-        </w:rPr>
-        <w:t xml:space="preserve"> contas dos utilizadores são constituídas por no máximo 5 </w:t>
+        <w:t xml:space="preserve">As contas dos utilizadores são constituídas por no máximo 5 </w:t>
       </w:r>
       <w:r>
         <w:rPr>
@@ -7117,7 +7105,7 @@
         <v:path o:extrusionok="f" gradientshapeok="t" o:connecttype="rect"/>
         <o:lock v:ext="edit" aspectratio="t"/>
       </v:shapetype>
-      <v:shape id="_x0000_i1257" type="#_x0000_t75" style="width:85.8pt;height:83.4pt;visibility:visible" o:bullet="t">
+      <v:shape id="_x0000_i1258" type="#_x0000_t75" style="width:85.8pt;height:83.4pt;visibility:visible" o:bullet="t">
         <v:imagedata r:id="rId1" o:title=""/>
       </v:shape>
     </w:pict>
@@ -11530,7 +11518,7 @@
     <w:rsid w:val="0071235F"/>
     <w:rsid w:val="008B4556"/>
     <w:rsid w:val="00B132D7"/>
-    <w:rsid w:val="00B43FE6"/>
+    <w:rsid w:val="00B41A66"/>
     <w:rsid w:val="00CC3C22"/>
   </w:rsids>
   <m:mathPr>

</xml_diff>

<commit_message>
escrevi sobre restricoes nao implementadas
</commit_message>
<xml_diff>
--- a/Projeto.docx
+++ b/Projeto.docx
@@ -4695,7 +4695,47 @@
           <w:sz w:val="24"/>
           <w:szCs w:val="24"/>
         </w:rPr>
-        <w:t>email: chave primária (PRIMARY KEY)</w:t>
+        <w:t>email: chave primária (PRIMARY KEY</w:t>
+      </w:r>
+      <w:r>
+        <w:rPr>
+          <w:rFonts w:ascii="Consolas" w:hAnsi="Consolas"/>
+          <w:color w:val="auto"/>
+          <w:sz w:val="24"/>
+          <w:szCs w:val="24"/>
+        </w:rPr>
+        <w:t xml:space="preserve">) e </w:t>
+      </w:r>
+      <w:r>
+        <w:rPr>
+          <w:rFonts w:ascii="Consolas" w:hAnsi="Consolas"/>
+          <w:color w:val="auto"/>
+          <w:sz w:val="24"/>
+          <w:szCs w:val="24"/>
+        </w:rPr>
+        <w:t xml:space="preserve">deve estar em formato de e-mail (será feito para a terceira entrega, usando </w:t>
+      </w:r>
+      <w:proofErr w:type="spellStart"/>
+      <w:r>
+        <w:rPr>
+          <w:rFonts w:ascii="Consolas" w:hAnsi="Consolas"/>
+          <w:i/>
+          <w:iCs/>
+          <w:color w:val="auto"/>
+          <w:sz w:val="24"/>
+          <w:szCs w:val="24"/>
+        </w:rPr>
+        <w:t>triggers</w:t>
+      </w:r>
+      <w:proofErr w:type="spellEnd"/>
+      <w:r>
+        <w:rPr>
+          <w:rFonts w:ascii="Consolas" w:hAnsi="Consolas"/>
+          <w:color w:val="auto"/>
+          <w:sz w:val="24"/>
+          <w:szCs w:val="24"/>
+        </w:rPr>
+        <w:t>)</w:t>
       </w:r>
     </w:p>
     <w:p>
@@ -4721,25 +4761,52 @@
         </w:rPr>
         <w:t xml:space="preserve">password: tamanho é maior ou igual a 5 (CHECK e </w:t>
       </w:r>
-      <w:proofErr w:type="spellStart"/>
-      <w:r>
-        <w:rPr>
-          <w:rFonts w:ascii="Consolas" w:hAnsi="Consolas"/>
-          <w:color w:val="auto"/>
-          <w:sz w:val="24"/>
-          <w:szCs w:val="24"/>
-        </w:rPr>
-        <w:t>length</w:t>
-      </w:r>
-      <w:proofErr w:type="spellEnd"/>
-      <w:r>
-        <w:rPr>
-          <w:rFonts w:ascii="Consolas" w:hAnsi="Consolas"/>
-          <w:color w:val="auto"/>
-          <w:sz w:val="24"/>
-          <w:szCs w:val="24"/>
-        </w:rPr>
-        <w:t>())</w:t>
+      <w:proofErr w:type="gramStart"/>
+      <w:r>
+        <w:rPr>
+          <w:rFonts w:ascii="Consolas" w:hAnsi="Consolas"/>
+          <w:color w:val="auto"/>
+          <w:sz w:val="24"/>
+          <w:szCs w:val="24"/>
+        </w:rPr>
+        <w:t>length(</w:t>
+      </w:r>
+      <w:proofErr w:type="gramEnd"/>
+      <w:r>
+        <w:rPr>
+          <w:rFonts w:ascii="Consolas" w:hAnsi="Consolas"/>
+          <w:color w:val="auto"/>
+          <w:sz w:val="24"/>
+          <w:szCs w:val="24"/>
+        </w:rPr>
+        <w:t>))</w:t>
+      </w:r>
+      <w:r>
+        <w:rPr>
+          <w:rFonts w:ascii="Consolas" w:hAnsi="Consolas"/>
+          <w:color w:val="auto"/>
+          <w:sz w:val="24"/>
+          <w:szCs w:val="24"/>
+        </w:rPr>
+        <w:t xml:space="preserve"> e deve ter pelo menos uma letra minúscula, maiúscula e um número (</w:t>
+      </w:r>
+      <w:r>
+        <w:rPr>
+          <w:rFonts w:ascii="Consolas" w:hAnsi="Consolas"/>
+          <w:color w:val="auto"/>
+          <w:sz w:val="24"/>
+          <w:szCs w:val="24"/>
+        </w:rPr>
+        <w:t>será feito para a terceira entrega</w:t>
+      </w:r>
+      <w:r>
+        <w:rPr>
+          <w:rFonts w:ascii="Consolas" w:hAnsi="Consolas"/>
+          <w:color w:val="auto"/>
+          <w:sz w:val="24"/>
+          <w:szCs w:val="24"/>
+        </w:rPr>
+        <w:t>, usando conteúdos ainda não lecionados)</w:t>
       </w:r>
     </w:p>
     <w:p>
@@ -4832,6 +4899,24 @@
         </w:rPr>
         <w:t>preco: maior que 0 (CHECK)</w:t>
       </w:r>
+      <w:r>
+        <w:rPr>
+          <w:rFonts w:ascii="Consolas" w:hAnsi="Consolas"/>
+          <w:color w:val="auto"/>
+          <w:sz w:val="24"/>
+          <w:szCs w:val="24"/>
+        </w:rPr>
+        <w:t xml:space="preserve"> e é calculado a partir do número de perfis e do tipo de conta </w:t>
+      </w:r>
+      <w:r>
+        <w:rPr>
+          <w:rFonts w:ascii="Consolas" w:hAnsi="Consolas"/>
+          <w:color w:val="auto"/>
+          <w:sz w:val="24"/>
+          <w:szCs w:val="24"/>
+        </w:rPr>
+        <w:t>(será feito para a terceira entrega, usando conteúdos ainda não lecionados)</w:t>
+      </w:r>
     </w:p>
     <w:p>
       <w:pPr>
@@ -5227,6 +5312,7 @@
           <w:sz w:val="24"/>
           <w:szCs w:val="24"/>
         </w:rPr>
+        <w:lastRenderedPageBreak/>
         <w:t>tipo: chave primária (PRIMARY KEY) e tem que que pertencer a [</w:t>
       </w:r>
       <w:r>
@@ -5355,7 +5441,6 @@
           <w:sz w:val="24"/>
           <w:szCs w:val="24"/>
         </w:rPr>
-        <w:lastRenderedPageBreak/>
         <w:t>-</w:t>
       </w:r>
       <w:r>
@@ -6014,6 +6099,7 @@
           <w:sz w:val="24"/>
           <w:szCs w:val="24"/>
         </w:rPr>
+        <w:lastRenderedPageBreak/>
         <w:t xml:space="preserve">idConteudo: </w:t>
       </w:r>
       <w:r>
@@ -6100,7 +6186,6 @@
           <w:sz w:val="24"/>
           <w:szCs w:val="24"/>
         </w:rPr>
-        <w:lastRenderedPageBreak/>
         <w:t>-</w:t>
       </w:r>
       <w:r>
@@ -7105,7 +7190,7 @@
         <v:path o:extrusionok="f" gradientshapeok="t" o:connecttype="rect"/>
         <o:lock v:ext="edit" aspectratio="t"/>
       </v:shapetype>
-      <v:shape id="_x0000_i1258" type="#_x0000_t75" style="width:85.8pt;height:83.4pt;visibility:visible" o:bullet="t">
+      <v:shape id="_x0000_i1060" type="#_x0000_t75" style="width:85.95pt;height:83.3pt;visibility:visible" o:bullet="t">
         <v:imagedata r:id="rId1" o:title=""/>
       </v:shape>
     </w:pict>
@@ -11280,7 +11365,7 @@
     <w:charset w:val="00"/>
     <w:family w:val="roman"/>
     <w:pitch w:val="variable"/>
-    <w:sig w:usb0="E0002AFF" w:usb1="C0007843" w:usb2="00000009" w:usb3="00000000" w:csb0="000001FF" w:csb1="00000000"/>
+    <w:sig w:usb0="E0002EFF" w:usb1="C000785B" w:usb2="00000009" w:usb3="00000000" w:csb0="000001FF" w:csb1="00000000"/>
   </w:font>
   <w:font w:name="Courier New">
     <w:panose1 w:val="02070309020205020404"/>
@@ -11301,7 +11386,7 @@
     <w:charset w:val="00"/>
     <w:family w:val="swiss"/>
     <w:pitch w:val="variable"/>
-    <w:sig w:usb0="A0002AEF" w:usb1="4000207B" w:usb2="00000000" w:usb3="00000000" w:csb0="000001FF" w:csb1="00000000"/>
+    <w:sig w:usb0="E4002EFF" w:usb1="C000247B" w:usb2="00000009" w:usb3="00000000" w:csb0="000001FF" w:csb1="00000000"/>
   </w:font>
   <w:font w:name="Dotum">
     <w:altName w:val="돋움"/>
@@ -11324,7 +11409,7 @@
     <w:charset w:val="00"/>
     <w:family w:val="swiss"/>
     <w:pitch w:val="variable"/>
-    <w:sig w:usb0="E0002AFF" w:usb1="C0007843" w:usb2="00000009" w:usb3="00000000" w:csb0="000001FF" w:csb1="00000000"/>
+    <w:sig w:usb0="E0002EFF" w:usb1="C000785B" w:usb2="00000009" w:usb3="00000000" w:csb0="000001FF" w:csb1="00000000"/>
   </w:font>
   <w:font w:name="Consolas">
     <w:panose1 w:val="020B0609020204030204"/>
@@ -11338,7 +11423,7 @@
     <w:charset w:val="00"/>
     <w:family w:val="swiss"/>
     <w:pitch w:val="variable"/>
-    <w:sig w:usb0="E0002AFF" w:usb1="4000ACFF" w:usb2="00000001" w:usb3="00000000" w:csb0="000001FF" w:csb1="00000000"/>
+    <w:sig w:usb0="E4002EFF" w:usb1="C000247B" w:usb2="00000009" w:usb3="00000000" w:csb0="000001FF" w:csb1="00000000"/>
   </w:font>
 </w:fonts>
 </file>
@@ -11513,6 +11598,7 @@
   <w:rsids>
     <w:rsidRoot w:val="000651DB"/>
     <w:rsid w:val="000651DB"/>
+    <w:rsid w:val="00563273"/>
     <w:rsid w:val="00656FE1"/>
     <w:rsid w:val="00675010"/>
     <w:rsid w:val="0071235F"/>
@@ -12290,6 +12376,15 @@
 </file>
 
 <file path=customXml/item1.xml><?xml version="1.0" encoding="utf-8"?>
+<p:properties xmlns:p="http://schemas.microsoft.com/office/2006/metadata/properties" xmlns:xsi="http://www.w3.org/2001/XMLSchema-instance" xmlns:pc="http://schemas.microsoft.com/office/infopath/2007/PartnerControls">
+  <documentManagement>
+    <Status xmlns="71af3243-3dd4-4a8d-8c0d-dd76da1f02a5">Not started</Status>
+    <MediaServiceKeyPoints xmlns="71af3243-3dd4-4a8d-8c0d-dd76da1f02a5" xsi:nil="true"/>
+  </documentManagement>
+</p:properties>
+</file>
+
+<file path=customXml/item2.xml><?xml version="1.0" encoding="utf-8"?>
 <ct:contentTypeSchema xmlns:ct="http://schemas.microsoft.com/office/2006/metadata/contentType" xmlns:ma="http://schemas.microsoft.com/office/2006/metadata/properties/metaAttributes" ct:_="" ma:_="" ma:contentTypeName="Document" ma:contentTypeID="0x01010079F111ED35F8CC479449609E8A0923A6" ma:contentTypeVersion="12" ma:contentTypeDescription="Create a new document." ma:contentTypeScope="" ma:versionID="fa6e671f1cd7e4d96ff9652be322dd5e">
   <xsd:schema xmlns:xsd="http://www.w3.org/2001/XMLSchema" xmlns:xs="http://www.w3.org/2001/XMLSchema" xmlns:p="http://schemas.microsoft.com/office/2006/metadata/properties" xmlns:ns2="71af3243-3dd4-4a8d-8c0d-dd76da1f02a5" xmlns:ns3="16c05727-aa75-4e4a-9b5f-8a80a1165891" targetNamespace="http://schemas.microsoft.com/office/2006/metadata/properties" ma:root="true" ma:fieldsID="4e2496f70b101db0b8013f30a071bbf7" ns2:_="" ns3:_="">
     <xsd:import namespace="71af3243-3dd4-4a8d-8c0d-dd76da1f02a5"/>
@@ -12510,16 +12605,11 @@
 </ct:contentTypeSchema>
 </file>
 
-<file path=customXml/item2.xml><?xml version="1.0" encoding="utf-8"?>
-<p:properties xmlns:p="http://schemas.microsoft.com/office/2006/metadata/properties" xmlns:xsi="http://www.w3.org/2001/XMLSchema-instance" xmlns:pc="http://schemas.microsoft.com/office/infopath/2007/PartnerControls">
-  <documentManagement>
-    <Status xmlns="71af3243-3dd4-4a8d-8c0d-dd76da1f02a5">Not started</Status>
-    <MediaServiceKeyPoints xmlns="71af3243-3dd4-4a8d-8c0d-dd76da1f02a5" xsi:nil="true"/>
-  </documentManagement>
-</p:properties>
+<file path=customXml/item3.xml><?xml version="1.0" encoding="utf-8"?>
+<b:Sources xmlns:b="http://schemas.openxmlformats.org/officeDocument/2006/bibliography" xmlns="http://schemas.openxmlformats.org/officeDocument/2006/bibliography" SelectedStyle="\APASixthEditionOfficeOnline.xsl" StyleName="APA" Version="6"/>
 </file>
 
-<file path=customXml/item3.xml><?xml version="1.0" encoding="utf-8"?>
+<file path=customXml/item4.xml><?xml version="1.0" encoding="utf-8"?>
 <?mso-contentType ?>
 <FormTemplates xmlns="http://schemas.microsoft.com/sharepoint/v3/contenttype/forms">
   <Display>DocumentLibraryForm</Display>
@@ -12528,11 +12618,17 @@
 </FormTemplates>
 </file>
 
-<file path=customXml/item4.xml><?xml version="1.0" encoding="utf-8"?>
-<b:Sources xmlns:b="http://schemas.openxmlformats.org/officeDocument/2006/bibliography" xmlns="http://schemas.openxmlformats.org/officeDocument/2006/bibliography" SelectedStyle="\APASixthEditionOfficeOnline.xsl" StyleName="APA" Version="6"/>
+<file path=customXml/itemProps1.xml><?xml version="1.0" encoding="utf-8"?>
+<ds:datastoreItem xmlns:ds="http://schemas.openxmlformats.org/officeDocument/2006/customXml" ds:itemID="{3B837835-72CB-4299-965D-EC30EB543F7B}">
+  <ds:schemaRefs>
+    <ds:schemaRef ds:uri="http://schemas.microsoft.com/office/2006/metadata/properties"/>
+    <ds:schemaRef ds:uri="http://schemas.microsoft.com/office/infopath/2007/PartnerControls"/>
+    <ds:schemaRef ds:uri="71af3243-3dd4-4a8d-8c0d-dd76da1f02a5"/>
+  </ds:schemaRefs>
+</ds:datastoreItem>
 </file>
 
-<file path=customXml/itemProps1.xml><?xml version="1.0" encoding="utf-8"?>
+<file path=customXml/itemProps2.xml><?xml version="1.0" encoding="utf-8"?>
 <ds:datastoreItem xmlns:ds="http://schemas.openxmlformats.org/officeDocument/2006/customXml" ds:itemID="{E661F654-B318-449E-80A5-A95570B90262}">
   <ds:schemaRefs>
     <ds:schemaRef ds:uri="http://schemas.microsoft.com/office/2006/metadata/contentType"/>
@@ -12551,28 +12647,18 @@
 </ds:datastoreItem>
 </file>
 
-<file path=customXml/itemProps2.xml><?xml version="1.0" encoding="utf-8"?>
-<ds:datastoreItem xmlns:ds="http://schemas.openxmlformats.org/officeDocument/2006/customXml" ds:itemID="{3B837835-72CB-4299-965D-EC30EB543F7B}">
+<file path=customXml/itemProps3.xml><?xml version="1.0" encoding="utf-8"?>
+<ds:datastoreItem xmlns:ds="http://schemas.openxmlformats.org/officeDocument/2006/customXml" ds:itemID="{D00C8E3E-3925-4C5D-9658-D1C2FDAAAB0A}">
   <ds:schemaRefs>
-    <ds:schemaRef ds:uri="http://schemas.microsoft.com/office/2006/metadata/properties"/>
-    <ds:schemaRef ds:uri="http://schemas.microsoft.com/office/infopath/2007/PartnerControls"/>
-    <ds:schemaRef ds:uri="71af3243-3dd4-4a8d-8c0d-dd76da1f02a5"/>
+    <ds:schemaRef ds:uri="http://schemas.openxmlformats.org/officeDocument/2006/bibliography"/>
   </ds:schemaRefs>
 </ds:datastoreItem>
 </file>
 
-<file path=customXml/itemProps3.xml><?xml version="1.0" encoding="utf-8"?>
+<file path=customXml/itemProps4.xml><?xml version="1.0" encoding="utf-8"?>
 <ds:datastoreItem xmlns:ds="http://schemas.openxmlformats.org/officeDocument/2006/customXml" ds:itemID="{BFF75F1C-B41B-488A-9267-68864D3C15A5}">
   <ds:schemaRefs>
     <ds:schemaRef ds:uri="http://schemas.microsoft.com/sharepoint/v3/contenttype/forms"/>
   </ds:schemaRefs>
 </ds:datastoreItem>
-</file>
-
-<file path=customXml/itemProps4.xml><?xml version="1.0" encoding="utf-8"?>
-<ds:datastoreItem xmlns:ds="http://schemas.openxmlformats.org/officeDocument/2006/customXml" ds:itemID="{D00C8E3E-3925-4C5D-9658-D1C2FDAAAB0A}">
-  <ds:schemaRefs>
-    <ds:schemaRef ds:uri="http://schemas.openxmlformats.org/officeDocument/2006/bibliography"/>
-  </ds:schemaRefs>
-</ds:datastoreItem>
 </file>
</xml_diff>

<commit_message>
Adicionei uma nota para o atributo pago
</commit_message>
<xml_diff>
--- a/Projeto.docx
+++ b/Projeto.docx
@@ -3046,6 +3046,85 @@
     <w:p>
       <w:pPr>
         <w:spacing w:before="240" w:after="240" w:line="276" w:lineRule="auto"/>
+        <w:ind w:firstLine="720"/>
+        <w:rPr>
+          <w:rFonts w:ascii="Arial" w:eastAsia="Arial" w:hAnsi="Arial" w:cs="Arial"/>
+          <w:color w:val="auto"/>
+          <w:sz w:val="24"/>
+          <w:szCs w:val="24"/>
+          <w:lang w:val="pt-BR" w:eastAsia="pt-PT"/>
+        </w:rPr>
+      </w:pPr>
+      <w:r>
+        <w:rPr>
+          <w:rFonts w:ascii="Arial" w:eastAsia="Arial" w:hAnsi="Arial" w:cs="Arial"/>
+          <w:b/>
+          <w:bCs/>
+          <w:color w:val="auto"/>
+          <w:sz w:val="24"/>
+          <w:szCs w:val="24"/>
+          <w:lang w:val="pt-BR" w:eastAsia="pt-PT"/>
+        </w:rPr>
+        <w:t xml:space="preserve">Nota: </w:t>
+      </w:r>
+      <w:r>
+        <w:rPr>
+          <w:rFonts w:ascii="Arial" w:eastAsia="Arial" w:hAnsi="Arial" w:cs="Arial"/>
+          <w:color w:val="auto"/>
+          <w:sz w:val="24"/>
+          <w:szCs w:val="24"/>
+          <w:lang w:val="pt-BR" w:eastAsia="pt-PT"/>
+        </w:rPr>
+        <w:t xml:space="preserve">Nesta análise, estamos a ignorar o atributo ‘preco’ da tabela Utilizador, que poderia constituir uma violação  à forma BCNF. Fazemos isto porque, na terceira entrega, este não fará mais parte da tabela, </w:t>
+      </w:r>
+      <w:r>
+        <w:rPr>
+          <w:rFonts w:ascii="Arial" w:eastAsia="Arial" w:hAnsi="Arial" w:cs="Arial"/>
+          <w:color w:val="auto"/>
+          <w:sz w:val="24"/>
+          <w:szCs w:val="24"/>
+          <w:lang w:val="pt-BR" w:eastAsia="pt-PT"/>
+        </w:rPr>
+        <w:t>visto que se trata de um atributo derivado</w:t>
+      </w:r>
+      <w:r>
+        <w:rPr>
+          <w:rFonts w:ascii="Arial" w:eastAsia="Arial" w:hAnsi="Arial" w:cs="Arial"/>
+          <w:color w:val="auto"/>
+          <w:sz w:val="24"/>
+          <w:szCs w:val="24"/>
+          <w:lang w:val="pt-BR" w:eastAsia="pt-PT"/>
+        </w:rPr>
+        <w:t xml:space="preserve">, pelo que vai ser calculado, por exemplo, com um </w:t>
+      </w:r>
+      <w:r>
+        <w:rPr>
+          <w:rFonts w:ascii="Arial" w:eastAsia="Arial" w:hAnsi="Arial" w:cs="Arial"/>
+          <w:i/>
+          <w:iCs/>
+          <w:color w:val="auto"/>
+          <w:sz w:val="24"/>
+          <w:szCs w:val="24"/>
+          <w:lang w:val="pt-BR" w:eastAsia="pt-PT"/>
+        </w:rPr>
+        <w:t>VIEW</w:t>
+      </w:r>
+      <w:r>
+        <w:rPr>
+          <w:rFonts w:ascii="Arial" w:eastAsia="Arial" w:hAnsi="Arial" w:cs="Arial"/>
+          <w:i/>
+          <w:iCs/>
+          <w:color w:val="auto"/>
+          <w:sz w:val="24"/>
+          <w:szCs w:val="24"/>
+          <w:lang w:val="pt-BR" w:eastAsia="pt-PT"/>
+        </w:rPr>
+        <w:t>.</w:t>
+      </w:r>
+    </w:p>
+    <w:p>
+      <w:pPr>
+        <w:spacing w:before="240" w:after="240" w:line="276" w:lineRule="auto"/>
         <w:rPr>
           <w:rFonts w:ascii="Arial" w:eastAsia="Arial" w:hAnsi="Arial" w:cs="Arial"/>
           <w:color w:val="auto"/>
@@ -3674,6 +3753,7 @@
           <w:sz w:val="24"/>
           <w:szCs w:val="24"/>
         </w:rPr>
+        <w:lastRenderedPageBreak/>
         <w:t>-Filme</w:t>
       </w:r>
       <w:r>
@@ -3787,7 +3867,6 @@
           <w:sz w:val="24"/>
           <w:szCs w:val="24"/>
         </w:rPr>
-        <w:lastRenderedPageBreak/>
         <w:t>{idConteudo}</w:t>
       </w:r>
       <w:r>
@@ -4301,17 +4380,48 @@
           <w:sz w:val="24"/>
           <w:szCs w:val="24"/>
         </w:rPr>
-        <w:t xml:space="preserve"> = {id</w:t>
-      </w:r>
-      <w:r>
-        <w:rPr>
-          <w:rFonts w:ascii="Consolas" w:hAnsi="Consolas"/>
-          <w:color w:val="auto"/>
-          <w:sz w:val="24"/>
-          <w:szCs w:val="24"/>
-        </w:rPr>
-        <w:t>Conteudo, resolucao</w:t>
-      </w:r>
+        <w:t xml:space="preserve"> = {</w:t>
+      </w:r>
+      <w:proofErr w:type="spellStart"/>
+      <w:r>
+        <w:rPr>
+          <w:rFonts w:ascii="Consolas" w:hAnsi="Consolas"/>
+          <w:color w:val="auto"/>
+          <w:sz w:val="24"/>
+          <w:szCs w:val="24"/>
+        </w:rPr>
+        <w:t>id</w:t>
+      </w:r>
+      <w:r>
+        <w:rPr>
+          <w:rFonts w:ascii="Consolas" w:hAnsi="Consolas"/>
+          <w:color w:val="auto"/>
+          <w:sz w:val="24"/>
+          <w:szCs w:val="24"/>
+        </w:rPr>
+        <w:t>Conteudo</w:t>
+      </w:r>
+      <w:proofErr w:type="spellEnd"/>
+      <w:r>
+        <w:rPr>
+          <w:rFonts w:ascii="Consolas" w:hAnsi="Consolas"/>
+          <w:color w:val="auto"/>
+          <w:sz w:val="24"/>
+          <w:szCs w:val="24"/>
+        </w:rPr>
+        <w:t xml:space="preserve">, </w:t>
+      </w:r>
+      <w:proofErr w:type="spellStart"/>
+      <w:r>
+        <w:rPr>
+          <w:rFonts w:ascii="Consolas" w:hAnsi="Consolas"/>
+          <w:color w:val="auto"/>
+          <w:sz w:val="24"/>
+          <w:szCs w:val="24"/>
+        </w:rPr>
+        <w:t>resolucao</w:t>
+      </w:r>
+      <w:proofErr w:type="spellEnd"/>
       <w:r>
         <w:rPr>
           <w:rFonts w:ascii="Consolas" w:hAnsi="Consolas"/>
@@ -4416,8 +4526,39 @@
           <w:sz w:val="24"/>
           <w:szCs w:val="24"/>
         </w:rPr>
-        <w:t xml:space="preserve"> = {idFilme, resolucao</w:t>
-      </w:r>
+        <w:t xml:space="preserve"> = {</w:t>
+      </w:r>
+      <w:proofErr w:type="spellStart"/>
+      <w:r>
+        <w:rPr>
+          <w:rFonts w:ascii="Consolas" w:hAnsi="Consolas"/>
+          <w:color w:val="auto"/>
+          <w:sz w:val="24"/>
+          <w:szCs w:val="24"/>
+        </w:rPr>
+        <w:t>idFilme</w:t>
+      </w:r>
+      <w:proofErr w:type="spellEnd"/>
+      <w:r>
+        <w:rPr>
+          <w:rFonts w:ascii="Consolas" w:hAnsi="Consolas"/>
+          <w:color w:val="auto"/>
+          <w:sz w:val="24"/>
+          <w:szCs w:val="24"/>
+        </w:rPr>
+        <w:t xml:space="preserve">, </w:t>
+      </w:r>
+      <w:proofErr w:type="spellStart"/>
+      <w:r>
+        <w:rPr>
+          <w:rFonts w:ascii="Consolas" w:hAnsi="Consolas"/>
+          <w:color w:val="auto"/>
+          <w:sz w:val="24"/>
+          <w:szCs w:val="24"/>
+        </w:rPr>
+        <w:t>resolucao</w:t>
+      </w:r>
+      <w:proofErr w:type="spellEnd"/>
       <w:r>
         <w:rPr>
           <w:rFonts w:ascii="Consolas" w:hAnsi="Consolas"/>
@@ -4542,15 +4683,37 @@
         </w:rPr>
         <w:t xml:space="preserve"> = {</w:t>
       </w:r>
-      <w:r>
-        <w:rPr>
-          <w:rFonts w:ascii="Consolas" w:hAnsi="Consolas"/>
-          <w:color w:val="auto"/>
-          <w:sz w:val="24"/>
-          <w:szCs w:val="24"/>
-        </w:rPr>
-        <w:t>idEpisodio, resolucao</w:t>
-      </w:r>
+      <w:proofErr w:type="spellStart"/>
+      <w:r>
+        <w:rPr>
+          <w:rFonts w:ascii="Consolas" w:hAnsi="Consolas"/>
+          <w:color w:val="auto"/>
+          <w:sz w:val="24"/>
+          <w:szCs w:val="24"/>
+        </w:rPr>
+        <w:t>idEpisodio</w:t>
+      </w:r>
+      <w:proofErr w:type="spellEnd"/>
+      <w:r>
+        <w:rPr>
+          <w:rFonts w:ascii="Consolas" w:hAnsi="Consolas"/>
+          <w:color w:val="auto"/>
+          <w:sz w:val="24"/>
+          <w:szCs w:val="24"/>
+        </w:rPr>
+        <w:t xml:space="preserve">, </w:t>
+      </w:r>
+      <w:proofErr w:type="spellStart"/>
+      <w:r>
+        <w:rPr>
+          <w:rFonts w:ascii="Consolas" w:hAnsi="Consolas"/>
+          <w:color w:val="auto"/>
+          <w:sz w:val="24"/>
+          <w:szCs w:val="24"/>
+        </w:rPr>
+        <w:t>resolucao</w:t>
+      </w:r>
+      <w:proofErr w:type="spellEnd"/>
       <w:r>
         <w:rPr>
           <w:rFonts w:ascii="Consolas" w:hAnsi="Consolas"/>
@@ -4787,6 +4950,7 @@
           <w:sz w:val="24"/>
           <w:szCs w:val="24"/>
         </w:rPr>
+        <w:lastRenderedPageBreak/>
         <w:t>{idPerfil, idConteudo}</w:t>
       </w:r>
       <w:r>
@@ -7452,7 +7616,7 @@
         <v:path o:extrusionok="f" gradientshapeok="t" o:connecttype="rect"/>
         <o:lock v:ext="edit" aspectratio="t"/>
       </v:shapetype>
-      <v:shape id="_x0000_i1040" type="#_x0000_t75" style="width:85.8pt;height:83.4pt;visibility:visible" o:bullet="t">
+      <v:shape id="_x0000_i1049" type="#_x0000_t75" style="width:85.95pt;height:83.3pt;visibility:visible" o:bullet="t">
         <v:imagedata r:id="rId1" o:title=""/>
       </v:shape>
     </w:pict>
@@ -11865,6 +12029,7 @@
     <w:rsid w:val="00675010"/>
     <w:rsid w:val="0071235F"/>
     <w:rsid w:val="008B4556"/>
+    <w:rsid w:val="00927902"/>
     <w:rsid w:val="00B132D7"/>
     <w:rsid w:val="00B41A66"/>
     <w:rsid w:val="00CC3C22"/>
@@ -12639,6 +12804,15 @@
 </file>
 
 <file path=customXml/item1.xml><?xml version="1.0" encoding="utf-8"?>
+<p:properties xmlns:p="http://schemas.microsoft.com/office/2006/metadata/properties" xmlns:xsi="http://www.w3.org/2001/XMLSchema-instance" xmlns:pc="http://schemas.microsoft.com/office/infopath/2007/PartnerControls">
+  <documentManagement>
+    <Status xmlns="71af3243-3dd4-4a8d-8c0d-dd76da1f02a5">Not started</Status>
+    <MediaServiceKeyPoints xmlns="71af3243-3dd4-4a8d-8c0d-dd76da1f02a5" xsi:nil="true"/>
+  </documentManagement>
+</p:properties>
+</file>
+
+<file path=customXml/item2.xml><?xml version="1.0" encoding="utf-8"?>
 <ct:contentTypeSchema xmlns:ct="http://schemas.microsoft.com/office/2006/metadata/contentType" xmlns:ma="http://schemas.microsoft.com/office/2006/metadata/properties/metaAttributes" ct:_="" ma:_="" ma:contentTypeName="Document" ma:contentTypeID="0x01010079F111ED35F8CC479449609E8A0923A6" ma:contentTypeVersion="12" ma:contentTypeDescription="Create a new document." ma:contentTypeScope="" ma:versionID="fa6e671f1cd7e4d96ff9652be322dd5e">
   <xsd:schema xmlns:xsd="http://www.w3.org/2001/XMLSchema" xmlns:xs="http://www.w3.org/2001/XMLSchema" xmlns:p="http://schemas.microsoft.com/office/2006/metadata/properties" xmlns:ns2="71af3243-3dd4-4a8d-8c0d-dd76da1f02a5" xmlns:ns3="16c05727-aa75-4e4a-9b5f-8a80a1165891" targetNamespace="http://schemas.microsoft.com/office/2006/metadata/properties" ma:root="true" ma:fieldsID="4e2496f70b101db0b8013f30a071bbf7" ns2:_="" ns3:_="">
     <xsd:import namespace="71af3243-3dd4-4a8d-8c0d-dd76da1f02a5"/>
@@ -12859,16 +13033,11 @@
 </ct:contentTypeSchema>
 </file>
 
-<file path=customXml/item2.xml><?xml version="1.0" encoding="utf-8"?>
-<p:properties xmlns:p="http://schemas.microsoft.com/office/2006/metadata/properties" xmlns:xsi="http://www.w3.org/2001/XMLSchema-instance" xmlns:pc="http://schemas.microsoft.com/office/infopath/2007/PartnerControls">
-  <documentManagement>
-    <Status xmlns="71af3243-3dd4-4a8d-8c0d-dd76da1f02a5">Not started</Status>
-    <MediaServiceKeyPoints xmlns="71af3243-3dd4-4a8d-8c0d-dd76da1f02a5" xsi:nil="true"/>
-  </documentManagement>
-</p:properties>
+<file path=customXml/item3.xml><?xml version="1.0" encoding="utf-8"?>
+<b:Sources xmlns:b="http://schemas.openxmlformats.org/officeDocument/2006/bibliography" xmlns="http://schemas.openxmlformats.org/officeDocument/2006/bibliography" SelectedStyle="\APASixthEditionOfficeOnline.xsl" StyleName="APA" Version="6"/>
 </file>
 
-<file path=customXml/item3.xml><?xml version="1.0" encoding="utf-8"?>
+<file path=customXml/item4.xml><?xml version="1.0" encoding="utf-8"?>
 <?mso-contentType ?>
 <FormTemplates xmlns="http://schemas.microsoft.com/sharepoint/v3/contenttype/forms">
   <Display>DocumentLibraryForm</Display>
@@ -12877,11 +13046,17 @@
 </FormTemplates>
 </file>
 
-<file path=customXml/item4.xml><?xml version="1.0" encoding="utf-8"?>
-<b:Sources xmlns:b="http://schemas.openxmlformats.org/officeDocument/2006/bibliography" xmlns="http://schemas.openxmlformats.org/officeDocument/2006/bibliography" SelectedStyle="\APASixthEditionOfficeOnline.xsl" StyleName="APA" Version="6"/>
+<file path=customXml/itemProps1.xml><?xml version="1.0" encoding="utf-8"?>
+<ds:datastoreItem xmlns:ds="http://schemas.openxmlformats.org/officeDocument/2006/customXml" ds:itemID="{3B837835-72CB-4299-965D-EC30EB543F7B}">
+  <ds:schemaRefs>
+    <ds:schemaRef ds:uri="http://schemas.microsoft.com/office/2006/metadata/properties"/>
+    <ds:schemaRef ds:uri="http://schemas.microsoft.com/office/infopath/2007/PartnerControls"/>
+    <ds:schemaRef ds:uri="71af3243-3dd4-4a8d-8c0d-dd76da1f02a5"/>
+  </ds:schemaRefs>
+</ds:datastoreItem>
 </file>
 
-<file path=customXml/itemProps1.xml><?xml version="1.0" encoding="utf-8"?>
+<file path=customXml/itemProps2.xml><?xml version="1.0" encoding="utf-8"?>
 <ds:datastoreItem xmlns:ds="http://schemas.openxmlformats.org/officeDocument/2006/customXml" ds:itemID="{E661F654-B318-449E-80A5-A95570B90262}">
   <ds:schemaRefs>
     <ds:schemaRef ds:uri="http://schemas.microsoft.com/office/2006/metadata/contentType"/>
@@ -12900,28 +13075,18 @@
 </ds:datastoreItem>
 </file>
 
-<file path=customXml/itemProps2.xml><?xml version="1.0" encoding="utf-8"?>
-<ds:datastoreItem xmlns:ds="http://schemas.openxmlformats.org/officeDocument/2006/customXml" ds:itemID="{3B837835-72CB-4299-965D-EC30EB543F7B}">
+<file path=customXml/itemProps3.xml><?xml version="1.0" encoding="utf-8"?>
+<ds:datastoreItem xmlns:ds="http://schemas.openxmlformats.org/officeDocument/2006/customXml" ds:itemID="{D00C8E3E-3925-4C5D-9658-D1C2FDAAAB0A}">
   <ds:schemaRefs>
-    <ds:schemaRef ds:uri="http://schemas.microsoft.com/office/2006/metadata/properties"/>
-    <ds:schemaRef ds:uri="http://schemas.microsoft.com/office/infopath/2007/PartnerControls"/>
-    <ds:schemaRef ds:uri="71af3243-3dd4-4a8d-8c0d-dd76da1f02a5"/>
+    <ds:schemaRef ds:uri="http://schemas.openxmlformats.org/officeDocument/2006/bibliography"/>
   </ds:schemaRefs>
 </ds:datastoreItem>
 </file>
 
-<file path=customXml/itemProps3.xml><?xml version="1.0" encoding="utf-8"?>
+<file path=customXml/itemProps4.xml><?xml version="1.0" encoding="utf-8"?>
 <ds:datastoreItem xmlns:ds="http://schemas.openxmlformats.org/officeDocument/2006/customXml" ds:itemID="{BFF75F1C-B41B-488A-9267-68864D3C15A5}">
   <ds:schemaRefs>
     <ds:schemaRef ds:uri="http://schemas.microsoft.com/sharepoint/v3/contenttype/forms"/>
   </ds:schemaRefs>
 </ds:datastoreItem>
-</file>
-
-<file path=customXml/itemProps4.xml><?xml version="1.0" encoding="utf-8"?>
-<ds:datastoreItem xmlns:ds="http://schemas.openxmlformats.org/officeDocument/2006/customXml" ds:itemID="{D00C8E3E-3925-4C5D-9658-D1C2FDAAAB0A}">
-  <ds:schemaRefs>
-    <ds:schemaRef ds:uri="http://schemas.openxmlformats.org/officeDocument/2006/bibliography"/>
-  </ds:schemaRefs>
-</ds:datastoreItem>
 </file>
</xml_diff>

<commit_message>
Adicionei key do numero, idSerie
</commit_message>
<xml_diff>
--- a/Projeto.docx
+++ b/Projeto.docx
@@ -2075,69 +2075,6 @@
     </w:p>
     <w:p>
       <w:pPr>
-        <w:spacing w:after="240"/>
-        <w:rPr>
-          <w:rFonts w:ascii="Consolas" w:hAnsi="Consolas"/>
-          <w:noProof/>
-          <w:color w:val="auto"/>
-          <w:sz w:val="24"/>
-          <w:szCs w:val="24"/>
-        </w:rPr>
-      </w:pPr>
-      <w:r>
-        <w:rPr>
-          <w:rFonts w:ascii="Consolas" w:hAnsi="Consolas"/>
-          <w:noProof/>
-          <w:color w:val="auto"/>
-          <w:sz w:val="24"/>
-          <w:szCs w:val="24"/>
-        </w:rPr>
-        <w:t>-Episodio (</w:t>
-      </w:r>
-      <w:r>
-        <w:rPr>
-          <w:rFonts w:ascii="Consolas" w:hAnsi="Consolas"/>
-          <w:noProof/>
-          <w:color w:val="auto"/>
-          <w:sz w:val="24"/>
-          <w:szCs w:val="24"/>
-          <w:u w:val="single"/>
-        </w:rPr>
-        <w:t>id</w:t>
-      </w:r>
-      <w:r>
-        <w:rPr>
-          <w:rFonts w:ascii="Consolas" w:hAnsi="Consolas"/>
-          <w:noProof/>
-          <w:color w:val="auto"/>
-          <w:sz w:val="24"/>
-          <w:szCs w:val="24"/>
-        </w:rPr>
-        <w:t>, duracao, titulo, sinopse</w:t>
-      </w:r>
-      <w:r>
-        <w:rPr>
-          <w:rFonts w:ascii="Consolas" w:hAnsi="Consolas"/>
-          <w:noProof/>
-          <w:color w:val="auto"/>
-          <w:sz w:val="24"/>
-          <w:szCs w:val="24"/>
-        </w:rPr>
-        <w:t>, idTemporada -&gt; Temporada</w:t>
-      </w:r>
-      <w:r>
-        <w:rPr>
-          <w:rFonts w:ascii="Consolas" w:hAnsi="Consolas"/>
-          <w:noProof/>
-          <w:color w:val="auto"/>
-          <w:sz w:val="24"/>
-          <w:szCs w:val="24"/>
-        </w:rPr>
-        <w:t>);</w:t>
-      </w:r>
-    </w:p>
-    <w:p>
-      <w:pPr>
         <w:pStyle w:val="PargrafodaLista"/>
         <w:numPr>
           <w:ilvl w:val="0"/>
@@ -2160,6 +2097,39 @@
           <w:sz w:val="24"/>
           <w:szCs w:val="24"/>
         </w:rPr>
+        <w:t>numero, idSerie -&gt; idTemporada;</w:t>
+      </w:r>
+    </w:p>
+    <w:p>
+      <w:pPr>
+        <w:spacing w:after="240"/>
+        <w:rPr>
+          <w:rFonts w:ascii="Consolas" w:hAnsi="Consolas"/>
+          <w:noProof/>
+          <w:color w:val="auto"/>
+          <w:sz w:val="24"/>
+          <w:szCs w:val="24"/>
+        </w:rPr>
+      </w:pPr>
+      <w:r>
+        <w:rPr>
+          <w:rFonts w:ascii="Consolas" w:hAnsi="Consolas"/>
+          <w:noProof/>
+          <w:color w:val="auto"/>
+          <w:sz w:val="24"/>
+          <w:szCs w:val="24"/>
+        </w:rPr>
+        <w:t>-Episodio (</w:t>
+      </w:r>
+      <w:r>
+        <w:rPr>
+          <w:rFonts w:ascii="Consolas" w:hAnsi="Consolas"/>
+          <w:noProof/>
+          <w:color w:val="auto"/>
+          <w:sz w:val="24"/>
+          <w:szCs w:val="24"/>
+          <w:u w:val="single"/>
+        </w:rPr>
         <w:t>id</w:t>
       </w:r>
       <w:r>
@@ -2170,175 +2140,17 @@
           <w:sz w:val="24"/>
           <w:szCs w:val="24"/>
         </w:rPr>
-        <w:t xml:space="preserve"> </w:t>
-      </w:r>
-      <w:r>
-        <w:rPr>
-          <w:rFonts w:ascii="Consolas" w:hAnsi="Consolas"/>
-          <w:noProof/>
-          <w:color w:val="auto"/>
-          <w:sz w:val="24"/>
-          <w:szCs w:val="24"/>
-        </w:rPr>
-        <w:t>-&gt;</w:t>
-      </w:r>
-      <w:r>
-        <w:rPr>
-          <w:rFonts w:ascii="Consolas" w:hAnsi="Consolas"/>
-          <w:noProof/>
-          <w:color w:val="auto"/>
-          <w:sz w:val="24"/>
-          <w:szCs w:val="24"/>
-        </w:rPr>
-        <w:t xml:space="preserve"> </w:t>
-      </w:r>
-      <w:r>
-        <w:rPr>
-          <w:rFonts w:ascii="Consolas" w:hAnsi="Consolas"/>
-          <w:noProof/>
-          <w:color w:val="auto"/>
-          <w:sz w:val="24"/>
-          <w:szCs w:val="24"/>
-        </w:rPr>
-        <w:t>duracao, titulo, sinopse</w:t>
-      </w:r>
-      <w:r>
-        <w:rPr>
-          <w:rFonts w:ascii="Consolas" w:hAnsi="Consolas"/>
-          <w:noProof/>
-          <w:color w:val="auto"/>
-          <w:sz w:val="24"/>
-          <w:szCs w:val="24"/>
-        </w:rPr>
-        <w:t>, idTemporada</w:t>
-      </w:r>
-      <w:r>
-        <w:rPr>
-          <w:rFonts w:ascii="Consolas" w:hAnsi="Consolas"/>
-          <w:noProof/>
-          <w:color w:val="auto"/>
-          <w:sz w:val="24"/>
-          <w:szCs w:val="24"/>
-        </w:rPr>
-        <w:t>;</w:t>
-      </w:r>
-    </w:p>
-    <w:p>
-      <w:pPr>
-        <w:spacing w:after="240"/>
-        <w:rPr>
-          <w:rFonts w:ascii="Consolas" w:hAnsi="Consolas"/>
-          <w:noProof/>
-          <w:color w:val="auto"/>
-          <w:sz w:val="24"/>
-          <w:szCs w:val="24"/>
-        </w:rPr>
-      </w:pPr>
-      <w:r>
-        <w:rPr>
-          <w:rFonts w:ascii="Consolas" w:hAnsi="Consolas"/>
-          <w:noProof/>
-          <w:color w:val="auto"/>
-          <w:sz w:val="24"/>
-          <w:szCs w:val="24"/>
-        </w:rPr>
-        <w:t>-Qualidade (</w:t>
-      </w:r>
-      <w:r>
-        <w:rPr>
-          <w:rFonts w:ascii="Consolas" w:hAnsi="Consolas"/>
-          <w:noProof/>
-          <w:color w:val="auto"/>
-          <w:sz w:val="24"/>
-          <w:szCs w:val="24"/>
-          <w:u w:val="single"/>
-        </w:rPr>
-        <w:t>resolucao)</w:t>
-      </w:r>
-      <w:r>
-        <w:rPr>
-          <w:rFonts w:ascii="Consolas" w:hAnsi="Consolas"/>
-          <w:noProof/>
-          <w:color w:val="auto"/>
-          <w:sz w:val="24"/>
-          <w:szCs w:val="24"/>
-        </w:rPr>
-        <w:t>;</w:t>
-      </w:r>
-    </w:p>
-    <w:p>
-      <w:pPr>
-        <w:spacing w:after="240"/>
-        <w:rPr>
-          <w:rFonts w:ascii="Consolas" w:hAnsi="Consolas"/>
-          <w:noProof/>
-          <w:color w:val="auto"/>
-          <w:sz w:val="24"/>
-          <w:szCs w:val="24"/>
-        </w:rPr>
-      </w:pPr>
-      <w:r>
-        <w:rPr>
-          <w:rFonts w:ascii="Consolas" w:hAnsi="Consolas"/>
-          <w:noProof/>
-          <w:color w:val="auto"/>
-          <w:sz w:val="24"/>
-          <w:szCs w:val="24"/>
-        </w:rPr>
-        <w:lastRenderedPageBreak/>
-        <w:t>-ConteudoEspecialQualidade(</w:t>
-      </w:r>
-      <w:r>
-        <w:rPr>
-          <w:rFonts w:ascii="Consolas" w:hAnsi="Consolas"/>
-          <w:noProof/>
-          <w:color w:val="auto"/>
-          <w:sz w:val="24"/>
-          <w:szCs w:val="24"/>
-          <w:u w:val="single"/>
-        </w:rPr>
-        <w:t>idConteudo</w:t>
-      </w:r>
-      <w:r>
-        <w:rPr>
-          <w:rFonts w:ascii="Consolas" w:hAnsi="Consolas"/>
-          <w:noProof/>
-          <w:color w:val="auto"/>
-          <w:sz w:val="24"/>
-          <w:szCs w:val="24"/>
-        </w:rPr>
-        <w:t xml:space="preserve"> -&gt; ConteudoEspecial, </w:t>
-      </w:r>
-      <w:r>
-        <w:rPr>
-          <w:rFonts w:ascii="Consolas" w:hAnsi="Consolas"/>
-          <w:noProof/>
-          <w:color w:val="auto"/>
-          <w:sz w:val="24"/>
-          <w:szCs w:val="24"/>
-          <w:u w:val="single"/>
-        </w:rPr>
-        <w:t>resolucao</w:t>
-      </w:r>
-      <w:r>
-        <w:rPr>
-          <w:rFonts w:ascii="Consolas" w:hAnsi="Consolas"/>
-          <w:noProof/>
-          <w:color w:val="auto"/>
-          <w:sz w:val="24"/>
-          <w:szCs w:val="24"/>
-        </w:rPr>
-        <w:t xml:space="preserve"> -&gt; Qualidade</w:t>
-      </w:r>
-      <w:r>
-        <w:rPr>
-          <w:rFonts w:ascii="Consolas" w:hAnsi="Consolas"/>
-          <w:noProof/>
-          <w:color w:val="auto"/>
-          <w:sz w:val="24"/>
-          <w:szCs w:val="24"/>
-        </w:rPr>
-        <w:t>, urlVideo</w:t>
+        <w:t>, duracao, titulo, sinopse</w:t>
+      </w:r>
+      <w:r>
+        <w:rPr>
+          <w:rFonts w:ascii="Consolas" w:hAnsi="Consolas"/>
+          <w:noProof/>
+          <w:color w:val="auto"/>
+          <w:sz w:val="24"/>
+          <w:szCs w:val="24"/>
+        </w:rPr>
+        <w:t>, idTemporada -&gt; Temporada</w:t>
       </w:r>
       <w:r>
         <w:rPr>
@@ -2375,7 +2187,67 @@
           <w:sz w:val="24"/>
           <w:szCs w:val="24"/>
         </w:rPr>
-        <w:t>idConteudo, resolucao -&gt; urlVideo</w:t>
+        <w:t>id</w:t>
+      </w:r>
+      <w:r>
+        <w:rPr>
+          <w:rFonts w:ascii="Consolas" w:hAnsi="Consolas"/>
+          <w:noProof/>
+          <w:color w:val="auto"/>
+          <w:sz w:val="24"/>
+          <w:szCs w:val="24"/>
+        </w:rPr>
+        <w:t xml:space="preserve"> </w:t>
+      </w:r>
+      <w:r>
+        <w:rPr>
+          <w:rFonts w:ascii="Consolas" w:hAnsi="Consolas"/>
+          <w:noProof/>
+          <w:color w:val="auto"/>
+          <w:sz w:val="24"/>
+          <w:szCs w:val="24"/>
+        </w:rPr>
+        <w:t>-&gt;</w:t>
+      </w:r>
+      <w:r>
+        <w:rPr>
+          <w:rFonts w:ascii="Consolas" w:hAnsi="Consolas"/>
+          <w:noProof/>
+          <w:color w:val="auto"/>
+          <w:sz w:val="24"/>
+          <w:szCs w:val="24"/>
+        </w:rPr>
+        <w:t xml:space="preserve"> </w:t>
+      </w:r>
+      <w:r>
+        <w:rPr>
+          <w:rFonts w:ascii="Consolas" w:hAnsi="Consolas"/>
+          <w:noProof/>
+          <w:color w:val="auto"/>
+          <w:sz w:val="24"/>
+          <w:szCs w:val="24"/>
+        </w:rPr>
+        <w:t>duracao, titulo, sinopse</w:t>
+      </w:r>
+      <w:r>
+        <w:rPr>
+          <w:rFonts w:ascii="Consolas" w:hAnsi="Consolas"/>
+          <w:noProof/>
+          <w:color w:val="auto"/>
+          <w:sz w:val="24"/>
+          <w:szCs w:val="24"/>
+        </w:rPr>
+        <w:t>, idTemporada</w:t>
+      </w:r>
+      <w:r>
+        <w:rPr>
+          <w:rFonts w:ascii="Consolas" w:hAnsi="Consolas"/>
+          <w:noProof/>
+          <w:color w:val="auto"/>
+          <w:sz w:val="24"/>
+          <w:szCs w:val="24"/>
+        </w:rPr>
+        <w:t>;</w:t>
       </w:r>
     </w:p>
     <w:p>
@@ -2397,7 +2269,7 @@
           <w:sz w:val="24"/>
           <w:szCs w:val="24"/>
         </w:rPr>
-        <w:t>-FilmeQualidade (</w:t>
+        <w:t>-Qualidade (</w:t>
       </w:r>
       <w:r>
         <w:rPr>
@@ -2408,17 +2280,40 @@
           <w:szCs w:val="24"/>
           <w:u w:val="single"/>
         </w:rPr>
-        <w:t>idFilme</w:t>
-      </w:r>
-      <w:r>
-        <w:rPr>
-          <w:rFonts w:ascii="Consolas" w:hAnsi="Consolas"/>
-          <w:noProof/>
-          <w:color w:val="auto"/>
-          <w:sz w:val="24"/>
-          <w:szCs w:val="24"/>
-        </w:rPr>
-        <w:t xml:space="preserve">-&gt;Filme, </w:t>
+        <w:t>resolucao)</w:t>
+      </w:r>
+      <w:r>
+        <w:rPr>
+          <w:rFonts w:ascii="Consolas" w:hAnsi="Consolas"/>
+          <w:noProof/>
+          <w:color w:val="auto"/>
+          <w:sz w:val="24"/>
+          <w:szCs w:val="24"/>
+        </w:rPr>
+        <w:t>;</w:t>
+      </w:r>
+    </w:p>
+    <w:p>
+      <w:pPr>
+        <w:spacing w:after="240"/>
+        <w:rPr>
+          <w:rFonts w:ascii="Consolas" w:hAnsi="Consolas"/>
+          <w:noProof/>
+          <w:color w:val="auto"/>
+          <w:sz w:val="24"/>
+          <w:szCs w:val="24"/>
+        </w:rPr>
+      </w:pPr>
+      <w:r>
+        <w:rPr>
+          <w:rFonts w:ascii="Consolas" w:hAnsi="Consolas"/>
+          <w:noProof/>
+          <w:color w:val="auto"/>
+          <w:sz w:val="24"/>
+          <w:szCs w:val="24"/>
+        </w:rPr>
+        <w:lastRenderedPageBreak/>
+        <w:t>-ConteudoEspecialQualidade(</w:t>
       </w:r>
       <w:r>
         <w:rPr>
@@ -2429,6 +2324,27 @@
           <w:szCs w:val="24"/>
           <w:u w:val="single"/>
         </w:rPr>
+        <w:t>idConteudo</w:t>
+      </w:r>
+      <w:r>
+        <w:rPr>
+          <w:rFonts w:ascii="Consolas" w:hAnsi="Consolas"/>
+          <w:noProof/>
+          <w:color w:val="auto"/>
+          <w:sz w:val="24"/>
+          <w:szCs w:val="24"/>
+        </w:rPr>
+        <w:t xml:space="preserve"> -&gt; ConteudoEspecial, </w:t>
+      </w:r>
+      <w:r>
+        <w:rPr>
+          <w:rFonts w:ascii="Consolas" w:hAnsi="Consolas"/>
+          <w:noProof/>
+          <w:color w:val="auto"/>
+          <w:sz w:val="24"/>
+          <w:szCs w:val="24"/>
+          <w:u w:val="single"/>
+        </w:rPr>
         <w:t>resolucao</w:t>
       </w:r>
       <w:r>
@@ -2439,7 +2355,7 @@
           <w:sz w:val="24"/>
           <w:szCs w:val="24"/>
         </w:rPr>
-        <w:t>-&gt;Qualidade</w:t>
+        <w:t xml:space="preserve"> -&gt; Qualidade</w:t>
       </w:r>
       <w:r>
         <w:rPr>
@@ -2508,7 +2424,7 @@
           <w:sz w:val="24"/>
           <w:szCs w:val="24"/>
         </w:rPr>
-        <w:t>-EpisodioQualidade (</w:t>
+        <w:t>-FilmeQualidade (</w:t>
       </w:r>
       <w:r>
         <w:rPr>
@@ -2519,17 +2435,17 @@
           <w:szCs w:val="24"/>
           <w:u w:val="single"/>
         </w:rPr>
-        <w:t>idEpisodio</w:t>
-      </w:r>
-      <w:r>
-        <w:rPr>
-          <w:rFonts w:ascii="Consolas" w:hAnsi="Consolas"/>
-          <w:noProof/>
-          <w:color w:val="auto"/>
-          <w:sz w:val="24"/>
-          <w:szCs w:val="24"/>
-        </w:rPr>
-        <w:t xml:space="preserve">-&gt;Episodio, </w:t>
+        <w:t>idFilme</w:t>
+      </w:r>
+      <w:r>
+        <w:rPr>
+          <w:rFonts w:ascii="Consolas" w:hAnsi="Consolas"/>
+          <w:noProof/>
+          <w:color w:val="auto"/>
+          <w:sz w:val="24"/>
+          <w:szCs w:val="24"/>
+        </w:rPr>
+        <w:t xml:space="preserve">-&gt;Filme, </w:t>
       </w:r>
       <w:r>
         <w:rPr>
@@ -2619,7 +2535,7 @@
           <w:sz w:val="24"/>
           <w:szCs w:val="24"/>
         </w:rPr>
-        <w:t>-Favorito (</w:t>
+        <w:t>-EpisodioQualidade (</w:t>
       </w:r>
       <w:r>
         <w:rPr>
@@ -2630,17 +2546,17 @@
           <w:szCs w:val="24"/>
           <w:u w:val="single"/>
         </w:rPr>
-        <w:t>idPerfil</w:t>
-      </w:r>
-      <w:r>
-        <w:rPr>
-          <w:rFonts w:ascii="Consolas" w:hAnsi="Consolas"/>
-          <w:noProof/>
-          <w:color w:val="auto"/>
-          <w:sz w:val="24"/>
-          <w:szCs w:val="24"/>
-        </w:rPr>
-        <w:t xml:space="preserve">-&gt;Perfil, </w:t>
+        <w:t>idEpisodio</w:t>
+      </w:r>
+      <w:r>
+        <w:rPr>
+          <w:rFonts w:ascii="Consolas" w:hAnsi="Consolas"/>
+          <w:noProof/>
+          <w:color w:val="auto"/>
+          <w:sz w:val="24"/>
+          <w:szCs w:val="24"/>
+        </w:rPr>
+        <w:t xml:space="preserve">-&gt;Episodio, </w:t>
       </w:r>
       <w:r>
         <w:rPr>
@@ -2651,81 +2567,37 @@
           <w:szCs w:val="24"/>
           <w:u w:val="single"/>
         </w:rPr>
-        <w:t>idConteudo</w:t>
-      </w:r>
-      <w:r>
-        <w:rPr>
-          <w:rFonts w:ascii="Consolas" w:hAnsi="Consolas"/>
-          <w:noProof/>
-          <w:color w:val="auto"/>
-          <w:sz w:val="24"/>
-          <w:szCs w:val="24"/>
-        </w:rPr>
-        <w:t>-&gt;Conteudo);</w:t>
-      </w:r>
-    </w:p>
-    <w:p>
-      <w:pPr>
-        <w:spacing w:after="240"/>
-        <w:rPr>
-          <w:rFonts w:ascii="Consolas" w:hAnsi="Consolas"/>
-          <w:noProof/>
-          <w:color w:val="auto"/>
-          <w:sz w:val="24"/>
-          <w:szCs w:val="24"/>
-        </w:rPr>
-      </w:pPr>
-      <w:r>
-        <w:rPr>
-          <w:rFonts w:ascii="Consolas" w:hAnsi="Consolas"/>
-          <w:noProof/>
-          <w:color w:val="auto"/>
-          <w:sz w:val="24"/>
-          <w:szCs w:val="24"/>
-        </w:rPr>
-        <w:t>-Historico (</w:t>
-      </w:r>
-      <w:r>
-        <w:rPr>
-          <w:rFonts w:ascii="Consolas" w:hAnsi="Consolas"/>
-          <w:noProof/>
-          <w:color w:val="auto"/>
-          <w:sz w:val="24"/>
-          <w:szCs w:val="24"/>
-          <w:u w:val="single"/>
-        </w:rPr>
-        <w:t>idPerfil</w:t>
-      </w:r>
-      <w:r>
-        <w:rPr>
-          <w:rFonts w:ascii="Consolas" w:hAnsi="Consolas"/>
-          <w:noProof/>
-          <w:color w:val="auto"/>
-          <w:sz w:val="24"/>
-          <w:szCs w:val="24"/>
-        </w:rPr>
-        <w:t xml:space="preserve">-&gt;Perfil, </w:t>
-      </w:r>
-      <w:r>
-        <w:rPr>
-          <w:rFonts w:ascii="Consolas" w:hAnsi="Consolas"/>
-          <w:noProof/>
-          <w:color w:val="auto"/>
-          <w:sz w:val="24"/>
-          <w:szCs w:val="24"/>
-          <w:u w:val="single"/>
-        </w:rPr>
-        <w:t>idConteudo</w:t>
-      </w:r>
-      <w:r>
-        <w:rPr>
-          <w:rFonts w:ascii="Consolas" w:hAnsi="Consolas"/>
-          <w:noProof/>
-          <w:color w:val="auto"/>
-          <w:sz w:val="24"/>
-          <w:szCs w:val="24"/>
-        </w:rPr>
-        <w:t>-&gt;Conteudo, dataVisualizacao);</w:t>
+        <w:t>resolucao</w:t>
+      </w:r>
+      <w:r>
+        <w:rPr>
+          <w:rFonts w:ascii="Consolas" w:hAnsi="Consolas"/>
+          <w:noProof/>
+          <w:color w:val="auto"/>
+          <w:sz w:val="24"/>
+          <w:szCs w:val="24"/>
+        </w:rPr>
+        <w:t>-&gt;Qualidade</w:t>
+      </w:r>
+      <w:r>
+        <w:rPr>
+          <w:rFonts w:ascii="Consolas" w:hAnsi="Consolas"/>
+          <w:noProof/>
+          <w:color w:val="auto"/>
+          <w:sz w:val="24"/>
+          <w:szCs w:val="24"/>
+        </w:rPr>
+        <w:t>, urlVideo</w:t>
+      </w:r>
+      <w:r>
+        <w:rPr>
+          <w:rFonts w:ascii="Consolas" w:hAnsi="Consolas"/>
+          <w:noProof/>
+          <w:color w:val="auto"/>
+          <w:sz w:val="24"/>
+          <w:szCs w:val="24"/>
+        </w:rPr>
+        <w:t>);</w:t>
       </w:r>
     </w:p>
     <w:p>
@@ -2752,7 +2624,7 @@
           <w:sz w:val="24"/>
           <w:szCs w:val="24"/>
         </w:rPr>
-        <w:t>idPerfil, idConteudo -&gt; dataVisualizacao;</w:t>
+        <w:t>idConteudo, resolucao -&gt; urlVideo</w:t>
       </w:r>
     </w:p>
     <w:p>
@@ -2762,17 +2634,19 @@
           <w:rFonts w:ascii="Consolas" w:hAnsi="Consolas"/>
           <w:noProof/>
           <w:color w:val="auto"/>
-        </w:rPr>
-      </w:pPr>
-      <w:r>
-        <w:rPr>
-          <w:rFonts w:ascii="Consolas" w:hAnsi="Consolas"/>
-          <w:noProof/>
-          <w:color w:val="auto"/>
-          <w:sz w:val="24"/>
-          <w:szCs w:val="24"/>
-        </w:rPr>
-        <w:t>-Recomendado (</w:t>
+          <w:sz w:val="24"/>
+          <w:szCs w:val="24"/>
+        </w:rPr>
+      </w:pPr>
+      <w:r>
+        <w:rPr>
+          <w:rFonts w:ascii="Consolas" w:hAnsi="Consolas"/>
+          <w:noProof/>
+          <w:color w:val="auto"/>
+          <w:sz w:val="24"/>
+          <w:szCs w:val="24"/>
+        </w:rPr>
+        <w:t>-Favorito (</w:t>
       </w:r>
       <w:r>
         <w:rPr>
@@ -2814,15 +2688,71 @@
           <w:sz w:val="24"/>
           <w:szCs w:val="24"/>
         </w:rPr>
-        <w:t>-&gt;Conteudo, taxaRelevancia</w:t>
-      </w:r>
-      <w:r>
-        <w:rPr>
-          <w:rFonts w:ascii="Consolas" w:hAnsi="Consolas"/>
-          <w:noProof/>
-          <w:color w:val="auto"/>
-        </w:rPr>
-        <w:t>);</w:t>
+        <w:t>-&gt;Conteudo);</w:t>
+      </w:r>
+    </w:p>
+    <w:p>
+      <w:pPr>
+        <w:spacing w:after="240"/>
+        <w:rPr>
+          <w:rFonts w:ascii="Consolas" w:hAnsi="Consolas"/>
+          <w:noProof/>
+          <w:color w:val="auto"/>
+          <w:sz w:val="24"/>
+          <w:szCs w:val="24"/>
+        </w:rPr>
+      </w:pPr>
+      <w:r>
+        <w:rPr>
+          <w:rFonts w:ascii="Consolas" w:hAnsi="Consolas"/>
+          <w:noProof/>
+          <w:color w:val="auto"/>
+          <w:sz w:val="24"/>
+          <w:szCs w:val="24"/>
+        </w:rPr>
+        <w:t>-Historico (</w:t>
+      </w:r>
+      <w:r>
+        <w:rPr>
+          <w:rFonts w:ascii="Consolas" w:hAnsi="Consolas"/>
+          <w:noProof/>
+          <w:color w:val="auto"/>
+          <w:sz w:val="24"/>
+          <w:szCs w:val="24"/>
+          <w:u w:val="single"/>
+        </w:rPr>
+        <w:t>idPerfil</w:t>
+      </w:r>
+      <w:r>
+        <w:rPr>
+          <w:rFonts w:ascii="Consolas" w:hAnsi="Consolas"/>
+          <w:noProof/>
+          <w:color w:val="auto"/>
+          <w:sz w:val="24"/>
+          <w:szCs w:val="24"/>
+        </w:rPr>
+        <w:t xml:space="preserve">-&gt;Perfil, </w:t>
+      </w:r>
+      <w:r>
+        <w:rPr>
+          <w:rFonts w:ascii="Consolas" w:hAnsi="Consolas"/>
+          <w:noProof/>
+          <w:color w:val="auto"/>
+          <w:sz w:val="24"/>
+          <w:szCs w:val="24"/>
+          <w:u w:val="single"/>
+        </w:rPr>
+        <w:t>idConteudo</w:t>
+      </w:r>
+      <w:r>
+        <w:rPr>
+          <w:rFonts w:ascii="Consolas" w:hAnsi="Consolas"/>
+          <w:noProof/>
+          <w:color w:val="auto"/>
+          <w:sz w:val="24"/>
+          <w:szCs w:val="24"/>
+        </w:rPr>
+        <w:t>-&gt;Conteudo, dataVisualizacao);</w:t>
       </w:r>
     </w:p>
     <w:p>
@@ -2837,6 +2767,103 @@
           <w:rFonts w:ascii="Consolas" w:hAnsi="Consolas"/>
           <w:noProof/>
           <w:color w:val="auto"/>
+          <w:sz w:val="24"/>
+          <w:szCs w:val="24"/>
+        </w:rPr>
+      </w:pPr>
+      <w:r>
+        <w:rPr>
+          <w:rFonts w:ascii="Consolas" w:hAnsi="Consolas"/>
+          <w:noProof/>
+          <w:color w:val="auto"/>
+          <w:sz w:val="24"/>
+          <w:szCs w:val="24"/>
+        </w:rPr>
+        <w:t>idPerfil, idConteudo -&gt; dataVisualizacao;</w:t>
+      </w:r>
+    </w:p>
+    <w:p>
+      <w:pPr>
+        <w:spacing w:after="240"/>
+        <w:rPr>
+          <w:rFonts w:ascii="Consolas" w:hAnsi="Consolas"/>
+          <w:noProof/>
+          <w:color w:val="auto"/>
+        </w:rPr>
+      </w:pPr>
+      <w:r>
+        <w:rPr>
+          <w:rFonts w:ascii="Consolas" w:hAnsi="Consolas"/>
+          <w:noProof/>
+          <w:color w:val="auto"/>
+          <w:sz w:val="24"/>
+          <w:szCs w:val="24"/>
+        </w:rPr>
+        <w:t>-Recomendado (</w:t>
+      </w:r>
+      <w:r>
+        <w:rPr>
+          <w:rFonts w:ascii="Consolas" w:hAnsi="Consolas"/>
+          <w:noProof/>
+          <w:color w:val="auto"/>
+          <w:sz w:val="24"/>
+          <w:szCs w:val="24"/>
+          <w:u w:val="single"/>
+        </w:rPr>
+        <w:t>idPerfil</w:t>
+      </w:r>
+      <w:r>
+        <w:rPr>
+          <w:rFonts w:ascii="Consolas" w:hAnsi="Consolas"/>
+          <w:noProof/>
+          <w:color w:val="auto"/>
+          <w:sz w:val="24"/>
+          <w:szCs w:val="24"/>
+        </w:rPr>
+        <w:t xml:space="preserve">-&gt;Perfil, </w:t>
+      </w:r>
+      <w:r>
+        <w:rPr>
+          <w:rFonts w:ascii="Consolas" w:hAnsi="Consolas"/>
+          <w:noProof/>
+          <w:color w:val="auto"/>
+          <w:sz w:val="24"/>
+          <w:szCs w:val="24"/>
+          <w:u w:val="single"/>
+        </w:rPr>
+        <w:t>idConteudo</w:t>
+      </w:r>
+      <w:r>
+        <w:rPr>
+          <w:rFonts w:ascii="Consolas" w:hAnsi="Consolas"/>
+          <w:noProof/>
+          <w:color w:val="auto"/>
+          <w:sz w:val="24"/>
+          <w:szCs w:val="24"/>
+        </w:rPr>
+        <w:t>-&gt;Conteudo, taxaRelevancia</w:t>
+      </w:r>
+      <w:r>
+        <w:rPr>
+          <w:rFonts w:ascii="Consolas" w:hAnsi="Consolas"/>
+          <w:noProof/>
+          <w:color w:val="auto"/>
+        </w:rPr>
+        <w:t>);</w:t>
+      </w:r>
+    </w:p>
+    <w:p>
+      <w:pPr>
+        <w:pStyle w:val="PargrafodaLista"/>
+        <w:numPr>
+          <w:ilvl w:val="0"/>
+          <w:numId w:val="28"/>
+        </w:numPr>
+        <w:spacing w:after="240"/>
+        <w:rPr>
+          <w:rFonts w:ascii="Consolas" w:hAnsi="Consolas"/>
+          <w:noProof/>
+          <w:color w:val="auto"/>
         </w:rPr>
       </w:pPr>
       <w:r>
@@ -3027,7 +3054,27 @@
           <w:szCs w:val="24"/>
           <w:lang w:val="pt-BR" w:eastAsia="pt-PT"/>
         </w:rPr>
-        <w:t>Para todas as relações descritas na página anterior, o lado esquerdo das suas dependências funcionais é uma chave dessa relação, pelo que se comprova que estão na Boyce-Codd Normal Form, visto que o fecho dos atributos desse lado contém todos os atributos da relação, e, consequentemente, também estão na Terceira Forma Normal, que é um superconjunto da BCNF.</w:t>
+        <w:t xml:space="preserve">Para todas as relações descritas na página anterior, o lado esquerdo das suas dependências funcionais é uma </w:t>
+      </w:r>
+      <w:r>
+        <w:rPr>
+          <w:rFonts w:ascii="Arial" w:eastAsia="Arial" w:hAnsi="Arial" w:cs="Arial"/>
+          <w:color w:val="auto"/>
+          <w:sz w:val="24"/>
+          <w:szCs w:val="24"/>
+          <w:lang w:val="pt-BR" w:eastAsia="pt-PT"/>
+        </w:rPr>
+        <w:t>(super)</w:t>
+      </w:r>
+      <w:r>
+        <w:rPr>
+          <w:rFonts w:ascii="Arial" w:eastAsia="Arial" w:hAnsi="Arial" w:cs="Arial"/>
+          <w:color w:val="auto"/>
+          <w:sz w:val="24"/>
+          <w:szCs w:val="24"/>
+          <w:lang w:val="pt-BR" w:eastAsia="pt-PT"/>
+        </w:rPr>
+        <w:t>chave dessa relação, pelo que se comprova que estão na Boyce-Codd Normal Form, visto que o fecho dos atributos desse lado contém todos os atributos da relação, e, consequentemente, também estão na Terceira Forma Normal, que é um superconjunto da BCNF.</w:t>
       </w:r>
       <w:r>
         <w:rPr>
@@ -3780,14 +3827,39 @@
           <w:szCs w:val="24"/>
         </w:rPr>
       </w:pPr>
-      <w:r>
-        <w:rPr>
-          <w:rFonts w:ascii="Consolas" w:hAnsi="Consolas"/>
-          <w:noProof/>
-          <w:color w:val="auto"/>
-          <w:sz w:val="24"/>
-          <w:szCs w:val="24"/>
-        </w:rPr>
+    </w:p>
+    <w:p>
+      <w:pPr>
+        <w:spacing w:before="240" w:after="240"/>
+        <w:rPr>
+          <w:rFonts w:ascii="Consolas" w:hAnsi="Consolas"/>
+          <w:noProof/>
+          <w:color w:val="auto"/>
+          <w:sz w:val="24"/>
+          <w:szCs w:val="24"/>
+        </w:rPr>
+      </w:pPr>
+    </w:p>
+    <w:p>
+      <w:pPr>
+        <w:spacing w:before="240" w:after="240"/>
+        <w:rPr>
+          <w:rFonts w:ascii="Consolas" w:hAnsi="Consolas"/>
+          <w:noProof/>
+          <w:color w:val="auto"/>
+          <w:sz w:val="24"/>
+          <w:szCs w:val="24"/>
+        </w:rPr>
+      </w:pPr>
+      <w:r>
+        <w:rPr>
+          <w:rFonts w:ascii="Consolas" w:hAnsi="Consolas"/>
+          <w:noProof/>
+          <w:color w:val="auto"/>
+          <w:sz w:val="24"/>
+          <w:szCs w:val="24"/>
+        </w:rPr>
+        <w:lastRenderedPageBreak/>
         <w:t>-Filme</w:t>
       </w:r>
       <w:r>
@@ -3824,7 +3896,6 @@
           <w:sz w:val="24"/>
           <w:szCs w:val="24"/>
         </w:rPr>
-        <w:lastRenderedPageBreak/>
         <w:t>{idConteudo}</w:t>
       </w:r>
       <w:r>
@@ -3923,33 +3994,6 @@
         </w:rPr>
         <w:t xml:space="preserve"> = {idConteudo}</w:t>
       </w:r>
-      <w:r>
-        <w:rPr>
-          <w:rFonts w:ascii="Consolas" w:hAnsi="Consolas"/>
-          <w:color w:val="auto"/>
-          <w:sz w:val="24"/>
-          <w:szCs w:val="24"/>
-        </w:rPr>
-        <w:br/>
-      </w:r>
-    </w:p>
-    <w:p>
-      <w:pPr>
-        <w:pStyle w:val="PargrafodaLista"/>
-        <w:numPr>
-          <w:ilvl w:val="0"/>
-          <w:numId w:val="0"/>
-        </w:numPr>
-        <w:spacing w:before="240" w:after="240"/>
-        <w:ind w:left="1440"/>
-        <w:rPr>
-          <w:rFonts w:ascii="Consolas" w:hAnsi="Consolas"/>
-          <w:noProof/>
-          <w:color w:val="auto"/>
-          <w:sz w:val="24"/>
-          <w:szCs w:val="24"/>
-        </w:rPr>
-      </w:pPr>
     </w:p>
     <w:p>
       <w:pPr>
@@ -4151,46 +4195,25 @@
         </w:rPr>
         <w:t xml:space="preserve">idTemporada, </w:t>
       </w:r>
-      <w:r>
-        <w:rPr>
-          <w:rFonts w:ascii="Consolas" w:hAnsi="Consolas"/>
-          <w:color w:val="auto"/>
-          <w:sz w:val="24"/>
-          <w:szCs w:val="24"/>
-        </w:rPr>
-        <w:t>numero, idSerie}</w:t>
-      </w:r>
-    </w:p>
-    <w:p>
-      <w:pPr>
-        <w:spacing w:before="240" w:after="240"/>
-        <w:rPr>
-          <w:rFonts w:ascii="Consolas" w:hAnsi="Consolas"/>
-          <w:noProof/>
-          <w:color w:val="auto"/>
-          <w:sz w:val="24"/>
-          <w:szCs w:val="24"/>
-        </w:rPr>
-      </w:pPr>
-      <w:r>
-        <w:rPr>
-          <w:rFonts w:ascii="Consolas" w:hAnsi="Consolas"/>
-          <w:noProof/>
-          <w:color w:val="auto"/>
-          <w:sz w:val="24"/>
-          <w:szCs w:val="24"/>
-        </w:rPr>
-        <w:t>-Episodio</w:t>
-      </w:r>
-      <w:r>
-        <w:rPr>
-          <w:rFonts w:ascii="Consolas" w:hAnsi="Consolas"/>
-          <w:noProof/>
-          <w:color w:val="auto"/>
-          <w:sz w:val="24"/>
-          <w:szCs w:val="24"/>
-        </w:rPr>
-        <w:t>:</w:t>
+      <w:proofErr w:type="gramStart"/>
+      <w:r>
+        <w:rPr>
+          <w:rFonts w:ascii="Consolas" w:hAnsi="Consolas"/>
+          <w:color w:val="auto"/>
+          <w:sz w:val="24"/>
+          <w:szCs w:val="24"/>
+        </w:rPr>
+        <w:t>numero</w:t>
+      </w:r>
+      <w:proofErr w:type="gramEnd"/>
+      <w:r>
+        <w:rPr>
+          <w:rFonts w:ascii="Consolas" w:hAnsi="Consolas"/>
+          <w:color w:val="auto"/>
+          <w:sz w:val="24"/>
+          <w:szCs w:val="24"/>
+        </w:rPr>
+        <w:t>, idSerie}</w:t>
       </w:r>
     </w:p>
     <w:p>
@@ -4216,7 +4239,28 @@
           <w:sz w:val="24"/>
           <w:szCs w:val="24"/>
         </w:rPr>
-        <w:t>{id}</w:t>
+        <w:t xml:space="preserve">{numero, </w:t>
+      </w:r>
+      <w:proofErr w:type="spellStart"/>
+      <w:proofErr w:type="gramStart"/>
+      <w:r>
+        <w:rPr>
+          <w:rFonts w:ascii="Consolas" w:hAnsi="Consolas"/>
+          <w:color w:val="auto"/>
+          <w:sz w:val="24"/>
+          <w:szCs w:val="24"/>
+        </w:rPr>
+        <w:t>idSerie</w:t>
+      </w:r>
+      <w:proofErr w:type="spellEnd"/>
+      <w:r>
+        <w:rPr>
+          <w:rFonts w:ascii="Consolas" w:hAnsi="Consolas"/>
+          <w:color w:val="auto"/>
+          <w:sz w:val="24"/>
+          <w:szCs w:val="24"/>
+        </w:rPr>
+        <w:t>}</w:t>
       </w:r>
       <w:r>
         <w:rPr>
@@ -4228,24 +4272,65 @@
         </w:rPr>
         <w:t>+</w:t>
       </w:r>
-      <w:r>
-        <w:rPr>
-          <w:rFonts w:ascii="Consolas" w:hAnsi="Consolas"/>
-          <w:color w:val="auto"/>
-          <w:sz w:val="24"/>
-          <w:szCs w:val="24"/>
-        </w:rPr>
-        <w:t xml:space="preserve"> = {id, duracao, titulo, sinopse</w:t>
-      </w:r>
-      <w:r>
-        <w:rPr>
-          <w:rFonts w:ascii="Consolas" w:hAnsi="Consolas"/>
-          <w:color w:val="auto"/>
-          <w:sz w:val="24"/>
-          <w:szCs w:val="24"/>
-        </w:rPr>
-        <w:t>, idTemporada</w:t>
-      </w:r>
+      <w:proofErr w:type="gramEnd"/>
+      <w:r>
+        <w:rPr>
+          <w:rFonts w:ascii="Consolas" w:hAnsi="Consolas"/>
+          <w:color w:val="auto"/>
+          <w:sz w:val="24"/>
+          <w:szCs w:val="24"/>
+        </w:rPr>
+        <w:t xml:space="preserve"> = </w:t>
+      </w:r>
+      <w:r>
+        <w:rPr>
+          <w:rFonts w:ascii="Consolas" w:hAnsi="Consolas"/>
+          <w:color w:val="auto"/>
+          <w:sz w:val="24"/>
+          <w:szCs w:val="24"/>
+        </w:rPr>
+        <w:t>{</w:t>
+      </w:r>
+      <w:proofErr w:type="spellStart"/>
+      <w:r>
+        <w:rPr>
+          <w:rFonts w:ascii="Consolas" w:hAnsi="Consolas"/>
+          <w:color w:val="auto"/>
+          <w:sz w:val="24"/>
+          <w:szCs w:val="24"/>
+        </w:rPr>
+        <w:t>idTemporada</w:t>
+      </w:r>
+      <w:proofErr w:type="spellEnd"/>
+      <w:r>
+        <w:rPr>
+          <w:rFonts w:ascii="Consolas" w:hAnsi="Consolas"/>
+          <w:color w:val="auto"/>
+          <w:sz w:val="24"/>
+          <w:szCs w:val="24"/>
+        </w:rPr>
+        <w:t xml:space="preserve">, </w:t>
+      </w:r>
+      <w:r>
+        <w:rPr>
+          <w:rFonts w:ascii="Consolas" w:hAnsi="Consolas"/>
+          <w:color w:val="auto"/>
+          <w:sz w:val="24"/>
+          <w:szCs w:val="24"/>
+        </w:rPr>
+        <w:t xml:space="preserve">numero, </w:t>
+      </w:r>
+      <w:proofErr w:type="spellStart"/>
+      <w:r>
+        <w:rPr>
+          <w:rFonts w:ascii="Consolas" w:hAnsi="Consolas"/>
+          <w:color w:val="auto"/>
+          <w:sz w:val="24"/>
+          <w:szCs w:val="24"/>
+        </w:rPr>
+        <w:t>idSerie</w:t>
+      </w:r>
+      <w:proofErr w:type="spellEnd"/>
       <w:r>
         <w:rPr>
           <w:rFonts w:ascii="Consolas" w:hAnsi="Consolas"/>
@@ -4275,7 +4360,17 @@
           <w:sz w:val="24"/>
           <w:szCs w:val="24"/>
         </w:rPr>
-        <w:t>-Qualidade:</w:t>
+        <w:t>-Episodio</w:t>
+      </w:r>
+      <w:r>
+        <w:rPr>
+          <w:rFonts w:ascii="Consolas" w:hAnsi="Consolas"/>
+          <w:noProof/>
+          <w:color w:val="auto"/>
+          <w:sz w:val="24"/>
+          <w:szCs w:val="24"/>
+        </w:rPr>
+        <w:t>:</w:t>
       </w:r>
     </w:p>
     <w:p>
@@ -4301,7 +4396,7 @@
           <w:sz w:val="24"/>
           <w:szCs w:val="24"/>
         </w:rPr>
-        <w:t>{resolucao}</w:t>
+        <w:t>{id}</w:t>
       </w:r>
       <w:r>
         <w:rPr>
@@ -4320,7 +4415,25 @@
           <w:sz w:val="24"/>
           <w:szCs w:val="24"/>
         </w:rPr>
-        <w:t xml:space="preserve"> = {resolucao}</w:t>
+        <w:t xml:space="preserve"> = {id, duracao, titulo, sinopse</w:t>
+      </w:r>
+      <w:r>
+        <w:rPr>
+          <w:rFonts w:ascii="Consolas" w:hAnsi="Consolas"/>
+          <w:color w:val="auto"/>
+          <w:sz w:val="24"/>
+          <w:szCs w:val="24"/>
+        </w:rPr>
+        <w:t>, idTemporada</w:t>
+      </w:r>
+      <w:r>
+        <w:rPr>
+          <w:rFonts w:ascii="Consolas" w:hAnsi="Consolas"/>
+          <w:color w:val="auto"/>
+          <w:sz w:val="24"/>
+          <w:szCs w:val="24"/>
+        </w:rPr>
+        <w:t>}</w:t>
       </w:r>
     </w:p>
     <w:p>
@@ -4342,17 +4455,7 @@
           <w:sz w:val="24"/>
           <w:szCs w:val="24"/>
         </w:rPr>
-        <w:t>-ConteudoEspecialQualidade</w:t>
-      </w:r>
-      <w:r>
-        <w:rPr>
-          <w:rFonts w:ascii="Consolas" w:hAnsi="Consolas"/>
-          <w:noProof/>
-          <w:color w:val="auto"/>
-          <w:sz w:val="24"/>
-          <w:szCs w:val="24"/>
-        </w:rPr>
-        <w:t>:</w:t>
+        <w:t>-Qualidade:</w:t>
       </w:r>
     </w:p>
     <w:p>
@@ -4378,36 +4481,7 @@
           <w:sz w:val="24"/>
           <w:szCs w:val="24"/>
         </w:rPr>
-        <w:t>{id</w:t>
-      </w:r>
-      <w:r>
-        <w:rPr>
-          <w:rFonts w:ascii="Consolas" w:hAnsi="Consolas"/>
-          <w:color w:val="auto"/>
-          <w:sz w:val="24"/>
-          <w:szCs w:val="24"/>
-        </w:rPr>
-        <w:t xml:space="preserve">Conteudo, </w:t>
-      </w:r>
-      <w:proofErr w:type="spellStart"/>
-      <w:r>
-        <w:rPr>
-          <w:rFonts w:ascii="Consolas" w:hAnsi="Consolas"/>
-          <w:color w:val="auto"/>
-          <w:sz w:val="24"/>
-          <w:szCs w:val="24"/>
-        </w:rPr>
-        <w:t>resolucao</w:t>
-      </w:r>
-      <w:proofErr w:type="spellEnd"/>
-      <w:r>
-        <w:rPr>
-          <w:rFonts w:ascii="Consolas" w:hAnsi="Consolas"/>
-          <w:color w:val="auto"/>
-          <w:sz w:val="24"/>
-          <w:szCs w:val="24"/>
-        </w:rPr>
-        <w:t>}</w:t>
+        <w:t>{resolucao}</w:t>
       </w:r>
       <w:r>
         <w:rPr>
@@ -4426,76 +4500,7 @@
           <w:sz w:val="24"/>
           <w:szCs w:val="24"/>
         </w:rPr>
-        <w:t xml:space="preserve"> = {</w:t>
-      </w:r>
-      <w:proofErr w:type="spellStart"/>
-      <w:r>
-        <w:rPr>
-          <w:rFonts w:ascii="Consolas" w:hAnsi="Consolas"/>
-          <w:color w:val="auto"/>
-          <w:sz w:val="24"/>
-          <w:szCs w:val="24"/>
-        </w:rPr>
-        <w:t>id</w:t>
-      </w:r>
-      <w:r>
-        <w:rPr>
-          <w:rFonts w:ascii="Consolas" w:hAnsi="Consolas"/>
-          <w:color w:val="auto"/>
-          <w:sz w:val="24"/>
-          <w:szCs w:val="24"/>
-        </w:rPr>
-        <w:t>Conteudo</w:t>
-      </w:r>
-      <w:proofErr w:type="spellEnd"/>
-      <w:r>
-        <w:rPr>
-          <w:rFonts w:ascii="Consolas" w:hAnsi="Consolas"/>
-          <w:color w:val="auto"/>
-          <w:sz w:val="24"/>
-          <w:szCs w:val="24"/>
-        </w:rPr>
-        <w:t xml:space="preserve">, </w:t>
-      </w:r>
-      <w:proofErr w:type="spellStart"/>
-      <w:r>
-        <w:rPr>
-          <w:rFonts w:ascii="Consolas" w:hAnsi="Consolas"/>
-          <w:color w:val="auto"/>
-          <w:sz w:val="24"/>
-          <w:szCs w:val="24"/>
-        </w:rPr>
-        <w:t>resolucao</w:t>
-      </w:r>
-      <w:proofErr w:type="spellEnd"/>
-      <w:r>
-        <w:rPr>
-          <w:rFonts w:ascii="Consolas" w:hAnsi="Consolas"/>
-          <w:color w:val="auto"/>
-          <w:sz w:val="24"/>
-          <w:szCs w:val="24"/>
-        </w:rPr>
-        <w:t xml:space="preserve">, </w:t>
-      </w:r>
-      <w:proofErr w:type="spellStart"/>
-      <w:r>
-        <w:rPr>
-          <w:rFonts w:ascii="Consolas" w:hAnsi="Consolas"/>
-          <w:color w:val="auto"/>
-          <w:sz w:val="24"/>
-          <w:szCs w:val="24"/>
-        </w:rPr>
-        <w:t>urlVideo</w:t>
-      </w:r>
-      <w:proofErr w:type="spellEnd"/>
-      <w:r>
-        <w:rPr>
-          <w:rFonts w:ascii="Consolas" w:hAnsi="Consolas"/>
-          <w:color w:val="auto"/>
-          <w:sz w:val="24"/>
-          <w:szCs w:val="24"/>
-        </w:rPr>
-        <w:t>}</w:t>
+        <w:t xml:space="preserve"> = {resolucao}</w:t>
       </w:r>
     </w:p>
     <w:p>
@@ -4517,7 +4522,7 @@
           <w:sz w:val="24"/>
           <w:szCs w:val="24"/>
         </w:rPr>
-        <w:t>-FilmeQualidade</w:t>
+        <w:t>-ConteudoEspecialQualidade</w:t>
       </w:r>
       <w:r>
         <w:rPr>
@@ -4553,7 +4558,7 @@
           <w:sz w:val="24"/>
           <w:szCs w:val="24"/>
         </w:rPr>
-        <w:t xml:space="preserve">{idFilme, </w:t>
+        <w:t>{</w:t>
       </w:r>
       <w:proofErr w:type="spellStart"/>
       <w:r>
@@ -4563,6 +4568,35 @@
           <w:sz w:val="24"/>
           <w:szCs w:val="24"/>
         </w:rPr>
+        <w:t>id</w:t>
+      </w:r>
+      <w:r>
+        <w:rPr>
+          <w:rFonts w:ascii="Consolas" w:hAnsi="Consolas"/>
+          <w:color w:val="auto"/>
+          <w:sz w:val="24"/>
+          <w:szCs w:val="24"/>
+        </w:rPr>
+        <w:t>Conteudo</w:t>
+      </w:r>
+      <w:proofErr w:type="spellEnd"/>
+      <w:r>
+        <w:rPr>
+          <w:rFonts w:ascii="Consolas" w:hAnsi="Consolas"/>
+          <w:color w:val="auto"/>
+          <w:sz w:val="24"/>
+          <w:szCs w:val="24"/>
+        </w:rPr>
+        <w:t xml:space="preserve">, </w:t>
+      </w:r>
+      <w:proofErr w:type="spellStart"/>
+      <w:r>
+        <w:rPr>
+          <w:rFonts w:ascii="Consolas" w:hAnsi="Consolas"/>
+          <w:color w:val="auto"/>
+          <w:sz w:val="24"/>
+          <w:szCs w:val="24"/>
+        </w:rPr>
         <w:t>resolucao</w:t>
       </w:r>
       <w:proofErr w:type="spellEnd"/>
@@ -4602,7 +4636,16 @@
           <w:sz w:val="24"/>
           <w:szCs w:val="24"/>
         </w:rPr>
-        <w:t>idFilme</w:t>
+        <w:t>id</w:t>
+      </w:r>
+      <w:r>
+        <w:rPr>
+          <w:rFonts w:ascii="Consolas" w:hAnsi="Consolas"/>
+          <w:color w:val="auto"/>
+          <w:sz w:val="24"/>
+          <w:szCs w:val="24"/>
+        </w:rPr>
+        <w:t>Conteudo</w:t>
       </w:r>
       <w:proofErr w:type="spellEnd"/>
       <w:r>
@@ -4674,7 +4717,7 @@
           <w:sz w:val="24"/>
           <w:szCs w:val="24"/>
         </w:rPr>
-        <w:t>-EpisodioQualidade</w:t>
+        <w:t>-FilmeQualidade</w:t>
       </w:r>
       <w:r>
         <w:rPr>
@@ -4710,8 +4753,19 @@
           <w:sz w:val="24"/>
           <w:szCs w:val="24"/>
         </w:rPr>
-        <w:t>{idEpisodio</w:t>
-      </w:r>
+        <w:t>{</w:t>
+      </w:r>
+      <w:proofErr w:type="spellStart"/>
+      <w:r>
+        <w:rPr>
+          <w:rFonts w:ascii="Consolas" w:hAnsi="Consolas"/>
+          <w:color w:val="auto"/>
+          <w:sz w:val="24"/>
+          <w:szCs w:val="24"/>
+        </w:rPr>
+        <w:t>idFilme</w:t>
+      </w:r>
+      <w:proofErr w:type="spellEnd"/>
       <w:r>
         <w:rPr>
           <w:rFonts w:ascii="Consolas" w:hAnsi="Consolas"/>
@@ -4768,7 +4822,7 @@
           <w:sz w:val="24"/>
           <w:szCs w:val="24"/>
         </w:rPr>
-        <w:t>idEpisodio</w:t>
+        <w:t>idFilme</w:t>
       </w:r>
       <w:proofErr w:type="spellEnd"/>
       <w:r>
@@ -4840,7 +4894,7 @@
           <w:sz w:val="24"/>
           <w:szCs w:val="24"/>
         </w:rPr>
-        <w:t>-Favorito</w:t>
+        <w:t>-EpisodioQualidade</w:t>
       </w:r>
       <w:r>
         <w:rPr>
@@ -4876,7 +4930,47 @@
           <w:sz w:val="24"/>
           <w:szCs w:val="24"/>
         </w:rPr>
-        <w:t>{idPerfil, idConteudo}</w:t>
+        <w:t>{</w:t>
+      </w:r>
+      <w:proofErr w:type="spellStart"/>
+      <w:r>
+        <w:rPr>
+          <w:rFonts w:ascii="Consolas" w:hAnsi="Consolas"/>
+          <w:color w:val="auto"/>
+          <w:sz w:val="24"/>
+          <w:szCs w:val="24"/>
+        </w:rPr>
+        <w:t>idEpisodio</w:t>
+      </w:r>
+      <w:proofErr w:type="spellEnd"/>
+      <w:r>
+        <w:rPr>
+          <w:rFonts w:ascii="Consolas" w:hAnsi="Consolas"/>
+          <w:color w:val="auto"/>
+          <w:sz w:val="24"/>
+          <w:szCs w:val="24"/>
+        </w:rPr>
+        <w:t xml:space="preserve">, </w:t>
+      </w:r>
+      <w:proofErr w:type="spellStart"/>
+      <w:r>
+        <w:rPr>
+          <w:rFonts w:ascii="Consolas" w:hAnsi="Consolas"/>
+          <w:color w:val="auto"/>
+          <w:sz w:val="24"/>
+          <w:szCs w:val="24"/>
+        </w:rPr>
+        <w:t>resolucao</w:t>
+      </w:r>
+      <w:proofErr w:type="spellEnd"/>
+      <w:r>
+        <w:rPr>
+          <w:rFonts w:ascii="Consolas" w:hAnsi="Consolas"/>
+          <w:color w:val="auto"/>
+          <w:sz w:val="24"/>
+          <w:szCs w:val="24"/>
+        </w:rPr>
+        <w:t>}</w:t>
       </w:r>
       <w:r>
         <w:rPr>
@@ -4895,7 +4989,67 @@
           <w:sz w:val="24"/>
           <w:szCs w:val="24"/>
         </w:rPr>
-        <w:t xml:space="preserve"> = {idPerfil, idConteudo}</w:t>
+        <w:t xml:space="preserve"> = {</w:t>
+      </w:r>
+      <w:proofErr w:type="spellStart"/>
+      <w:r>
+        <w:rPr>
+          <w:rFonts w:ascii="Consolas" w:hAnsi="Consolas"/>
+          <w:color w:val="auto"/>
+          <w:sz w:val="24"/>
+          <w:szCs w:val="24"/>
+        </w:rPr>
+        <w:t>idEpisodio</w:t>
+      </w:r>
+      <w:proofErr w:type="spellEnd"/>
+      <w:r>
+        <w:rPr>
+          <w:rFonts w:ascii="Consolas" w:hAnsi="Consolas"/>
+          <w:color w:val="auto"/>
+          <w:sz w:val="24"/>
+          <w:szCs w:val="24"/>
+        </w:rPr>
+        <w:t xml:space="preserve">, </w:t>
+      </w:r>
+      <w:proofErr w:type="spellStart"/>
+      <w:r>
+        <w:rPr>
+          <w:rFonts w:ascii="Consolas" w:hAnsi="Consolas"/>
+          <w:color w:val="auto"/>
+          <w:sz w:val="24"/>
+          <w:szCs w:val="24"/>
+        </w:rPr>
+        <w:t>resolucao</w:t>
+      </w:r>
+      <w:proofErr w:type="spellEnd"/>
+      <w:r>
+        <w:rPr>
+          <w:rFonts w:ascii="Consolas" w:hAnsi="Consolas"/>
+          <w:color w:val="auto"/>
+          <w:sz w:val="24"/>
+          <w:szCs w:val="24"/>
+        </w:rPr>
+        <w:t xml:space="preserve">, </w:t>
+      </w:r>
+      <w:proofErr w:type="spellStart"/>
+      <w:r>
+        <w:rPr>
+          <w:rFonts w:ascii="Consolas" w:hAnsi="Consolas"/>
+          <w:color w:val="auto"/>
+          <w:sz w:val="24"/>
+          <w:szCs w:val="24"/>
+        </w:rPr>
+        <w:t>urlVideo</w:t>
+      </w:r>
+      <w:proofErr w:type="spellEnd"/>
+      <w:r>
+        <w:rPr>
+          <w:rFonts w:ascii="Consolas" w:hAnsi="Consolas"/>
+          <w:color w:val="auto"/>
+          <w:sz w:val="24"/>
+          <w:szCs w:val="24"/>
+        </w:rPr>
+        <w:t>}</w:t>
       </w:r>
     </w:p>
     <w:p>
@@ -4917,7 +5071,7 @@
           <w:sz w:val="24"/>
           <w:szCs w:val="24"/>
         </w:rPr>
-        <w:t>-Historico</w:t>
+        <w:t>-Favorito</w:t>
       </w:r>
       <w:r>
         <w:rPr>
@@ -4972,7 +5126,7 @@
           <w:sz w:val="24"/>
           <w:szCs w:val="24"/>
         </w:rPr>
-        <w:t xml:space="preserve"> = {idPerfil, idConteudo, dataVisualizacao}</w:t>
+        <w:t xml:space="preserve"> = {idPerfil, idConteudo}</w:t>
       </w:r>
     </w:p>
     <w:p>
@@ -4982,17 +5136,19 @@
           <w:rFonts w:ascii="Consolas" w:hAnsi="Consolas"/>
           <w:noProof/>
           <w:color w:val="auto"/>
-        </w:rPr>
-      </w:pPr>
-      <w:r>
-        <w:rPr>
-          <w:rFonts w:ascii="Consolas" w:hAnsi="Consolas"/>
-          <w:noProof/>
-          <w:color w:val="auto"/>
-          <w:sz w:val="24"/>
-          <w:szCs w:val="24"/>
-        </w:rPr>
-        <w:t>-Recomendado</w:t>
+          <w:sz w:val="24"/>
+          <w:szCs w:val="24"/>
+        </w:rPr>
+      </w:pPr>
+      <w:r>
+        <w:rPr>
+          <w:rFonts w:ascii="Consolas" w:hAnsi="Consolas"/>
+          <w:noProof/>
+          <w:color w:val="auto"/>
+          <w:sz w:val="24"/>
+          <w:szCs w:val="24"/>
+        </w:rPr>
+        <w:t>-Historico</w:t>
       </w:r>
       <w:r>
         <w:rPr>
@@ -5015,6 +5171,81 @@
         <w:spacing w:before="240" w:after="240"/>
         <w:rPr>
           <w:rFonts w:ascii="Consolas" w:hAnsi="Consolas"/>
+          <w:noProof/>
+          <w:color w:val="auto"/>
+          <w:sz w:val="24"/>
+          <w:szCs w:val="24"/>
+        </w:rPr>
+      </w:pPr>
+      <w:r>
+        <w:rPr>
+          <w:rFonts w:ascii="Consolas" w:hAnsi="Consolas"/>
+          <w:color w:val="auto"/>
+          <w:sz w:val="24"/>
+          <w:szCs w:val="24"/>
+        </w:rPr>
+        <w:t>{idPerfil, idConteudo}</w:t>
+      </w:r>
+      <w:r>
+        <w:rPr>
+          <w:rFonts w:ascii="Consolas" w:hAnsi="Consolas"/>
+          <w:color w:val="auto"/>
+          <w:sz w:val="24"/>
+          <w:szCs w:val="24"/>
+          <w:vertAlign w:val="superscript"/>
+        </w:rPr>
+        <w:t>+</w:t>
+      </w:r>
+      <w:r>
+        <w:rPr>
+          <w:rFonts w:ascii="Consolas" w:hAnsi="Consolas"/>
+          <w:color w:val="auto"/>
+          <w:sz w:val="24"/>
+          <w:szCs w:val="24"/>
+        </w:rPr>
+        <w:t xml:space="preserve"> = {idPerfil, idConteudo, dataVisualizacao}</w:t>
+      </w:r>
+    </w:p>
+    <w:p>
+      <w:pPr>
+        <w:spacing w:before="240" w:after="240"/>
+        <w:rPr>
+          <w:rFonts w:ascii="Consolas" w:hAnsi="Consolas"/>
+          <w:noProof/>
+          <w:color w:val="auto"/>
+        </w:rPr>
+      </w:pPr>
+      <w:r>
+        <w:rPr>
+          <w:rFonts w:ascii="Consolas" w:hAnsi="Consolas"/>
+          <w:noProof/>
+          <w:color w:val="auto"/>
+          <w:sz w:val="24"/>
+          <w:szCs w:val="24"/>
+        </w:rPr>
+        <w:t>-Recomendado</w:t>
+      </w:r>
+      <w:r>
+        <w:rPr>
+          <w:rFonts w:ascii="Consolas" w:hAnsi="Consolas"/>
+          <w:noProof/>
+          <w:color w:val="auto"/>
+          <w:sz w:val="24"/>
+          <w:szCs w:val="24"/>
+        </w:rPr>
+        <w:t>:</w:t>
+      </w:r>
+    </w:p>
+    <w:p>
+      <w:pPr>
+        <w:pStyle w:val="PargrafodaLista"/>
+        <w:numPr>
+          <w:ilvl w:val="0"/>
+          <w:numId w:val="13"/>
+        </w:numPr>
+        <w:spacing w:before="240" w:after="240"/>
+        <w:rPr>
+          <w:rFonts w:ascii="Consolas" w:hAnsi="Consolas"/>
           <w:color w:val="auto"/>
           <w:sz w:val="24"/>
           <w:szCs w:val="24"/>
@@ -5698,23 +5929,14 @@
           <w:szCs w:val="24"/>
         </w:rPr>
       </w:pPr>
-    </w:p>
-    <w:p>
-      <w:pPr>
-        <w:rPr>
-          <w:rFonts w:ascii="Consolas" w:hAnsi="Consolas"/>
-          <w:color w:val="auto"/>
-          <w:sz w:val="24"/>
-          <w:szCs w:val="24"/>
-        </w:rPr>
-      </w:pPr>
-      <w:r>
-        <w:rPr>
-          <w:rFonts w:ascii="Consolas" w:hAnsi="Consolas"/>
-          <w:color w:val="auto"/>
-          <w:sz w:val="24"/>
-          <w:szCs w:val="24"/>
-        </w:rPr>
+      <w:r>
+        <w:rPr>
+          <w:rFonts w:ascii="Consolas" w:hAnsi="Consolas"/>
+          <w:color w:val="auto"/>
+          <w:sz w:val="24"/>
+          <w:szCs w:val="24"/>
+        </w:rPr>
+        <w:lastRenderedPageBreak/>
         <w:t>-</w:t>
       </w:r>
       <w:proofErr w:type="spellStart"/>
@@ -5862,17 +6084,6 @@
     </w:p>
     <w:p>
       <w:pPr>
-        <w:ind w:left="758"/>
-        <w:rPr>
-          <w:rFonts w:ascii="Consolas" w:hAnsi="Consolas"/>
-          <w:color w:val="auto"/>
-          <w:sz w:val="24"/>
-          <w:szCs w:val="24"/>
-        </w:rPr>
-      </w:pPr>
-    </w:p>
-    <w:p>
-      <w:pPr>
         <w:rPr>
           <w:rFonts w:ascii="Consolas" w:hAnsi="Consolas"/>
           <w:color w:val="auto"/>
@@ -6461,44 +6672,54 @@
           <w:sz w:val="24"/>
           <w:szCs w:val="24"/>
         </w:rPr>
+        <w:t>resolucao: chave primária (PRIMARY KEY) e tem que que pertencer a [</w:t>
+      </w:r>
+      <w:r>
+        <w:rPr>
+          <w:rFonts w:ascii="Consolas" w:hAnsi="Consolas"/>
+          <w:color w:val="auto"/>
+          <w:sz w:val="24"/>
+          <w:szCs w:val="24"/>
+        </w:rPr>
+        <w:t>144, 240, 480, 720, 1080, 1440, 2160</w:t>
+      </w:r>
+      <w:r>
+        <w:rPr>
+          <w:rFonts w:ascii="Consolas" w:hAnsi="Consolas"/>
+          <w:color w:val="auto"/>
+          <w:sz w:val="24"/>
+          <w:szCs w:val="24"/>
+        </w:rPr>
+        <w:t>] (resolucao in ([lista]))</w:t>
+      </w:r>
+    </w:p>
+    <w:p>
+      <w:pPr>
+        <w:rPr>
+          <w:rFonts w:ascii="Consolas" w:hAnsi="Consolas"/>
+          <w:color w:val="auto"/>
+          <w:sz w:val="24"/>
+          <w:szCs w:val="24"/>
+        </w:rPr>
+      </w:pPr>
+    </w:p>
+    <w:p>
+      <w:pPr>
+        <w:rPr>
+          <w:rFonts w:ascii="Consolas" w:hAnsi="Consolas"/>
+          <w:color w:val="auto"/>
+          <w:sz w:val="24"/>
+          <w:szCs w:val="24"/>
+        </w:rPr>
+      </w:pPr>
+      <w:r>
+        <w:rPr>
+          <w:rFonts w:ascii="Consolas" w:hAnsi="Consolas"/>
+          <w:color w:val="auto"/>
+          <w:sz w:val="24"/>
+          <w:szCs w:val="24"/>
+        </w:rPr>
         <w:lastRenderedPageBreak/>
-        <w:t>resolucao: chave primária (PRIMARY KEY) e tem que que pertencer a [</w:t>
-      </w:r>
-      <w:r>
-        <w:rPr>
-          <w:rFonts w:ascii="Consolas" w:hAnsi="Consolas"/>
-          <w:color w:val="auto"/>
-          <w:sz w:val="24"/>
-          <w:szCs w:val="24"/>
-        </w:rPr>
-        <w:t>144, 240, 480, 720, 1080, 1440, 2160</w:t>
-      </w:r>
-      <w:r>
-        <w:rPr>
-          <w:rFonts w:ascii="Consolas" w:hAnsi="Consolas"/>
-          <w:color w:val="auto"/>
-          <w:sz w:val="24"/>
-          <w:szCs w:val="24"/>
-        </w:rPr>
-        <w:t>] (resolucao in ([lista]))</w:t>
-      </w:r>
-    </w:p>
-    <w:p>
-      <w:pPr>
-        <w:rPr>
-          <w:rFonts w:ascii="Consolas" w:hAnsi="Consolas"/>
-          <w:color w:val="auto"/>
-          <w:sz w:val="24"/>
-          <w:szCs w:val="24"/>
-        </w:rPr>
-      </w:pPr>
-      <w:r>
-        <w:rPr>
-          <w:rFonts w:ascii="Consolas" w:hAnsi="Consolas"/>
-          <w:color w:val="auto"/>
-          <w:sz w:val="24"/>
-          <w:szCs w:val="24"/>
-        </w:rPr>
         <w:t>-</w:t>
       </w:r>
       <w:r>
@@ -7731,7 +7952,7 @@
         <v:path o:extrusionok="f" gradientshapeok="t" o:connecttype="rect"/>
         <o:lock v:ext="edit" aspectratio="t"/>
       </v:shapetype>
-      <v:shape id="_x0000_i1062" type="#_x0000_t75" style="width:85.95pt;height:83.3pt;visibility:visible" o:bullet="t">
+      <v:shape id="_x0000_i1049" type="#_x0000_t75" style="width:85.95pt;height:83.3pt;visibility:visible" o:bullet="t">
         <v:imagedata r:id="rId1" o:title=""/>
       </v:shape>
     </w:pict>
@@ -11420,6 +11641,7 @@
   <w:style w:type="character" w:default="1" w:styleId="Tipodeletrapredefinidodopargrafo">
     <w:name w:val="Default Paragraph Font"/>
     <w:uiPriority w:val="1"/>
+    <w:semiHidden/>
     <w:unhideWhenUsed/>
   </w:style>
   <w:style w:type="table" w:default="1" w:styleId="Tabelanormal">
@@ -12139,6 +12361,7 @@
     <w:rsidRoot w:val="000651DB"/>
     <w:rsid w:val="00033C45"/>
     <w:rsid w:val="000651DB"/>
+    <w:rsid w:val="001A5537"/>
     <w:rsid w:val="00511EBC"/>
     <w:rsid w:val="00656FE1"/>
     <w:rsid w:val="00675010"/>
@@ -12919,6 +13142,15 @@
 </file>
 
 <file path=customXml/item1.xml><?xml version="1.0" encoding="utf-8"?>
+<p:properties xmlns:p="http://schemas.microsoft.com/office/2006/metadata/properties" xmlns:xsi="http://www.w3.org/2001/XMLSchema-instance" xmlns:pc="http://schemas.microsoft.com/office/infopath/2007/PartnerControls">
+  <documentManagement>
+    <Status xmlns="71af3243-3dd4-4a8d-8c0d-dd76da1f02a5">Not started</Status>
+    <MediaServiceKeyPoints xmlns="71af3243-3dd4-4a8d-8c0d-dd76da1f02a5" xsi:nil="true"/>
+  </documentManagement>
+</p:properties>
+</file>
+
+<file path=customXml/item2.xml><?xml version="1.0" encoding="utf-8"?>
 <ct:contentTypeSchema xmlns:ct="http://schemas.microsoft.com/office/2006/metadata/contentType" xmlns:ma="http://schemas.microsoft.com/office/2006/metadata/properties/metaAttributes" ct:_="" ma:_="" ma:contentTypeName="Document" ma:contentTypeID="0x01010079F111ED35F8CC479449609E8A0923A6" ma:contentTypeVersion="12" ma:contentTypeDescription="Create a new document." ma:contentTypeScope="" ma:versionID="fa6e671f1cd7e4d96ff9652be322dd5e">
   <xsd:schema xmlns:xsd="http://www.w3.org/2001/XMLSchema" xmlns:xs="http://www.w3.org/2001/XMLSchema" xmlns:p="http://schemas.microsoft.com/office/2006/metadata/properties" xmlns:ns2="71af3243-3dd4-4a8d-8c0d-dd76da1f02a5" xmlns:ns3="16c05727-aa75-4e4a-9b5f-8a80a1165891" targetNamespace="http://schemas.microsoft.com/office/2006/metadata/properties" ma:root="true" ma:fieldsID="4e2496f70b101db0b8013f30a071bbf7" ns2:_="" ns3:_="">
     <xsd:import namespace="71af3243-3dd4-4a8d-8c0d-dd76da1f02a5"/>
@@ -13139,16 +13371,11 @@
 </ct:contentTypeSchema>
 </file>
 
-<file path=customXml/item2.xml><?xml version="1.0" encoding="utf-8"?>
-<p:properties xmlns:p="http://schemas.microsoft.com/office/2006/metadata/properties" xmlns:xsi="http://www.w3.org/2001/XMLSchema-instance" xmlns:pc="http://schemas.microsoft.com/office/infopath/2007/PartnerControls">
-  <documentManagement>
-    <Status xmlns="71af3243-3dd4-4a8d-8c0d-dd76da1f02a5">Not started</Status>
-    <MediaServiceKeyPoints xmlns="71af3243-3dd4-4a8d-8c0d-dd76da1f02a5" xsi:nil="true"/>
-  </documentManagement>
-</p:properties>
+<file path=customXml/item3.xml><?xml version="1.0" encoding="utf-8"?>
+<b:Sources xmlns:b="http://schemas.openxmlformats.org/officeDocument/2006/bibliography" xmlns="http://schemas.openxmlformats.org/officeDocument/2006/bibliography" SelectedStyle="\APASixthEditionOfficeOnline.xsl" StyleName="APA" Version="6"/>
 </file>
 
-<file path=customXml/item3.xml><?xml version="1.0" encoding="utf-8"?>
+<file path=customXml/item4.xml><?xml version="1.0" encoding="utf-8"?>
 <?mso-contentType ?>
 <FormTemplates xmlns="http://schemas.microsoft.com/sharepoint/v3/contenttype/forms">
   <Display>DocumentLibraryForm</Display>
@@ -13157,11 +13384,17 @@
 </FormTemplates>
 </file>
 
-<file path=customXml/item4.xml><?xml version="1.0" encoding="utf-8"?>
-<b:Sources xmlns:b="http://schemas.openxmlformats.org/officeDocument/2006/bibliography" xmlns="http://schemas.openxmlformats.org/officeDocument/2006/bibliography" SelectedStyle="\APASixthEditionOfficeOnline.xsl" StyleName="APA" Version="6"/>
+<file path=customXml/itemProps1.xml><?xml version="1.0" encoding="utf-8"?>
+<ds:datastoreItem xmlns:ds="http://schemas.openxmlformats.org/officeDocument/2006/customXml" ds:itemID="{3B837835-72CB-4299-965D-EC30EB543F7B}">
+  <ds:schemaRefs>
+    <ds:schemaRef ds:uri="http://schemas.microsoft.com/office/2006/metadata/properties"/>
+    <ds:schemaRef ds:uri="http://schemas.microsoft.com/office/infopath/2007/PartnerControls"/>
+    <ds:schemaRef ds:uri="71af3243-3dd4-4a8d-8c0d-dd76da1f02a5"/>
+  </ds:schemaRefs>
+</ds:datastoreItem>
 </file>
 
-<file path=customXml/itemProps1.xml><?xml version="1.0" encoding="utf-8"?>
+<file path=customXml/itemProps2.xml><?xml version="1.0" encoding="utf-8"?>
 <ds:datastoreItem xmlns:ds="http://schemas.openxmlformats.org/officeDocument/2006/customXml" ds:itemID="{E661F654-B318-449E-80A5-A95570B90262}">
   <ds:schemaRefs>
     <ds:schemaRef ds:uri="http://schemas.microsoft.com/office/2006/metadata/contentType"/>
@@ -13180,28 +13413,18 @@
 </ds:datastoreItem>
 </file>
 
-<file path=customXml/itemProps2.xml><?xml version="1.0" encoding="utf-8"?>
-<ds:datastoreItem xmlns:ds="http://schemas.openxmlformats.org/officeDocument/2006/customXml" ds:itemID="{3B837835-72CB-4299-965D-EC30EB543F7B}">
+<file path=customXml/itemProps3.xml><?xml version="1.0" encoding="utf-8"?>
+<ds:datastoreItem xmlns:ds="http://schemas.openxmlformats.org/officeDocument/2006/customXml" ds:itemID="{D00C8E3E-3925-4C5D-9658-D1C2FDAAAB0A}">
   <ds:schemaRefs>
-    <ds:schemaRef ds:uri="http://schemas.microsoft.com/office/2006/metadata/properties"/>
-    <ds:schemaRef ds:uri="http://schemas.microsoft.com/office/infopath/2007/PartnerControls"/>
-    <ds:schemaRef ds:uri="71af3243-3dd4-4a8d-8c0d-dd76da1f02a5"/>
+    <ds:schemaRef ds:uri="http://schemas.openxmlformats.org/officeDocument/2006/bibliography"/>
   </ds:schemaRefs>
 </ds:datastoreItem>
 </file>
 
-<file path=customXml/itemProps3.xml><?xml version="1.0" encoding="utf-8"?>
+<file path=customXml/itemProps4.xml><?xml version="1.0" encoding="utf-8"?>
 <ds:datastoreItem xmlns:ds="http://schemas.openxmlformats.org/officeDocument/2006/customXml" ds:itemID="{BFF75F1C-B41B-488A-9267-68864D3C15A5}">
   <ds:schemaRefs>
     <ds:schemaRef ds:uri="http://schemas.microsoft.com/sharepoint/v3/contenttype/forms"/>
   </ds:schemaRefs>
 </ds:datastoreItem>
-</file>
-
-<file path=customXml/itemProps4.xml><?xml version="1.0" encoding="utf-8"?>
-<ds:datastoreItem xmlns:ds="http://schemas.openxmlformats.org/officeDocument/2006/customXml" ds:itemID="{D00C8E3E-3925-4C5D-9658-D1C2FDAAAB0A}">
-  <ds:schemaRefs>
-    <ds:schemaRef ds:uri="http://schemas.openxmlformats.org/officeDocument/2006/bibliography"/>
-  </ds:schemaRefs>
-</ds:datastoreItem>
 </file>
</xml_diff>

<commit_message>
Correcao da segunda parte com o feedback
</commit_message>
<xml_diff>
--- a/Projeto.docx
+++ b/Projeto.docx
@@ -1,19 +1,19 @@
 
 <file path=word/document.xml><?xml version="1.0" encoding="utf-8"?>
-<w:document xmlns:wpc="http://schemas.microsoft.com/office/word/2010/wordprocessingCanvas" xmlns:cx="http://schemas.microsoft.com/office/drawing/2014/chartex" xmlns:cx1="http://schemas.microsoft.com/office/drawing/2015/9/8/chartex" xmlns:cx2="http://schemas.microsoft.com/office/drawing/2015/10/21/chartex" xmlns:cx3="http://schemas.microsoft.com/office/drawing/2016/5/9/chartex" xmlns:cx4="http://schemas.microsoft.com/office/drawing/2016/5/10/chartex" xmlns:cx5="http://schemas.microsoft.com/office/drawing/2016/5/11/chartex" xmlns:cx6="http://schemas.microsoft.com/office/drawing/2016/5/12/chartex" xmlns:cx7="http://schemas.microsoft.com/office/drawing/2016/5/13/chartex" xmlns:cx8="http://schemas.microsoft.com/office/drawing/2016/5/14/chartex" xmlns:mc="http://schemas.openxmlformats.org/markup-compatibility/2006" xmlns:aink="http://schemas.microsoft.com/office/drawing/2016/ink" xmlns:am3d="http://schemas.microsoft.com/office/drawing/2017/model3d" xmlns:o="urn:schemas-microsoft-com:office:office" xmlns:r="http://schemas.openxmlformats.org/officeDocument/2006/relationships" xmlns:m="http://schemas.openxmlformats.org/officeDocument/2006/math" xmlns:v="urn:schemas-microsoft-com:vml" xmlns:wp14="http://schemas.microsoft.com/office/word/2010/wordprocessingDrawing" xmlns:wp="http://schemas.openxmlformats.org/drawingml/2006/wordprocessingDrawing" xmlns:w10="urn:schemas-microsoft-com:office:word" xmlns:w="http://schemas.openxmlformats.org/wordprocessingml/2006/main" xmlns:w14="http://schemas.microsoft.com/office/word/2010/wordml" xmlns:w15="http://schemas.microsoft.com/office/word/2012/wordml" xmlns:w16cex="http://schemas.microsoft.com/office/word/2018/wordml/cex" xmlns:w16cid="http://schemas.microsoft.com/office/word/2016/wordml/cid" xmlns:w16="http://schemas.microsoft.com/office/word/2018/wordml" xmlns:w16se="http://schemas.microsoft.com/office/word/2015/wordml/symex" xmlns:wpg="http://schemas.microsoft.com/office/word/2010/wordprocessingGroup" xmlns:wpi="http://schemas.microsoft.com/office/word/2010/wordprocessingInk" xmlns:wne="http://schemas.microsoft.com/office/word/2006/wordml" xmlns:wps="http://schemas.microsoft.com/office/word/2010/wordprocessingShape" mc:Ignorable="w14 w15 w16se w16cid w16 w16cex wp14">
+<w:document xmlns:wpc="http://schemas.microsoft.com/office/word/2010/wordprocessingCanvas" xmlns:cx="http://schemas.microsoft.com/office/drawing/2014/chartex" xmlns:cx1="http://schemas.microsoft.com/office/drawing/2015/9/8/chartex" xmlns:cx2="http://schemas.microsoft.com/office/drawing/2015/10/21/chartex" xmlns:cx3="http://schemas.microsoft.com/office/drawing/2016/5/9/chartex" xmlns:cx4="http://schemas.microsoft.com/office/drawing/2016/5/10/chartex" xmlns:cx5="http://schemas.microsoft.com/office/drawing/2016/5/11/chartex" xmlns:cx6="http://schemas.microsoft.com/office/drawing/2016/5/12/chartex" xmlns:cx7="http://schemas.microsoft.com/office/drawing/2016/5/13/chartex" xmlns:cx8="http://schemas.microsoft.com/office/drawing/2016/5/14/chartex" xmlns:mc="http://schemas.openxmlformats.org/markup-compatibility/2006" xmlns:aink="http://schemas.microsoft.com/office/drawing/2016/ink" xmlns:am3d="http://schemas.microsoft.com/office/drawing/2017/model3d" xmlns:o="urn:schemas-microsoft-com:office:office" xmlns:r="http://schemas.openxmlformats.org/officeDocument/2006/relationships" xmlns:m="http://schemas.openxmlformats.org/officeDocument/2006/math" xmlns:v="urn:schemas-microsoft-com:vml" xmlns:wp14="http://schemas.microsoft.com/office/word/2010/wordprocessingDrawing" xmlns:wp="http://schemas.openxmlformats.org/drawingml/2006/wordprocessingDrawing" xmlns:w10="urn:schemas-microsoft-com:office:word" xmlns:w="http://schemas.openxmlformats.org/wordprocessingml/2006/main" xmlns:w14="http://schemas.microsoft.com/office/word/2010/wordml" xmlns:w15="http://schemas.microsoft.com/office/word/2012/wordml" xmlns:w16cex="http://schemas.microsoft.com/office/word/2018/wordml/cex" xmlns:w16cid="http://schemas.microsoft.com/office/word/2016/wordml/cid" xmlns:w16="http://schemas.microsoft.com/office/word/2018/wordml" xmlns:w16sdtdh="http://schemas.microsoft.com/office/word/2020/wordml/sdtdatahash" xmlns:w16se="http://schemas.microsoft.com/office/word/2015/wordml/symex" xmlns:wpg="http://schemas.microsoft.com/office/word/2010/wordprocessingGroup" xmlns:wpi="http://schemas.microsoft.com/office/word/2010/wordprocessingInk" xmlns:wne="http://schemas.microsoft.com/office/word/2006/wordml" xmlns:wps="http://schemas.microsoft.com/office/word/2010/wordprocessingShape" mc:Ignorable="w14 w15 w16se w16cid w16 w16cex w16sdtdh wp14">
   <w:body>
     <w:p>
       <w:pPr>
-        <w:pStyle w:val="Ttulo1"/>
-        <w:rPr>
-          <w:rStyle w:val="nfase"/>
+        <w:pStyle w:val="Heading1"/>
+        <w:rPr>
+          <w:rStyle w:val="Emphasis"/>
           <w:sz w:val="96"/>
           <w:szCs w:val="20"/>
         </w:rPr>
       </w:pPr>
       <w:r>
         <w:rPr>
-          <w:rStyle w:val="nfase"/>
+          <w:rStyle w:val="Emphasis"/>
           <w:sz w:val="96"/>
           <w:szCs w:val="20"/>
         </w:rPr>
@@ -23,7 +23,7 @@
     <w:p/>
     <w:p>
       <w:pPr>
-        <w:pStyle w:val="Subttulo"/>
+        <w:pStyle w:val="Subtitle"/>
       </w:pPr>
     </w:p>
     <w:p>
@@ -189,7 +189,7 @@
     </w:p>
     <w:p>
       <w:pPr>
-        <w:pStyle w:val="Ttulo2"/>
+        <w:pStyle w:val="Heading2"/>
         <w:rPr>
           <w:sz w:val="44"/>
           <w:szCs w:val="96"/>
@@ -1111,7 +1111,7 @@
     </w:p>
     <w:p>
       <w:pPr>
-        <w:pStyle w:val="Ttulo2"/>
+        <w:pStyle w:val="Heading2"/>
         <w:rPr>
           <w:sz w:val="44"/>
           <w:szCs w:val="96"/>
@@ -1139,15 +1139,15 @@
           <w:noProof/>
         </w:rPr>
         <w:drawing>
-          <wp:anchor distT="0" distB="0" distL="114300" distR="114300" simplePos="0" relativeHeight="251658240" behindDoc="0" locked="0" layoutInCell="1" allowOverlap="1" wp14:anchorId="323E29E4" wp14:editId="2632B14B">
+          <wp:anchor distT="0" distB="0" distL="114300" distR="114300" simplePos="0" relativeHeight="251658240" behindDoc="0" locked="0" layoutInCell="1" allowOverlap="1" wp14:anchorId="323E29E4" wp14:editId="666E8AF9">
             <wp:simplePos x="0" y="0"/>
             <wp:positionH relativeFrom="margin">
               <wp:posOffset>-450850</wp:posOffset>
             </wp:positionH>
             <wp:positionV relativeFrom="paragraph">
-              <wp:posOffset>304800</wp:posOffset>
+              <wp:posOffset>306070</wp:posOffset>
             </wp:positionV>
-            <wp:extent cx="6692900" cy="5685155"/>
+            <wp:extent cx="6692900" cy="5682615"/>
             <wp:effectExtent l="0" t="0" r="0" b="0"/>
             <wp:wrapSquare wrapText="bothSides"/>
             <wp:docPr id="1" name="Imagem 1"/>
@@ -1158,7 +1158,7 @@
               <a:graphicData uri="http://schemas.openxmlformats.org/drawingml/2006/picture">
                 <pic:pic xmlns:pic="http://schemas.openxmlformats.org/drawingml/2006/picture">
                   <pic:nvPicPr>
-                    <pic:cNvPr id="0" name="Picture 2"/>
+                    <pic:cNvPr id="1" name="Imagem 1"/>
                     <pic:cNvPicPr>
                       <a:picLocks noChangeAspect="1" noChangeArrowheads="1"/>
                     </pic:cNvPicPr>
@@ -1171,7 +1171,6 @@
                         </a:ext>
                       </a:extLst>
                     </a:blip>
-                    <a:srcRect/>
                     <a:stretch>
                       <a:fillRect/>
                     </a:stretch>
@@ -1179,7 +1178,7 @@
                   <pic:spPr bwMode="auto">
                     <a:xfrm>
                       <a:off x="0" y="0"/>
-                      <a:ext cx="6692900" cy="5685155"/>
+                      <a:ext cx="6692900" cy="5682615"/>
                     </a:xfrm>
                     <a:prstGeom prst="rect">
                       <a:avLst/>
@@ -1213,7 +1212,7 @@
     <w:p/>
     <w:p>
       <w:pPr>
-        <w:pStyle w:val="Ttulo2"/>
+        <w:pStyle w:val="Heading2"/>
         <w:rPr>
           <w:sz w:val="44"/>
           <w:szCs w:val="96"/>
@@ -1293,7 +1292,7 @@
     </w:p>
     <w:p>
       <w:pPr>
-        <w:pStyle w:val="PargrafodaLista"/>
+        <w:pStyle w:val="ListParagraph"/>
         <w:numPr>
           <w:ilvl w:val="0"/>
           <w:numId w:val="29"/>
@@ -1375,7 +1374,7 @@
     </w:p>
     <w:p>
       <w:pPr>
-        <w:pStyle w:val="PargrafodaLista"/>
+        <w:pStyle w:val="ListParagraph"/>
         <w:numPr>
           <w:ilvl w:val="0"/>
           <w:numId w:val="29"/>
@@ -1418,7 +1417,7 @@
     </w:p>
     <w:p>
       <w:pPr>
-        <w:pStyle w:val="PargrafodaLista"/>
+        <w:pStyle w:val="ListParagraph"/>
         <w:numPr>
           <w:ilvl w:val="0"/>
           <w:numId w:val="29"/>
@@ -1482,7 +1481,7 @@
     </w:p>
     <w:p>
       <w:pPr>
-        <w:pStyle w:val="PargrafodaLista"/>
+        <w:pStyle w:val="ListParagraph"/>
         <w:numPr>
           <w:ilvl w:val="0"/>
           <w:numId w:val="28"/>
@@ -1546,7 +1545,7 @@
     </w:p>
     <w:p>
       <w:pPr>
-        <w:pStyle w:val="PargrafodaLista"/>
+        <w:pStyle w:val="ListParagraph"/>
         <w:numPr>
           <w:ilvl w:val="0"/>
           <w:numId w:val="28"/>
@@ -1611,7 +1610,7 @@
     </w:p>
     <w:p>
       <w:pPr>
-        <w:pStyle w:val="PargrafodaLista"/>
+        <w:pStyle w:val="ListParagraph"/>
         <w:numPr>
           <w:ilvl w:val="0"/>
           <w:numId w:val="28"/>
@@ -1795,7 +1794,7 @@
     </w:p>
     <w:p>
       <w:pPr>
-        <w:pStyle w:val="PargrafodaLista"/>
+        <w:pStyle w:val="ListParagraph"/>
         <w:numPr>
           <w:ilvl w:val="0"/>
           <w:numId w:val="28"/>
@@ -1958,7 +1957,7 @@
     </w:p>
     <w:p>
       <w:pPr>
-        <w:pStyle w:val="PargrafodaLista"/>
+        <w:pStyle w:val="ListParagraph"/>
         <w:numPr>
           <w:ilvl w:val="0"/>
           <w:numId w:val="28"/>
@@ -2048,7 +2047,7 @@
     </w:p>
     <w:p>
       <w:pPr>
-        <w:pStyle w:val="PargrafodaLista"/>
+        <w:pStyle w:val="ListParagraph"/>
         <w:numPr>
           <w:ilvl w:val="0"/>
           <w:numId w:val="28"/>
@@ -2075,7 +2074,7 @@
     </w:p>
     <w:p>
       <w:pPr>
-        <w:pStyle w:val="PargrafodaLista"/>
+        <w:pStyle w:val="ListParagraph"/>
         <w:numPr>
           <w:ilvl w:val="0"/>
           <w:numId w:val="28"/>
@@ -2165,7 +2164,7 @@
     </w:p>
     <w:p>
       <w:pPr>
-        <w:pStyle w:val="PargrafodaLista"/>
+        <w:pStyle w:val="ListParagraph"/>
         <w:numPr>
           <w:ilvl w:val="0"/>
           <w:numId w:val="28"/>
@@ -2252,7 +2251,7 @@
     </w:p>
     <w:p>
       <w:pPr>
-        <w:pStyle w:val="PargrafodaLista"/>
+        <w:pStyle w:val="ListParagraph"/>
         <w:numPr>
           <w:ilvl w:val="0"/>
           <w:numId w:val="0"/>
@@ -2398,7 +2397,7 @@
     </w:p>
     <w:p>
       <w:pPr>
-        <w:pStyle w:val="PargrafodaLista"/>
+        <w:pStyle w:val="ListParagraph"/>
         <w:numPr>
           <w:ilvl w:val="0"/>
           <w:numId w:val="28"/>
@@ -2509,7 +2508,7 @@
     </w:p>
     <w:p>
       <w:pPr>
-        <w:pStyle w:val="PargrafodaLista"/>
+        <w:pStyle w:val="ListParagraph"/>
         <w:numPr>
           <w:ilvl w:val="0"/>
           <w:numId w:val="28"/>
@@ -2620,7 +2619,7 @@
     </w:p>
     <w:p>
       <w:pPr>
-        <w:pStyle w:val="PargrafodaLista"/>
+        <w:pStyle w:val="ListParagraph"/>
         <w:numPr>
           <w:ilvl w:val="0"/>
           <w:numId w:val="28"/>
@@ -2775,7 +2774,7 @@
     </w:p>
     <w:p>
       <w:pPr>
-        <w:pStyle w:val="PargrafodaLista"/>
+        <w:pStyle w:val="ListParagraph"/>
         <w:numPr>
           <w:ilvl w:val="0"/>
           <w:numId w:val="28"/>
@@ -2872,7 +2871,7 @@
     </w:p>
     <w:p>
       <w:pPr>
-        <w:pStyle w:val="PargrafodaLista"/>
+        <w:pStyle w:val="ListParagraph"/>
         <w:numPr>
           <w:ilvl w:val="0"/>
           <w:numId w:val="28"/>
@@ -3021,7 +3020,7 @@
     </w:p>
     <w:p>
       <w:pPr>
-        <w:pStyle w:val="Ttulo2"/>
+        <w:pStyle w:val="Heading2"/>
         <w:rPr>
           <w:noProof/>
           <w:sz w:val="44"/>
@@ -3275,7 +3274,7 @@
     </w:p>
     <w:p>
       <w:pPr>
-        <w:pStyle w:val="PargrafodaLista"/>
+        <w:pStyle w:val="ListParagraph"/>
         <w:numPr>
           <w:ilvl w:val="0"/>
           <w:numId w:val="13"/>
@@ -3366,7 +3365,7 @@
     </w:p>
     <w:p>
       <w:pPr>
-        <w:pStyle w:val="PargrafodaLista"/>
+        <w:pStyle w:val="ListParagraph"/>
         <w:numPr>
           <w:ilvl w:val="0"/>
           <w:numId w:val="13"/>
@@ -3475,7 +3474,7 @@
     </w:p>
     <w:p>
       <w:pPr>
-        <w:pStyle w:val="PargrafodaLista"/>
+        <w:pStyle w:val="ListParagraph"/>
         <w:numPr>
           <w:ilvl w:val="0"/>
           <w:numId w:val="13"/>
@@ -3548,7 +3547,7 @@
     </w:p>
     <w:p>
       <w:pPr>
-        <w:pStyle w:val="PargrafodaLista"/>
+        <w:pStyle w:val="ListParagraph"/>
         <w:numPr>
           <w:ilvl w:val="0"/>
           <w:numId w:val="13"/>
@@ -3621,7 +3620,7 @@
     </w:p>
     <w:p>
       <w:pPr>
-        <w:pStyle w:val="PargrafodaLista"/>
+        <w:pStyle w:val="ListParagraph"/>
         <w:numPr>
           <w:ilvl w:val="0"/>
           <w:numId w:val="13"/>
@@ -3724,7 +3723,7 @@
     </w:p>
     <w:p>
       <w:pPr>
-        <w:pStyle w:val="PargrafodaLista"/>
+        <w:pStyle w:val="ListParagraph"/>
         <w:numPr>
           <w:ilvl w:val="0"/>
           <w:numId w:val="13"/>
@@ -3801,7 +3800,7 @@
     </w:p>
     <w:p>
       <w:pPr>
-        <w:pStyle w:val="PargrafodaLista"/>
+        <w:pStyle w:val="ListParagraph"/>
         <w:numPr>
           <w:ilvl w:val="0"/>
           <w:numId w:val="13"/>
@@ -3902,7 +3901,7 @@
     </w:p>
     <w:p>
       <w:pPr>
-        <w:pStyle w:val="PargrafodaLista"/>
+        <w:pStyle w:val="ListParagraph"/>
         <w:numPr>
           <w:ilvl w:val="0"/>
           <w:numId w:val="13"/>
@@ -3979,7 +3978,7 @@
     </w:p>
     <w:p>
       <w:pPr>
-        <w:pStyle w:val="PargrafodaLista"/>
+        <w:pStyle w:val="ListParagraph"/>
         <w:numPr>
           <w:ilvl w:val="0"/>
           <w:numId w:val="13"/>
@@ -4056,7 +4055,7 @@
     </w:p>
     <w:p>
       <w:pPr>
-        <w:pStyle w:val="PargrafodaLista"/>
+        <w:pStyle w:val="ListParagraph"/>
         <w:numPr>
           <w:ilvl w:val="0"/>
           <w:numId w:val="13"/>
@@ -4171,7 +4170,7 @@
     </w:p>
     <w:p>
       <w:pPr>
-        <w:pStyle w:val="PargrafodaLista"/>
+        <w:pStyle w:val="ListParagraph"/>
         <w:numPr>
           <w:ilvl w:val="0"/>
           <w:numId w:val="13"/>
@@ -4234,7 +4233,7 @@
     </w:p>
     <w:p>
       <w:pPr>
-        <w:pStyle w:val="PargrafodaLista"/>
+        <w:pStyle w:val="ListParagraph"/>
         <w:numPr>
           <w:ilvl w:val="0"/>
           <w:numId w:val="13"/>
@@ -4338,7 +4337,7 @@
     </w:p>
     <w:p>
       <w:pPr>
-        <w:pStyle w:val="PargrafodaLista"/>
+        <w:pStyle w:val="ListParagraph"/>
         <w:numPr>
           <w:ilvl w:val="0"/>
           <w:numId w:val="13"/>
@@ -4423,7 +4422,7 @@
     </w:p>
     <w:p>
       <w:pPr>
-        <w:pStyle w:val="PargrafodaLista"/>
+        <w:pStyle w:val="ListParagraph"/>
         <w:numPr>
           <w:ilvl w:val="0"/>
           <w:numId w:val="13"/>
@@ -4500,7 +4499,7 @@
     </w:p>
     <w:p>
       <w:pPr>
-        <w:pStyle w:val="PargrafodaLista"/>
+        <w:pStyle w:val="ListParagraph"/>
         <w:numPr>
           <w:ilvl w:val="0"/>
           <w:numId w:val="13"/>
@@ -4576,19 +4575,8 @@
           <w:sz w:val="24"/>
           <w:szCs w:val="24"/>
         </w:rPr>
-        <w:t xml:space="preserve">, </w:t>
-      </w:r>
-      <w:proofErr w:type="spellStart"/>
-      <w:r>
-        <w:rPr>
-          <w:rFonts w:ascii="Consolas" w:hAnsi="Consolas"/>
-          <w:color w:val="auto"/>
-          <w:sz w:val="24"/>
-          <w:szCs w:val="24"/>
-        </w:rPr>
-        <w:t>urlVideo</w:t>
-      </w:r>
-      <w:proofErr w:type="spellEnd"/>
+        <w:t>, urlVideo</w:t>
+      </w:r>
       <w:r>
         <w:rPr>
           <w:rFonts w:ascii="Consolas" w:hAnsi="Consolas"/>
@@ -4633,7 +4621,7 @@
     </w:p>
     <w:p>
       <w:pPr>
-        <w:pStyle w:val="PargrafodaLista"/>
+        <w:pStyle w:val="ListParagraph"/>
         <w:numPr>
           <w:ilvl w:val="0"/>
           <w:numId w:val="13"/>
@@ -4682,19 +4670,8 @@
           <w:sz w:val="24"/>
           <w:szCs w:val="24"/>
         </w:rPr>
-        <w:t xml:space="preserve">, </w:t>
-      </w:r>
-      <w:proofErr w:type="spellStart"/>
-      <w:r>
-        <w:rPr>
-          <w:rFonts w:ascii="Consolas" w:hAnsi="Consolas"/>
-          <w:color w:val="auto"/>
-          <w:sz w:val="24"/>
-          <w:szCs w:val="24"/>
-        </w:rPr>
-        <w:t>urlVideo</w:t>
-      </w:r>
-      <w:proofErr w:type="spellEnd"/>
+        <w:t>, urlVideo</w:t>
+      </w:r>
       <w:r>
         <w:rPr>
           <w:rFonts w:ascii="Consolas" w:hAnsi="Consolas"/>
@@ -4739,7 +4716,7 @@
     </w:p>
     <w:p>
       <w:pPr>
-        <w:pStyle w:val="PargrafodaLista"/>
+        <w:pStyle w:val="ListParagraph"/>
         <w:numPr>
           <w:ilvl w:val="0"/>
           <w:numId w:val="13"/>
@@ -4815,19 +4792,8 @@
           <w:sz w:val="24"/>
           <w:szCs w:val="24"/>
         </w:rPr>
-        <w:t xml:space="preserve">, </w:t>
-      </w:r>
-      <w:proofErr w:type="spellStart"/>
-      <w:r>
-        <w:rPr>
-          <w:rFonts w:ascii="Consolas" w:hAnsi="Consolas"/>
-          <w:color w:val="auto"/>
-          <w:sz w:val="24"/>
-          <w:szCs w:val="24"/>
-        </w:rPr>
-        <w:t>urlVideo</w:t>
-      </w:r>
-      <w:proofErr w:type="spellEnd"/>
+        <w:t>, urlVideo</w:t>
+      </w:r>
       <w:r>
         <w:rPr>
           <w:rFonts w:ascii="Consolas" w:hAnsi="Consolas"/>
@@ -4872,7 +4838,7 @@
     </w:p>
     <w:p>
       <w:pPr>
-        <w:pStyle w:val="PargrafodaLista"/>
+        <w:pStyle w:val="ListParagraph"/>
         <w:numPr>
           <w:ilvl w:val="0"/>
           <w:numId w:val="13"/>
@@ -4949,7 +4915,7 @@
     </w:p>
     <w:p>
       <w:pPr>
-        <w:pStyle w:val="PargrafodaLista"/>
+        <w:pStyle w:val="ListParagraph"/>
         <w:numPr>
           <w:ilvl w:val="0"/>
           <w:numId w:val="13"/>
@@ -4994,7 +4960,7 @@
     </w:p>
     <w:p>
       <w:pPr>
-        <w:pStyle w:val="PargrafodaLista"/>
+        <w:pStyle w:val="ListParagraph"/>
         <w:numPr>
           <w:ilvl w:val="0"/>
           <w:numId w:val="0"/>
@@ -5043,7 +5009,7 @@
     </w:p>
     <w:p>
       <w:pPr>
-        <w:pStyle w:val="PargrafodaLista"/>
+        <w:pStyle w:val="ListParagraph"/>
         <w:numPr>
           <w:ilvl w:val="0"/>
           <w:numId w:val="13"/>
@@ -5087,7 +5053,7 @@
     </w:p>
     <w:p>
       <w:pPr>
-        <w:pStyle w:val="Ttulo2"/>
+        <w:pStyle w:val="Heading2"/>
         <w:rPr>
           <w:sz w:val="44"/>
           <w:szCs w:val="96"/>
@@ -5105,6 +5071,26 @@
       <w:pPr>
         <w:rPr>
           <w:rFonts w:ascii="Consolas" w:hAnsi="Consolas"/>
+          <w:color w:val="auto"/>
+          <w:sz w:val="24"/>
+          <w:szCs w:val="24"/>
+        </w:rPr>
+      </w:pPr>
+      <w:r>
+        <w:rPr>
+          <w:rFonts w:ascii="Consolas" w:hAnsi="Consolas"/>
+          <w:color w:val="auto"/>
+          <w:sz w:val="24"/>
+          <w:szCs w:val="24"/>
+        </w:rPr>
+        <w:tab/>
+        <w:t>Todas as tabelas usam ON UPDATE CASCADE e ON DELETE CASCADE, de forma a ter todas as tabelas sempre devidamente atualizadas.</w:t>
+      </w:r>
+    </w:p>
+    <w:p>
+      <w:pPr>
+        <w:rPr>
+          <w:rFonts w:ascii="Consolas" w:hAnsi="Consolas"/>
           <w:sz w:val="24"/>
           <w:szCs w:val="24"/>
         </w:rPr>
@@ -5131,7 +5117,7 @@
     </w:p>
     <w:p>
       <w:pPr>
-        <w:pStyle w:val="PargrafodaLista"/>
+        <w:pStyle w:val="ListParagraph"/>
         <w:numPr>
           <w:ilvl w:val="0"/>
           <w:numId w:val="17"/>
@@ -5200,7 +5186,7 @@
     </w:p>
     <w:p>
       <w:pPr>
-        <w:pStyle w:val="PargrafodaLista"/>
+        <w:pStyle w:val="ListParagraph"/>
         <w:numPr>
           <w:ilvl w:val="0"/>
           <w:numId w:val="17"/>
@@ -5243,7 +5229,7 @@
     </w:p>
     <w:p>
       <w:pPr>
-        <w:pStyle w:val="PargrafodaLista"/>
+        <w:pStyle w:val="ListParagraph"/>
         <w:numPr>
           <w:ilvl w:val="0"/>
           <w:numId w:val="18"/>
@@ -5267,7 +5253,7 @@
     </w:p>
     <w:p>
       <w:pPr>
-        <w:pStyle w:val="PargrafodaLista"/>
+        <w:pStyle w:val="ListParagraph"/>
         <w:numPr>
           <w:ilvl w:val="0"/>
           <w:numId w:val="18"/>
@@ -5291,7 +5277,7 @@
     </w:p>
     <w:p>
       <w:pPr>
-        <w:pStyle w:val="PargrafodaLista"/>
+        <w:pStyle w:val="ListParagraph"/>
         <w:numPr>
           <w:ilvl w:val="0"/>
           <w:numId w:val="18"/>
@@ -5324,7 +5310,7 @@
     </w:p>
     <w:p>
       <w:pPr>
-        <w:pStyle w:val="PargrafodaLista"/>
+        <w:pStyle w:val="ListParagraph"/>
         <w:numPr>
           <w:ilvl w:val="0"/>
           <w:numId w:val="18"/>
@@ -5367,7 +5353,7 @@
     </w:p>
     <w:p>
       <w:pPr>
-        <w:pStyle w:val="PargrafodaLista"/>
+        <w:pStyle w:val="ListParagraph"/>
         <w:numPr>
           <w:ilvl w:val="0"/>
           <w:numId w:val="19"/>
@@ -5391,7 +5377,7 @@
     </w:p>
     <w:p>
       <w:pPr>
-        <w:pStyle w:val="PargrafodaLista"/>
+        <w:pStyle w:val="ListParagraph"/>
         <w:numPr>
           <w:ilvl w:val="0"/>
           <w:numId w:val="19"/>
@@ -5434,7 +5420,7 @@
     </w:p>
     <w:p>
       <w:pPr>
-        <w:pStyle w:val="PargrafodaLista"/>
+        <w:pStyle w:val="ListParagraph"/>
         <w:numPr>
           <w:ilvl w:val="0"/>
           <w:numId w:val="20"/>
@@ -5458,7 +5444,7 @@
     </w:p>
     <w:p>
       <w:pPr>
-        <w:pStyle w:val="PargrafodaLista"/>
+        <w:pStyle w:val="ListParagraph"/>
         <w:numPr>
           <w:ilvl w:val="0"/>
           <w:numId w:val="20"/>
@@ -5482,7 +5468,7 @@
     </w:p>
     <w:p>
       <w:pPr>
-        <w:pStyle w:val="PargrafodaLista"/>
+        <w:pStyle w:val="ListParagraph"/>
         <w:numPr>
           <w:ilvl w:val="0"/>
           <w:numId w:val="20"/>
@@ -5533,7 +5519,7 @@
     </w:p>
     <w:p>
       <w:pPr>
-        <w:pStyle w:val="PargrafodaLista"/>
+        <w:pStyle w:val="ListParagraph"/>
         <w:numPr>
           <w:ilvl w:val="0"/>
           <w:numId w:val="20"/>
@@ -5576,7 +5562,7 @@
     </w:p>
     <w:p>
       <w:pPr>
-        <w:pStyle w:val="PargrafodaLista"/>
+        <w:pStyle w:val="ListParagraph"/>
         <w:numPr>
           <w:ilvl w:val="0"/>
           <w:numId w:val="20"/>
@@ -5600,7 +5586,7 @@
     </w:p>
     <w:p>
       <w:pPr>
-        <w:pStyle w:val="PargrafodaLista"/>
+        <w:pStyle w:val="ListParagraph"/>
         <w:numPr>
           <w:ilvl w:val="0"/>
           <w:numId w:val="21"/>
@@ -5624,7 +5610,7 @@
     </w:p>
     <w:p>
       <w:pPr>
-        <w:pStyle w:val="PargrafodaLista"/>
+        <w:pStyle w:val="ListParagraph"/>
         <w:numPr>
           <w:ilvl w:val="0"/>
           <w:numId w:val="21"/>
@@ -5643,12 +5629,31 @@
           <w:sz w:val="24"/>
           <w:szCs w:val="24"/>
         </w:rPr>
+        <w:lastRenderedPageBreak/>
         <w:t>dataLancamento: não pode ser nulo (NOT NULL)</w:t>
       </w:r>
-    </w:p>
-    <w:p>
-      <w:pPr>
-        <w:pStyle w:val="PargrafodaLista"/>
+      <w:r>
+        <w:rPr>
+          <w:rFonts w:ascii="Consolas" w:hAnsi="Consolas"/>
+          <w:color w:val="auto"/>
+          <w:sz w:val="24"/>
+          <w:szCs w:val="24"/>
+        </w:rPr>
+        <w:t xml:space="preserve"> e tem que ser anterior à data de inserção</w:t>
+      </w:r>
+      <w:r>
+        <w:rPr>
+          <w:rFonts w:ascii="Consolas" w:hAnsi="Consolas"/>
+          <w:color w:val="auto"/>
+          <w:sz w:val="24"/>
+          <w:szCs w:val="24"/>
+        </w:rPr>
+        <w:t xml:space="preserve"> na tabela</w:t>
+      </w:r>
+    </w:p>
+    <w:p>
+      <w:pPr>
+        <w:pStyle w:val="ListParagraph"/>
         <w:numPr>
           <w:ilvl w:val="0"/>
           <w:numId w:val="21"/>
@@ -5667,7 +5672,6 @@
           <w:sz w:val="24"/>
           <w:szCs w:val="24"/>
         </w:rPr>
-        <w:lastRenderedPageBreak/>
         <w:t>idadeMinima</w:t>
       </w:r>
       <w:r>
@@ -5682,7 +5686,7 @@
     </w:p>
     <w:p>
       <w:pPr>
-        <w:pStyle w:val="PargrafodaLista"/>
+        <w:pStyle w:val="ListParagraph"/>
         <w:numPr>
           <w:ilvl w:val="0"/>
           <w:numId w:val="21"/>
@@ -5735,7 +5739,7 @@
     </w:p>
     <w:p>
       <w:pPr>
-        <w:pStyle w:val="PargrafodaLista"/>
+        <w:pStyle w:val="ListParagraph"/>
         <w:numPr>
           <w:ilvl w:val="0"/>
           <w:numId w:val="22"/>
@@ -5763,87 +5767,7 @@
           <w:sz w:val="24"/>
           <w:szCs w:val="24"/>
         </w:rPr>
-        <w:t>"</w:t>
-      </w:r>
-      <w:proofErr w:type="spellStart"/>
-      <w:r>
-        <w:rPr>
-          <w:rFonts w:ascii="Consolas" w:hAnsi="Consolas"/>
-          <w:color w:val="auto"/>
-          <w:sz w:val="24"/>
-          <w:szCs w:val="24"/>
-        </w:rPr>
-        <w:t>acao</w:t>
-      </w:r>
-      <w:proofErr w:type="spellEnd"/>
-      <w:r>
-        <w:rPr>
-          <w:rFonts w:ascii="Consolas" w:hAnsi="Consolas"/>
-          <w:color w:val="auto"/>
-          <w:sz w:val="24"/>
-          <w:szCs w:val="24"/>
-        </w:rPr>
-        <w:t>", "comedia", "romance", "</w:t>
-      </w:r>
-      <w:proofErr w:type="spellStart"/>
-      <w:r>
-        <w:rPr>
-          <w:rFonts w:ascii="Consolas" w:hAnsi="Consolas"/>
-          <w:color w:val="auto"/>
-          <w:sz w:val="24"/>
-          <w:szCs w:val="24"/>
-        </w:rPr>
-        <w:t>animacao</w:t>
-      </w:r>
-      <w:proofErr w:type="spellEnd"/>
-      <w:r>
-        <w:rPr>
-          <w:rFonts w:ascii="Consolas" w:hAnsi="Consolas"/>
-          <w:color w:val="auto"/>
-          <w:sz w:val="24"/>
-          <w:szCs w:val="24"/>
-        </w:rPr>
-        <w:t>", "anime", "</w:t>
-      </w:r>
-      <w:proofErr w:type="spellStart"/>
-      <w:r>
-        <w:rPr>
-          <w:rFonts w:ascii="Consolas" w:hAnsi="Consolas"/>
-          <w:color w:val="auto"/>
-          <w:sz w:val="24"/>
-          <w:szCs w:val="24"/>
-        </w:rPr>
-        <w:t>documentario</w:t>
-      </w:r>
-      <w:proofErr w:type="spellEnd"/>
-      <w:r>
-        <w:rPr>
-          <w:rFonts w:ascii="Consolas" w:hAnsi="Consolas"/>
-          <w:color w:val="auto"/>
-          <w:sz w:val="24"/>
-          <w:szCs w:val="24"/>
-        </w:rPr>
-        <w:t>", "drama", "</w:t>
-      </w:r>
-      <w:proofErr w:type="spellStart"/>
-      <w:r>
-        <w:rPr>
-          <w:rFonts w:ascii="Consolas" w:hAnsi="Consolas"/>
-          <w:color w:val="auto"/>
-          <w:sz w:val="24"/>
-          <w:szCs w:val="24"/>
-        </w:rPr>
-        <w:t>ficcao</w:t>
-      </w:r>
-      <w:proofErr w:type="spellEnd"/>
-      <w:r>
-        <w:rPr>
-          <w:rFonts w:ascii="Consolas" w:hAnsi="Consolas"/>
-          <w:color w:val="auto"/>
-          <w:sz w:val="24"/>
-          <w:szCs w:val="24"/>
-        </w:rPr>
-        <w:t>", "terror"</w:t>
+        <w:t>"acao", "comedia", "romance", "animacao", "anime", "documentario", "drama", "ficcao", "terror"</w:t>
       </w:r>
       <w:r>
         <w:rPr>
@@ -5876,7 +5800,6 @@
       <w:r>
         <w:t xml:space="preserve"> </w:t>
       </w:r>
-      <w:proofErr w:type="spellStart"/>
       <w:r>
         <w:rPr>
           <w:rFonts w:ascii="Consolas" w:hAnsi="Consolas"/>
@@ -5886,7 +5809,6 @@
         </w:rPr>
         <w:t>GeneroConteudo</w:t>
       </w:r>
-      <w:proofErr w:type="spellEnd"/>
       <w:r>
         <w:rPr>
           <w:rFonts w:ascii="Consolas" w:hAnsi="Consolas"/>
@@ -5899,7 +5821,7 @@
     </w:p>
     <w:p>
       <w:pPr>
-        <w:pStyle w:val="PargrafodaLista"/>
+        <w:pStyle w:val="ListParagraph"/>
         <w:numPr>
           <w:ilvl w:val="0"/>
           <w:numId w:val="20"/>
@@ -5932,7 +5854,7 @@
     </w:p>
     <w:p>
       <w:pPr>
-        <w:pStyle w:val="PargrafodaLista"/>
+        <w:pStyle w:val="ListParagraph"/>
         <w:numPr>
           <w:ilvl w:val="0"/>
           <w:numId w:val="20"/>
@@ -5956,7 +5878,7 @@
     </w:p>
     <w:p>
       <w:pPr>
-        <w:pStyle w:val="PargrafodaLista"/>
+        <w:pStyle w:val="ListParagraph"/>
         <w:numPr>
           <w:ilvl w:val="0"/>
           <w:numId w:val="22"/>
@@ -5999,7 +5921,7 @@
     </w:p>
     <w:p>
       <w:pPr>
-        <w:pStyle w:val="PargrafodaLista"/>
+        <w:pStyle w:val="ListParagraph"/>
         <w:numPr>
           <w:ilvl w:val="0"/>
           <w:numId w:val="20"/>
@@ -6023,7 +5945,7 @@
     </w:p>
     <w:p>
       <w:pPr>
-        <w:pStyle w:val="PargrafodaLista"/>
+        <w:pStyle w:val="ListParagraph"/>
         <w:numPr>
           <w:ilvl w:val="0"/>
           <w:numId w:val="22"/>
@@ -6066,7 +5988,7 @@
     </w:p>
     <w:p>
       <w:pPr>
-        <w:pStyle w:val="PargrafodaLista"/>
+        <w:pStyle w:val="ListParagraph"/>
         <w:numPr>
           <w:ilvl w:val="0"/>
           <w:numId w:val="22"/>
@@ -6109,7 +6031,7 @@
     </w:p>
     <w:p>
       <w:pPr>
-        <w:pStyle w:val="PargrafodaLista"/>
+        <w:pStyle w:val="ListParagraph"/>
         <w:numPr>
           <w:ilvl w:val="0"/>
           <w:numId w:val="22"/>
@@ -6133,7 +6055,7 @@
     </w:p>
     <w:p>
       <w:pPr>
-        <w:pStyle w:val="PargrafodaLista"/>
+        <w:pStyle w:val="ListParagraph"/>
         <w:numPr>
           <w:ilvl w:val="0"/>
           <w:numId w:val="22"/>
@@ -6157,7 +6079,7 @@
     </w:p>
     <w:p>
       <w:pPr>
-        <w:pStyle w:val="PargrafodaLista"/>
+        <w:pStyle w:val="ListParagraph"/>
         <w:numPr>
           <w:ilvl w:val="0"/>
           <w:numId w:val="22"/>
@@ -6169,7 +6091,6 @@
           <w:szCs w:val="24"/>
         </w:rPr>
       </w:pPr>
-      <w:proofErr w:type="spellStart"/>
       <w:r>
         <w:rPr>
           <w:rFonts w:ascii="Consolas" w:hAnsi="Consolas"/>
@@ -6179,7 +6100,6 @@
         </w:rPr>
         <w:t>idConteudoIncidido</w:t>
       </w:r>
-      <w:proofErr w:type="spellEnd"/>
       <w:r>
         <w:rPr>
           <w:rFonts w:ascii="Consolas" w:hAnsi="Consolas"/>
@@ -6211,7 +6131,7 @@
     </w:p>
     <w:p>
       <w:pPr>
-        <w:pStyle w:val="PargrafodaLista"/>
+        <w:pStyle w:val="ListParagraph"/>
         <w:numPr>
           <w:ilvl w:val="0"/>
           <w:numId w:val="23"/>
@@ -6235,7 +6155,7 @@
     </w:p>
     <w:p>
       <w:pPr>
-        <w:pStyle w:val="PargrafodaLista"/>
+        <w:pStyle w:val="ListParagraph"/>
         <w:numPr>
           <w:ilvl w:val="0"/>
           <w:numId w:val="23"/>
@@ -6259,7 +6179,7 @@
     </w:p>
     <w:p>
       <w:pPr>
-        <w:pStyle w:val="PargrafodaLista"/>
+        <w:pStyle w:val="ListParagraph"/>
         <w:numPr>
           <w:ilvl w:val="0"/>
           <w:numId w:val="23"/>
@@ -6283,7 +6203,7 @@
     </w:p>
     <w:p>
       <w:pPr>
-        <w:pStyle w:val="PargrafodaLista"/>
+        <w:pStyle w:val="ListParagraph"/>
         <w:numPr>
           <w:ilvl w:val="0"/>
           <w:numId w:val="23"/>
@@ -6335,7 +6255,7 @@
     </w:p>
     <w:p>
       <w:pPr>
-        <w:pStyle w:val="PargrafodaLista"/>
+        <w:pStyle w:val="ListParagraph"/>
         <w:numPr>
           <w:ilvl w:val="0"/>
           <w:numId w:val="23"/>
@@ -6359,7 +6279,7 @@
     </w:p>
     <w:p>
       <w:pPr>
-        <w:pStyle w:val="PargrafodaLista"/>
+        <w:pStyle w:val="ListParagraph"/>
         <w:numPr>
           <w:ilvl w:val="0"/>
           <w:numId w:val="24"/>
@@ -6383,7 +6303,7 @@
     </w:p>
     <w:p>
       <w:pPr>
-        <w:pStyle w:val="PargrafodaLista"/>
+        <w:pStyle w:val="ListParagraph"/>
         <w:numPr>
           <w:ilvl w:val="0"/>
           <w:numId w:val="24"/>
@@ -6407,7 +6327,7 @@
     </w:p>
     <w:p>
       <w:pPr>
-        <w:pStyle w:val="PargrafodaLista"/>
+        <w:pStyle w:val="ListParagraph"/>
         <w:numPr>
           <w:ilvl w:val="0"/>
           <w:numId w:val="0"/>
@@ -6437,13 +6357,12 @@
           <w:sz w:val="24"/>
           <w:szCs w:val="24"/>
         </w:rPr>
-        <w:lastRenderedPageBreak/>
         <w:t>-Qualidade:</w:t>
       </w:r>
     </w:p>
     <w:p>
       <w:pPr>
-        <w:pStyle w:val="PargrafodaLista"/>
+        <w:pStyle w:val="ListParagraph"/>
         <w:numPr>
           <w:ilvl w:val="0"/>
           <w:numId w:val="25"/>
@@ -6514,7 +6433,6 @@
       <w:r>
         <w:t xml:space="preserve"> </w:t>
       </w:r>
-      <w:proofErr w:type="spellStart"/>
       <w:r>
         <w:rPr>
           <w:rFonts w:ascii="Consolas" w:hAnsi="Consolas"/>
@@ -6524,7 +6442,6 @@
         </w:rPr>
         <w:t>ConteudoEspecialQualidade</w:t>
       </w:r>
-      <w:proofErr w:type="spellEnd"/>
       <w:r>
         <w:rPr>
           <w:rFonts w:ascii="Consolas" w:hAnsi="Consolas"/>
@@ -6537,7 +6454,7 @@
     </w:p>
     <w:p>
       <w:pPr>
-        <w:pStyle w:val="PargrafodaLista"/>
+        <w:pStyle w:val="ListParagraph"/>
         <w:numPr>
           <w:ilvl w:val="0"/>
           <w:numId w:val="22"/>
@@ -6570,7 +6487,7 @@
     </w:p>
     <w:p>
       <w:pPr>
-        <w:pStyle w:val="PargrafodaLista"/>
+        <w:pStyle w:val="ListParagraph"/>
         <w:numPr>
           <w:ilvl w:val="0"/>
           <w:numId w:val="22"/>
@@ -6594,7 +6511,7 @@
     </w:p>
     <w:p>
       <w:pPr>
-        <w:pStyle w:val="PargrafodaLista"/>
+        <w:pStyle w:val="ListParagraph"/>
         <w:numPr>
           <w:ilvl w:val="0"/>
           <w:numId w:val="22"/>
@@ -6606,30 +6523,19 @@
           <w:szCs w:val="24"/>
         </w:rPr>
       </w:pPr>
-      <w:proofErr w:type="spellStart"/>
-      <w:r>
-        <w:rPr>
-          <w:rFonts w:ascii="Consolas" w:hAnsi="Consolas"/>
-          <w:color w:val="auto"/>
-          <w:sz w:val="24"/>
-          <w:szCs w:val="24"/>
-        </w:rPr>
-        <w:t>urlVideo</w:t>
-      </w:r>
-      <w:proofErr w:type="spellEnd"/>
-      <w:r>
-        <w:rPr>
-          <w:rFonts w:ascii="Consolas" w:hAnsi="Consolas"/>
-          <w:color w:val="auto"/>
-          <w:sz w:val="24"/>
-          <w:szCs w:val="24"/>
-        </w:rPr>
-        <w:t>: não nulo (NOT NULL)</w:t>
-      </w:r>
-    </w:p>
-    <w:p>
-      <w:pPr>
-        <w:pStyle w:val="PargrafodaLista"/>
+      <w:r>
+        <w:rPr>
+          <w:rFonts w:ascii="Consolas" w:hAnsi="Consolas"/>
+          <w:color w:val="auto"/>
+          <w:sz w:val="24"/>
+          <w:szCs w:val="24"/>
+        </w:rPr>
+        <w:t>urlVideo: não nulo (NOT NULL)</w:t>
+      </w:r>
+    </w:p>
+    <w:p>
+      <w:pPr>
+        <w:pStyle w:val="ListParagraph"/>
         <w:numPr>
           <w:ilvl w:val="0"/>
           <w:numId w:val="25"/>
@@ -6682,7 +6588,6 @@
       <w:r>
         <w:t xml:space="preserve"> </w:t>
       </w:r>
-      <w:proofErr w:type="spellStart"/>
       <w:r>
         <w:rPr>
           <w:rFonts w:ascii="Consolas" w:hAnsi="Consolas"/>
@@ -6692,7 +6597,6 @@
         </w:rPr>
         <w:t>FilmeQualidade</w:t>
       </w:r>
-      <w:proofErr w:type="spellEnd"/>
       <w:r>
         <w:rPr>
           <w:rFonts w:ascii="Consolas" w:hAnsi="Consolas"/>
@@ -6705,7 +6609,7 @@
     </w:p>
     <w:p>
       <w:pPr>
-        <w:pStyle w:val="PargrafodaLista"/>
+        <w:pStyle w:val="ListParagraph"/>
         <w:numPr>
           <w:ilvl w:val="0"/>
           <w:numId w:val="25"/>
@@ -6729,7 +6633,7 @@
     </w:p>
     <w:p>
       <w:pPr>
-        <w:pStyle w:val="PargrafodaLista"/>
+        <w:pStyle w:val="ListParagraph"/>
         <w:numPr>
           <w:ilvl w:val="0"/>
           <w:numId w:val="25"/>
@@ -6753,7 +6657,7 @@
     </w:p>
     <w:p>
       <w:pPr>
-        <w:pStyle w:val="PargrafodaLista"/>
+        <w:pStyle w:val="ListParagraph"/>
         <w:numPr>
           <w:ilvl w:val="0"/>
           <w:numId w:val="25"/>
@@ -6765,30 +6669,19 @@
           <w:szCs w:val="24"/>
         </w:rPr>
       </w:pPr>
-      <w:proofErr w:type="spellStart"/>
-      <w:r>
-        <w:rPr>
-          <w:rFonts w:ascii="Consolas" w:hAnsi="Consolas"/>
-          <w:color w:val="auto"/>
-          <w:sz w:val="24"/>
-          <w:szCs w:val="24"/>
-        </w:rPr>
-        <w:t>urlVideo</w:t>
-      </w:r>
-      <w:proofErr w:type="spellEnd"/>
-      <w:r>
-        <w:rPr>
-          <w:rFonts w:ascii="Consolas" w:hAnsi="Consolas"/>
-          <w:color w:val="auto"/>
-          <w:sz w:val="24"/>
-          <w:szCs w:val="24"/>
-        </w:rPr>
-        <w:t>: não nulo (NOT NULL)</w:t>
-      </w:r>
-    </w:p>
-    <w:p>
-      <w:pPr>
-        <w:pStyle w:val="PargrafodaLista"/>
+      <w:r>
+        <w:rPr>
+          <w:rFonts w:ascii="Consolas" w:hAnsi="Consolas"/>
+          <w:color w:val="auto"/>
+          <w:sz w:val="24"/>
+          <w:szCs w:val="24"/>
+        </w:rPr>
+        <w:t>urlVideo: não nulo (NOT NULL)</w:t>
+      </w:r>
+    </w:p>
+    <w:p>
+      <w:pPr>
+        <w:pStyle w:val="ListParagraph"/>
         <w:numPr>
           <w:ilvl w:val="0"/>
           <w:numId w:val="25"/>
@@ -6831,7 +6724,6 @@
       <w:r>
         <w:t xml:space="preserve"> </w:t>
       </w:r>
-      <w:proofErr w:type="spellStart"/>
       <w:r>
         <w:rPr>
           <w:rFonts w:ascii="Consolas" w:hAnsi="Consolas"/>
@@ -6850,7 +6742,6 @@
         </w:rPr>
         <w:t>Qualidade</w:t>
       </w:r>
-      <w:proofErr w:type="spellEnd"/>
       <w:r>
         <w:rPr>
           <w:rFonts w:ascii="Consolas" w:hAnsi="Consolas"/>
@@ -6863,7 +6754,7 @@
     </w:p>
     <w:p>
       <w:pPr>
-        <w:pStyle w:val="PargrafodaLista"/>
+        <w:pStyle w:val="ListParagraph"/>
         <w:numPr>
           <w:ilvl w:val="0"/>
           <w:numId w:val="25"/>
@@ -6887,7 +6778,7 @@
     </w:p>
     <w:p>
       <w:pPr>
-        <w:pStyle w:val="PargrafodaLista"/>
+        <w:pStyle w:val="ListParagraph"/>
         <w:numPr>
           <w:ilvl w:val="0"/>
           <w:numId w:val="25"/>
@@ -6911,7 +6802,7 @@
     </w:p>
     <w:p>
       <w:pPr>
-        <w:pStyle w:val="PargrafodaLista"/>
+        <w:pStyle w:val="ListParagraph"/>
         <w:numPr>
           <w:ilvl w:val="0"/>
           <w:numId w:val="25"/>
@@ -6923,30 +6814,19 @@
           <w:szCs w:val="24"/>
         </w:rPr>
       </w:pPr>
-      <w:proofErr w:type="spellStart"/>
-      <w:r>
-        <w:rPr>
-          <w:rFonts w:ascii="Consolas" w:hAnsi="Consolas"/>
-          <w:color w:val="auto"/>
-          <w:sz w:val="24"/>
-          <w:szCs w:val="24"/>
-        </w:rPr>
-        <w:t>urlVideo</w:t>
-      </w:r>
-      <w:proofErr w:type="spellEnd"/>
-      <w:r>
-        <w:rPr>
-          <w:rFonts w:ascii="Consolas" w:hAnsi="Consolas"/>
-          <w:color w:val="auto"/>
-          <w:sz w:val="24"/>
-          <w:szCs w:val="24"/>
-        </w:rPr>
-        <w:t>: não nulo (NOT NULL)</w:t>
-      </w:r>
-    </w:p>
-    <w:p>
-      <w:pPr>
-        <w:pStyle w:val="PargrafodaLista"/>
+      <w:r>
+        <w:rPr>
+          <w:rFonts w:ascii="Consolas" w:hAnsi="Consolas"/>
+          <w:color w:val="auto"/>
+          <w:sz w:val="24"/>
+          <w:szCs w:val="24"/>
+        </w:rPr>
+        <w:t>urlVideo: não nulo (NOT NULL)</w:t>
+      </w:r>
+    </w:p>
+    <w:p>
+      <w:pPr>
+        <w:pStyle w:val="ListParagraph"/>
         <w:numPr>
           <w:ilvl w:val="0"/>
           <w:numId w:val="25"/>
@@ -6989,7 +6869,7 @@
     </w:p>
     <w:p>
       <w:pPr>
-        <w:pStyle w:val="PargrafodaLista"/>
+        <w:pStyle w:val="ListParagraph"/>
         <w:numPr>
           <w:ilvl w:val="0"/>
           <w:numId w:val="25"/>
@@ -7013,7 +6893,7 @@
     </w:p>
     <w:p>
       <w:pPr>
-        <w:pStyle w:val="PargrafodaLista"/>
+        <w:pStyle w:val="ListParagraph"/>
         <w:numPr>
           <w:ilvl w:val="0"/>
           <w:numId w:val="25"/>
@@ -7037,7 +6917,7 @@
     </w:p>
     <w:p>
       <w:pPr>
-        <w:pStyle w:val="PargrafodaLista"/>
+        <w:pStyle w:val="ListParagraph"/>
         <w:numPr>
           <w:ilvl w:val="0"/>
           <w:numId w:val="26"/>
@@ -7075,32 +6955,12 @@
           <w:sz w:val="24"/>
           <w:szCs w:val="24"/>
         </w:rPr>
-        <w:t>-</w:t>
-      </w:r>
-      <w:proofErr w:type="spellStart"/>
-      <w:r>
-        <w:rPr>
-          <w:rFonts w:ascii="Consolas" w:hAnsi="Consolas"/>
-          <w:color w:val="auto"/>
-          <w:sz w:val="24"/>
-          <w:szCs w:val="24"/>
-        </w:rPr>
-        <w:t>Historico</w:t>
-      </w:r>
-      <w:proofErr w:type="spellEnd"/>
-      <w:r>
-        <w:rPr>
-          <w:rFonts w:ascii="Consolas" w:hAnsi="Consolas"/>
-          <w:color w:val="auto"/>
-          <w:sz w:val="24"/>
-          <w:szCs w:val="24"/>
-        </w:rPr>
-        <w:t>:</w:t>
-      </w:r>
-    </w:p>
-    <w:p>
-      <w:pPr>
-        <w:pStyle w:val="PargrafodaLista"/>
+        <w:t>-Historico:</w:t>
+      </w:r>
+    </w:p>
+    <w:p>
+      <w:pPr>
+        <w:pStyle w:val="ListParagraph"/>
         <w:numPr>
           <w:ilvl w:val="0"/>
           <w:numId w:val="26"/>
@@ -7124,7 +6984,7 @@
     </w:p>
     <w:p>
       <w:pPr>
-        <w:pStyle w:val="PargrafodaLista"/>
+        <w:pStyle w:val="ListParagraph"/>
         <w:numPr>
           <w:ilvl w:val="0"/>
           <w:numId w:val="26"/>
@@ -7148,7 +7008,7 @@
     </w:p>
     <w:p>
       <w:pPr>
-        <w:pStyle w:val="PargrafodaLista"/>
+        <w:pStyle w:val="ListParagraph"/>
         <w:numPr>
           <w:ilvl w:val="0"/>
           <w:numId w:val="19"/>
@@ -7169,10 +7029,37 @@
         </w:rPr>
         <w:t>dataVisualizacao: não pode ser nulo (NOT NULL)</w:t>
       </w:r>
-    </w:p>
-    <w:p>
-      <w:pPr>
-        <w:pStyle w:val="PargrafodaLista"/>
+      <w:r>
+        <w:rPr>
+          <w:rFonts w:ascii="Consolas" w:hAnsi="Consolas"/>
+          <w:color w:val="auto"/>
+          <w:sz w:val="24"/>
+          <w:szCs w:val="24"/>
+        </w:rPr>
+        <w:t xml:space="preserve"> </w:t>
+      </w:r>
+      <w:r>
+        <w:rPr>
+          <w:rFonts w:ascii="Consolas" w:hAnsi="Consolas"/>
+          <w:color w:val="auto"/>
+          <w:sz w:val="24"/>
+          <w:szCs w:val="24"/>
+        </w:rPr>
+        <w:t>e tem que ser anterior à data de inserção</w:t>
+      </w:r>
+      <w:r>
+        <w:rPr>
+          <w:rFonts w:ascii="Consolas" w:hAnsi="Consolas"/>
+          <w:color w:val="auto"/>
+          <w:sz w:val="24"/>
+          <w:szCs w:val="24"/>
+        </w:rPr>
+        <w:t xml:space="preserve"> na tabela</w:t>
+      </w:r>
+    </w:p>
+    <w:p>
+      <w:pPr>
+        <w:pStyle w:val="ListParagraph"/>
         <w:numPr>
           <w:ilvl w:val="0"/>
           <w:numId w:val="19"/>
@@ -7215,7 +7102,7 @@
     </w:p>
     <w:p>
       <w:pPr>
-        <w:pStyle w:val="PargrafodaLista"/>
+        <w:pStyle w:val="ListParagraph"/>
         <w:numPr>
           <w:ilvl w:val="0"/>
           <w:numId w:val="27"/>
@@ -7234,12 +7121,13 @@
           <w:sz w:val="24"/>
           <w:szCs w:val="24"/>
         </w:rPr>
+        <w:lastRenderedPageBreak/>
         <w:t>idPerfil: chave estrangeira (REFERENCES)</w:t>
       </w:r>
     </w:p>
     <w:p>
       <w:pPr>
-        <w:pStyle w:val="PargrafodaLista"/>
+        <w:pStyle w:val="ListParagraph"/>
         <w:numPr>
           <w:ilvl w:val="0"/>
           <w:numId w:val="27"/>
@@ -7263,7 +7151,7 @@
     </w:p>
     <w:p>
       <w:pPr>
-        <w:pStyle w:val="PargrafodaLista"/>
+        <w:pStyle w:val="ListParagraph"/>
         <w:numPr>
           <w:ilvl w:val="0"/>
           <w:numId w:val="27"/>
@@ -7282,13 +7170,12 @@
           <w:sz w:val="24"/>
           <w:szCs w:val="24"/>
         </w:rPr>
-        <w:lastRenderedPageBreak/>
         <w:t>taxaRelevancia: entre 0 e 100, ou seja, percentagem (CHECK)</w:t>
       </w:r>
     </w:p>
     <w:p>
       <w:pPr>
-        <w:pStyle w:val="PargrafodaLista"/>
+        <w:pStyle w:val="ListParagraph"/>
         <w:numPr>
           <w:ilvl w:val="0"/>
           <w:numId w:val="27"/>
@@ -7324,7 +7211,7 @@
 </file>
 
 <file path=word/endnotes.xml><?xml version="1.0" encoding="utf-8"?>
-<w:endnotes xmlns:wpc="http://schemas.microsoft.com/office/word/2010/wordprocessingCanvas" xmlns:cx="http://schemas.microsoft.com/office/drawing/2014/chartex" xmlns:cx1="http://schemas.microsoft.com/office/drawing/2015/9/8/chartex" xmlns:cx2="http://schemas.microsoft.com/office/drawing/2015/10/21/chartex" xmlns:cx3="http://schemas.microsoft.com/office/drawing/2016/5/9/chartex" xmlns:cx4="http://schemas.microsoft.com/office/drawing/2016/5/10/chartex" xmlns:cx5="http://schemas.microsoft.com/office/drawing/2016/5/11/chartex" xmlns:cx6="http://schemas.microsoft.com/office/drawing/2016/5/12/chartex" xmlns:cx7="http://schemas.microsoft.com/office/drawing/2016/5/13/chartex" xmlns:cx8="http://schemas.microsoft.com/office/drawing/2016/5/14/chartex" xmlns:mc="http://schemas.openxmlformats.org/markup-compatibility/2006" xmlns:aink="http://schemas.microsoft.com/office/drawing/2016/ink" xmlns:am3d="http://schemas.microsoft.com/office/drawing/2017/model3d" xmlns:o="urn:schemas-microsoft-com:office:office" xmlns:r="http://schemas.openxmlformats.org/officeDocument/2006/relationships" xmlns:m="http://schemas.openxmlformats.org/officeDocument/2006/math" xmlns:v="urn:schemas-microsoft-com:vml" xmlns:wp14="http://schemas.microsoft.com/office/word/2010/wordprocessingDrawing" xmlns:wp="http://schemas.openxmlformats.org/drawingml/2006/wordprocessingDrawing" xmlns:w10="urn:schemas-microsoft-com:office:word" xmlns:w="http://schemas.openxmlformats.org/wordprocessingml/2006/main" xmlns:w14="http://schemas.microsoft.com/office/word/2010/wordml" xmlns:w15="http://schemas.microsoft.com/office/word/2012/wordml" xmlns:w16cex="http://schemas.microsoft.com/office/word/2018/wordml/cex" xmlns:w16cid="http://schemas.microsoft.com/office/word/2016/wordml/cid" xmlns:w16="http://schemas.microsoft.com/office/word/2018/wordml" xmlns:w16se="http://schemas.microsoft.com/office/word/2015/wordml/symex" xmlns:wpg="http://schemas.microsoft.com/office/word/2010/wordprocessingGroup" xmlns:wpi="http://schemas.microsoft.com/office/word/2010/wordprocessingInk" xmlns:wne="http://schemas.microsoft.com/office/word/2006/wordml" xmlns:wps="http://schemas.microsoft.com/office/word/2010/wordprocessingShape" mc:Ignorable="w14 w15 w16se w16cid w16 w16cex wp14">
+<w:endnotes xmlns:wpc="http://schemas.microsoft.com/office/word/2010/wordprocessingCanvas" xmlns:cx="http://schemas.microsoft.com/office/drawing/2014/chartex" xmlns:cx1="http://schemas.microsoft.com/office/drawing/2015/9/8/chartex" xmlns:cx2="http://schemas.microsoft.com/office/drawing/2015/10/21/chartex" xmlns:cx3="http://schemas.microsoft.com/office/drawing/2016/5/9/chartex" xmlns:cx4="http://schemas.microsoft.com/office/drawing/2016/5/10/chartex" xmlns:cx5="http://schemas.microsoft.com/office/drawing/2016/5/11/chartex" xmlns:cx6="http://schemas.microsoft.com/office/drawing/2016/5/12/chartex" xmlns:cx7="http://schemas.microsoft.com/office/drawing/2016/5/13/chartex" xmlns:cx8="http://schemas.microsoft.com/office/drawing/2016/5/14/chartex" xmlns:mc="http://schemas.openxmlformats.org/markup-compatibility/2006" xmlns:aink="http://schemas.microsoft.com/office/drawing/2016/ink" xmlns:am3d="http://schemas.microsoft.com/office/drawing/2017/model3d" xmlns:o="urn:schemas-microsoft-com:office:office" xmlns:r="http://schemas.openxmlformats.org/officeDocument/2006/relationships" xmlns:m="http://schemas.openxmlformats.org/officeDocument/2006/math" xmlns:v="urn:schemas-microsoft-com:vml" xmlns:wp14="http://schemas.microsoft.com/office/word/2010/wordprocessingDrawing" xmlns:wp="http://schemas.openxmlformats.org/drawingml/2006/wordprocessingDrawing" xmlns:w10="urn:schemas-microsoft-com:office:word" xmlns:w="http://schemas.openxmlformats.org/wordprocessingml/2006/main" xmlns:w14="http://schemas.microsoft.com/office/word/2010/wordml" xmlns:w15="http://schemas.microsoft.com/office/word/2012/wordml" xmlns:w16cex="http://schemas.microsoft.com/office/word/2018/wordml/cex" xmlns:w16cid="http://schemas.microsoft.com/office/word/2016/wordml/cid" xmlns:w16="http://schemas.microsoft.com/office/word/2018/wordml" xmlns:w16sdtdh="http://schemas.microsoft.com/office/word/2020/wordml/sdtdatahash" xmlns:w16se="http://schemas.microsoft.com/office/word/2015/wordml/symex" xmlns:wpg="http://schemas.microsoft.com/office/word/2010/wordprocessingGroup" xmlns:wpi="http://schemas.microsoft.com/office/word/2010/wordprocessingInk" xmlns:wne="http://schemas.microsoft.com/office/word/2006/wordml" xmlns:wps="http://schemas.microsoft.com/office/word/2010/wordprocessingShape" mc:Ignorable="w14 w15 w16se w16cid w16 w16cex w16sdtdh wp14">
   <w:endnote w:type="separator" w:id="-1">
     <w:p>
       <w:r>
@@ -7343,10 +7230,10 @@
 </file>
 
 <file path=word/footer1.xml><?xml version="1.0" encoding="utf-8"?>
-<w:ftr xmlns:wpc="http://schemas.microsoft.com/office/word/2010/wordprocessingCanvas" xmlns:cx="http://schemas.microsoft.com/office/drawing/2014/chartex" xmlns:cx1="http://schemas.microsoft.com/office/drawing/2015/9/8/chartex" xmlns:cx2="http://schemas.microsoft.com/office/drawing/2015/10/21/chartex" xmlns:cx3="http://schemas.microsoft.com/office/drawing/2016/5/9/chartex" xmlns:cx4="http://schemas.microsoft.com/office/drawing/2016/5/10/chartex" xmlns:cx5="http://schemas.microsoft.com/office/drawing/2016/5/11/chartex" xmlns:cx6="http://schemas.microsoft.com/office/drawing/2016/5/12/chartex" xmlns:cx7="http://schemas.microsoft.com/office/drawing/2016/5/13/chartex" xmlns:cx8="http://schemas.microsoft.com/office/drawing/2016/5/14/chartex" xmlns:mc="http://schemas.openxmlformats.org/markup-compatibility/2006" xmlns:aink="http://schemas.microsoft.com/office/drawing/2016/ink" xmlns:am3d="http://schemas.microsoft.com/office/drawing/2017/model3d" xmlns:o="urn:schemas-microsoft-com:office:office" xmlns:r="http://schemas.openxmlformats.org/officeDocument/2006/relationships" xmlns:m="http://schemas.openxmlformats.org/officeDocument/2006/math" xmlns:v="urn:schemas-microsoft-com:vml" xmlns:wp14="http://schemas.microsoft.com/office/word/2010/wordprocessingDrawing" xmlns:wp="http://schemas.openxmlformats.org/drawingml/2006/wordprocessingDrawing" xmlns:w10="urn:schemas-microsoft-com:office:word" xmlns:w="http://schemas.openxmlformats.org/wordprocessingml/2006/main" xmlns:w14="http://schemas.microsoft.com/office/word/2010/wordml" xmlns:w15="http://schemas.microsoft.com/office/word/2012/wordml" xmlns:w16cex="http://schemas.microsoft.com/office/word/2018/wordml/cex" xmlns:w16cid="http://schemas.microsoft.com/office/word/2016/wordml/cid" xmlns:w16="http://schemas.microsoft.com/office/word/2018/wordml" xmlns:w16se="http://schemas.microsoft.com/office/word/2015/wordml/symex" xmlns:wpg="http://schemas.microsoft.com/office/word/2010/wordprocessingGroup" xmlns:wpi="http://schemas.microsoft.com/office/word/2010/wordprocessingInk" xmlns:wne="http://schemas.microsoft.com/office/word/2006/wordml" xmlns:wps="http://schemas.microsoft.com/office/word/2010/wordprocessingShape" mc:Ignorable="w14 w15 w16se w16cid w16 w16cex wp14">
+<w:ftr xmlns:wpc="http://schemas.microsoft.com/office/word/2010/wordprocessingCanvas" xmlns:cx="http://schemas.microsoft.com/office/drawing/2014/chartex" xmlns:cx1="http://schemas.microsoft.com/office/drawing/2015/9/8/chartex" xmlns:cx2="http://schemas.microsoft.com/office/drawing/2015/10/21/chartex" xmlns:cx3="http://schemas.microsoft.com/office/drawing/2016/5/9/chartex" xmlns:cx4="http://schemas.microsoft.com/office/drawing/2016/5/10/chartex" xmlns:cx5="http://schemas.microsoft.com/office/drawing/2016/5/11/chartex" xmlns:cx6="http://schemas.microsoft.com/office/drawing/2016/5/12/chartex" xmlns:cx7="http://schemas.microsoft.com/office/drawing/2016/5/13/chartex" xmlns:cx8="http://schemas.microsoft.com/office/drawing/2016/5/14/chartex" xmlns:mc="http://schemas.openxmlformats.org/markup-compatibility/2006" xmlns:aink="http://schemas.microsoft.com/office/drawing/2016/ink" xmlns:am3d="http://schemas.microsoft.com/office/drawing/2017/model3d" xmlns:o="urn:schemas-microsoft-com:office:office" xmlns:r="http://schemas.openxmlformats.org/officeDocument/2006/relationships" xmlns:m="http://schemas.openxmlformats.org/officeDocument/2006/math" xmlns:v="urn:schemas-microsoft-com:vml" xmlns:wp14="http://schemas.microsoft.com/office/word/2010/wordprocessingDrawing" xmlns:wp="http://schemas.openxmlformats.org/drawingml/2006/wordprocessingDrawing" xmlns:w10="urn:schemas-microsoft-com:office:word" xmlns:w="http://schemas.openxmlformats.org/wordprocessingml/2006/main" xmlns:w14="http://schemas.microsoft.com/office/word/2010/wordml" xmlns:w15="http://schemas.microsoft.com/office/word/2012/wordml" xmlns:w16cex="http://schemas.microsoft.com/office/word/2018/wordml/cex" xmlns:w16cid="http://schemas.microsoft.com/office/word/2016/wordml/cid" xmlns:w16="http://schemas.microsoft.com/office/word/2018/wordml" xmlns:w16sdtdh="http://schemas.microsoft.com/office/word/2020/wordml/sdtdatahash" xmlns:w16se="http://schemas.microsoft.com/office/word/2015/wordml/symex" xmlns:wpg="http://schemas.microsoft.com/office/word/2010/wordprocessingGroup" xmlns:wpi="http://schemas.microsoft.com/office/word/2010/wordprocessingInk" xmlns:wne="http://schemas.microsoft.com/office/word/2006/wordml" xmlns:wps="http://schemas.microsoft.com/office/word/2010/wordprocessingShape" mc:Ignorable="w14 w15 w16se w16cid w16 w16cex w16sdtdh wp14">
   <w:p>
     <w:pPr>
-      <w:pStyle w:val="Rodap"/>
+      <w:pStyle w:val="Footer"/>
     </w:pPr>
     <w:sdt>
       <w:sdtPr>
@@ -7397,7 +7284,7 @@
       <w:sdtContent>
         <w:r>
           <w:rPr>
-            <w:rStyle w:val="Nmerodepgina"/>
+            <w:rStyle w:val="PageNumber"/>
             <w:noProof/>
             <w:highlight w:val="lightGray"/>
             <w:lang w:bidi="pt-PT"/>
@@ -7488,7 +7375,7 @@
         </w:r>
         <w:r>
           <w:rPr>
-            <w:rStyle w:val="Nmerodepgina"/>
+            <w:rStyle w:val="PageNumber"/>
             <w:highlight w:val="lightGray"/>
             <w:lang w:bidi="pt-PT"/>
           </w:rPr>
@@ -7496,7 +7383,7 @@
         </w:r>
         <w:r>
           <w:rPr>
-            <w:rStyle w:val="Nmerodepgina"/>
+            <w:rStyle w:val="PageNumber"/>
             <w:highlight w:val="lightGray"/>
             <w:lang w:bidi="pt-PT"/>
           </w:rPr>
@@ -7504,7 +7391,7 @@
         </w:r>
         <w:r>
           <w:rPr>
-            <w:rStyle w:val="Nmerodepgina"/>
+            <w:rStyle w:val="PageNumber"/>
             <w:highlight w:val="lightGray"/>
             <w:lang w:bidi="pt-PT"/>
           </w:rPr>
@@ -7512,7 +7399,7 @@
         </w:r>
         <w:r>
           <w:rPr>
-            <w:rStyle w:val="Nmerodepgina"/>
+            <w:rStyle w:val="PageNumber"/>
             <w:highlight w:val="lightGray"/>
             <w:lang w:bidi="pt-PT"/>
           </w:rPr>
@@ -7520,7 +7407,7 @@
         </w:r>
         <w:r>
           <w:rPr>
-            <w:rStyle w:val="Nmerodepgina"/>
+            <w:rStyle w:val="PageNumber"/>
             <w:highlight w:val="lightGray"/>
             <w:lang w:bidi="pt-PT"/>
           </w:rPr>
@@ -7533,7 +7420,7 @@
 </file>
 
 <file path=word/footnotes.xml><?xml version="1.0" encoding="utf-8"?>
-<w:footnotes xmlns:wpc="http://schemas.microsoft.com/office/word/2010/wordprocessingCanvas" xmlns:cx="http://schemas.microsoft.com/office/drawing/2014/chartex" xmlns:cx1="http://schemas.microsoft.com/office/drawing/2015/9/8/chartex" xmlns:cx2="http://schemas.microsoft.com/office/drawing/2015/10/21/chartex" xmlns:cx3="http://schemas.microsoft.com/office/drawing/2016/5/9/chartex" xmlns:cx4="http://schemas.microsoft.com/office/drawing/2016/5/10/chartex" xmlns:cx5="http://schemas.microsoft.com/office/drawing/2016/5/11/chartex" xmlns:cx6="http://schemas.microsoft.com/office/drawing/2016/5/12/chartex" xmlns:cx7="http://schemas.microsoft.com/office/drawing/2016/5/13/chartex" xmlns:cx8="http://schemas.microsoft.com/office/drawing/2016/5/14/chartex" xmlns:mc="http://schemas.openxmlformats.org/markup-compatibility/2006" xmlns:aink="http://schemas.microsoft.com/office/drawing/2016/ink" xmlns:am3d="http://schemas.microsoft.com/office/drawing/2017/model3d" xmlns:o="urn:schemas-microsoft-com:office:office" xmlns:r="http://schemas.openxmlformats.org/officeDocument/2006/relationships" xmlns:m="http://schemas.openxmlformats.org/officeDocument/2006/math" xmlns:v="urn:schemas-microsoft-com:vml" xmlns:wp14="http://schemas.microsoft.com/office/word/2010/wordprocessingDrawing" xmlns:wp="http://schemas.openxmlformats.org/drawingml/2006/wordprocessingDrawing" xmlns:w10="urn:schemas-microsoft-com:office:word" xmlns:w="http://schemas.openxmlformats.org/wordprocessingml/2006/main" xmlns:w14="http://schemas.microsoft.com/office/word/2010/wordml" xmlns:w15="http://schemas.microsoft.com/office/word/2012/wordml" xmlns:w16cex="http://schemas.microsoft.com/office/word/2018/wordml/cex" xmlns:w16cid="http://schemas.microsoft.com/office/word/2016/wordml/cid" xmlns:w16="http://schemas.microsoft.com/office/word/2018/wordml" xmlns:w16se="http://schemas.microsoft.com/office/word/2015/wordml/symex" xmlns:wpg="http://schemas.microsoft.com/office/word/2010/wordprocessingGroup" xmlns:wpi="http://schemas.microsoft.com/office/word/2010/wordprocessingInk" xmlns:wne="http://schemas.microsoft.com/office/word/2006/wordml" xmlns:wps="http://schemas.microsoft.com/office/word/2010/wordprocessingShape" mc:Ignorable="w14 w15 w16se w16cid w16 w16cex wp14">
+<w:footnotes xmlns:wpc="http://schemas.microsoft.com/office/word/2010/wordprocessingCanvas" xmlns:cx="http://schemas.microsoft.com/office/drawing/2014/chartex" xmlns:cx1="http://schemas.microsoft.com/office/drawing/2015/9/8/chartex" xmlns:cx2="http://schemas.microsoft.com/office/drawing/2015/10/21/chartex" xmlns:cx3="http://schemas.microsoft.com/office/drawing/2016/5/9/chartex" xmlns:cx4="http://schemas.microsoft.com/office/drawing/2016/5/10/chartex" xmlns:cx5="http://schemas.microsoft.com/office/drawing/2016/5/11/chartex" xmlns:cx6="http://schemas.microsoft.com/office/drawing/2016/5/12/chartex" xmlns:cx7="http://schemas.microsoft.com/office/drawing/2016/5/13/chartex" xmlns:cx8="http://schemas.microsoft.com/office/drawing/2016/5/14/chartex" xmlns:mc="http://schemas.openxmlformats.org/markup-compatibility/2006" xmlns:aink="http://schemas.microsoft.com/office/drawing/2016/ink" xmlns:am3d="http://schemas.microsoft.com/office/drawing/2017/model3d" xmlns:o="urn:schemas-microsoft-com:office:office" xmlns:r="http://schemas.openxmlformats.org/officeDocument/2006/relationships" xmlns:m="http://schemas.openxmlformats.org/officeDocument/2006/math" xmlns:v="urn:schemas-microsoft-com:vml" xmlns:wp14="http://schemas.microsoft.com/office/word/2010/wordprocessingDrawing" xmlns:wp="http://schemas.openxmlformats.org/drawingml/2006/wordprocessingDrawing" xmlns:w10="urn:schemas-microsoft-com:office:word" xmlns:w="http://schemas.openxmlformats.org/wordprocessingml/2006/main" xmlns:w14="http://schemas.microsoft.com/office/word/2010/wordml" xmlns:w15="http://schemas.microsoft.com/office/word/2012/wordml" xmlns:w16cex="http://schemas.microsoft.com/office/word/2018/wordml/cex" xmlns:w16cid="http://schemas.microsoft.com/office/word/2016/wordml/cid" xmlns:w16="http://schemas.microsoft.com/office/word/2018/wordml" xmlns:w16sdtdh="http://schemas.microsoft.com/office/word/2020/wordml/sdtdatahash" xmlns:w16se="http://schemas.microsoft.com/office/word/2015/wordml/symex" xmlns:wpg="http://schemas.microsoft.com/office/word/2010/wordprocessingGroup" xmlns:wpi="http://schemas.microsoft.com/office/word/2010/wordprocessingInk" xmlns:wne="http://schemas.microsoft.com/office/word/2006/wordml" xmlns:wps="http://schemas.microsoft.com/office/word/2010/wordprocessingShape" mc:Ignorable="w14 w15 w16se w16cid w16 w16cex w16sdtdh wp14">
   <w:footnote w:type="separator" w:id="-1">
     <w:p>
       <w:r>
@@ -7552,10 +7439,10 @@
 </file>
 
 <file path=word/header1.xml><?xml version="1.0" encoding="utf-8"?>
-<w:hdr xmlns:wpc="http://schemas.microsoft.com/office/word/2010/wordprocessingCanvas" xmlns:cx="http://schemas.microsoft.com/office/drawing/2014/chartex" xmlns:cx1="http://schemas.microsoft.com/office/drawing/2015/9/8/chartex" xmlns:cx2="http://schemas.microsoft.com/office/drawing/2015/10/21/chartex" xmlns:cx3="http://schemas.microsoft.com/office/drawing/2016/5/9/chartex" xmlns:cx4="http://schemas.microsoft.com/office/drawing/2016/5/10/chartex" xmlns:cx5="http://schemas.microsoft.com/office/drawing/2016/5/11/chartex" xmlns:cx6="http://schemas.microsoft.com/office/drawing/2016/5/12/chartex" xmlns:cx7="http://schemas.microsoft.com/office/drawing/2016/5/13/chartex" xmlns:cx8="http://schemas.microsoft.com/office/drawing/2016/5/14/chartex" xmlns:mc="http://schemas.openxmlformats.org/markup-compatibility/2006" xmlns:aink="http://schemas.microsoft.com/office/drawing/2016/ink" xmlns:am3d="http://schemas.microsoft.com/office/drawing/2017/model3d" xmlns:o="urn:schemas-microsoft-com:office:office" xmlns:r="http://schemas.openxmlformats.org/officeDocument/2006/relationships" xmlns:m="http://schemas.openxmlformats.org/officeDocument/2006/math" xmlns:v="urn:schemas-microsoft-com:vml" xmlns:wp14="http://schemas.microsoft.com/office/word/2010/wordprocessingDrawing" xmlns:wp="http://schemas.openxmlformats.org/drawingml/2006/wordprocessingDrawing" xmlns:w10="urn:schemas-microsoft-com:office:word" xmlns:w="http://schemas.openxmlformats.org/wordprocessingml/2006/main" xmlns:w14="http://schemas.microsoft.com/office/word/2010/wordml" xmlns:w15="http://schemas.microsoft.com/office/word/2012/wordml" xmlns:w16cex="http://schemas.microsoft.com/office/word/2018/wordml/cex" xmlns:w16cid="http://schemas.microsoft.com/office/word/2016/wordml/cid" xmlns:w16="http://schemas.microsoft.com/office/word/2018/wordml" xmlns:w16se="http://schemas.microsoft.com/office/word/2015/wordml/symex" xmlns:wpg="http://schemas.microsoft.com/office/word/2010/wordprocessingGroup" xmlns:wpi="http://schemas.microsoft.com/office/word/2010/wordprocessingInk" xmlns:wne="http://schemas.microsoft.com/office/word/2006/wordml" xmlns:wps="http://schemas.microsoft.com/office/word/2010/wordprocessingShape" mc:Ignorable="w14 w15 w16se w16cid w16 w16cex wp14">
+<w:hdr xmlns:wpc="http://schemas.microsoft.com/office/word/2010/wordprocessingCanvas" xmlns:cx="http://schemas.microsoft.com/office/drawing/2014/chartex" xmlns:cx1="http://schemas.microsoft.com/office/drawing/2015/9/8/chartex" xmlns:cx2="http://schemas.microsoft.com/office/drawing/2015/10/21/chartex" xmlns:cx3="http://schemas.microsoft.com/office/drawing/2016/5/9/chartex" xmlns:cx4="http://schemas.microsoft.com/office/drawing/2016/5/10/chartex" xmlns:cx5="http://schemas.microsoft.com/office/drawing/2016/5/11/chartex" xmlns:cx6="http://schemas.microsoft.com/office/drawing/2016/5/12/chartex" xmlns:cx7="http://schemas.microsoft.com/office/drawing/2016/5/13/chartex" xmlns:cx8="http://schemas.microsoft.com/office/drawing/2016/5/14/chartex" xmlns:mc="http://schemas.openxmlformats.org/markup-compatibility/2006" xmlns:aink="http://schemas.microsoft.com/office/drawing/2016/ink" xmlns:am3d="http://schemas.microsoft.com/office/drawing/2017/model3d" xmlns:o="urn:schemas-microsoft-com:office:office" xmlns:r="http://schemas.openxmlformats.org/officeDocument/2006/relationships" xmlns:m="http://schemas.openxmlformats.org/officeDocument/2006/math" xmlns:v="urn:schemas-microsoft-com:vml" xmlns:wp14="http://schemas.microsoft.com/office/word/2010/wordprocessingDrawing" xmlns:wp="http://schemas.openxmlformats.org/drawingml/2006/wordprocessingDrawing" xmlns:w10="urn:schemas-microsoft-com:office:word" xmlns:w="http://schemas.openxmlformats.org/wordprocessingml/2006/main" xmlns:w14="http://schemas.microsoft.com/office/word/2010/wordml" xmlns:w15="http://schemas.microsoft.com/office/word/2012/wordml" xmlns:w16cex="http://schemas.microsoft.com/office/word/2018/wordml/cex" xmlns:w16cid="http://schemas.microsoft.com/office/word/2016/wordml/cid" xmlns:w16="http://schemas.microsoft.com/office/word/2018/wordml" xmlns:w16sdtdh="http://schemas.microsoft.com/office/word/2020/wordml/sdtdatahash" xmlns:w16se="http://schemas.microsoft.com/office/word/2015/wordml/symex" xmlns:wpg="http://schemas.microsoft.com/office/word/2010/wordprocessingGroup" xmlns:wpi="http://schemas.microsoft.com/office/word/2010/wordprocessingInk" xmlns:wne="http://schemas.microsoft.com/office/word/2006/wordml" xmlns:wps="http://schemas.microsoft.com/office/word/2010/wordprocessingShape" mc:Ignorable="w14 w15 w16se w16cid w16 w16cex w16sdtdh wp14">
   <w:p>
     <w:pPr>
-      <w:pStyle w:val="Cabealho"/>
+      <w:pStyle w:val="Header"/>
     </w:pPr>
     <w:r>
       <w:rPr>
@@ -7720,7 +7607,7 @@
 </file>
 
 <file path=word/numbering.xml><?xml version="1.0" encoding="utf-8"?>
-<w:numbering xmlns:wpc="http://schemas.microsoft.com/office/word/2010/wordprocessingCanvas" xmlns:cx="http://schemas.microsoft.com/office/drawing/2014/chartex" xmlns:cx1="http://schemas.microsoft.com/office/drawing/2015/9/8/chartex" xmlns:cx2="http://schemas.microsoft.com/office/drawing/2015/10/21/chartex" xmlns:cx3="http://schemas.microsoft.com/office/drawing/2016/5/9/chartex" xmlns:cx4="http://schemas.microsoft.com/office/drawing/2016/5/10/chartex" xmlns:cx5="http://schemas.microsoft.com/office/drawing/2016/5/11/chartex" xmlns:cx6="http://schemas.microsoft.com/office/drawing/2016/5/12/chartex" xmlns:cx7="http://schemas.microsoft.com/office/drawing/2016/5/13/chartex" xmlns:cx8="http://schemas.microsoft.com/office/drawing/2016/5/14/chartex" xmlns:mc="http://schemas.openxmlformats.org/markup-compatibility/2006" xmlns:aink="http://schemas.microsoft.com/office/drawing/2016/ink" xmlns:am3d="http://schemas.microsoft.com/office/drawing/2017/model3d" xmlns:o="urn:schemas-microsoft-com:office:office" xmlns:r="http://schemas.openxmlformats.org/officeDocument/2006/relationships" xmlns:m="http://schemas.openxmlformats.org/officeDocument/2006/math" xmlns:v="urn:schemas-microsoft-com:vml" xmlns:wp14="http://schemas.microsoft.com/office/word/2010/wordprocessingDrawing" xmlns:wp="http://schemas.openxmlformats.org/drawingml/2006/wordprocessingDrawing" xmlns:w10="urn:schemas-microsoft-com:office:word" xmlns:w="http://schemas.openxmlformats.org/wordprocessingml/2006/main" xmlns:w14="http://schemas.microsoft.com/office/word/2010/wordml" xmlns:w15="http://schemas.microsoft.com/office/word/2012/wordml" xmlns:w16cex="http://schemas.microsoft.com/office/word/2018/wordml/cex" xmlns:w16cid="http://schemas.microsoft.com/office/word/2016/wordml/cid" xmlns:w16="http://schemas.microsoft.com/office/word/2018/wordml" xmlns:w16se="http://schemas.microsoft.com/office/word/2015/wordml/symex" xmlns:wpg="http://schemas.microsoft.com/office/word/2010/wordprocessingGroup" xmlns:wpi="http://schemas.microsoft.com/office/word/2010/wordprocessingInk" xmlns:wne="http://schemas.microsoft.com/office/word/2006/wordml" xmlns:wps="http://schemas.microsoft.com/office/word/2010/wordprocessingShape" mc:Ignorable="w14 w15 w16se w16cid w16 w16cex wp14">
+<w:numbering xmlns:wpc="http://schemas.microsoft.com/office/word/2010/wordprocessingCanvas" xmlns:cx="http://schemas.microsoft.com/office/drawing/2014/chartex" xmlns:cx1="http://schemas.microsoft.com/office/drawing/2015/9/8/chartex" xmlns:cx2="http://schemas.microsoft.com/office/drawing/2015/10/21/chartex" xmlns:cx3="http://schemas.microsoft.com/office/drawing/2016/5/9/chartex" xmlns:cx4="http://schemas.microsoft.com/office/drawing/2016/5/10/chartex" xmlns:cx5="http://schemas.microsoft.com/office/drawing/2016/5/11/chartex" xmlns:cx6="http://schemas.microsoft.com/office/drawing/2016/5/12/chartex" xmlns:cx7="http://schemas.microsoft.com/office/drawing/2016/5/13/chartex" xmlns:cx8="http://schemas.microsoft.com/office/drawing/2016/5/14/chartex" xmlns:mc="http://schemas.openxmlformats.org/markup-compatibility/2006" xmlns:aink="http://schemas.microsoft.com/office/drawing/2016/ink" xmlns:am3d="http://schemas.microsoft.com/office/drawing/2017/model3d" xmlns:o="urn:schemas-microsoft-com:office:office" xmlns:r="http://schemas.openxmlformats.org/officeDocument/2006/relationships" xmlns:m="http://schemas.openxmlformats.org/officeDocument/2006/math" xmlns:v="urn:schemas-microsoft-com:vml" xmlns:wp14="http://schemas.microsoft.com/office/word/2010/wordprocessingDrawing" xmlns:wp="http://schemas.openxmlformats.org/drawingml/2006/wordprocessingDrawing" xmlns:w10="urn:schemas-microsoft-com:office:word" xmlns:w="http://schemas.openxmlformats.org/wordprocessingml/2006/main" xmlns:w14="http://schemas.microsoft.com/office/word/2010/wordml" xmlns:w15="http://schemas.microsoft.com/office/word/2012/wordml" xmlns:w16cex="http://schemas.microsoft.com/office/word/2018/wordml/cex" xmlns:w16cid="http://schemas.microsoft.com/office/word/2016/wordml/cid" xmlns:w16="http://schemas.microsoft.com/office/word/2018/wordml" xmlns:w16sdtdh="http://schemas.microsoft.com/office/word/2020/wordml/sdtdatahash" xmlns:w16se="http://schemas.microsoft.com/office/word/2015/wordml/symex" xmlns:wpg="http://schemas.microsoft.com/office/word/2010/wordprocessingGroup" xmlns:wpi="http://schemas.microsoft.com/office/word/2010/wordprocessingInk" xmlns:wne="http://schemas.microsoft.com/office/word/2006/wordml" xmlns:wps="http://schemas.microsoft.com/office/word/2010/wordprocessingShape" mc:Ignorable="w14 w15 w16se w16cid w16 w16cex w16sdtdh wp14">
   <w:numPicBullet w:numPicBulletId="0">
     <w:pict>
       <v:shapetype id="_x0000_t75" coordsize="21600,21600" o:spt="75" o:preferrelative="t" path="m@4@5l@4@11@9@11@9@5xe" filled="f" stroked="f">
@@ -7742,7 +7629,7 @@
         <v:path o:extrusionok="f" gradientshapeok="t" o:connecttype="rect"/>
         <o:lock v:ext="edit" aspectratio="t"/>
       </v:shapetype>
-      <v:shape id="_x0000_i1039" type="#_x0000_t75" style="width:85.8pt;height:83.4pt;visibility:visible" o:bullet="t">
+      <v:shape id="_x0000_i1052" type="#_x0000_t75" style="width:85.8pt;height:83.4pt;visibility:visible" o:bullet="t">
         <v:imagedata r:id="rId1" o:title=""/>
       </v:shape>
     </w:pict>
@@ -9605,7 +9492,7 @@
     <w:lvl w:ilvl="0" w:tplc="F234400C">
       <w:start w:val="1"/>
       <w:numFmt w:val="bullet"/>
-      <w:pStyle w:val="PargrafodaLista"/>
+      <w:pStyle w:val="ListParagraph"/>
       <w:lvlText w:val=""/>
       <w:lvlJc w:val="left"/>
       <w:pPr>
@@ -10288,7 +10175,7 @@
     <w:lvl w:ilvl="0">
       <w:start w:val="1"/>
       <w:numFmt w:val="bullet"/>
-      <w:pStyle w:val="Listacommarcas"/>
+      <w:pStyle w:val="ListBullet"/>
       <w:lvlText w:val=""/>
       <w:lvlJc w:val="left"/>
       <w:pPr>
@@ -10305,7 +10192,7 @@
     <w:lvl w:ilvl="1">
       <w:start w:val="1"/>
       <w:numFmt w:val="bullet"/>
-      <w:pStyle w:val="Listacommarcas2"/>
+      <w:pStyle w:val="ListBullet2"/>
       <w:lvlText w:val="o"/>
       <w:lvlJc w:val="left"/>
       <w:pPr>
@@ -10968,7 +10855,7 @@
 </file>
 
 <file path=word/styles.xml><?xml version="1.0" encoding="utf-8"?>
-<w:styles xmlns:mc="http://schemas.openxmlformats.org/markup-compatibility/2006" xmlns:r="http://schemas.openxmlformats.org/officeDocument/2006/relationships" xmlns:w="http://schemas.openxmlformats.org/wordprocessingml/2006/main" xmlns:w14="http://schemas.microsoft.com/office/word/2010/wordml" xmlns:w15="http://schemas.microsoft.com/office/word/2012/wordml" xmlns:w16cex="http://schemas.microsoft.com/office/word/2018/wordml/cex" xmlns:w16cid="http://schemas.microsoft.com/office/word/2016/wordml/cid" xmlns:w16="http://schemas.microsoft.com/office/word/2018/wordml" xmlns:w16se="http://schemas.microsoft.com/office/word/2015/wordml/symex" mc:Ignorable="w14 w15 w16se w16cid w16 w16cex">
+<w:styles xmlns:mc="http://schemas.openxmlformats.org/markup-compatibility/2006" xmlns:r="http://schemas.openxmlformats.org/officeDocument/2006/relationships" xmlns:w="http://schemas.openxmlformats.org/wordprocessingml/2006/main" xmlns:w14="http://schemas.microsoft.com/office/word/2010/wordml" xmlns:w15="http://schemas.microsoft.com/office/word/2012/wordml" xmlns:w16cex="http://schemas.microsoft.com/office/word/2018/wordml/cex" xmlns:w16cid="http://schemas.microsoft.com/office/word/2016/wordml/cid" xmlns:w16="http://schemas.microsoft.com/office/word/2018/wordml" xmlns:w16sdtdh="http://schemas.microsoft.com/office/word/2020/wordml/sdtdatahash" xmlns:w16se="http://schemas.microsoft.com/office/word/2015/wordml/symex" mc:Ignorable="w14 w15 w16se w16cid w16 w16cex w16sdtdh">
   <w:docDefaults>
     <w:rPrDefault>
       <w:rPr>
@@ -11367,11 +11254,11 @@
     <w:qFormat/>
     <w:rsid w:val="005979D4"/>
   </w:style>
-  <w:style w:type="paragraph" w:styleId="Ttulo1">
+  <w:style w:type="paragraph" w:styleId="Heading1">
     <w:name w:val="heading 1"/>
     <w:basedOn w:val="Normal"/>
     <w:next w:val="Normal"/>
-    <w:link w:val="Ttulo1Carter"/>
+    <w:link w:val="Heading1Char"/>
     <w:uiPriority w:val="9"/>
     <w:qFormat/>
     <w:rsid w:val="00B30030"/>
@@ -11388,11 +11275,11 @@
       <w:szCs w:val="18"/>
     </w:rPr>
   </w:style>
-  <w:style w:type="paragraph" w:styleId="Ttulo2">
+  <w:style w:type="paragraph" w:styleId="Heading2">
     <w:name w:val="heading 2"/>
     <w:basedOn w:val="Normal"/>
     <w:next w:val="Normal"/>
-    <w:link w:val="Ttulo2Carter"/>
+    <w:link w:val="Heading2Char"/>
     <w:uiPriority w:val="9"/>
     <w:unhideWhenUsed/>
     <w:qFormat/>
@@ -11410,11 +11297,11 @@
       <w:szCs w:val="56"/>
     </w:rPr>
   </w:style>
-  <w:style w:type="paragraph" w:styleId="Ttulo3">
+  <w:style w:type="paragraph" w:styleId="Heading3">
     <w:name w:val="heading 3"/>
     <w:basedOn w:val="Normal"/>
     <w:next w:val="Normal"/>
-    <w:link w:val="Ttulo3Carter"/>
+    <w:link w:val="Heading3Char"/>
     <w:uiPriority w:val="9"/>
     <w:semiHidden/>
     <w:rsid w:val="00D359E1"/>
@@ -11428,13 +11315,13 @@
       <w:szCs w:val="32"/>
     </w:rPr>
   </w:style>
-  <w:style w:type="character" w:default="1" w:styleId="Tipodeletrapredefinidodopargrafo">
+  <w:style w:type="character" w:default="1" w:styleId="DefaultParagraphFont">
     <w:name w:val="Default Paragraph Font"/>
     <w:uiPriority w:val="1"/>
     <w:semiHidden/>
     <w:unhideWhenUsed/>
   </w:style>
-  <w:style w:type="table" w:default="1" w:styleId="Tabelanormal">
+  <w:style w:type="table" w:default="1" w:styleId="TableNormal">
     <w:name w:val="Normal Table"/>
     <w:uiPriority w:val="99"/>
     <w:semiHidden/>
@@ -11449,17 +11336,17 @@
       </w:tblCellMar>
     </w:tblPr>
   </w:style>
-  <w:style w:type="numbering" w:default="1" w:styleId="Semlista">
+  <w:style w:type="numbering" w:default="1" w:styleId="NoList">
     <w:name w:val="No List"/>
     <w:uiPriority w:val="99"/>
     <w:semiHidden/>
     <w:unhideWhenUsed/>
   </w:style>
-  <w:style w:type="paragraph" w:styleId="Ttulo">
+  <w:style w:type="paragraph" w:styleId="Title">
     <w:name w:val="Title"/>
     <w:basedOn w:val="Normal"/>
     <w:next w:val="Normal"/>
-    <w:link w:val="TtuloCarter"/>
+    <w:link w:val="TitleChar"/>
     <w:uiPriority w:val="10"/>
     <w:qFormat/>
     <w:rsid w:val="00224640"/>
@@ -11477,10 +11364,10 @@
       <w:szCs w:val="72"/>
     </w:rPr>
   </w:style>
-  <w:style w:type="character" w:customStyle="1" w:styleId="TtuloCarter">
-    <w:name w:val="Título Caráter"/>
-    <w:basedOn w:val="Tipodeletrapredefinidodopargrafo"/>
-    <w:link w:val="Ttulo"/>
+  <w:style w:type="character" w:customStyle="1" w:styleId="TitleChar">
+    <w:name w:val="Title Char"/>
+    <w:basedOn w:val="DefaultParagraphFont"/>
+    <w:link w:val="Title"/>
     <w:uiPriority w:val="10"/>
     <w:rsid w:val="00224640"/>
     <w:rPr>
@@ -11493,11 +11380,11 @@
       <w:szCs w:val="72"/>
     </w:rPr>
   </w:style>
-  <w:style w:type="paragraph" w:styleId="Subttulo">
+  <w:style w:type="paragraph" w:styleId="Subtitle">
     <w:name w:val="Subtitle"/>
     <w:basedOn w:val="Normal"/>
     <w:next w:val="Normal"/>
-    <w:link w:val="SubttuloCarter"/>
+    <w:link w:val="SubtitleChar"/>
     <w:uiPriority w:val="11"/>
     <w:qFormat/>
     <w:rsid w:val="0030312F"/>
@@ -11516,10 +11403,10 @@
       <w:szCs w:val="28"/>
     </w:rPr>
   </w:style>
-  <w:style w:type="character" w:customStyle="1" w:styleId="SubttuloCarter">
-    <w:name w:val="Subtítulo Caráter"/>
-    <w:basedOn w:val="Tipodeletrapredefinidodopargrafo"/>
-    <w:link w:val="Subttulo"/>
+  <w:style w:type="character" w:customStyle="1" w:styleId="SubtitleChar">
+    <w:name w:val="Subtitle Char"/>
+    <w:basedOn w:val="DefaultParagraphFont"/>
+    <w:link w:val="Subtitle"/>
     <w:uiPriority w:val="11"/>
     <w:rsid w:val="0030312F"/>
     <w:rPr>
@@ -11532,10 +11419,10 @@
       <w:szCs w:val="28"/>
     </w:rPr>
   </w:style>
-  <w:style w:type="character" w:customStyle="1" w:styleId="Ttulo1Carter">
-    <w:name w:val="Título 1 Caráter"/>
-    <w:basedOn w:val="Tipodeletrapredefinidodopargrafo"/>
-    <w:link w:val="Ttulo1"/>
+  <w:style w:type="character" w:customStyle="1" w:styleId="Heading1Char">
+    <w:name w:val="Heading 1 Char"/>
+    <w:basedOn w:val="DefaultParagraphFont"/>
+    <w:link w:val="Heading1"/>
     <w:uiPriority w:val="9"/>
     <w:rsid w:val="00B30030"/>
     <w:rPr>
@@ -11546,10 +11433,10 @@
       <w:szCs w:val="18"/>
     </w:rPr>
   </w:style>
-  <w:style w:type="paragraph" w:styleId="Cabealho">
+  <w:style w:type="paragraph" w:styleId="Header">
     <w:name w:val="header"/>
     <w:basedOn w:val="Normal"/>
-    <w:link w:val="CabealhoCarter"/>
+    <w:link w:val="HeaderChar"/>
     <w:uiPriority w:val="99"/>
     <w:semiHidden/>
     <w:rsid w:val="00EB6826"/>
@@ -11561,18 +11448,18 @@
       <w:spacing w:after="0"/>
     </w:pPr>
   </w:style>
-  <w:style w:type="character" w:customStyle="1" w:styleId="CabealhoCarter">
-    <w:name w:val="Cabeçalho Caráter"/>
-    <w:basedOn w:val="Tipodeletrapredefinidodopargrafo"/>
-    <w:link w:val="Cabealho"/>
+  <w:style w:type="character" w:customStyle="1" w:styleId="HeaderChar">
+    <w:name w:val="Header Char"/>
+    <w:basedOn w:val="DefaultParagraphFont"/>
+    <w:link w:val="Header"/>
     <w:uiPriority w:val="99"/>
     <w:semiHidden/>
     <w:rsid w:val="00F03E09"/>
   </w:style>
-  <w:style w:type="paragraph" w:styleId="Rodap">
+  <w:style w:type="paragraph" w:styleId="Footer">
     <w:name w:val="footer"/>
     <w:basedOn w:val="Normal"/>
-    <w:link w:val="RodapCarter"/>
+    <w:link w:val="FooterChar"/>
     <w:uiPriority w:val="99"/>
     <w:unhideWhenUsed/>
     <w:rsid w:val="004E39FD"/>
@@ -11589,10 +11476,10 @@
       <w:sz w:val="24"/>
     </w:rPr>
   </w:style>
-  <w:style w:type="character" w:customStyle="1" w:styleId="RodapCarter">
-    <w:name w:val="Rodapé Caráter"/>
-    <w:basedOn w:val="Tipodeletrapredefinidodopargrafo"/>
-    <w:link w:val="Rodap"/>
+  <w:style w:type="character" w:customStyle="1" w:styleId="FooterChar">
+    <w:name w:val="Footer Char"/>
+    <w:basedOn w:val="DefaultParagraphFont"/>
+    <w:link w:val="Footer"/>
     <w:uiPriority w:val="99"/>
     <w:rsid w:val="004E39FD"/>
     <w:rPr>
@@ -11600,10 +11487,10 @@
       <w:sz w:val="24"/>
     </w:rPr>
   </w:style>
-  <w:style w:type="character" w:customStyle="1" w:styleId="Ttulo2Carter">
-    <w:name w:val="Título 2 Caráter"/>
-    <w:basedOn w:val="Tipodeletrapredefinidodopargrafo"/>
-    <w:link w:val="Ttulo2"/>
+  <w:style w:type="character" w:customStyle="1" w:styleId="Heading2Char">
+    <w:name w:val="Heading 2 Char"/>
+    <w:basedOn w:val="DefaultParagraphFont"/>
+    <w:link w:val="Heading2"/>
     <w:uiPriority w:val="9"/>
     <w:rsid w:val="00B30030"/>
     <w:rPr>
@@ -11614,9 +11501,9 @@
       <w:szCs w:val="56"/>
     </w:rPr>
   </w:style>
-  <w:style w:type="table" w:styleId="TabelacomGrelha">
+  <w:style w:type="table" w:styleId="TableGrid">
     <w:name w:val="Table Grid"/>
-    <w:basedOn w:val="Tabelanormal"/>
+    <w:basedOn w:val="TableNormal"/>
     <w:uiPriority w:val="39"/>
     <w:rsid w:val="0002791A"/>
     <w:pPr>
@@ -11633,10 +11520,10 @@
       </w:tblBorders>
     </w:tblPr>
   </w:style>
-  <w:style w:type="character" w:customStyle="1" w:styleId="Ttulo3Carter">
-    <w:name w:val="Título 3 Caráter"/>
-    <w:basedOn w:val="Tipodeletrapredefinidodopargrafo"/>
-    <w:link w:val="Ttulo3"/>
+  <w:style w:type="character" w:customStyle="1" w:styleId="Heading3Char">
+    <w:name w:val="Heading 3 Char"/>
+    <w:basedOn w:val="DefaultParagraphFont"/>
+    <w:link w:val="Heading3"/>
     <w:uiPriority w:val="9"/>
     <w:semiHidden/>
     <w:rsid w:val="00F03E09"/>
@@ -11646,7 +11533,7 @@
       <w:szCs w:val="32"/>
     </w:rPr>
   </w:style>
-  <w:style w:type="paragraph" w:styleId="PargrafodaLista">
+  <w:style w:type="paragraph" w:styleId="ListParagraph">
     <w:name w:val="List Paragraph"/>
     <w:basedOn w:val="Normal"/>
     <w:uiPriority w:val="34"/>
@@ -11658,9 +11545,9 @@
       <w:ind w:left="244" w:hanging="357"/>
     </w:pPr>
   </w:style>
-  <w:style w:type="character" w:styleId="TextodoMarcadordePosio">
+  <w:style w:type="character" w:styleId="PlaceholderText">
     <w:name w:val="Placeholder Text"/>
-    <w:basedOn w:val="Tipodeletrapredefinidodopargrafo"/>
+    <w:basedOn w:val="DefaultParagraphFont"/>
     <w:uiPriority w:val="99"/>
     <w:semiHidden/>
     <w:rsid w:val="006C08BD"/>
@@ -11668,9 +11555,9 @@
       <w:color w:val="808080"/>
     </w:rPr>
   </w:style>
-  <w:style w:type="character" w:styleId="nfase">
+  <w:style w:type="character" w:styleId="Emphasis">
     <w:name w:val="Emphasis"/>
-    <w:basedOn w:val="Tipodeletrapredefinidodopargrafo"/>
+    <w:basedOn w:val="DefaultParagraphFont"/>
     <w:uiPriority w:val="20"/>
     <w:qFormat/>
     <w:rsid w:val="00EC7EB3"/>
@@ -11680,7 +11567,7 @@
       <w:color w:val="4472C4" w:themeColor="accent1"/>
     </w:rPr>
   </w:style>
-  <w:style w:type="paragraph" w:styleId="Listacommarcas">
+  <w:style w:type="paragraph" w:styleId="ListBullet">
     <w:name w:val="List Bullet"/>
     <w:basedOn w:val="Normal"/>
     <w:uiPriority w:val="99"/>
@@ -11707,7 +11594,7 @@
       </w:numPr>
     </w:pPr>
   </w:style>
-  <w:style w:type="paragraph" w:styleId="Legenda">
+  <w:style w:type="paragraph" w:styleId="Caption">
     <w:name w:val="caption"/>
     <w:basedOn w:val="Normal"/>
     <w:next w:val="Normal"/>
@@ -11724,7 +11611,7 @@
       <w:szCs w:val="18"/>
     </w:rPr>
   </w:style>
-  <w:style w:type="paragraph" w:styleId="Listacommarcas2">
+  <w:style w:type="paragraph" w:styleId="ListBullet2">
     <w:name w:val="List Bullet 2"/>
     <w:basedOn w:val="Normal"/>
     <w:uiPriority w:val="99"/>
@@ -11739,9 +11626,9 @@
       <w:contextualSpacing/>
     </w:pPr>
   </w:style>
-  <w:style w:type="character" w:styleId="Nmerodepgina">
+  <w:style w:type="character" w:styleId="PageNumber">
     <w:name w:val="page number"/>
-    <w:basedOn w:val="Tipodeletrapredefinidodopargrafo"/>
+    <w:basedOn w:val="DefaultParagraphFont"/>
     <w:uiPriority w:val="99"/>
     <w:rsid w:val="00AD010B"/>
     <w:rPr>
@@ -11779,7 +11666,7 @@
   </w:style>
   <w:style w:type="character" w:customStyle="1" w:styleId="CarterdoTtulodeCapa1">
     <w:name w:val="Caráter do Título de Capa 1"/>
-    <w:basedOn w:val="Ttulo1Carter"/>
+    <w:basedOn w:val="Heading1Char"/>
     <w:link w:val="TtulodeCapa1"/>
     <w:uiPriority w:val="10"/>
     <w:rsid w:val="005979D4"/>
@@ -11794,7 +11681,7 @@
   </w:style>
   <w:style w:type="character" w:customStyle="1" w:styleId="CarterdoTtulodeCapa2">
     <w:name w:val="Caráter do Título de Capa 2"/>
-    <w:basedOn w:val="Tipodeletrapredefinidodopargrafo"/>
+    <w:basedOn w:val="DefaultParagraphFont"/>
     <w:link w:val="TtulodeCapa2"/>
     <w:uiPriority w:val="10"/>
     <w:rsid w:val="005979D4"/>
@@ -11808,7 +11695,7 @@
 </file>
 
 <file path=word/glossary/document.xml><?xml version="1.0" encoding="utf-8"?>
-<w:glossaryDocument xmlns:wpc="http://schemas.microsoft.com/office/word/2010/wordprocessingCanvas" xmlns:cx="http://schemas.microsoft.com/office/drawing/2014/chartex" xmlns:cx1="http://schemas.microsoft.com/office/drawing/2015/9/8/chartex" xmlns:cx2="http://schemas.microsoft.com/office/drawing/2015/10/21/chartex" xmlns:cx3="http://schemas.microsoft.com/office/drawing/2016/5/9/chartex" xmlns:cx4="http://schemas.microsoft.com/office/drawing/2016/5/10/chartex" xmlns:cx5="http://schemas.microsoft.com/office/drawing/2016/5/11/chartex" xmlns:cx6="http://schemas.microsoft.com/office/drawing/2016/5/12/chartex" xmlns:cx7="http://schemas.microsoft.com/office/drawing/2016/5/13/chartex" xmlns:cx8="http://schemas.microsoft.com/office/drawing/2016/5/14/chartex" xmlns:mc="http://schemas.openxmlformats.org/markup-compatibility/2006" xmlns:aink="http://schemas.microsoft.com/office/drawing/2016/ink" xmlns:am3d="http://schemas.microsoft.com/office/drawing/2017/model3d" xmlns:o="urn:schemas-microsoft-com:office:office" xmlns:r="http://schemas.openxmlformats.org/officeDocument/2006/relationships" xmlns:m="http://schemas.openxmlformats.org/officeDocument/2006/math" xmlns:v="urn:schemas-microsoft-com:vml" xmlns:wp14="http://schemas.microsoft.com/office/word/2010/wordprocessingDrawing" xmlns:wp="http://schemas.openxmlformats.org/drawingml/2006/wordprocessingDrawing" xmlns:w10="urn:schemas-microsoft-com:office:word" xmlns:w="http://schemas.openxmlformats.org/wordprocessingml/2006/main" xmlns:w14="http://schemas.microsoft.com/office/word/2010/wordml" xmlns:w15="http://schemas.microsoft.com/office/word/2012/wordml" xmlns:w16cex="http://schemas.microsoft.com/office/word/2018/wordml/cex" xmlns:w16cid="http://schemas.microsoft.com/office/word/2016/wordml/cid" xmlns:w16="http://schemas.microsoft.com/office/word/2018/wordml" xmlns:w16se="http://schemas.microsoft.com/office/word/2015/wordml/symex" xmlns:wpg="http://schemas.microsoft.com/office/word/2010/wordprocessingGroup" xmlns:wpi="http://schemas.microsoft.com/office/word/2010/wordprocessingInk" xmlns:wne="http://schemas.microsoft.com/office/word/2006/wordml" xmlns:wps="http://schemas.microsoft.com/office/word/2010/wordprocessingShape" mc:Ignorable="w14 w15 w16se w16cid w16 w16cex wp14">
+<w:glossaryDocument xmlns:wpc="http://schemas.microsoft.com/office/word/2010/wordprocessingCanvas" xmlns:cx="http://schemas.microsoft.com/office/drawing/2014/chartex" xmlns:cx1="http://schemas.microsoft.com/office/drawing/2015/9/8/chartex" xmlns:cx2="http://schemas.microsoft.com/office/drawing/2015/10/21/chartex" xmlns:cx3="http://schemas.microsoft.com/office/drawing/2016/5/9/chartex" xmlns:cx4="http://schemas.microsoft.com/office/drawing/2016/5/10/chartex" xmlns:cx5="http://schemas.microsoft.com/office/drawing/2016/5/11/chartex" xmlns:cx6="http://schemas.microsoft.com/office/drawing/2016/5/12/chartex" xmlns:cx7="http://schemas.microsoft.com/office/drawing/2016/5/13/chartex" xmlns:cx8="http://schemas.microsoft.com/office/drawing/2016/5/14/chartex" xmlns:mc="http://schemas.openxmlformats.org/markup-compatibility/2006" xmlns:aink="http://schemas.microsoft.com/office/drawing/2016/ink" xmlns:am3d="http://schemas.microsoft.com/office/drawing/2017/model3d" xmlns:o="urn:schemas-microsoft-com:office:office" xmlns:r="http://schemas.openxmlformats.org/officeDocument/2006/relationships" xmlns:m="http://schemas.openxmlformats.org/officeDocument/2006/math" xmlns:v="urn:schemas-microsoft-com:vml" xmlns:wp14="http://schemas.microsoft.com/office/word/2010/wordprocessingDrawing" xmlns:wp="http://schemas.openxmlformats.org/drawingml/2006/wordprocessingDrawing" xmlns:w10="urn:schemas-microsoft-com:office:word" xmlns:w="http://schemas.openxmlformats.org/wordprocessingml/2006/main" xmlns:w14="http://schemas.microsoft.com/office/word/2010/wordml" xmlns:w15="http://schemas.microsoft.com/office/word/2012/wordml" xmlns:w16cex="http://schemas.microsoft.com/office/word/2018/wordml/cex" xmlns:w16cid="http://schemas.microsoft.com/office/word/2016/wordml/cid" xmlns:w16="http://schemas.microsoft.com/office/word/2018/wordml" xmlns:w16sdtdh="http://schemas.microsoft.com/office/word/2020/wordml/sdtdatahash" xmlns:w16se="http://schemas.microsoft.com/office/word/2015/wordml/symex" xmlns:wpg="http://schemas.microsoft.com/office/word/2010/wordprocessingGroup" xmlns:wpi="http://schemas.microsoft.com/office/word/2010/wordprocessingInk" xmlns:wne="http://schemas.microsoft.com/office/word/2006/wordml" xmlns:wps="http://schemas.microsoft.com/office/word/2010/wordprocessingShape" mc:Ignorable="w14 w15 w16se w16cid w16 w16cex w16sdtdh wp14">
   <w:docParts>
     <w:docPart>
       <w:docPartPr>
@@ -11904,7 +11791,7 @@
 </file>
 
 <file path=word/glossary/fontTable.xml><?xml version="1.0" encoding="utf-8"?>
-<w:fonts xmlns:mc="http://schemas.openxmlformats.org/markup-compatibility/2006" xmlns:r="http://schemas.openxmlformats.org/officeDocument/2006/relationships" xmlns:w="http://schemas.openxmlformats.org/wordprocessingml/2006/main" xmlns:w14="http://schemas.microsoft.com/office/word/2010/wordml" xmlns:w15="http://schemas.microsoft.com/office/word/2012/wordml" xmlns:w16cex="http://schemas.microsoft.com/office/word/2018/wordml/cex" xmlns:w16cid="http://schemas.microsoft.com/office/word/2016/wordml/cid" xmlns:w16="http://schemas.microsoft.com/office/word/2018/wordml" xmlns:w16se="http://schemas.microsoft.com/office/word/2015/wordml/symex" mc:Ignorable="w14 w15 w16se w16cid w16 w16cex">
+<w:fonts xmlns:mc="http://schemas.openxmlformats.org/markup-compatibility/2006" xmlns:r="http://schemas.openxmlformats.org/officeDocument/2006/relationships" xmlns:w="http://schemas.openxmlformats.org/wordprocessingml/2006/main" xmlns:w14="http://schemas.microsoft.com/office/word/2010/wordml" xmlns:w15="http://schemas.microsoft.com/office/word/2012/wordml" xmlns:w16cex="http://schemas.microsoft.com/office/word/2018/wordml/cex" xmlns:w16cid="http://schemas.microsoft.com/office/word/2016/wordml/cid" xmlns:w16="http://schemas.microsoft.com/office/word/2018/wordml" xmlns:w16sdtdh="http://schemas.microsoft.com/office/word/2020/wordml/sdtdatahash" xmlns:w16se="http://schemas.microsoft.com/office/word/2015/wordml/symex" mc:Ignorable="w14 w15 w16se w16cid w16 w16cex w16sdtdh">
   <w:font w:name="Symbol">
     <w:panose1 w:val="05050102010706020507"/>
     <w:charset w:val="02"/>
@@ -11981,7 +11868,7 @@
 </file>
 
 <file path=word/glossary/numbering.xml><?xml version="1.0" encoding="utf-8"?>
-<w:numbering xmlns:wpc="http://schemas.microsoft.com/office/word/2010/wordprocessingCanvas" xmlns:cx="http://schemas.microsoft.com/office/drawing/2014/chartex" xmlns:cx1="http://schemas.microsoft.com/office/drawing/2015/9/8/chartex" xmlns:cx2="http://schemas.microsoft.com/office/drawing/2015/10/21/chartex" xmlns:cx3="http://schemas.microsoft.com/office/drawing/2016/5/9/chartex" xmlns:cx4="http://schemas.microsoft.com/office/drawing/2016/5/10/chartex" xmlns:cx5="http://schemas.microsoft.com/office/drawing/2016/5/11/chartex" xmlns:cx6="http://schemas.microsoft.com/office/drawing/2016/5/12/chartex" xmlns:cx7="http://schemas.microsoft.com/office/drawing/2016/5/13/chartex" xmlns:cx8="http://schemas.microsoft.com/office/drawing/2016/5/14/chartex" xmlns:mc="http://schemas.openxmlformats.org/markup-compatibility/2006" xmlns:aink="http://schemas.microsoft.com/office/drawing/2016/ink" xmlns:am3d="http://schemas.microsoft.com/office/drawing/2017/model3d" xmlns:o="urn:schemas-microsoft-com:office:office" xmlns:r="http://schemas.openxmlformats.org/officeDocument/2006/relationships" xmlns:m="http://schemas.openxmlformats.org/officeDocument/2006/math" xmlns:v="urn:schemas-microsoft-com:vml" xmlns:wp14="http://schemas.microsoft.com/office/word/2010/wordprocessingDrawing" xmlns:wp="http://schemas.openxmlformats.org/drawingml/2006/wordprocessingDrawing" xmlns:w10="urn:schemas-microsoft-com:office:word" xmlns:w="http://schemas.openxmlformats.org/wordprocessingml/2006/main" xmlns:w14="http://schemas.microsoft.com/office/word/2010/wordml" xmlns:w15="http://schemas.microsoft.com/office/word/2012/wordml" xmlns:w16cex="http://schemas.microsoft.com/office/word/2018/wordml/cex" xmlns:w16cid="http://schemas.microsoft.com/office/word/2016/wordml/cid" xmlns:w16="http://schemas.microsoft.com/office/word/2018/wordml" xmlns:w16se="http://schemas.microsoft.com/office/word/2015/wordml/symex" xmlns:wpg="http://schemas.microsoft.com/office/word/2010/wordprocessingGroup" xmlns:wpi="http://schemas.microsoft.com/office/word/2010/wordprocessingInk" xmlns:wne="http://schemas.microsoft.com/office/word/2006/wordml" xmlns:wps="http://schemas.microsoft.com/office/word/2010/wordprocessingShape" mc:Ignorable="w14 w15 w16se w16cid w16 w16cex wp14">
+<w:numbering xmlns:wpc="http://schemas.microsoft.com/office/word/2010/wordprocessingCanvas" xmlns:cx="http://schemas.microsoft.com/office/drawing/2014/chartex" xmlns:cx1="http://schemas.microsoft.com/office/drawing/2015/9/8/chartex" xmlns:cx2="http://schemas.microsoft.com/office/drawing/2015/10/21/chartex" xmlns:cx3="http://schemas.microsoft.com/office/drawing/2016/5/9/chartex" xmlns:cx4="http://schemas.microsoft.com/office/drawing/2016/5/10/chartex" xmlns:cx5="http://schemas.microsoft.com/office/drawing/2016/5/11/chartex" xmlns:cx6="http://schemas.microsoft.com/office/drawing/2016/5/12/chartex" xmlns:cx7="http://schemas.microsoft.com/office/drawing/2016/5/13/chartex" xmlns:cx8="http://schemas.microsoft.com/office/drawing/2016/5/14/chartex" xmlns:mc="http://schemas.openxmlformats.org/markup-compatibility/2006" xmlns:aink="http://schemas.microsoft.com/office/drawing/2016/ink" xmlns:am3d="http://schemas.microsoft.com/office/drawing/2017/model3d" xmlns:o="urn:schemas-microsoft-com:office:office" xmlns:r="http://schemas.openxmlformats.org/officeDocument/2006/relationships" xmlns:m="http://schemas.openxmlformats.org/officeDocument/2006/math" xmlns:v="urn:schemas-microsoft-com:vml" xmlns:wp14="http://schemas.microsoft.com/office/word/2010/wordprocessingDrawing" xmlns:wp="http://schemas.openxmlformats.org/drawingml/2006/wordprocessingDrawing" xmlns:w10="urn:schemas-microsoft-com:office:word" xmlns:w="http://schemas.openxmlformats.org/wordprocessingml/2006/main" xmlns:w14="http://schemas.microsoft.com/office/word/2010/wordml" xmlns:w15="http://schemas.microsoft.com/office/word/2012/wordml" xmlns:w16cex="http://schemas.microsoft.com/office/word/2018/wordml/cex" xmlns:w16cid="http://schemas.microsoft.com/office/word/2016/wordml/cid" xmlns:w16="http://schemas.microsoft.com/office/word/2018/wordml" xmlns:w16sdtdh="http://schemas.microsoft.com/office/word/2020/wordml/sdtdatahash" xmlns:w16se="http://schemas.microsoft.com/office/word/2015/wordml/symex" xmlns:wpg="http://schemas.microsoft.com/office/word/2010/wordprocessingGroup" xmlns:wpi="http://schemas.microsoft.com/office/word/2010/wordprocessingInk" xmlns:wne="http://schemas.microsoft.com/office/word/2006/wordml" xmlns:wps="http://schemas.microsoft.com/office/word/2010/wordprocessingShape" mc:Ignorable="w14 w15 w16se w16cid w16 w16cex w16sdtdh wp14">
   <w:abstractNum w:abstractNumId="0" w15:restartNumberingAfterBreak="0">
     <w:nsid w:val="6A145D7A"/>
     <w:multiLevelType w:val="multilevel"/>
@@ -11990,7 +11877,7 @@
     <w:lvl w:ilvl="0">
       <w:start w:val="1"/>
       <w:numFmt w:val="bullet"/>
-      <w:pStyle w:val="Listacommarcas"/>
+      <w:pStyle w:val="ListBullet"/>
       <w:lvlText w:val=""/>
       <w:lvlJc w:val="left"/>
       <w:pPr>
@@ -12007,7 +11894,7 @@
     <w:lvl w:ilvl="1">
       <w:start w:val="1"/>
       <w:numFmt w:val="bullet"/>
-      <w:pStyle w:val="Listacommarcas2"/>
+      <w:pStyle w:val="ListBullet2"/>
       <w:lvlText w:val="o"/>
       <w:lvlJc w:val="left"/>
       <w:pPr>
@@ -12133,7 +12020,7 @@
 </file>
 
 <file path=word/glossary/settings.xml><?xml version="1.0" encoding="utf-8"?>
-<w:settings xmlns:mc="http://schemas.openxmlformats.org/markup-compatibility/2006" xmlns:o="urn:schemas-microsoft-com:office:office" xmlns:r="http://schemas.openxmlformats.org/officeDocument/2006/relationships" xmlns:m="http://schemas.openxmlformats.org/officeDocument/2006/math" xmlns:v="urn:schemas-microsoft-com:vml" xmlns:w10="urn:schemas-microsoft-com:office:word" xmlns:w="http://schemas.openxmlformats.org/wordprocessingml/2006/main" xmlns:w14="http://schemas.microsoft.com/office/word/2010/wordml" xmlns:w15="http://schemas.microsoft.com/office/word/2012/wordml" xmlns:w16cex="http://schemas.microsoft.com/office/word/2018/wordml/cex" xmlns:w16cid="http://schemas.microsoft.com/office/word/2016/wordml/cid" xmlns:w16="http://schemas.microsoft.com/office/word/2018/wordml" xmlns:w16se="http://schemas.microsoft.com/office/word/2015/wordml/symex" xmlns:sl="http://schemas.openxmlformats.org/schemaLibrary/2006/main" mc:Ignorable="w14 w15 w16se w16cid w16 w16cex">
+<w:settings xmlns:mc="http://schemas.openxmlformats.org/markup-compatibility/2006" xmlns:o="urn:schemas-microsoft-com:office:office" xmlns:r="http://schemas.openxmlformats.org/officeDocument/2006/relationships" xmlns:m="http://schemas.openxmlformats.org/officeDocument/2006/math" xmlns:v="urn:schemas-microsoft-com:vml" xmlns:w10="urn:schemas-microsoft-com:office:word" xmlns:w="http://schemas.openxmlformats.org/wordprocessingml/2006/main" xmlns:w14="http://schemas.microsoft.com/office/word/2010/wordml" xmlns:w15="http://schemas.microsoft.com/office/word/2012/wordml" xmlns:w16cex="http://schemas.microsoft.com/office/word/2018/wordml/cex" xmlns:w16cid="http://schemas.microsoft.com/office/word/2016/wordml/cid" xmlns:w16="http://schemas.microsoft.com/office/word/2018/wordml" xmlns:w16sdtdh="http://schemas.microsoft.com/office/word/2020/wordml/sdtdatahash" xmlns:w16se="http://schemas.microsoft.com/office/word/2015/wordml/symex" xmlns:sl="http://schemas.openxmlformats.org/schemaLibrary/2006/main" mc:Ignorable="w14 w15 w16se w16cid w16 w16cex w16sdtdh">
   <w:view w:val="normal"/>
   <w:defaultTabStop w:val="708"/>
   <w:hyphenationZone w:val="425"/>
@@ -12151,6 +12038,7 @@
     <w:rsidRoot w:val="000651DB"/>
     <w:rsid w:val="00033C45"/>
     <w:rsid w:val="000651DB"/>
+    <w:rsid w:val="000B24F8"/>
     <w:rsid w:val="001A5537"/>
     <w:rsid w:val="00511EBC"/>
     <w:rsid w:val="00656FE1"/>
@@ -12187,7 +12075,7 @@
 </file>
 
 <file path=word/glossary/styles.xml><?xml version="1.0" encoding="utf-8"?>
-<w:styles xmlns:mc="http://schemas.openxmlformats.org/markup-compatibility/2006" xmlns:r="http://schemas.openxmlformats.org/officeDocument/2006/relationships" xmlns:w="http://schemas.openxmlformats.org/wordprocessingml/2006/main" xmlns:w14="http://schemas.microsoft.com/office/word/2010/wordml" xmlns:w15="http://schemas.microsoft.com/office/word/2012/wordml" xmlns:w16cex="http://schemas.microsoft.com/office/word/2018/wordml/cex" xmlns:w16cid="http://schemas.microsoft.com/office/word/2016/wordml/cid" xmlns:w16="http://schemas.microsoft.com/office/word/2018/wordml" xmlns:w16se="http://schemas.microsoft.com/office/word/2015/wordml/symex" mc:Ignorable="w14 w15 w16se w16cid w16 w16cex">
+<w:styles xmlns:mc="http://schemas.openxmlformats.org/markup-compatibility/2006" xmlns:r="http://schemas.openxmlformats.org/officeDocument/2006/relationships" xmlns:w="http://schemas.openxmlformats.org/wordprocessingml/2006/main" xmlns:w14="http://schemas.microsoft.com/office/word/2010/wordml" xmlns:w15="http://schemas.microsoft.com/office/word/2012/wordml" xmlns:w16cex="http://schemas.microsoft.com/office/word/2018/wordml/cex" xmlns:w16cid="http://schemas.microsoft.com/office/word/2016/wordml/cid" xmlns:w16="http://schemas.microsoft.com/office/word/2018/wordml" xmlns:w16sdtdh="http://schemas.microsoft.com/office/word/2020/wordml/sdtdatahash" xmlns:w16se="http://schemas.microsoft.com/office/word/2015/wordml/symex" mc:Ignorable="w14 w15 w16se w16cid w16 w16cex w16sdtdh">
   <w:docDefaults>
     <w:rPrDefault>
       <w:rPr>
@@ -12585,11 +12473,11 @@
     <w:name w:val="Normal"/>
     <w:qFormat/>
   </w:style>
-  <w:style w:type="paragraph" w:styleId="Ttulo2">
+  <w:style w:type="paragraph" w:styleId="Heading2">
     <w:name w:val="heading 2"/>
     <w:basedOn w:val="Normal"/>
     <w:next w:val="Normal"/>
-    <w:link w:val="Ttulo2Carter"/>
+    <w:link w:val="Heading2Char"/>
     <w:uiPriority w:val="9"/>
     <w:unhideWhenUsed/>
     <w:qFormat/>
@@ -12607,13 +12495,13 @@
       <w:lang w:eastAsia="en-US"/>
     </w:rPr>
   </w:style>
-  <w:style w:type="character" w:default="1" w:styleId="Tipodeletrapredefinidodopargrafo">
+  <w:style w:type="character" w:default="1" w:styleId="DefaultParagraphFont">
     <w:name w:val="Default Paragraph Font"/>
     <w:uiPriority w:val="1"/>
     <w:semiHidden/>
     <w:unhideWhenUsed/>
   </w:style>
-  <w:style w:type="table" w:default="1" w:styleId="Tabelanormal">
+  <w:style w:type="table" w:default="1" w:styleId="TableNormal">
     <w:name w:val="Normal Table"/>
     <w:uiPriority w:val="99"/>
     <w:semiHidden/>
@@ -12628,15 +12516,15 @@
       </w:tblCellMar>
     </w:tblPr>
   </w:style>
-  <w:style w:type="numbering" w:default="1" w:styleId="Semlista">
+  <w:style w:type="numbering" w:default="1" w:styleId="NoList">
     <w:name w:val="No List"/>
     <w:uiPriority w:val="99"/>
     <w:semiHidden/>
     <w:unhideWhenUsed/>
   </w:style>
-  <w:style w:type="character" w:styleId="nfase">
+  <w:style w:type="character" w:styleId="Emphasis">
     <w:name w:val="Emphasis"/>
-    <w:basedOn w:val="Tipodeletrapredefinidodopargrafo"/>
+    <w:basedOn w:val="DefaultParagraphFont"/>
     <w:uiPriority w:val="20"/>
     <w:qFormat/>
     <w:rPr>
@@ -12651,7 +12539,7 @@
   <w:style w:type="paragraph" w:customStyle="1" w:styleId="F13C5C0BC25542A59BEB5645F0EC0D57">
     <w:name w:val="F13C5C0BC25542A59BEB5645F0EC0D57"/>
   </w:style>
-  <w:style w:type="paragraph" w:styleId="Listacommarcas">
+  <w:style w:type="paragraph" w:styleId="ListBullet">
     <w:name w:val="List Bullet"/>
     <w:basedOn w:val="Normal"/>
     <w:uiPriority w:val="99"/>
@@ -12683,7 +12571,7 @@
       </w:numPr>
     </w:pPr>
   </w:style>
-  <w:style w:type="paragraph" w:styleId="Listacommarcas2">
+  <w:style w:type="paragraph" w:styleId="ListBullet2">
     <w:name w:val="List Bullet 2"/>
     <w:basedOn w:val="Normal"/>
     <w:uiPriority w:val="99"/>
@@ -12708,10 +12596,10 @@
   <w:style w:type="paragraph" w:customStyle="1" w:styleId="AA583623C4C64B81A13EDE4DD949159A">
     <w:name w:val="AA583623C4C64B81A13EDE4DD949159A"/>
   </w:style>
-  <w:style w:type="character" w:customStyle="1" w:styleId="Ttulo2Carter">
-    <w:name w:val="Título 2 Caráter"/>
-    <w:basedOn w:val="Tipodeletrapredefinidodopargrafo"/>
-    <w:link w:val="Ttulo2"/>
+  <w:style w:type="character" w:customStyle="1" w:styleId="Heading2Char">
+    <w:name w:val="Heading 2 Char"/>
+    <w:basedOn w:val="DefaultParagraphFont"/>
+    <w:link w:val="Heading2"/>
     <w:uiPriority w:val="9"/>
     <w:rPr>
       <w:rFonts w:asciiTheme="majorHAnsi" w:eastAsiaTheme="minorHAnsi" w:hAnsiTheme="majorHAnsi"/>
@@ -12726,7 +12614,7 @@
 </file>
 
 <file path=word/glossary/webSettings.xml><?xml version="1.0" encoding="utf-8"?>
-<w:webSettings xmlns:mc="http://schemas.openxmlformats.org/markup-compatibility/2006" xmlns:r="http://schemas.openxmlformats.org/officeDocument/2006/relationships" xmlns:w="http://schemas.openxmlformats.org/wordprocessingml/2006/main" xmlns:w14="http://schemas.microsoft.com/office/word/2010/wordml" xmlns:w15="http://schemas.microsoft.com/office/word/2012/wordml" xmlns:w16cex="http://schemas.microsoft.com/office/word/2018/wordml/cex" xmlns:w16cid="http://schemas.microsoft.com/office/word/2016/wordml/cid" xmlns:w16="http://schemas.microsoft.com/office/word/2018/wordml" xmlns:w16se="http://schemas.microsoft.com/office/word/2015/wordml/symex" mc:Ignorable="w14 w15 w16se w16cid w16 w16cex">
+<w:webSettings xmlns:mc="http://schemas.openxmlformats.org/markup-compatibility/2006" xmlns:r="http://schemas.openxmlformats.org/officeDocument/2006/relationships" xmlns:w="http://schemas.openxmlformats.org/wordprocessingml/2006/main" xmlns:w14="http://schemas.microsoft.com/office/word/2010/wordml" xmlns:w15="http://schemas.microsoft.com/office/word/2012/wordml" xmlns:w16cex="http://schemas.microsoft.com/office/word/2018/wordml/cex" xmlns:w16cid="http://schemas.microsoft.com/office/word/2016/wordml/cid" xmlns:w16="http://schemas.microsoft.com/office/word/2018/wordml" xmlns:w16sdtdh="http://schemas.microsoft.com/office/word/2020/wordml/sdtdatahash" xmlns:w16se="http://schemas.microsoft.com/office/word/2015/wordml/symex" mc:Ignorable="w14 w15 w16se w16cid w16 w16cex w16sdtdh">
   <w:optimizeForBrowser/>
   <w:allowPNG/>
 </w:webSettings>
@@ -12934,15 +12822,19 @@
 </file>
 
 <file path=customXml/item1.xml><?xml version="1.0" encoding="utf-8"?>
-<p:properties xmlns:p="http://schemas.microsoft.com/office/2006/metadata/properties" xmlns:xsi="http://www.w3.org/2001/XMLSchema-instance" xmlns:pc="http://schemas.microsoft.com/office/infopath/2007/PartnerControls">
-  <documentManagement>
-    <Status xmlns="71af3243-3dd4-4a8d-8c0d-dd76da1f02a5">Not started</Status>
-    <MediaServiceKeyPoints xmlns="71af3243-3dd4-4a8d-8c0d-dd76da1f02a5" xsi:nil="true"/>
-  </documentManagement>
-</p:properties>
+<?mso-contentType ?>
+<FormTemplates xmlns="http://schemas.microsoft.com/sharepoint/v3/contenttype/forms">
+  <Display>DocumentLibraryForm</Display>
+  <Edit>DocumentLibraryForm</Edit>
+  <New>DocumentLibraryForm</New>
+</FormTemplates>
 </file>
 
 <file path=customXml/item2.xml><?xml version="1.0" encoding="utf-8"?>
+<b:Sources xmlns:b="http://schemas.openxmlformats.org/officeDocument/2006/bibliography" xmlns="http://schemas.openxmlformats.org/officeDocument/2006/bibliography" SelectedStyle="\APASixthEditionOfficeOnline.xsl" StyleName="APA" Version="6"/>
+</file>
+
+<file path=customXml/item3.xml><?xml version="1.0" encoding="utf-8"?>
 <ct:contentTypeSchema xmlns:ct="http://schemas.microsoft.com/office/2006/metadata/contentType" xmlns:ma="http://schemas.microsoft.com/office/2006/metadata/properties/metaAttributes" ct:_="" ma:_="" ma:contentTypeName="Document" ma:contentTypeID="0x01010079F111ED35F8CC479449609E8A0923A6" ma:contentTypeVersion="12" ma:contentTypeDescription="Create a new document." ma:contentTypeScope="" ma:versionID="fa6e671f1cd7e4d96ff9652be322dd5e">
   <xsd:schema xmlns:xsd="http://www.w3.org/2001/XMLSchema" xmlns:xs="http://www.w3.org/2001/XMLSchema" xmlns:p="http://schemas.microsoft.com/office/2006/metadata/properties" xmlns:ns2="71af3243-3dd4-4a8d-8c0d-dd76da1f02a5" xmlns:ns3="16c05727-aa75-4e4a-9b5f-8a80a1165891" targetNamespace="http://schemas.microsoft.com/office/2006/metadata/properties" ma:root="true" ma:fieldsID="4e2496f70b101db0b8013f30a071bbf7" ns2:_="" ns3:_="">
     <xsd:import namespace="71af3243-3dd4-4a8d-8c0d-dd76da1f02a5"/>
@@ -13163,30 +13055,32 @@
 </ct:contentTypeSchema>
 </file>
 
-<file path=customXml/item3.xml><?xml version="1.0" encoding="utf-8"?>
-<b:Sources xmlns:b="http://schemas.openxmlformats.org/officeDocument/2006/bibliography" xmlns="http://schemas.openxmlformats.org/officeDocument/2006/bibliography" SelectedStyle="\APASixthEditionOfficeOnline.xsl" StyleName="APA" Version="6"/>
-</file>
-
 <file path=customXml/item4.xml><?xml version="1.0" encoding="utf-8"?>
-<?mso-contentType ?>
-<FormTemplates xmlns="http://schemas.microsoft.com/sharepoint/v3/contenttype/forms">
-  <Display>DocumentLibraryForm</Display>
-  <Edit>DocumentLibraryForm</Edit>
-  <New>DocumentLibraryForm</New>
-</FormTemplates>
+<p:properties xmlns:p="http://schemas.microsoft.com/office/2006/metadata/properties" xmlns:xsi="http://www.w3.org/2001/XMLSchema-instance" xmlns:pc="http://schemas.microsoft.com/office/infopath/2007/PartnerControls">
+  <documentManagement>
+    <Status xmlns="71af3243-3dd4-4a8d-8c0d-dd76da1f02a5">Not started</Status>
+    <MediaServiceKeyPoints xmlns="71af3243-3dd4-4a8d-8c0d-dd76da1f02a5" xsi:nil="true"/>
+  </documentManagement>
+</p:properties>
 </file>
 
 <file path=customXml/itemProps1.xml><?xml version="1.0" encoding="utf-8"?>
-<ds:datastoreItem xmlns:ds="http://schemas.openxmlformats.org/officeDocument/2006/customXml" ds:itemID="{3B837835-72CB-4299-965D-EC30EB543F7B}">
+<ds:datastoreItem xmlns:ds="http://schemas.openxmlformats.org/officeDocument/2006/customXml" ds:itemID="{BFF75F1C-B41B-488A-9267-68864D3C15A5}">
   <ds:schemaRefs>
-    <ds:schemaRef ds:uri="http://schemas.microsoft.com/office/2006/metadata/properties"/>
-    <ds:schemaRef ds:uri="http://schemas.microsoft.com/office/infopath/2007/PartnerControls"/>
-    <ds:schemaRef ds:uri="71af3243-3dd4-4a8d-8c0d-dd76da1f02a5"/>
+    <ds:schemaRef ds:uri="http://schemas.microsoft.com/sharepoint/v3/contenttype/forms"/>
   </ds:schemaRefs>
 </ds:datastoreItem>
 </file>
 
 <file path=customXml/itemProps2.xml><?xml version="1.0" encoding="utf-8"?>
+<ds:datastoreItem xmlns:ds="http://schemas.openxmlformats.org/officeDocument/2006/customXml" ds:itemID="{D00C8E3E-3925-4C5D-9658-D1C2FDAAAB0A}">
+  <ds:schemaRefs>
+    <ds:schemaRef ds:uri="http://schemas.openxmlformats.org/officeDocument/2006/bibliography"/>
+  </ds:schemaRefs>
+</ds:datastoreItem>
+</file>
+
+<file path=customXml/itemProps3.xml><?xml version="1.0" encoding="utf-8"?>
 <ds:datastoreItem xmlns:ds="http://schemas.openxmlformats.org/officeDocument/2006/customXml" ds:itemID="{E661F654-B318-449E-80A5-A95570B90262}">
   <ds:schemaRefs>
     <ds:schemaRef ds:uri="http://schemas.microsoft.com/office/2006/metadata/contentType"/>
@@ -13205,18 +13099,12 @@
 </ds:datastoreItem>
 </file>
 
-<file path=customXml/itemProps3.xml><?xml version="1.0" encoding="utf-8"?>
-<ds:datastoreItem xmlns:ds="http://schemas.openxmlformats.org/officeDocument/2006/customXml" ds:itemID="{D00C8E3E-3925-4C5D-9658-D1C2FDAAAB0A}">
+<file path=customXml/itemProps4.xml><?xml version="1.0" encoding="utf-8"?>
+<ds:datastoreItem xmlns:ds="http://schemas.openxmlformats.org/officeDocument/2006/customXml" ds:itemID="{3B837835-72CB-4299-965D-EC30EB543F7B}">
   <ds:schemaRefs>
-    <ds:schemaRef ds:uri="http://schemas.openxmlformats.org/officeDocument/2006/bibliography"/>
-  </ds:schemaRefs>
-</ds:datastoreItem>
-</file>
-
-<file path=customXml/itemProps4.xml><?xml version="1.0" encoding="utf-8"?>
-<ds:datastoreItem xmlns:ds="http://schemas.openxmlformats.org/officeDocument/2006/customXml" ds:itemID="{BFF75F1C-B41B-488A-9267-68864D3C15A5}">
-  <ds:schemaRefs>
-    <ds:schemaRef ds:uri="http://schemas.microsoft.com/sharepoint/v3/contenttype/forms"/>
+    <ds:schemaRef ds:uri="http://schemas.microsoft.com/office/2006/metadata/properties"/>
+    <ds:schemaRef ds:uri="http://schemas.microsoft.com/office/infopath/2007/PartnerControls"/>
+    <ds:schemaRef ds:uri="71af3243-3dd4-4a8d-8c0d-dd76da1f02a5"/>
   </ds:schemaRefs>
 </ds:datastoreItem>
 </file>
</xml_diff>

<commit_message>
Added TODO on report
</commit_message>
<xml_diff>
--- a/Projeto.docx
+++ b/Projeto.docx
@@ -17,8 +17,18 @@
           <w:sz w:val="96"/>
           <w:szCs w:val="20"/>
         </w:rPr>
-        <w:t>Serviço de Streaming</w:t>
-      </w:r>
+        <w:t xml:space="preserve">Serviço de </w:t>
+      </w:r>
+      <w:proofErr w:type="spellStart"/>
+      <w:r>
+        <w:rPr>
+          <w:rStyle w:val="Emphasis"/>
+          <w:sz w:val="96"/>
+          <w:szCs w:val="20"/>
+        </w:rPr>
+        <w:t>Streaming</w:t>
+      </w:r>
+      <w:proofErr w:type="spellEnd"/>
     </w:p>
     <w:p/>
     <w:p>
@@ -1351,8 +1361,19 @@
           <w:sz w:val="24"/>
           <w:szCs w:val="24"/>
         </w:rPr>
-        <w:t>-&gt;Conta, pago, preco</w:t>
-      </w:r>
+        <w:t xml:space="preserve">-&gt;Conta, pago, </w:t>
+      </w:r>
+      <w:proofErr w:type="spellStart"/>
+      <w:r>
+        <w:rPr>
+          <w:rFonts w:ascii="Consolas" w:hAnsi="Consolas"/>
+          <w:color w:val="auto"/>
+          <w:sz w:val="24"/>
+          <w:szCs w:val="24"/>
+        </w:rPr>
+        <w:t>preco</w:t>
+      </w:r>
+      <w:proofErr w:type="spellEnd"/>
       <w:r>
         <w:rPr>
           <w:rFonts w:ascii="Consolas" w:hAnsi="Consolas"/>
@@ -1394,8 +1415,19 @@
           <w:sz w:val="24"/>
           <w:szCs w:val="24"/>
         </w:rPr>
-        <w:t>email -&gt; pago, preco</w:t>
-      </w:r>
+        <w:t xml:space="preserve">email -&gt; pago, </w:t>
+      </w:r>
+      <w:proofErr w:type="spellStart"/>
+      <w:r>
+        <w:rPr>
+          <w:rFonts w:ascii="Consolas" w:hAnsi="Consolas"/>
+          <w:color w:val="auto"/>
+          <w:sz w:val="24"/>
+          <w:szCs w:val="24"/>
+        </w:rPr>
+        <w:t>preco</w:t>
+      </w:r>
+      <w:proofErr w:type="spellEnd"/>
       <w:r>
         <w:rPr>
           <w:rFonts w:ascii="Consolas" w:hAnsi="Consolas"/>
@@ -1457,7 +1489,27 @@
           <w:sz w:val="24"/>
           <w:szCs w:val="24"/>
         </w:rPr>
-        <w:t>-Admin (</w:t>
+        <w:t>-</w:t>
+      </w:r>
+      <w:proofErr w:type="spellStart"/>
+      <w:r>
+        <w:rPr>
+          <w:rFonts w:ascii="Consolas" w:hAnsi="Consolas"/>
+          <w:color w:val="auto"/>
+          <w:sz w:val="24"/>
+          <w:szCs w:val="24"/>
+        </w:rPr>
+        <w:t>Admin</w:t>
+      </w:r>
+      <w:proofErr w:type="spellEnd"/>
+      <w:r>
+        <w:rPr>
+          <w:rFonts w:ascii="Consolas" w:hAnsi="Consolas"/>
+          <w:color w:val="auto"/>
+          <w:sz w:val="24"/>
+          <w:szCs w:val="24"/>
+        </w:rPr>
+        <w:t xml:space="preserve"> (</w:t>
       </w:r>
       <w:r>
         <w:rPr>
@@ -1540,7 +1592,27 @@
           <w:sz w:val="24"/>
           <w:szCs w:val="24"/>
         </w:rPr>
-        <w:t>, nome, avatar, linguagem, emailUtilizador-&gt;Utilizador);</w:t>
+        <w:t xml:space="preserve">, nome, avatar, linguagem, </w:t>
+      </w:r>
+      <w:proofErr w:type="spellStart"/>
+      <w:r>
+        <w:rPr>
+          <w:rFonts w:ascii="Consolas" w:hAnsi="Consolas"/>
+          <w:color w:val="auto"/>
+          <w:sz w:val="24"/>
+          <w:szCs w:val="24"/>
+        </w:rPr>
+        <w:t>emailUtilizador</w:t>
+      </w:r>
+      <w:proofErr w:type="spellEnd"/>
+      <w:r>
+        <w:rPr>
+          <w:rFonts w:ascii="Consolas" w:hAnsi="Consolas"/>
+          <w:color w:val="auto"/>
+          <w:sz w:val="24"/>
+          <w:szCs w:val="24"/>
+        </w:rPr>
+        <w:t>-&gt;Utilizador);</w:t>
       </w:r>
     </w:p>
     <w:p>
@@ -1566,7 +1638,27 @@
           <w:sz w:val="24"/>
           <w:szCs w:val="24"/>
         </w:rPr>
-        <w:t>id -&gt; nome, avatar, linguagem, emailUtilizador;</w:t>
+        <w:t xml:space="preserve">id -&gt; nome, avatar, linguagem, </w:t>
+      </w:r>
+      <w:proofErr w:type="spellStart"/>
+      <w:r>
+        <w:rPr>
+          <w:rFonts w:ascii="Consolas" w:hAnsi="Consolas"/>
+          <w:color w:val="auto"/>
+          <w:sz w:val="24"/>
+          <w:szCs w:val="24"/>
+        </w:rPr>
+        <w:t>emailUtilizador</w:t>
+      </w:r>
+      <w:proofErr w:type="spellEnd"/>
+      <w:r>
+        <w:rPr>
+          <w:rFonts w:ascii="Consolas" w:hAnsi="Consolas"/>
+          <w:color w:val="auto"/>
+          <w:sz w:val="24"/>
+          <w:szCs w:val="24"/>
+        </w:rPr>
+        <w:t>;</w:t>
       </w:r>
     </w:p>
     <w:p>
@@ -1586,7 +1678,27 @@
           <w:sz w:val="24"/>
           <w:szCs w:val="24"/>
         </w:rPr>
-        <w:t>-Conteudo (</w:t>
+        <w:t>-</w:t>
+      </w:r>
+      <w:proofErr w:type="spellStart"/>
+      <w:r>
+        <w:rPr>
+          <w:rFonts w:ascii="Consolas" w:hAnsi="Consolas"/>
+          <w:color w:val="auto"/>
+          <w:sz w:val="24"/>
+          <w:szCs w:val="24"/>
+        </w:rPr>
+        <w:t>Conteudo</w:t>
+      </w:r>
+      <w:proofErr w:type="spellEnd"/>
+      <w:r>
+        <w:rPr>
+          <w:rFonts w:ascii="Consolas" w:hAnsi="Consolas"/>
+          <w:color w:val="auto"/>
+          <w:sz w:val="24"/>
+          <w:szCs w:val="24"/>
+        </w:rPr>
+        <w:t xml:space="preserve"> (</w:t>
       </w:r>
       <w:r>
         <w:rPr>
@@ -1605,7 +1717,127 @@
           <w:sz w:val="24"/>
           <w:szCs w:val="24"/>
         </w:rPr>
-        <w:t>, titulo, dataLancamento, descricao, idadeMinima, classificacao, estudio);</w:t>
+        <w:t xml:space="preserve">, </w:t>
+      </w:r>
+      <w:proofErr w:type="gramStart"/>
+      <w:r>
+        <w:rPr>
+          <w:rFonts w:ascii="Consolas" w:hAnsi="Consolas"/>
+          <w:color w:val="auto"/>
+          <w:sz w:val="24"/>
+          <w:szCs w:val="24"/>
+        </w:rPr>
+        <w:t>titulo</w:t>
+      </w:r>
+      <w:proofErr w:type="gramEnd"/>
+      <w:r>
+        <w:rPr>
+          <w:rFonts w:ascii="Consolas" w:hAnsi="Consolas"/>
+          <w:color w:val="auto"/>
+          <w:sz w:val="24"/>
+          <w:szCs w:val="24"/>
+        </w:rPr>
+        <w:t xml:space="preserve">, </w:t>
+      </w:r>
+      <w:proofErr w:type="spellStart"/>
+      <w:r>
+        <w:rPr>
+          <w:rFonts w:ascii="Consolas" w:hAnsi="Consolas"/>
+          <w:color w:val="auto"/>
+          <w:sz w:val="24"/>
+          <w:szCs w:val="24"/>
+        </w:rPr>
+        <w:t>dataLancamento</w:t>
+      </w:r>
+      <w:proofErr w:type="spellEnd"/>
+      <w:r>
+        <w:rPr>
+          <w:rFonts w:ascii="Consolas" w:hAnsi="Consolas"/>
+          <w:color w:val="auto"/>
+          <w:sz w:val="24"/>
+          <w:szCs w:val="24"/>
+        </w:rPr>
+        <w:t xml:space="preserve">, </w:t>
+      </w:r>
+      <w:proofErr w:type="spellStart"/>
+      <w:r>
+        <w:rPr>
+          <w:rFonts w:ascii="Consolas" w:hAnsi="Consolas"/>
+          <w:color w:val="auto"/>
+          <w:sz w:val="24"/>
+          <w:szCs w:val="24"/>
+        </w:rPr>
+        <w:t>descricao</w:t>
+      </w:r>
+      <w:proofErr w:type="spellEnd"/>
+      <w:r>
+        <w:rPr>
+          <w:rFonts w:ascii="Consolas" w:hAnsi="Consolas"/>
+          <w:color w:val="auto"/>
+          <w:sz w:val="24"/>
+          <w:szCs w:val="24"/>
+        </w:rPr>
+        <w:t xml:space="preserve">, </w:t>
+      </w:r>
+      <w:proofErr w:type="spellStart"/>
+      <w:r>
+        <w:rPr>
+          <w:rFonts w:ascii="Consolas" w:hAnsi="Consolas"/>
+          <w:color w:val="auto"/>
+          <w:sz w:val="24"/>
+          <w:szCs w:val="24"/>
+        </w:rPr>
+        <w:t>idadeMinima</w:t>
+      </w:r>
+      <w:proofErr w:type="spellEnd"/>
+      <w:r>
+        <w:rPr>
+          <w:rFonts w:ascii="Consolas" w:hAnsi="Consolas"/>
+          <w:color w:val="auto"/>
+          <w:sz w:val="24"/>
+          <w:szCs w:val="24"/>
+        </w:rPr>
+        <w:t xml:space="preserve">, </w:t>
+      </w:r>
+      <w:proofErr w:type="spellStart"/>
+      <w:r>
+        <w:rPr>
+          <w:rFonts w:ascii="Consolas" w:hAnsi="Consolas"/>
+          <w:color w:val="auto"/>
+          <w:sz w:val="24"/>
+          <w:szCs w:val="24"/>
+        </w:rPr>
+        <w:t>classificacao</w:t>
+      </w:r>
+      <w:proofErr w:type="spellEnd"/>
+      <w:r>
+        <w:rPr>
+          <w:rFonts w:ascii="Consolas" w:hAnsi="Consolas"/>
+          <w:color w:val="auto"/>
+          <w:sz w:val="24"/>
+          <w:szCs w:val="24"/>
+        </w:rPr>
+        <w:t xml:space="preserve">, </w:t>
+      </w:r>
+      <w:proofErr w:type="spellStart"/>
+      <w:r>
+        <w:rPr>
+          <w:rFonts w:ascii="Consolas" w:hAnsi="Consolas"/>
+          <w:color w:val="auto"/>
+          <w:sz w:val="24"/>
+          <w:szCs w:val="24"/>
+        </w:rPr>
+        <w:t>estudio</w:t>
+      </w:r>
+      <w:proofErr w:type="spellEnd"/>
+      <w:r>
+        <w:rPr>
+          <w:rFonts w:ascii="Consolas" w:hAnsi="Consolas"/>
+          <w:color w:val="auto"/>
+          <w:sz w:val="24"/>
+          <w:szCs w:val="24"/>
+        </w:rPr>
+        <w:t>);</w:t>
       </w:r>
     </w:p>
     <w:p>
@@ -1630,7 +1862,127 @@
           <w:sz w:val="24"/>
           <w:szCs w:val="24"/>
         </w:rPr>
-        <w:t>id -&gt; titulo, dataLancamento, descricao, idadeMinima, classificacao, estudio;</w:t>
+        <w:t xml:space="preserve">id -&gt; </w:t>
+      </w:r>
+      <w:proofErr w:type="gramStart"/>
+      <w:r>
+        <w:rPr>
+          <w:rFonts w:ascii="Consolas" w:hAnsi="Consolas"/>
+          <w:color w:val="auto"/>
+          <w:sz w:val="24"/>
+          <w:szCs w:val="24"/>
+        </w:rPr>
+        <w:t>titulo</w:t>
+      </w:r>
+      <w:proofErr w:type="gramEnd"/>
+      <w:r>
+        <w:rPr>
+          <w:rFonts w:ascii="Consolas" w:hAnsi="Consolas"/>
+          <w:color w:val="auto"/>
+          <w:sz w:val="24"/>
+          <w:szCs w:val="24"/>
+        </w:rPr>
+        <w:t xml:space="preserve">, </w:t>
+      </w:r>
+      <w:proofErr w:type="spellStart"/>
+      <w:r>
+        <w:rPr>
+          <w:rFonts w:ascii="Consolas" w:hAnsi="Consolas"/>
+          <w:color w:val="auto"/>
+          <w:sz w:val="24"/>
+          <w:szCs w:val="24"/>
+        </w:rPr>
+        <w:t>dataLancamento</w:t>
+      </w:r>
+      <w:proofErr w:type="spellEnd"/>
+      <w:r>
+        <w:rPr>
+          <w:rFonts w:ascii="Consolas" w:hAnsi="Consolas"/>
+          <w:color w:val="auto"/>
+          <w:sz w:val="24"/>
+          <w:szCs w:val="24"/>
+        </w:rPr>
+        <w:t xml:space="preserve">, </w:t>
+      </w:r>
+      <w:proofErr w:type="spellStart"/>
+      <w:r>
+        <w:rPr>
+          <w:rFonts w:ascii="Consolas" w:hAnsi="Consolas"/>
+          <w:color w:val="auto"/>
+          <w:sz w:val="24"/>
+          <w:szCs w:val="24"/>
+        </w:rPr>
+        <w:t>descricao</w:t>
+      </w:r>
+      <w:proofErr w:type="spellEnd"/>
+      <w:r>
+        <w:rPr>
+          <w:rFonts w:ascii="Consolas" w:hAnsi="Consolas"/>
+          <w:color w:val="auto"/>
+          <w:sz w:val="24"/>
+          <w:szCs w:val="24"/>
+        </w:rPr>
+        <w:t xml:space="preserve">, </w:t>
+      </w:r>
+      <w:proofErr w:type="spellStart"/>
+      <w:r>
+        <w:rPr>
+          <w:rFonts w:ascii="Consolas" w:hAnsi="Consolas"/>
+          <w:color w:val="auto"/>
+          <w:sz w:val="24"/>
+          <w:szCs w:val="24"/>
+        </w:rPr>
+        <w:t>idadeMinima</w:t>
+      </w:r>
+      <w:proofErr w:type="spellEnd"/>
+      <w:r>
+        <w:rPr>
+          <w:rFonts w:ascii="Consolas" w:hAnsi="Consolas"/>
+          <w:color w:val="auto"/>
+          <w:sz w:val="24"/>
+          <w:szCs w:val="24"/>
+        </w:rPr>
+        <w:t xml:space="preserve">, </w:t>
+      </w:r>
+      <w:proofErr w:type="spellStart"/>
+      <w:r>
+        <w:rPr>
+          <w:rFonts w:ascii="Consolas" w:hAnsi="Consolas"/>
+          <w:color w:val="auto"/>
+          <w:sz w:val="24"/>
+          <w:szCs w:val="24"/>
+        </w:rPr>
+        <w:t>classificacao</w:t>
+      </w:r>
+      <w:proofErr w:type="spellEnd"/>
+      <w:r>
+        <w:rPr>
+          <w:rFonts w:ascii="Consolas" w:hAnsi="Consolas"/>
+          <w:color w:val="auto"/>
+          <w:sz w:val="24"/>
+          <w:szCs w:val="24"/>
+        </w:rPr>
+        <w:t xml:space="preserve">, </w:t>
+      </w:r>
+      <w:proofErr w:type="spellStart"/>
+      <w:r>
+        <w:rPr>
+          <w:rFonts w:ascii="Consolas" w:hAnsi="Consolas"/>
+          <w:color w:val="auto"/>
+          <w:sz w:val="24"/>
+          <w:szCs w:val="24"/>
+        </w:rPr>
+        <w:t>estudio</w:t>
+      </w:r>
+      <w:proofErr w:type="spellEnd"/>
+      <w:r>
+        <w:rPr>
+          <w:rFonts w:ascii="Consolas" w:hAnsi="Consolas"/>
+          <w:color w:val="auto"/>
+          <w:sz w:val="24"/>
+          <w:szCs w:val="24"/>
+        </w:rPr>
+        <w:t>;</w:t>
       </w:r>
     </w:p>
     <w:p>
@@ -1653,15 +2005,27 @@
         </w:rPr>
         <w:t>-</w:t>
       </w:r>
-      <w:r>
-        <w:rPr>
-          <w:rFonts w:ascii="Consolas" w:hAnsi="Consolas"/>
-          <w:noProof/>
-          <w:color w:val="auto"/>
-          <w:sz w:val="24"/>
-          <w:szCs w:val="24"/>
-        </w:rPr>
-        <w:t>Genero (</w:t>
+      <w:proofErr w:type="spellStart"/>
+      <w:r>
+        <w:rPr>
+          <w:rFonts w:ascii="Consolas" w:hAnsi="Consolas"/>
+          <w:noProof/>
+          <w:color w:val="auto"/>
+          <w:sz w:val="24"/>
+          <w:szCs w:val="24"/>
+        </w:rPr>
+        <w:t>Genero</w:t>
+      </w:r>
+      <w:proofErr w:type="spellEnd"/>
+      <w:r>
+        <w:rPr>
+          <w:rFonts w:ascii="Consolas" w:hAnsi="Consolas"/>
+          <w:noProof/>
+          <w:color w:val="auto"/>
+          <w:sz w:val="24"/>
+          <w:szCs w:val="24"/>
+        </w:rPr>
+        <w:t xml:space="preserve"> (</w:t>
       </w:r>
       <w:r>
         <w:rPr>
@@ -3144,6 +3508,7 @@
           <w:color w:val="auto"/>
           <w:sz w:val="24"/>
           <w:szCs w:val="24"/>
+          <w:highlight w:val="yellow"/>
           <w:lang w:val="pt-BR" w:eastAsia="pt-PT"/>
         </w:rPr>
         <w:t xml:space="preserve">Nota: </w:t>
@@ -3154,6 +3519,7 @@
           <w:color w:val="auto"/>
           <w:sz w:val="24"/>
           <w:szCs w:val="24"/>
+          <w:highlight w:val="yellow"/>
           <w:lang w:val="pt-BR" w:eastAsia="pt-PT"/>
         </w:rPr>
         <w:t xml:space="preserve">Nesta </w:t>
@@ -3164,6 +3530,7 @@
           <w:color w:val="auto"/>
           <w:sz w:val="24"/>
           <w:szCs w:val="24"/>
+          <w:highlight w:val="yellow"/>
           <w:lang w:val="pt-BR" w:eastAsia="pt-PT"/>
         </w:rPr>
         <w:t>justificação</w:t>
@@ -3174,6 +3541,7 @@
           <w:color w:val="auto"/>
           <w:sz w:val="24"/>
           <w:szCs w:val="24"/>
+          <w:highlight w:val="yellow"/>
           <w:lang w:val="pt-BR" w:eastAsia="pt-PT"/>
         </w:rPr>
         <w:t xml:space="preserve">, estamos a ignorar o atributo ‘preco’ da tabela Utilizador, que poderia constituir uma violação  à forma BCNF. Fazemos isto porque, na terceira entrega, este não fará mais parte da tabela, visto </w:t>
@@ -3184,6 +3552,7 @@
           <w:color w:val="auto"/>
           <w:sz w:val="24"/>
           <w:szCs w:val="24"/>
+          <w:highlight w:val="yellow"/>
           <w:lang w:val="pt-BR" w:eastAsia="pt-PT"/>
         </w:rPr>
         <w:t>se tratar</w:t>
@@ -3194,6 +3563,7 @@
           <w:color w:val="auto"/>
           <w:sz w:val="24"/>
           <w:szCs w:val="24"/>
+          <w:highlight w:val="yellow"/>
           <w:lang w:val="pt-BR" w:eastAsia="pt-PT"/>
         </w:rPr>
         <w:t xml:space="preserve"> de um atributo derivado, </w:t>
@@ -3204,6 +3574,7 @@
           <w:color w:val="auto"/>
           <w:sz w:val="24"/>
           <w:szCs w:val="24"/>
+          <w:highlight w:val="yellow"/>
           <w:lang w:val="pt-BR" w:eastAsia="pt-PT"/>
         </w:rPr>
         <w:t>sendo</w:t>
@@ -3214,6 +3585,7 @@
           <w:color w:val="auto"/>
           <w:sz w:val="24"/>
           <w:szCs w:val="24"/>
+          <w:highlight w:val="yellow"/>
           <w:lang w:val="pt-BR" w:eastAsia="pt-PT"/>
         </w:rPr>
         <w:t xml:space="preserve"> calculado, por exemplo, com um </w:t>
@@ -3226,21 +3598,10 @@
           <w:color w:val="auto"/>
           <w:sz w:val="24"/>
           <w:szCs w:val="24"/>
+          <w:highlight w:val="yellow"/>
           <w:lang w:val="pt-BR" w:eastAsia="pt-PT"/>
         </w:rPr>
-        <w:t>VIEW</w:t>
-      </w:r>
-      <w:r>
-        <w:rPr>
-          <w:rFonts w:ascii="Arial" w:eastAsia="Arial" w:hAnsi="Arial" w:cs="Arial"/>
-          <w:i/>
-          <w:iCs/>
-          <w:color w:val="auto"/>
-          <w:sz w:val="24"/>
-          <w:szCs w:val="24"/>
-          <w:lang w:val="pt-BR" w:eastAsia="pt-PT"/>
-        </w:rPr>
-        <w:t>.</w:t>
+        <w:t>VIEW.</w:t>
       </w:r>
     </w:p>
     <w:p>
@@ -3422,8 +3783,19 @@
           <w:sz w:val="24"/>
           <w:szCs w:val="24"/>
         </w:rPr>
-        <w:t>pago, preco</w:t>
-      </w:r>
+        <w:t xml:space="preserve">pago, </w:t>
+      </w:r>
+      <w:proofErr w:type="spellStart"/>
+      <w:r>
+        <w:rPr>
+          <w:rFonts w:ascii="Consolas" w:hAnsi="Consolas"/>
+          <w:color w:val="auto"/>
+          <w:sz w:val="24"/>
+          <w:szCs w:val="24"/>
+        </w:rPr>
+        <w:t>preco</w:t>
+      </w:r>
+      <w:proofErr w:type="spellEnd"/>
       <w:r>
         <w:rPr>
           <w:rFonts w:ascii="Consolas" w:hAnsi="Consolas"/>
@@ -3460,8 +3832,19 @@
           <w:sz w:val="24"/>
           <w:szCs w:val="24"/>
         </w:rPr>
-        <w:t>-Admin</w:t>
-      </w:r>
+        <w:t>-</w:t>
+      </w:r>
+      <w:proofErr w:type="spellStart"/>
+      <w:r>
+        <w:rPr>
+          <w:rFonts w:ascii="Consolas" w:hAnsi="Consolas"/>
+          <w:color w:val="auto"/>
+          <w:sz w:val="24"/>
+          <w:szCs w:val="24"/>
+        </w:rPr>
+        <w:t>Admin</w:t>
+      </w:r>
+      <w:proofErr w:type="spellEnd"/>
       <w:r>
         <w:rPr>
           <w:rFonts w:ascii="Consolas" w:hAnsi="Consolas"/>
@@ -3586,7 +3969,27 @@
           <w:sz w:val="24"/>
           <w:szCs w:val="24"/>
         </w:rPr>
-        <w:t xml:space="preserve"> = {id, nome, avatar, linguagem, emailUtilizador}</w:t>
+        <w:t xml:space="preserve"> = {id, nome, avatar, linguagem, </w:t>
+      </w:r>
+      <w:proofErr w:type="spellStart"/>
+      <w:r>
+        <w:rPr>
+          <w:rFonts w:ascii="Consolas" w:hAnsi="Consolas"/>
+          <w:color w:val="auto"/>
+          <w:sz w:val="24"/>
+          <w:szCs w:val="24"/>
+        </w:rPr>
+        <w:t>emailUtilizador</w:t>
+      </w:r>
+      <w:proofErr w:type="spellEnd"/>
+      <w:r>
+        <w:rPr>
+          <w:rFonts w:ascii="Consolas" w:hAnsi="Consolas"/>
+          <w:color w:val="auto"/>
+          <w:sz w:val="24"/>
+          <w:szCs w:val="24"/>
+        </w:rPr>
+        <w:t>}</w:t>
       </w:r>
     </w:p>
     <w:p>
@@ -3606,8 +4009,19 @@
           <w:sz w:val="24"/>
           <w:szCs w:val="24"/>
         </w:rPr>
-        <w:t>-Conteudo</w:t>
-      </w:r>
+        <w:t>-</w:t>
+      </w:r>
+      <w:proofErr w:type="spellStart"/>
+      <w:r>
+        <w:rPr>
+          <w:rFonts w:ascii="Consolas" w:hAnsi="Consolas"/>
+          <w:color w:val="auto"/>
+          <w:sz w:val="24"/>
+          <w:szCs w:val="24"/>
+        </w:rPr>
+        <w:t>Conteudo</w:t>
+      </w:r>
+      <w:proofErr w:type="spellEnd"/>
       <w:r>
         <w:rPr>
           <w:rFonts w:ascii="Consolas" w:hAnsi="Consolas"/>
@@ -3670,14 +4084,125 @@
         </w:rPr>
         <w:t xml:space="preserve">id, </w:t>
       </w:r>
-      <w:r>
-        <w:rPr>
-          <w:rFonts w:ascii="Consolas" w:hAnsi="Consolas"/>
-          <w:color w:val="auto"/>
-          <w:sz w:val="24"/>
-          <w:szCs w:val="24"/>
-        </w:rPr>
-        <w:t>titulo, dataLancamento, descricao, idadeMinima, classificacao, estudio}</w:t>
+      <w:proofErr w:type="gramStart"/>
+      <w:r>
+        <w:rPr>
+          <w:rFonts w:ascii="Consolas" w:hAnsi="Consolas"/>
+          <w:color w:val="auto"/>
+          <w:sz w:val="24"/>
+          <w:szCs w:val="24"/>
+        </w:rPr>
+        <w:t>titulo</w:t>
+      </w:r>
+      <w:proofErr w:type="gramEnd"/>
+      <w:r>
+        <w:rPr>
+          <w:rFonts w:ascii="Consolas" w:hAnsi="Consolas"/>
+          <w:color w:val="auto"/>
+          <w:sz w:val="24"/>
+          <w:szCs w:val="24"/>
+        </w:rPr>
+        <w:t xml:space="preserve">, </w:t>
+      </w:r>
+      <w:proofErr w:type="spellStart"/>
+      <w:r>
+        <w:rPr>
+          <w:rFonts w:ascii="Consolas" w:hAnsi="Consolas"/>
+          <w:color w:val="auto"/>
+          <w:sz w:val="24"/>
+          <w:szCs w:val="24"/>
+        </w:rPr>
+        <w:t>dataLancamento</w:t>
+      </w:r>
+      <w:proofErr w:type="spellEnd"/>
+      <w:r>
+        <w:rPr>
+          <w:rFonts w:ascii="Consolas" w:hAnsi="Consolas"/>
+          <w:color w:val="auto"/>
+          <w:sz w:val="24"/>
+          <w:szCs w:val="24"/>
+        </w:rPr>
+        <w:t xml:space="preserve">, </w:t>
+      </w:r>
+      <w:proofErr w:type="spellStart"/>
+      <w:r>
+        <w:rPr>
+          <w:rFonts w:ascii="Consolas" w:hAnsi="Consolas"/>
+          <w:color w:val="auto"/>
+          <w:sz w:val="24"/>
+          <w:szCs w:val="24"/>
+        </w:rPr>
+        <w:t>descricao</w:t>
+      </w:r>
+      <w:proofErr w:type="spellEnd"/>
+      <w:r>
+        <w:rPr>
+          <w:rFonts w:ascii="Consolas" w:hAnsi="Consolas"/>
+          <w:color w:val="auto"/>
+          <w:sz w:val="24"/>
+          <w:szCs w:val="24"/>
+        </w:rPr>
+        <w:t xml:space="preserve">, </w:t>
+      </w:r>
+      <w:proofErr w:type="spellStart"/>
+      <w:r>
+        <w:rPr>
+          <w:rFonts w:ascii="Consolas" w:hAnsi="Consolas"/>
+          <w:color w:val="auto"/>
+          <w:sz w:val="24"/>
+          <w:szCs w:val="24"/>
+        </w:rPr>
+        <w:t>idadeMinima</w:t>
+      </w:r>
+      <w:proofErr w:type="spellEnd"/>
+      <w:r>
+        <w:rPr>
+          <w:rFonts w:ascii="Consolas" w:hAnsi="Consolas"/>
+          <w:color w:val="auto"/>
+          <w:sz w:val="24"/>
+          <w:szCs w:val="24"/>
+        </w:rPr>
+        <w:t xml:space="preserve">, </w:t>
+      </w:r>
+      <w:proofErr w:type="spellStart"/>
+      <w:r>
+        <w:rPr>
+          <w:rFonts w:ascii="Consolas" w:hAnsi="Consolas"/>
+          <w:color w:val="auto"/>
+          <w:sz w:val="24"/>
+          <w:szCs w:val="24"/>
+        </w:rPr>
+        <w:t>classificacao</w:t>
+      </w:r>
+      <w:proofErr w:type="spellEnd"/>
+      <w:r>
+        <w:rPr>
+          <w:rFonts w:ascii="Consolas" w:hAnsi="Consolas"/>
+          <w:color w:val="auto"/>
+          <w:sz w:val="24"/>
+          <w:szCs w:val="24"/>
+        </w:rPr>
+        <w:t xml:space="preserve">, </w:t>
+      </w:r>
+      <w:proofErr w:type="spellStart"/>
+      <w:r>
+        <w:rPr>
+          <w:rFonts w:ascii="Consolas" w:hAnsi="Consolas"/>
+          <w:color w:val="auto"/>
+          <w:sz w:val="24"/>
+          <w:szCs w:val="24"/>
+        </w:rPr>
+        <w:t>estudio</w:t>
+      </w:r>
+      <w:proofErr w:type="spellEnd"/>
+      <w:r>
+        <w:rPr>
+          <w:rFonts w:ascii="Consolas" w:hAnsi="Consolas"/>
+          <w:color w:val="auto"/>
+          <w:sz w:val="24"/>
+          <w:szCs w:val="24"/>
+        </w:rPr>
+        <w:t>}</w:t>
       </w:r>
     </w:p>
     <w:p>
@@ -3700,6 +4225,7 @@
         </w:rPr>
         <w:t>-</w:t>
       </w:r>
+      <w:proofErr w:type="spellStart"/>
       <w:r>
         <w:rPr>
           <w:rFonts w:ascii="Consolas" w:hAnsi="Consolas"/>
@@ -3710,6 +4236,7 @@
         </w:rPr>
         <w:t>Genero</w:t>
       </w:r>
+      <w:proofErr w:type="spellEnd"/>
       <w:r>
         <w:rPr>
           <w:rFonts w:ascii="Consolas" w:hAnsi="Consolas"/>
@@ -3821,7 +4348,27 @@
           <w:sz w:val="24"/>
           <w:szCs w:val="24"/>
         </w:rPr>
-        <w:t>{idConteudo}</w:t>
+        <w:t>{</w:t>
+      </w:r>
+      <w:proofErr w:type="spellStart"/>
+      <w:r>
+        <w:rPr>
+          <w:rFonts w:ascii="Consolas" w:hAnsi="Consolas"/>
+          <w:color w:val="auto"/>
+          <w:sz w:val="24"/>
+          <w:szCs w:val="24"/>
+        </w:rPr>
+        <w:t>idConteudo</w:t>
+      </w:r>
+      <w:proofErr w:type="spellEnd"/>
+      <w:r>
+        <w:rPr>
+          <w:rFonts w:ascii="Consolas" w:hAnsi="Consolas"/>
+          <w:color w:val="auto"/>
+          <w:sz w:val="24"/>
+          <w:szCs w:val="24"/>
+        </w:rPr>
+        <w:t>}</w:t>
       </w:r>
       <w:r>
         <w:rPr>
@@ -3840,7 +4387,27 @@
           <w:sz w:val="24"/>
           <w:szCs w:val="24"/>
         </w:rPr>
-        <w:t xml:space="preserve"> = {idConteudo, tipo}</w:t>
+        <w:t xml:space="preserve"> = {</w:t>
+      </w:r>
+      <w:proofErr w:type="spellStart"/>
+      <w:r>
+        <w:rPr>
+          <w:rFonts w:ascii="Consolas" w:hAnsi="Consolas"/>
+          <w:color w:val="auto"/>
+          <w:sz w:val="24"/>
+          <w:szCs w:val="24"/>
+        </w:rPr>
+        <w:t>idConteudo</w:t>
+      </w:r>
+      <w:proofErr w:type="spellEnd"/>
+      <w:r>
+        <w:rPr>
+          <w:rFonts w:ascii="Consolas" w:hAnsi="Consolas"/>
+          <w:color w:val="auto"/>
+          <w:sz w:val="24"/>
+          <w:szCs w:val="24"/>
+        </w:rPr>
+        <w:t>, tipo}</w:t>
       </w:r>
     </w:p>
     <w:p>
@@ -3922,7 +4489,27 @@
           <w:sz w:val="24"/>
           <w:szCs w:val="24"/>
         </w:rPr>
-        <w:t>{idConteudo}</w:t>
+        <w:t>{</w:t>
+      </w:r>
+      <w:proofErr w:type="spellStart"/>
+      <w:r>
+        <w:rPr>
+          <w:rFonts w:ascii="Consolas" w:hAnsi="Consolas"/>
+          <w:color w:val="auto"/>
+          <w:sz w:val="24"/>
+          <w:szCs w:val="24"/>
+        </w:rPr>
+        <w:t>idConteudo</w:t>
+      </w:r>
+      <w:proofErr w:type="spellEnd"/>
+      <w:r>
+        <w:rPr>
+          <w:rFonts w:ascii="Consolas" w:hAnsi="Consolas"/>
+          <w:color w:val="auto"/>
+          <w:sz w:val="24"/>
+          <w:szCs w:val="24"/>
+        </w:rPr>
+        <w:t>}</w:t>
       </w:r>
       <w:r>
         <w:rPr>
@@ -3941,7 +4528,47 @@
           <w:sz w:val="24"/>
           <w:szCs w:val="24"/>
         </w:rPr>
-        <w:t xml:space="preserve"> = {idConteudo, duracao, sinopse}</w:t>
+        <w:t xml:space="preserve"> = {</w:t>
+      </w:r>
+      <w:proofErr w:type="spellStart"/>
+      <w:r>
+        <w:rPr>
+          <w:rFonts w:ascii="Consolas" w:hAnsi="Consolas"/>
+          <w:color w:val="auto"/>
+          <w:sz w:val="24"/>
+          <w:szCs w:val="24"/>
+        </w:rPr>
+        <w:t>idConteudo</w:t>
+      </w:r>
+      <w:proofErr w:type="spellEnd"/>
+      <w:r>
+        <w:rPr>
+          <w:rFonts w:ascii="Consolas" w:hAnsi="Consolas"/>
+          <w:color w:val="auto"/>
+          <w:sz w:val="24"/>
+          <w:szCs w:val="24"/>
+        </w:rPr>
+        <w:t xml:space="preserve">, </w:t>
+      </w:r>
+      <w:proofErr w:type="spellStart"/>
+      <w:r>
+        <w:rPr>
+          <w:rFonts w:ascii="Consolas" w:hAnsi="Consolas"/>
+          <w:color w:val="auto"/>
+          <w:sz w:val="24"/>
+          <w:szCs w:val="24"/>
+        </w:rPr>
+        <w:t>duracao</w:t>
+      </w:r>
+      <w:proofErr w:type="spellEnd"/>
+      <w:r>
+        <w:rPr>
+          <w:rFonts w:ascii="Consolas" w:hAnsi="Consolas"/>
+          <w:color w:val="auto"/>
+          <w:sz w:val="24"/>
+          <w:szCs w:val="24"/>
+        </w:rPr>
+        <w:t>, sinopse}</w:t>
       </w:r>
     </w:p>
     <w:p>
@@ -3999,7 +4626,27 @@
           <w:sz w:val="24"/>
           <w:szCs w:val="24"/>
         </w:rPr>
-        <w:t>{idConteudo}</w:t>
+        <w:t>{</w:t>
+      </w:r>
+      <w:proofErr w:type="spellStart"/>
+      <w:r>
+        <w:rPr>
+          <w:rFonts w:ascii="Consolas" w:hAnsi="Consolas"/>
+          <w:color w:val="auto"/>
+          <w:sz w:val="24"/>
+          <w:szCs w:val="24"/>
+        </w:rPr>
+        <w:t>idConteudo</w:t>
+      </w:r>
+      <w:proofErr w:type="spellEnd"/>
+      <w:r>
+        <w:rPr>
+          <w:rFonts w:ascii="Consolas" w:hAnsi="Consolas"/>
+          <w:color w:val="auto"/>
+          <w:sz w:val="24"/>
+          <w:szCs w:val="24"/>
+        </w:rPr>
+        <w:t>}</w:t>
       </w:r>
       <w:r>
         <w:rPr>
@@ -4018,7 +4665,27 @@
           <w:sz w:val="24"/>
           <w:szCs w:val="24"/>
         </w:rPr>
-        <w:t xml:space="preserve"> = {idConteudo}</w:t>
+        <w:t xml:space="preserve"> = {</w:t>
+      </w:r>
+      <w:proofErr w:type="spellStart"/>
+      <w:r>
+        <w:rPr>
+          <w:rFonts w:ascii="Consolas" w:hAnsi="Consolas"/>
+          <w:color w:val="auto"/>
+          <w:sz w:val="24"/>
+          <w:szCs w:val="24"/>
+        </w:rPr>
+        <w:t>idConteudo</w:t>
+      </w:r>
+      <w:proofErr w:type="spellEnd"/>
+      <w:r>
+        <w:rPr>
+          <w:rFonts w:ascii="Consolas" w:hAnsi="Consolas"/>
+          <w:color w:val="auto"/>
+          <w:sz w:val="24"/>
+          <w:szCs w:val="24"/>
+        </w:rPr>
+        <w:t>}</w:t>
       </w:r>
     </w:p>
     <w:p>
@@ -4076,7 +4743,27 @@
           <w:sz w:val="24"/>
           <w:szCs w:val="24"/>
         </w:rPr>
-        <w:t>{idConteudo}</w:t>
+        <w:t>{</w:t>
+      </w:r>
+      <w:proofErr w:type="spellStart"/>
+      <w:r>
+        <w:rPr>
+          <w:rFonts w:ascii="Consolas" w:hAnsi="Consolas"/>
+          <w:color w:val="auto"/>
+          <w:sz w:val="24"/>
+          <w:szCs w:val="24"/>
+        </w:rPr>
+        <w:t>idConteudo</w:t>
+      </w:r>
+      <w:proofErr w:type="spellEnd"/>
+      <w:r>
+        <w:rPr>
+          <w:rFonts w:ascii="Consolas" w:hAnsi="Consolas"/>
+          <w:color w:val="auto"/>
+          <w:sz w:val="24"/>
+          <w:szCs w:val="24"/>
+        </w:rPr>
+        <w:t>}</w:t>
       </w:r>
       <w:r>
         <w:rPr>
@@ -4095,8 +4782,19 @@
           <w:sz w:val="24"/>
           <w:szCs w:val="24"/>
         </w:rPr>
-        <w:t xml:space="preserve"> = {idConteudo</w:t>
-      </w:r>
+        <w:t xml:space="preserve"> = {</w:t>
+      </w:r>
+      <w:proofErr w:type="spellStart"/>
+      <w:r>
+        <w:rPr>
+          <w:rFonts w:ascii="Consolas" w:hAnsi="Consolas"/>
+          <w:color w:val="auto"/>
+          <w:sz w:val="24"/>
+          <w:szCs w:val="24"/>
+        </w:rPr>
+        <w:t>idConteudo</w:t>
+      </w:r>
+      <w:proofErr w:type="spellEnd"/>
       <w:r>
         <w:rPr>
           <w:rFonts w:ascii="Consolas" w:hAnsi="Consolas"/>
@@ -4191,7 +4889,27 @@
           <w:sz w:val="24"/>
           <w:szCs w:val="24"/>
         </w:rPr>
-        <w:t>{idTemporada}</w:t>
+        <w:t>{</w:t>
+      </w:r>
+      <w:proofErr w:type="spellStart"/>
+      <w:r>
+        <w:rPr>
+          <w:rFonts w:ascii="Consolas" w:hAnsi="Consolas"/>
+          <w:color w:val="auto"/>
+          <w:sz w:val="24"/>
+          <w:szCs w:val="24"/>
+        </w:rPr>
+        <w:t>idTemporada</w:t>
+      </w:r>
+      <w:proofErr w:type="spellEnd"/>
+      <w:r>
+        <w:rPr>
+          <w:rFonts w:ascii="Consolas" w:hAnsi="Consolas"/>
+          <w:color w:val="auto"/>
+          <w:sz w:val="24"/>
+          <w:szCs w:val="24"/>
+        </w:rPr>
+        <w:t>}</w:t>
       </w:r>
       <w:r>
         <w:rPr>
@@ -4212,23 +4930,65 @@
         </w:rPr>
         <w:t xml:space="preserve"> = {</w:t>
       </w:r>
-      <w:r>
-        <w:rPr>
-          <w:rFonts w:ascii="Consolas" w:hAnsi="Consolas"/>
-          <w:color w:val="auto"/>
-          <w:sz w:val="24"/>
-          <w:szCs w:val="24"/>
-        </w:rPr>
-        <w:t xml:space="preserve">idTemporada, </w:t>
-      </w:r>
-      <w:r>
-        <w:rPr>
-          <w:rFonts w:ascii="Consolas" w:hAnsi="Consolas"/>
-          <w:color w:val="auto"/>
-          <w:sz w:val="24"/>
-          <w:szCs w:val="24"/>
-        </w:rPr>
-        <w:t>numero, idSerie}</w:t>
+      <w:proofErr w:type="spellStart"/>
+      <w:r>
+        <w:rPr>
+          <w:rFonts w:ascii="Consolas" w:hAnsi="Consolas"/>
+          <w:color w:val="auto"/>
+          <w:sz w:val="24"/>
+          <w:szCs w:val="24"/>
+        </w:rPr>
+        <w:t>idTemporada</w:t>
+      </w:r>
+      <w:proofErr w:type="spellEnd"/>
+      <w:r>
+        <w:rPr>
+          <w:rFonts w:ascii="Consolas" w:hAnsi="Consolas"/>
+          <w:color w:val="auto"/>
+          <w:sz w:val="24"/>
+          <w:szCs w:val="24"/>
+        </w:rPr>
+        <w:t xml:space="preserve">, </w:t>
+      </w:r>
+      <w:proofErr w:type="gramStart"/>
+      <w:r>
+        <w:rPr>
+          <w:rFonts w:ascii="Consolas" w:hAnsi="Consolas"/>
+          <w:color w:val="auto"/>
+          <w:sz w:val="24"/>
+          <w:szCs w:val="24"/>
+        </w:rPr>
+        <w:t>numero</w:t>
+      </w:r>
+      <w:proofErr w:type="gramEnd"/>
+      <w:r>
+        <w:rPr>
+          <w:rFonts w:ascii="Consolas" w:hAnsi="Consolas"/>
+          <w:color w:val="auto"/>
+          <w:sz w:val="24"/>
+          <w:szCs w:val="24"/>
+        </w:rPr>
+        <w:t xml:space="preserve">, </w:t>
+      </w:r>
+      <w:proofErr w:type="spellStart"/>
+      <w:r>
+        <w:rPr>
+          <w:rFonts w:ascii="Consolas" w:hAnsi="Consolas"/>
+          <w:color w:val="auto"/>
+          <w:sz w:val="24"/>
+          <w:szCs w:val="24"/>
+        </w:rPr>
+        <w:t>idSerie</w:t>
+      </w:r>
+      <w:proofErr w:type="spellEnd"/>
+      <w:r>
+        <w:rPr>
+          <w:rFonts w:ascii="Consolas" w:hAnsi="Consolas"/>
+          <w:color w:val="auto"/>
+          <w:sz w:val="24"/>
+          <w:szCs w:val="24"/>
+        </w:rPr>
+        <w:t>}</w:t>
       </w:r>
     </w:p>
     <w:p>
@@ -4254,7 +5014,28 @@
           <w:sz w:val="24"/>
           <w:szCs w:val="24"/>
         </w:rPr>
-        <w:t>{numero, idSerie}</w:t>
+        <w:t xml:space="preserve">{numero, </w:t>
+      </w:r>
+      <w:proofErr w:type="spellStart"/>
+      <w:proofErr w:type="gramStart"/>
+      <w:r>
+        <w:rPr>
+          <w:rFonts w:ascii="Consolas" w:hAnsi="Consolas"/>
+          <w:color w:val="auto"/>
+          <w:sz w:val="24"/>
+          <w:szCs w:val="24"/>
+        </w:rPr>
+        <w:t>idSerie</w:t>
+      </w:r>
+      <w:proofErr w:type="spellEnd"/>
+      <w:r>
+        <w:rPr>
+          <w:rFonts w:ascii="Consolas" w:hAnsi="Consolas"/>
+          <w:color w:val="auto"/>
+          <w:sz w:val="24"/>
+          <w:szCs w:val="24"/>
+        </w:rPr>
+        <w:t>}</w:t>
       </w:r>
       <w:r>
         <w:rPr>
@@ -4266,6 +5047,7 @@
         </w:rPr>
         <w:t>+</w:t>
       </w:r>
+      <w:proofErr w:type="gramEnd"/>
       <w:r>
         <w:rPr>
           <w:rFonts w:ascii="Consolas" w:hAnsi="Consolas"/>
@@ -4284,23 +5066,54 @@
         </w:rPr>
         <w:t>{</w:t>
       </w:r>
-      <w:r>
-        <w:rPr>
-          <w:rFonts w:ascii="Consolas" w:hAnsi="Consolas"/>
-          <w:color w:val="auto"/>
-          <w:sz w:val="24"/>
-          <w:szCs w:val="24"/>
-        </w:rPr>
-        <w:t xml:space="preserve">idTemporada, </w:t>
-      </w:r>
-      <w:r>
-        <w:rPr>
-          <w:rFonts w:ascii="Consolas" w:hAnsi="Consolas"/>
-          <w:color w:val="auto"/>
-          <w:sz w:val="24"/>
-          <w:szCs w:val="24"/>
-        </w:rPr>
-        <w:t>numero, idSerie}</w:t>
+      <w:proofErr w:type="spellStart"/>
+      <w:r>
+        <w:rPr>
+          <w:rFonts w:ascii="Consolas" w:hAnsi="Consolas"/>
+          <w:color w:val="auto"/>
+          <w:sz w:val="24"/>
+          <w:szCs w:val="24"/>
+        </w:rPr>
+        <w:t>idTemporada</w:t>
+      </w:r>
+      <w:proofErr w:type="spellEnd"/>
+      <w:r>
+        <w:rPr>
+          <w:rFonts w:ascii="Consolas" w:hAnsi="Consolas"/>
+          <w:color w:val="auto"/>
+          <w:sz w:val="24"/>
+          <w:szCs w:val="24"/>
+        </w:rPr>
+        <w:t xml:space="preserve">, </w:t>
+      </w:r>
+      <w:r>
+        <w:rPr>
+          <w:rFonts w:ascii="Consolas" w:hAnsi="Consolas"/>
+          <w:color w:val="auto"/>
+          <w:sz w:val="24"/>
+          <w:szCs w:val="24"/>
+        </w:rPr>
+        <w:t xml:space="preserve">numero, </w:t>
+      </w:r>
+      <w:proofErr w:type="spellStart"/>
+      <w:r>
+        <w:rPr>
+          <w:rFonts w:ascii="Consolas" w:hAnsi="Consolas"/>
+          <w:color w:val="auto"/>
+          <w:sz w:val="24"/>
+          <w:szCs w:val="24"/>
+        </w:rPr>
+        <w:t>idSerie</w:t>
+      </w:r>
+      <w:proofErr w:type="spellEnd"/>
+      <w:r>
+        <w:rPr>
+          <w:rFonts w:ascii="Consolas" w:hAnsi="Consolas"/>
+          <w:color w:val="auto"/>
+          <w:sz w:val="24"/>
+          <w:szCs w:val="24"/>
+        </w:rPr>
+        <w:t>}</w:t>
       </w:r>
     </w:p>
     <w:p>
@@ -4377,17 +5190,68 @@
           <w:sz w:val="24"/>
           <w:szCs w:val="24"/>
         </w:rPr>
-        <w:t xml:space="preserve"> = {id, duracao, titulo, sinopse</w:t>
-      </w:r>
-      <w:r>
-        <w:rPr>
-          <w:rFonts w:ascii="Consolas" w:hAnsi="Consolas"/>
-          <w:color w:val="auto"/>
-          <w:sz w:val="24"/>
-          <w:szCs w:val="24"/>
-        </w:rPr>
-        <w:t>, idTemporada</w:t>
-      </w:r>
+        <w:t xml:space="preserve"> = {id, </w:t>
+      </w:r>
+      <w:proofErr w:type="spellStart"/>
+      <w:r>
+        <w:rPr>
+          <w:rFonts w:ascii="Consolas" w:hAnsi="Consolas"/>
+          <w:color w:val="auto"/>
+          <w:sz w:val="24"/>
+          <w:szCs w:val="24"/>
+        </w:rPr>
+        <w:t>duracao</w:t>
+      </w:r>
+      <w:proofErr w:type="spellEnd"/>
+      <w:r>
+        <w:rPr>
+          <w:rFonts w:ascii="Consolas" w:hAnsi="Consolas"/>
+          <w:color w:val="auto"/>
+          <w:sz w:val="24"/>
+          <w:szCs w:val="24"/>
+        </w:rPr>
+        <w:t xml:space="preserve">, </w:t>
+      </w:r>
+      <w:proofErr w:type="gramStart"/>
+      <w:r>
+        <w:rPr>
+          <w:rFonts w:ascii="Consolas" w:hAnsi="Consolas"/>
+          <w:color w:val="auto"/>
+          <w:sz w:val="24"/>
+          <w:szCs w:val="24"/>
+        </w:rPr>
+        <w:t>titulo</w:t>
+      </w:r>
+      <w:proofErr w:type="gramEnd"/>
+      <w:r>
+        <w:rPr>
+          <w:rFonts w:ascii="Consolas" w:hAnsi="Consolas"/>
+          <w:color w:val="auto"/>
+          <w:sz w:val="24"/>
+          <w:szCs w:val="24"/>
+        </w:rPr>
+        <w:t>, sinopse</w:t>
+      </w:r>
+      <w:r>
+        <w:rPr>
+          <w:rFonts w:ascii="Consolas" w:hAnsi="Consolas"/>
+          <w:color w:val="auto"/>
+          <w:sz w:val="24"/>
+          <w:szCs w:val="24"/>
+        </w:rPr>
+        <w:t xml:space="preserve">, </w:t>
+      </w:r>
+      <w:proofErr w:type="spellStart"/>
+      <w:r>
+        <w:rPr>
+          <w:rFonts w:ascii="Consolas" w:hAnsi="Consolas"/>
+          <w:color w:val="auto"/>
+          <w:sz w:val="24"/>
+          <w:szCs w:val="24"/>
+        </w:rPr>
+        <w:t>idTemporada</w:t>
+      </w:r>
+      <w:proofErr w:type="spellEnd"/>
       <w:r>
         <w:rPr>
           <w:rFonts w:ascii="Consolas" w:hAnsi="Consolas"/>
@@ -4443,7 +5307,27 @@
           <w:sz w:val="24"/>
           <w:szCs w:val="24"/>
         </w:rPr>
-        <w:t>{resolucao}</w:t>
+        <w:t>{</w:t>
+      </w:r>
+      <w:proofErr w:type="spellStart"/>
+      <w:r>
+        <w:rPr>
+          <w:rFonts w:ascii="Consolas" w:hAnsi="Consolas"/>
+          <w:color w:val="auto"/>
+          <w:sz w:val="24"/>
+          <w:szCs w:val="24"/>
+        </w:rPr>
+        <w:t>resolucao</w:t>
+      </w:r>
+      <w:proofErr w:type="spellEnd"/>
+      <w:r>
+        <w:rPr>
+          <w:rFonts w:ascii="Consolas" w:hAnsi="Consolas"/>
+          <w:color w:val="auto"/>
+          <w:sz w:val="24"/>
+          <w:szCs w:val="24"/>
+        </w:rPr>
+        <w:t>}</w:t>
       </w:r>
       <w:r>
         <w:rPr>
@@ -4462,7 +5346,27 @@
           <w:sz w:val="24"/>
           <w:szCs w:val="24"/>
         </w:rPr>
-        <w:t xml:space="preserve"> = {resolucao}</w:t>
+        <w:t xml:space="preserve"> = {</w:t>
+      </w:r>
+      <w:proofErr w:type="spellStart"/>
+      <w:r>
+        <w:rPr>
+          <w:rFonts w:ascii="Consolas" w:hAnsi="Consolas"/>
+          <w:color w:val="auto"/>
+          <w:sz w:val="24"/>
+          <w:szCs w:val="24"/>
+        </w:rPr>
+        <w:t>resolucao</w:t>
+      </w:r>
+      <w:proofErr w:type="spellEnd"/>
+      <w:r>
+        <w:rPr>
+          <w:rFonts w:ascii="Consolas" w:hAnsi="Consolas"/>
+          <w:color w:val="auto"/>
+          <w:sz w:val="24"/>
+          <w:szCs w:val="24"/>
+        </w:rPr>
+        <w:t>}</w:t>
       </w:r>
     </w:p>
     <w:p>
@@ -4520,17 +5424,49 @@
           <w:sz w:val="24"/>
           <w:szCs w:val="24"/>
         </w:rPr>
-        <w:t>{id</w:t>
-      </w:r>
-      <w:r>
-        <w:rPr>
-          <w:rFonts w:ascii="Consolas" w:hAnsi="Consolas"/>
-          <w:color w:val="auto"/>
-          <w:sz w:val="24"/>
-          <w:szCs w:val="24"/>
-        </w:rPr>
-        <w:t>Conteudo, resolucao</w:t>
-      </w:r>
+        <w:t>{</w:t>
+      </w:r>
+      <w:proofErr w:type="spellStart"/>
+      <w:r>
+        <w:rPr>
+          <w:rFonts w:ascii="Consolas" w:hAnsi="Consolas"/>
+          <w:color w:val="auto"/>
+          <w:sz w:val="24"/>
+          <w:szCs w:val="24"/>
+        </w:rPr>
+        <w:t>id</w:t>
+      </w:r>
+      <w:r>
+        <w:rPr>
+          <w:rFonts w:ascii="Consolas" w:hAnsi="Consolas"/>
+          <w:color w:val="auto"/>
+          <w:sz w:val="24"/>
+          <w:szCs w:val="24"/>
+        </w:rPr>
+        <w:t>Conteudo</w:t>
+      </w:r>
+      <w:proofErr w:type="spellEnd"/>
+      <w:r>
+        <w:rPr>
+          <w:rFonts w:ascii="Consolas" w:hAnsi="Consolas"/>
+          <w:color w:val="auto"/>
+          <w:sz w:val="24"/>
+          <w:szCs w:val="24"/>
+        </w:rPr>
+        <w:t xml:space="preserve">, </w:t>
+      </w:r>
+      <w:proofErr w:type="spellStart"/>
+      <w:proofErr w:type="gramStart"/>
+      <w:r>
+        <w:rPr>
+          <w:rFonts w:ascii="Consolas" w:hAnsi="Consolas"/>
+          <w:color w:val="auto"/>
+          <w:sz w:val="24"/>
+          <w:szCs w:val="24"/>
+        </w:rPr>
+        <w:t>resolucao</w:t>
+      </w:r>
+      <w:proofErr w:type="spellEnd"/>
       <w:r>
         <w:rPr>
           <w:rFonts w:ascii="Consolas" w:hAnsi="Consolas"/>
@@ -4550,33 +5486,76 @@
         </w:rPr>
         <w:t>+</w:t>
       </w:r>
-      <w:r>
-        <w:rPr>
-          <w:rFonts w:ascii="Consolas" w:hAnsi="Consolas"/>
-          <w:color w:val="auto"/>
-          <w:sz w:val="24"/>
-          <w:szCs w:val="24"/>
-        </w:rPr>
-        <w:t xml:space="preserve"> = {id</w:t>
-      </w:r>
-      <w:r>
-        <w:rPr>
-          <w:rFonts w:ascii="Consolas" w:hAnsi="Consolas"/>
-          <w:color w:val="auto"/>
-          <w:sz w:val="24"/>
-          <w:szCs w:val="24"/>
-        </w:rPr>
-        <w:t>Conteudo, resolucao</w:t>
-      </w:r>
-      <w:r>
-        <w:rPr>
-          <w:rFonts w:ascii="Consolas" w:hAnsi="Consolas"/>
-          <w:color w:val="auto"/>
-          <w:sz w:val="24"/>
-          <w:szCs w:val="24"/>
-        </w:rPr>
-        <w:t>, urlVideo</w:t>
-      </w:r>
+      <w:proofErr w:type="gramEnd"/>
+      <w:r>
+        <w:rPr>
+          <w:rFonts w:ascii="Consolas" w:hAnsi="Consolas"/>
+          <w:color w:val="auto"/>
+          <w:sz w:val="24"/>
+          <w:szCs w:val="24"/>
+        </w:rPr>
+        <w:t xml:space="preserve"> = {</w:t>
+      </w:r>
+      <w:proofErr w:type="spellStart"/>
+      <w:r>
+        <w:rPr>
+          <w:rFonts w:ascii="Consolas" w:hAnsi="Consolas"/>
+          <w:color w:val="auto"/>
+          <w:sz w:val="24"/>
+          <w:szCs w:val="24"/>
+        </w:rPr>
+        <w:t>id</w:t>
+      </w:r>
+      <w:r>
+        <w:rPr>
+          <w:rFonts w:ascii="Consolas" w:hAnsi="Consolas"/>
+          <w:color w:val="auto"/>
+          <w:sz w:val="24"/>
+          <w:szCs w:val="24"/>
+        </w:rPr>
+        <w:t>Conteudo</w:t>
+      </w:r>
+      <w:proofErr w:type="spellEnd"/>
+      <w:r>
+        <w:rPr>
+          <w:rFonts w:ascii="Consolas" w:hAnsi="Consolas"/>
+          <w:color w:val="auto"/>
+          <w:sz w:val="24"/>
+          <w:szCs w:val="24"/>
+        </w:rPr>
+        <w:t xml:space="preserve">, </w:t>
+      </w:r>
+      <w:proofErr w:type="spellStart"/>
+      <w:r>
+        <w:rPr>
+          <w:rFonts w:ascii="Consolas" w:hAnsi="Consolas"/>
+          <w:color w:val="auto"/>
+          <w:sz w:val="24"/>
+          <w:szCs w:val="24"/>
+        </w:rPr>
+        <w:t>resolucao</w:t>
+      </w:r>
+      <w:proofErr w:type="spellEnd"/>
+      <w:r>
+        <w:rPr>
+          <w:rFonts w:ascii="Consolas" w:hAnsi="Consolas"/>
+          <w:color w:val="auto"/>
+          <w:sz w:val="24"/>
+          <w:szCs w:val="24"/>
+        </w:rPr>
+        <w:t xml:space="preserve">, </w:t>
+      </w:r>
+      <w:proofErr w:type="spellStart"/>
+      <w:r>
+        <w:rPr>
+          <w:rFonts w:ascii="Consolas" w:hAnsi="Consolas"/>
+          <w:color w:val="auto"/>
+          <w:sz w:val="24"/>
+          <w:szCs w:val="24"/>
+        </w:rPr>
+        <w:t>urlVideo</w:t>
+      </w:r>
+      <w:proofErr w:type="spellEnd"/>
       <w:r>
         <w:rPr>
           <w:rFonts w:ascii="Consolas" w:hAnsi="Consolas"/>
@@ -4642,7 +5621,48 @@
           <w:sz w:val="24"/>
           <w:szCs w:val="24"/>
         </w:rPr>
-        <w:t>{idFilme, resolucao}</w:t>
+        <w:t>{</w:t>
+      </w:r>
+      <w:proofErr w:type="spellStart"/>
+      <w:r>
+        <w:rPr>
+          <w:rFonts w:ascii="Consolas" w:hAnsi="Consolas"/>
+          <w:color w:val="auto"/>
+          <w:sz w:val="24"/>
+          <w:szCs w:val="24"/>
+        </w:rPr>
+        <w:t>idFilme</w:t>
+      </w:r>
+      <w:proofErr w:type="spellEnd"/>
+      <w:r>
+        <w:rPr>
+          <w:rFonts w:ascii="Consolas" w:hAnsi="Consolas"/>
+          <w:color w:val="auto"/>
+          <w:sz w:val="24"/>
+          <w:szCs w:val="24"/>
+        </w:rPr>
+        <w:t xml:space="preserve">, </w:t>
+      </w:r>
+      <w:proofErr w:type="spellStart"/>
+      <w:proofErr w:type="gramStart"/>
+      <w:r>
+        <w:rPr>
+          <w:rFonts w:ascii="Consolas" w:hAnsi="Consolas"/>
+          <w:color w:val="auto"/>
+          <w:sz w:val="24"/>
+          <w:szCs w:val="24"/>
+        </w:rPr>
+        <w:t>resolucao</w:t>
+      </w:r>
+      <w:proofErr w:type="spellEnd"/>
+      <w:r>
+        <w:rPr>
+          <w:rFonts w:ascii="Consolas" w:hAnsi="Consolas"/>
+          <w:color w:val="auto"/>
+          <w:sz w:val="24"/>
+          <w:szCs w:val="24"/>
+        </w:rPr>
+        <w:t>}</w:t>
       </w:r>
       <w:r>
         <w:rPr>
@@ -4654,24 +5674,67 @@
         </w:rPr>
         <w:t>+</w:t>
       </w:r>
-      <w:r>
-        <w:rPr>
-          <w:rFonts w:ascii="Consolas" w:hAnsi="Consolas"/>
-          <w:color w:val="auto"/>
-          <w:sz w:val="24"/>
-          <w:szCs w:val="24"/>
-        </w:rPr>
-        <w:t xml:space="preserve"> = {idFilme, resolucao</w:t>
-      </w:r>
-      <w:r>
-        <w:rPr>
-          <w:rFonts w:ascii="Consolas" w:hAnsi="Consolas"/>
-          <w:color w:val="auto"/>
-          <w:sz w:val="24"/>
-          <w:szCs w:val="24"/>
-        </w:rPr>
-        <w:t>, urlVideo</w:t>
-      </w:r>
+      <w:proofErr w:type="gramEnd"/>
+      <w:r>
+        <w:rPr>
+          <w:rFonts w:ascii="Consolas" w:hAnsi="Consolas"/>
+          <w:color w:val="auto"/>
+          <w:sz w:val="24"/>
+          <w:szCs w:val="24"/>
+        </w:rPr>
+        <w:t xml:space="preserve"> = {</w:t>
+      </w:r>
+      <w:proofErr w:type="spellStart"/>
+      <w:r>
+        <w:rPr>
+          <w:rFonts w:ascii="Consolas" w:hAnsi="Consolas"/>
+          <w:color w:val="auto"/>
+          <w:sz w:val="24"/>
+          <w:szCs w:val="24"/>
+        </w:rPr>
+        <w:t>idFilme</w:t>
+      </w:r>
+      <w:proofErr w:type="spellEnd"/>
+      <w:r>
+        <w:rPr>
+          <w:rFonts w:ascii="Consolas" w:hAnsi="Consolas"/>
+          <w:color w:val="auto"/>
+          <w:sz w:val="24"/>
+          <w:szCs w:val="24"/>
+        </w:rPr>
+        <w:t xml:space="preserve">, </w:t>
+      </w:r>
+      <w:proofErr w:type="spellStart"/>
+      <w:r>
+        <w:rPr>
+          <w:rFonts w:ascii="Consolas" w:hAnsi="Consolas"/>
+          <w:color w:val="auto"/>
+          <w:sz w:val="24"/>
+          <w:szCs w:val="24"/>
+        </w:rPr>
+        <w:t>resolucao</w:t>
+      </w:r>
+      <w:proofErr w:type="spellEnd"/>
+      <w:r>
+        <w:rPr>
+          <w:rFonts w:ascii="Consolas" w:hAnsi="Consolas"/>
+          <w:color w:val="auto"/>
+          <w:sz w:val="24"/>
+          <w:szCs w:val="24"/>
+        </w:rPr>
+        <w:t xml:space="preserve">, </w:t>
+      </w:r>
+      <w:proofErr w:type="spellStart"/>
+      <w:r>
+        <w:rPr>
+          <w:rFonts w:ascii="Consolas" w:hAnsi="Consolas"/>
+          <w:color w:val="auto"/>
+          <w:sz w:val="24"/>
+          <w:szCs w:val="24"/>
+        </w:rPr>
+        <w:t>urlVideo</w:t>
+      </w:r>
+      <w:proofErr w:type="spellEnd"/>
       <w:r>
         <w:rPr>
           <w:rFonts w:ascii="Consolas" w:hAnsi="Consolas"/>
@@ -4737,17 +5800,40 @@
           <w:sz w:val="24"/>
           <w:szCs w:val="24"/>
         </w:rPr>
-        <w:t>{idEpisodio</w:t>
-      </w:r>
-      <w:r>
-        <w:rPr>
-          <w:rFonts w:ascii="Consolas" w:hAnsi="Consolas"/>
-          <w:color w:val="auto"/>
-          <w:sz w:val="24"/>
-          <w:szCs w:val="24"/>
-        </w:rPr>
-        <w:t>, resolucao</w:t>
-      </w:r>
+        <w:t>{</w:t>
+      </w:r>
+      <w:proofErr w:type="spellStart"/>
+      <w:r>
+        <w:rPr>
+          <w:rFonts w:ascii="Consolas" w:hAnsi="Consolas"/>
+          <w:color w:val="auto"/>
+          <w:sz w:val="24"/>
+          <w:szCs w:val="24"/>
+        </w:rPr>
+        <w:t>idEpisodio</w:t>
+      </w:r>
+      <w:proofErr w:type="spellEnd"/>
+      <w:r>
+        <w:rPr>
+          <w:rFonts w:ascii="Consolas" w:hAnsi="Consolas"/>
+          <w:color w:val="auto"/>
+          <w:sz w:val="24"/>
+          <w:szCs w:val="24"/>
+        </w:rPr>
+        <w:t xml:space="preserve">, </w:t>
+      </w:r>
+      <w:proofErr w:type="spellStart"/>
+      <w:proofErr w:type="gramStart"/>
+      <w:r>
+        <w:rPr>
+          <w:rFonts w:ascii="Consolas" w:hAnsi="Consolas"/>
+          <w:color w:val="auto"/>
+          <w:sz w:val="24"/>
+          <w:szCs w:val="24"/>
+        </w:rPr>
+        <w:t>resolucao</w:t>
+      </w:r>
+      <w:proofErr w:type="spellEnd"/>
       <w:r>
         <w:rPr>
           <w:rFonts w:ascii="Consolas" w:hAnsi="Consolas"/>
@@ -4767,6 +5853,7 @@
         </w:rPr>
         <w:t>+</w:t>
       </w:r>
+      <w:proofErr w:type="gramEnd"/>
       <w:r>
         <w:rPr>
           <w:rFonts w:ascii="Consolas" w:hAnsi="Consolas"/>
@@ -4776,24 +5863,57 @@
         </w:rPr>
         <w:t xml:space="preserve"> = {</w:t>
       </w:r>
-      <w:r>
-        <w:rPr>
-          <w:rFonts w:ascii="Consolas" w:hAnsi="Consolas"/>
-          <w:color w:val="auto"/>
-          <w:sz w:val="24"/>
-          <w:szCs w:val="24"/>
-        </w:rPr>
-        <w:t>idEpisodio, resolucao</w:t>
-      </w:r>
-      <w:r>
-        <w:rPr>
-          <w:rFonts w:ascii="Consolas" w:hAnsi="Consolas"/>
-          <w:color w:val="auto"/>
-          <w:sz w:val="24"/>
-          <w:szCs w:val="24"/>
-        </w:rPr>
-        <w:t>, urlVideo</w:t>
-      </w:r>
+      <w:proofErr w:type="spellStart"/>
+      <w:r>
+        <w:rPr>
+          <w:rFonts w:ascii="Consolas" w:hAnsi="Consolas"/>
+          <w:color w:val="auto"/>
+          <w:sz w:val="24"/>
+          <w:szCs w:val="24"/>
+        </w:rPr>
+        <w:t>idEpisodio</w:t>
+      </w:r>
+      <w:proofErr w:type="spellEnd"/>
+      <w:r>
+        <w:rPr>
+          <w:rFonts w:ascii="Consolas" w:hAnsi="Consolas"/>
+          <w:color w:val="auto"/>
+          <w:sz w:val="24"/>
+          <w:szCs w:val="24"/>
+        </w:rPr>
+        <w:t xml:space="preserve">, </w:t>
+      </w:r>
+      <w:proofErr w:type="spellStart"/>
+      <w:r>
+        <w:rPr>
+          <w:rFonts w:ascii="Consolas" w:hAnsi="Consolas"/>
+          <w:color w:val="auto"/>
+          <w:sz w:val="24"/>
+          <w:szCs w:val="24"/>
+        </w:rPr>
+        <w:t>resolucao</w:t>
+      </w:r>
+      <w:proofErr w:type="spellEnd"/>
+      <w:r>
+        <w:rPr>
+          <w:rFonts w:ascii="Consolas" w:hAnsi="Consolas"/>
+          <w:color w:val="auto"/>
+          <w:sz w:val="24"/>
+          <w:szCs w:val="24"/>
+        </w:rPr>
+        <w:t xml:space="preserve">, </w:t>
+      </w:r>
+      <w:proofErr w:type="spellStart"/>
+      <w:r>
+        <w:rPr>
+          <w:rFonts w:ascii="Consolas" w:hAnsi="Consolas"/>
+          <w:color w:val="auto"/>
+          <w:sz w:val="24"/>
+          <w:szCs w:val="24"/>
+        </w:rPr>
+        <w:t>urlVideo</w:t>
+      </w:r>
+      <w:proofErr w:type="spellEnd"/>
       <w:r>
         <w:rPr>
           <w:rFonts w:ascii="Consolas" w:hAnsi="Consolas"/>
@@ -4859,7 +5979,48 @@
           <w:sz w:val="24"/>
           <w:szCs w:val="24"/>
         </w:rPr>
-        <w:t>{idPerfil, idConteudo}</w:t>
+        <w:t>{</w:t>
+      </w:r>
+      <w:proofErr w:type="spellStart"/>
+      <w:r>
+        <w:rPr>
+          <w:rFonts w:ascii="Consolas" w:hAnsi="Consolas"/>
+          <w:color w:val="auto"/>
+          <w:sz w:val="24"/>
+          <w:szCs w:val="24"/>
+        </w:rPr>
+        <w:t>idPerfil</w:t>
+      </w:r>
+      <w:proofErr w:type="spellEnd"/>
+      <w:r>
+        <w:rPr>
+          <w:rFonts w:ascii="Consolas" w:hAnsi="Consolas"/>
+          <w:color w:val="auto"/>
+          <w:sz w:val="24"/>
+          <w:szCs w:val="24"/>
+        </w:rPr>
+        <w:t xml:space="preserve">, </w:t>
+      </w:r>
+      <w:proofErr w:type="spellStart"/>
+      <w:proofErr w:type="gramStart"/>
+      <w:r>
+        <w:rPr>
+          <w:rFonts w:ascii="Consolas" w:hAnsi="Consolas"/>
+          <w:color w:val="auto"/>
+          <w:sz w:val="24"/>
+          <w:szCs w:val="24"/>
+        </w:rPr>
+        <w:t>idConteudo</w:t>
+      </w:r>
+      <w:proofErr w:type="spellEnd"/>
+      <w:r>
+        <w:rPr>
+          <w:rFonts w:ascii="Consolas" w:hAnsi="Consolas"/>
+          <w:color w:val="auto"/>
+          <w:sz w:val="24"/>
+          <w:szCs w:val="24"/>
+        </w:rPr>
+        <w:t>}</w:t>
       </w:r>
       <w:r>
         <w:rPr>
@@ -4871,14 +6032,55 @@
         </w:rPr>
         <w:t>+</w:t>
       </w:r>
-      <w:r>
-        <w:rPr>
-          <w:rFonts w:ascii="Consolas" w:hAnsi="Consolas"/>
-          <w:color w:val="auto"/>
-          <w:sz w:val="24"/>
-          <w:szCs w:val="24"/>
-        </w:rPr>
-        <w:t xml:space="preserve"> = {idPerfil, idConteudo}</w:t>
+      <w:proofErr w:type="gramEnd"/>
+      <w:r>
+        <w:rPr>
+          <w:rFonts w:ascii="Consolas" w:hAnsi="Consolas"/>
+          <w:color w:val="auto"/>
+          <w:sz w:val="24"/>
+          <w:szCs w:val="24"/>
+        </w:rPr>
+        <w:t xml:space="preserve"> = {</w:t>
+      </w:r>
+      <w:proofErr w:type="spellStart"/>
+      <w:r>
+        <w:rPr>
+          <w:rFonts w:ascii="Consolas" w:hAnsi="Consolas"/>
+          <w:color w:val="auto"/>
+          <w:sz w:val="24"/>
+          <w:szCs w:val="24"/>
+        </w:rPr>
+        <w:t>idPerfil</w:t>
+      </w:r>
+      <w:proofErr w:type="spellEnd"/>
+      <w:r>
+        <w:rPr>
+          <w:rFonts w:ascii="Consolas" w:hAnsi="Consolas"/>
+          <w:color w:val="auto"/>
+          <w:sz w:val="24"/>
+          <w:szCs w:val="24"/>
+        </w:rPr>
+        <w:t xml:space="preserve">, </w:t>
+      </w:r>
+      <w:proofErr w:type="spellStart"/>
+      <w:r>
+        <w:rPr>
+          <w:rFonts w:ascii="Consolas" w:hAnsi="Consolas"/>
+          <w:color w:val="auto"/>
+          <w:sz w:val="24"/>
+          <w:szCs w:val="24"/>
+        </w:rPr>
+        <w:t>idConteudo</w:t>
+      </w:r>
+      <w:proofErr w:type="spellEnd"/>
+      <w:r>
+        <w:rPr>
+          <w:rFonts w:ascii="Consolas" w:hAnsi="Consolas"/>
+          <w:color w:val="auto"/>
+          <w:sz w:val="24"/>
+          <w:szCs w:val="24"/>
+        </w:rPr>
+        <w:t>}</w:t>
       </w:r>
     </w:p>
     <w:p>
@@ -4936,7 +6138,48 @@
           <w:sz w:val="24"/>
           <w:szCs w:val="24"/>
         </w:rPr>
-        <w:t>{idPerfil, idConteudo}</w:t>
+        <w:t>{</w:t>
+      </w:r>
+      <w:proofErr w:type="spellStart"/>
+      <w:r>
+        <w:rPr>
+          <w:rFonts w:ascii="Consolas" w:hAnsi="Consolas"/>
+          <w:color w:val="auto"/>
+          <w:sz w:val="24"/>
+          <w:szCs w:val="24"/>
+        </w:rPr>
+        <w:t>idPerfil</w:t>
+      </w:r>
+      <w:proofErr w:type="spellEnd"/>
+      <w:r>
+        <w:rPr>
+          <w:rFonts w:ascii="Consolas" w:hAnsi="Consolas"/>
+          <w:color w:val="auto"/>
+          <w:sz w:val="24"/>
+          <w:szCs w:val="24"/>
+        </w:rPr>
+        <w:t xml:space="preserve">, </w:t>
+      </w:r>
+      <w:proofErr w:type="spellStart"/>
+      <w:proofErr w:type="gramStart"/>
+      <w:r>
+        <w:rPr>
+          <w:rFonts w:ascii="Consolas" w:hAnsi="Consolas"/>
+          <w:color w:val="auto"/>
+          <w:sz w:val="24"/>
+          <w:szCs w:val="24"/>
+        </w:rPr>
+        <w:t>idConteudo</w:t>
+      </w:r>
+      <w:proofErr w:type="spellEnd"/>
+      <w:r>
+        <w:rPr>
+          <w:rFonts w:ascii="Consolas" w:hAnsi="Consolas"/>
+          <w:color w:val="auto"/>
+          <w:sz w:val="24"/>
+          <w:szCs w:val="24"/>
+        </w:rPr>
+        <w:t>}</w:t>
       </w:r>
       <w:r>
         <w:rPr>
@@ -4948,14 +6191,75 @@
         </w:rPr>
         <w:t>+</w:t>
       </w:r>
-      <w:r>
-        <w:rPr>
-          <w:rFonts w:ascii="Consolas" w:hAnsi="Consolas"/>
-          <w:color w:val="auto"/>
-          <w:sz w:val="24"/>
-          <w:szCs w:val="24"/>
-        </w:rPr>
-        <w:t xml:space="preserve"> = {idPerfil, idConteudo, dataVisualizacao}</w:t>
+      <w:proofErr w:type="gramEnd"/>
+      <w:r>
+        <w:rPr>
+          <w:rFonts w:ascii="Consolas" w:hAnsi="Consolas"/>
+          <w:color w:val="auto"/>
+          <w:sz w:val="24"/>
+          <w:szCs w:val="24"/>
+        </w:rPr>
+        <w:t xml:space="preserve"> = {</w:t>
+      </w:r>
+      <w:proofErr w:type="spellStart"/>
+      <w:r>
+        <w:rPr>
+          <w:rFonts w:ascii="Consolas" w:hAnsi="Consolas"/>
+          <w:color w:val="auto"/>
+          <w:sz w:val="24"/>
+          <w:szCs w:val="24"/>
+        </w:rPr>
+        <w:t>idPerfil</w:t>
+      </w:r>
+      <w:proofErr w:type="spellEnd"/>
+      <w:r>
+        <w:rPr>
+          <w:rFonts w:ascii="Consolas" w:hAnsi="Consolas"/>
+          <w:color w:val="auto"/>
+          <w:sz w:val="24"/>
+          <w:szCs w:val="24"/>
+        </w:rPr>
+        <w:t xml:space="preserve">, </w:t>
+      </w:r>
+      <w:proofErr w:type="spellStart"/>
+      <w:r>
+        <w:rPr>
+          <w:rFonts w:ascii="Consolas" w:hAnsi="Consolas"/>
+          <w:color w:val="auto"/>
+          <w:sz w:val="24"/>
+          <w:szCs w:val="24"/>
+        </w:rPr>
+        <w:t>idConteudo</w:t>
+      </w:r>
+      <w:proofErr w:type="spellEnd"/>
+      <w:r>
+        <w:rPr>
+          <w:rFonts w:ascii="Consolas" w:hAnsi="Consolas"/>
+          <w:color w:val="auto"/>
+          <w:sz w:val="24"/>
+          <w:szCs w:val="24"/>
+        </w:rPr>
+        <w:t xml:space="preserve">, </w:t>
+      </w:r>
+      <w:proofErr w:type="spellStart"/>
+      <w:r>
+        <w:rPr>
+          <w:rFonts w:ascii="Consolas" w:hAnsi="Consolas"/>
+          <w:color w:val="auto"/>
+          <w:sz w:val="24"/>
+          <w:szCs w:val="24"/>
+        </w:rPr>
+        <w:t>dataVisualizacao</w:t>
+      </w:r>
+      <w:proofErr w:type="spellEnd"/>
+      <w:r>
+        <w:rPr>
+          <w:rFonts w:ascii="Consolas" w:hAnsi="Consolas"/>
+          <w:color w:val="auto"/>
+          <w:sz w:val="24"/>
+          <w:szCs w:val="24"/>
+        </w:rPr>
+        <w:t>}</w:t>
       </w:r>
     </w:p>
     <w:p>
@@ -5029,7 +6333,48 @@
           <w:sz w:val="24"/>
           <w:szCs w:val="24"/>
         </w:rPr>
-        <w:t>{idPerfil, idConteudo}</w:t>
+        <w:t>{</w:t>
+      </w:r>
+      <w:proofErr w:type="spellStart"/>
+      <w:r>
+        <w:rPr>
+          <w:rFonts w:ascii="Consolas" w:hAnsi="Consolas"/>
+          <w:color w:val="auto"/>
+          <w:sz w:val="24"/>
+          <w:szCs w:val="24"/>
+        </w:rPr>
+        <w:t>idPerfil</w:t>
+      </w:r>
+      <w:proofErr w:type="spellEnd"/>
+      <w:r>
+        <w:rPr>
+          <w:rFonts w:ascii="Consolas" w:hAnsi="Consolas"/>
+          <w:color w:val="auto"/>
+          <w:sz w:val="24"/>
+          <w:szCs w:val="24"/>
+        </w:rPr>
+        <w:t xml:space="preserve">, </w:t>
+      </w:r>
+      <w:proofErr w:type="spellStart"/>
+      <w:proofErr w:type="gramStart"/>
+      <w:r>
+        <w:rPr>
+          <w:rFonts w:ascii="Consolas" w:hAnsi="Consolas"/>
+          <w:color w:val="auto"/>
+          <w:sz w:val="24"/>
+          <w:szCs w:val="24"/>
+        </w:rPr>
+        <w:t>idConteudo</w:t>
+      </w:r>
+      <w:proofErr w:type="spellEnd"/>
+      <w:r>
+        <w:rPr>
+          <w:rFonts w:ascii="Consolas" w:hAnsi="Consolas"/>
+          <w:color w:val="auto"/>
+          <w:sz w:val="24"/>
+          <w:szCs w:val="24"/>
+        </w:rPr>
+        <w:t>}</w:t>
       </w:r>
       <w:r>
         <w:rPr>
@@ -5041,14 +6386,75 @@
         </w:rPr>
         <w:t>+</w:t>
       </w:r>
-      <w:r>
-        <w:rPr>
-          <w:rFonts w:ascii="Consolas" w:hAnsi="Consolas"/>
-          <w:color w:val="auto"/>
-          <w:sz w:val="24"/>
-          <w:szCs w:val="24"/>
-        </w:rPr>
-        <w:t xml:space="preserve"> = {idPerfil, idConteudo, taxaRelevancia}</w:t>
+      <w:proofErr w:type="gramEnd"/>
+      <w:r>
+        <w:rPr>
+          <w:rFonts w:ascii="Consolas" w:hAnsi="Consolas"/>
+          <w:color w:val="auto"/>
+          <w:sz w:val="24"/>
+          <w:szCs w:val="24"/>
+        </w:rPr>
+        <w:t xml:space="preserve"> = {</w:t>
+      </w:r>
+      <w:proofErr w:type="spellStart"/>
+      <w:r>
+        <w:rPr>
+          <w:rFonts w:ascii="Consolas" w:hAnsi="Consolas"/>
+          <w:color w:val="auto"/>
+          <w:sz w:val="24"/>
+          <w:szCs w:val="24"/>
+        </w:rPr>
+        <w:t>idPerfil</w:t>
+      </w:r>
+      <w:proofErr w:type="spellEnd"/>
+      <w:r>
+        <w:rPr>
+          <w:rFonts w:ascii="Consolas" w:hAnsi="Consolas"/>
+          <w:color w:val="auto"/>
+          <w:sz w:val="24"/>
+          <w:szCs w:val="24"/>
+        </w:rPr>
+        <w:t xml:space="preserve">, </w:t>
+      </w:r>
+      <w:proofErr w:type="spellStart"/>
+      <w:r>
+        <w:rPr>
+          <w:rFonts w:ascii="Consolas" w:hAnsi="Consolas"/>
+          <w:color w:val="auto"/>
+          <w:sz w:val="24"/>
+          <w:szCs w:val="24"/>
+        </w:rPr>
+        <w:t>idConteudo</w:t>
+      </w:r>
+      <w:proofErr w:type="spellEnd"/>
+      <w:r>
+        <w:rPr>
+          <w:rFonts w:ascii="Consolas" w:hAnsi="Consolas"/>
+          <w:color w:val="auto"/>
+          <w:sz w:val="24"/>
+          <w:szCs w:val="24"/>
+        </w:rPr>
+        <w:t xml:space="preserve">, </w:t>
+      </w:r>
+      <w:proofErr w:type="spellStart"/>
+      <w:r>
+        <w:rPr>
+          <w:rFonts w:ascii="Consolas" w:hAnsi="Consolas"/>
+          <w:color w:val="auto"/>
+          <w:sz w:val="24"/>
+          <w:szCs w:val="24"/>
+        </w:rPr>
+        <w:t>taxaRelevancia</w:t>
+      </w:r>
+      <w:proofErr w:type="spellEnd"/>
+      <w:r>
+        <w:rPr>
+          <w:rFonts w:ascii="Consolas" w:hAnsi="Consolas"/>
+          <w:color w:val="auto"/>
+          <w:sz w:val="24"/>
+          <w:szCs w:val="24"/>
+        </w:rPr>
+        <w:t>}</w:t>
       </w:r>
     </w:p>
     <w:p>
@@ -5172,7 +6578,27 @@
           <w:sz w:val="24"/>
           <w:szCs w:val="24"/>
         </w:rPr>
-        <w:t>'%_@__%.__%'</w:t>
+        <w:t>'%_@__</w:t>
+      </w:r>
+      <w:proofErr w:type="gramStart"/>
+      <w:r>
+        <w:rPr>
+          <w:rFonts w:ascii="Consolas" w:hAnsi="Consolas"/>
+          <w:color w:val="auto"/>
+          <w:sz w:val="24"/>
+          <w:szCs w:val="24"/>
+        </w:rPr>
+        <w:t>%._</w:t>
+      </w:r>
+      <w:proofErr w:type="gramEnd"/>
+      <w:r>
+        <w:rPr>
+          <w:rFonts w:ascii="Consolas" w:hAnsi="Consolas"/>
+          <w:color w:val="auto"/>
+          <w:sz w:val="24"/>
+          <w:szCs w:val="24"/>
+        </w:rPr>
+        <w:t>_%'</w:t>
       </w:r>
       <w:r>
         <w:rPr>
@@ -5205,7 +6631,38 @@
           <w:sz w:val="24"/>
           <w:szCs w:val="24"/>
         </w:rPr>
-        <w:t>password: tamanho é maior ou igual a 5 (CHECK e length())</w:t>
+        <w:t xml:space="preserve">password: tamanho é maior ou igual a 5 (CHECK e </w:t>
+      </w:r>
+      <w:proofErr w:type="spellStart"/>
+      <w:proofErr w:type="gramStart"/>
+      <w:r>
+        <w:rPr>
+          <w:rFonts w:ascii="Consolas" w:hAnsi="Consolas"/>
+          <w:color w:val="auto"/>
+          <w:sz w:val="24"/>
+          <w:szCs w:val="24"/>
+        </w:rPr>
+        <w:t>length</w:t>
+      </w:r>
+      <w:proofErr w:type="spellEnd"/>
+      <w:r>
+        <w:rPr>
+          <w:rFonts w:ascii="Consolas" w:hAnsi="Consolas"/>
+          <w:color w:val="auto"/>
+          <w:sz w:val="24"/>
+          <w:szCs w:val="24"/>
+        </w:rPr>
+        <w:t>(</w:t>
+      </w:r>
+      <w:proofErr w:type="gramEnd"/>
+      <w:r>
+        <w:rPr>
+          <w:rFonts w:ascii="Consolas" w:hAnsi="Consolas"/>
+          <w:color w:val="auto"/>
+          <w:sz w:val="24"/>
+          <w:szCs w:val="24"/>
+        </w:rPr>
+        <w:t>))</w:t>
       </w:r>
     </w:p>
     <w:p>
@@ -5289,14 +6746,25 @@
           <w:szCs w:val="24"/>
         </w:rPr>
       </w:pPr>
-      <w:r>
-        <w:rPr>
-          <w:rFonts w:ascii="Consolas" w:hAnsi="Consolas"/>
-          <w:color w:val="auto"/>
-          <w:sz w:val="24"/>
-          <w:szCs w:val="24"/>
-        </w:rPr>
-        <w:t>preco: maior que 0 (CHECK)</w:t>
+      <w:proofErr w:type="spellStart"/>
+      <w:r>
+        <w:rPr>
+          <w:rFonts w:ascii="Consolas" w:hAnsi="Consolas"/>
+          <w:color w:val="auto"/>
+          <w:sz w:val="24"/>
+          <w:szCs w:val="24"/>
+        </w:rPr>
+        <w:t>preco</w:t>
+      </w:r>
+      <w:proofErr w:type="spellEnd"/>
+      <w:r>
+        <w:rPr>
+          <w:rFonts w:ascii="Consolas" w:hAnsi="Consolas"/>
+          <w:color w:val="auto"/>
+          <w:sz w:val="24"/>
+          <w:szCs w:val="24"/>
+        </w:rPr>
+        <w:t>: maior que 0 (CHECK)</w:t>
       </w:r>
       <w:r>
         <w:rPr>
@@ -5348,7 +6816,27 @@
           <w:sz w:val="24"/>
           <w:szCs w:val="24"/>
         </w:rPr>
-        <w:t>-Admin:</w:t>
+        <w:t>-</w:t>
+      </w:r>
+      <w:proofErr w:type="spellStart"/>
+      <w:r>
+        <w:rPr>
+          <w:rFonts w:ascii="Consolas" w:hAnsi="Consolas"/>
+          <w:color w:val="auto"/>
+          <w:sz w:val="24"/>
+          <w:szCs w:val="24"/>
+        </w:rPr>
+        <w:t>Admin</w:t>
+      </w:r>
+      <w:proofErr w:type="spellEnd"/>
+      <w:r>
+        <w:rPr>
+          <w:rFonts w:ascii="Consolas" w:hAnsi="Consolas"/>
+          <w:color w:val="auto"/>
+          <w:sz w:val="24"/>
+          <w:szCs w:val="24"/>
+        </w:rPr>
+        <w:t>:</w:t>
       </w:r>
     </w:p>
     <w:p>
@@ -5531,33 +7019,64 @@
           <w:szCs w:val="24"/>
         </w:rPr>
       </w:pPr>
-      <w:r>
-        <w:rPr>
-          <w:rFonts w:ascii="Consolas" w:hAnsi="Consolas"/>
-          <w:color w:val="auto"/>
-          <w:sz w:val="24"/>
-          <w:szCs w:val="24"/>
-        </w:rPr>
-        <w:t>emailUtilizador: chave estrangeira (REFERENCES)</w:t>
-      </w:r>
-    </w:p>
-    <w:p>
-      <w:pPr>
-        <w:rPr>
-          <w:rFonts w:ascii="Consolas" w:hAnsi="Consolas"/>
-          <w:color w:val="auto"/>
-          <w:sz w:val="24"/>
-          <w:szCs w:val="24"/>
-        </w:rPr>
-      </w:pPr>
-      <w:r>
-        <w:rPr>
-          <w:rFonts w:ascii="Consolas" w:hAnsi="Consolas"/>
-          <w:color w:val="auto"/>
-          <w:sz w:val="24"/>
-          <w:szCs w:val="24"/>
-        </w:rPr>
-        <w:t>-Conteudo:</w:t>
+      <w:proofErr w:type="spellStart"/>
+      <w:r>
+        <w:rPr>
+          <w:rFonts w:ascii="Consolas" w:hAnsi="Consolas"/>
+          <w:color w:val="auto"/>
+          <w:sz w:val="24"/>
+          <w:szCs w:val="24"/>
+        </w:rPr>
+        <w:t>emailUtilizador</w:t>
+      </w:r>
+      <w:proofErr w:type="spellEnd"/>
+      <w:r>
+        <w:rPr>
+          <w:rFonts w:ascii="Consolas" w:hAnsi="Consolas"/>
+          <w:color w:val="auto"/>
+          <w:sz w:val="24"/>
+          <w:szCs w:val="24"/>
+        </w:rPr>
+        <w:t>: chave estrangeira (REFERENCES)</w:t>
+      </w:r>
+    </w:p>
+    <w:p>
+      <w:pPr>
+        <w:rPr>
+          <w:rFonts w:ascii="Consolas" w:hAnsi="Consolas"/>
+          <w:color w:val="auto"/>
+          <w:sz w:val="24"/>
+          <w:szCs w:val="24"/>
+        </w:rPr>
+      </w:pPr>
+      <w:r>
+        <w:rPr>
+          <w:rFonts w:ascii="Consolas" w:hAnsi="Consolas"/>
+          <w:color w:val="auto"/>
+          <w:sz w:val="24"/>
+          <w:szCs w:val="24"/>
+        </w:rPr>
+        <w:t>-</w:t>
+      </w:r>
+      <w:proofErr w:type="spellStart"/>
+      <w:r>
+        <w:rPr>
+          <w:rFonts w:ascii="Consolas" w:hAnsi="Consolas"/>
+          <w:color w:val="auto"/>
+          <w:sz w:val="24"/>
+          <w:szCs w:val="24"/>
+        </w:rPr>
+        <w:t>Conteudo</w:t>
+      </w:r>
+      <w:proofErr w:type="spellEnd"/>
+      <w:r>
+        <w:rPr>
+          <w:rFonts w:ascii="Consolas" w:hAnsi="Consolas"/>
+          <w:color w:val="auto"/>
+          <w:sz w:val="24"/>
+          <w:szCs w:val="24"/>
+        </w:rPr>
+        <w:t>:</w:t>
       </w:r>
     </w:p>
     <w:p>
@@ -5598,14 +7117,25 @@
           <w:szCs w:val="24"/>
         </w:rPr>
       </w:pPr>
-      <w:r>
-        <w:rPr>
-          <w:rFonts w:ascii="Consolas" w:hAnsi="Consolas"/>
-          <w:color w:val="auto"/>
-          <w:sz w:val="24"/>
-          <w:szCs w:val="24"/>
-        </w:rPr>
-        <w:t>titulo: não pode ser nulo (NOT NULL)</w:t>
+      <w:proofErr w:type="gramStart"/>
+      <w:r>
+        <w:rPr>
+          <w:rFonts w:ascii="Consolas" w:hAnsi="Consolas"/>
+          <w:color w:val="auto"/>
+          <w:sz w:val="24"/>
+          <w:szCs w:val="24"/>
+        </w:rPr>
+        <w:t>titulo</w:t>
+      </w:r>
+      <w:proofErr w:type="gramEnd"/>
+      <w:r>
+        <w:rPr>
+          <w:rFonts w:ascii="Consolas" w:hAnsi="Consolas"/>
+          <w:color w:val="auto"/>
+          <w:sz w:val="24"/>
+          <w:szCs w:val="24"/>
+        </w:rPr>
+        <w:t>: não pode ser nulo (NOT NULL)</w:t>
       </w:r>
     </w:p>
     <w:p>
@@ -5622,6 +7152,7 @@
           <w:szCs w:val="24"/>
         </w:rPr>
       </w:pPr>
+      <w:proofErr w:type="spellStart"/>
       <w:r>
         <w:rPr>
           <w:rFonts w:ascii="Consolas" w:hAnsi="Consolas"/>
@@ -5630,7 +7161,17 @@
           <w:szCs w:val="24"/>
         </w:rPr>
         <w:lastRenderedPageBreak/>
-        <w:t>dataLancamento: não pode ser nulo (NOT NULL)</w:t>
+        <w:t>dataLancamento</w:t>
+      </w:r>
+      <w:proofErr w:type="spellEnd"/>
+      <w:r>
+        <w:rPr>
+          <w:rFonts w:ascii="Consolas" w:hAnsi="Consolas"/>
+          <w:color w:val="auto"/>
+          <w:sz w:val="24"/>
+          <w:szCs w:val="24"/>
+        </w:rPr>
+        <w:t>: não pode ser nulo (NOT NULL)</w:t>
       </w:r>
       <w:r>
         <w:rPr>
@@ -5665,6 +7206,7 @@
           <w:szCs w:val="24"/>
         </w:rPr>
       </w:pPr>
+      <w:proofErr w:type="spellStart"/>
       <w:r>
         <w:rPr>
           <w:rFonts w:ascii="Consolas" w:hAnsi="Consolas"/>
@@ -5674,6 +7216,7 @@
         </w:rPr>
         <w:t>idadeMinima</w:t>
       </w:r>
+      <w:proofErr w:type="spellEnd"/>
       <w:r>
         <w:rPr>
           <w:rFonts w:ascii="Consolas" w:hAnsi="Consolas"/>
@@ -5734,7 +7277,27 @@
           <w:sz w:val="24"/>
           <w:szCs w:val="24"/>
         </w:rPr>
-        <w:t>-Genero:</w:t>
+        <w:t>-</w:t>
+      </w:r>
+      <w:proofErr w:type="spellStart"/>
+      <w:r>
+        <w:rPr>
+          <w:rFonts w:ascii="Consolas" w:hAnsi="Consolas"/>
+          <w:color w:val="auto"/>
+          <w:sz w:val="24"/>
+          <w:szCs w:val="24"/>
+        </w:rPr>
+        <w:t>Genero</w:t>
+      </w:r>
+      <w:proofErr w:type="spellEnd"/>
+      <w:r>
+        <w:rPr>
+          <w:rFonts w:ascii="Consolas" w:hAnsi="Consolas"/>
+          <w:color w:val="auto"/>
+          <w:sz w:val="24"/>
+          <w:szCs w:val="24"/>
+        </w:rPr>
+        <w:t>:</w:t>
       </w:r>
     </w:p>
     <w:p>
@@ -5767,7 +7330,87 @@
           <w:sz w:val="24"/>
           <w:szCs w:val="24"/>
         </w:rPr>
-        <w:t>"acao", "comedia", "romance", "animacao", "anime", "documentario", "drama", "ficcao", "terror"</w:t>
+        <w:t>"</w:t>
+      </w:r>
+      <w:proofErr w:type="spellStart"/>
+      <w:r>
+        <w:rPr>
+          <w:rFonts w:ascii="Consolas" w:hAnsi="Consolas"/>
+          <w:color w:val="auto"/>
+          <w:sz w:val="24"/>
+          <w:szCs w:val="24"/>
+        </w:rPr>
+        <w:t>acao</w:t>
+      </w:r>
+      <w:proofErr w:type="spellEnd"/>
+      <w:r>
+        <w:rPr>
+          <w:rFonts w:ascii="Consolas" w:hAnsi="Consolas"/>
+          <w:color w:val="auto"/>
+          <w:sz w:val="24"/>
+          <w:szCs w:val="24"/>
+        </w:rPr>
+        <w:t>", "comedia", "romance", "</w:t>
+      </w:r>
+      <w:proofErr w:type="spellStart"/>
+      <w:r>
+        <w:rPr>
+          <w:rFonts w:ascii="Consolas" w:hAnsi="Consolas"/>
+          <w:color w:val="auto"/>
+          <w:sz w:val="24"/>
+          <w:szCs w:val="24"/>
+        </w:rPr>
+        <w:t>animacao</w:t>
+      </w:r>
+      <w:proofErr w:type="spellEnd"/>
+      <w:r>
+        <w:rPr>
+          <w:rFonts w:ascii="Consolas" w:hAnsi="Consolas"/>
+          <w:color w:val="auto"/>
+          <w:sz w:val="24"/>
+          <w:szCs w:val="24"/>
+        </w:rPr>
+        <w:t>", "anime", "</w:t>
+      </w:r>
+      <w:proofErr w:type="spellStart"/>
+      <w:r>
+        <w:rPr>
+          <w:rFonts w:ascii="Consolas" w:hAnsi="Consolas"/>
+          <w:color w:val="auto"/>
+          <w:sz w:val="24"/>
+          <w:szCs w:val="24"/>
+        </w:rPr>
+        <w:t>documentario</w:t>
+      </w:r>
+      <w:proofErr w:type="spellEnd"/>
+      <w:r>
+        <w:rPr>
+          <w:rFonts w:ascii="Consolas" w:hAnsi="Consolas"/>
+          <w:color w:val="auto"/>
+          <w:sz w:val="24"/>
+          <w:szCs w:val="24"/>
+        </w:rPr>
+        <w:t>", "drama", "</w:t>
+      </w:r>
+      <w:proofErr w:type="spellStart"/>
+      <w:r>
+        <w:rPr>
+          <w:rFonts w:ascii="Consolas" w:hAnsi="Consolas"/>
+          <w:color w:val="auto"/>
+          <w:sz w:val="24"/>
+          <w:szCs w:val="24"/>
+        </w:rPr>
+        <w:t>ficcao</w:t>
+      </w:r>
+      <w:proofErr w:type="spellEnd"/>
+      <w:r>
+        <w:rPr>
+          <w:rFonts w:ascii="Consolas" w:hAnsi="Consolas"/>
+          <w:color w:val="auto"/>
+          <w:sz w:val="24"/>
+          <w:szCs w:val="24"/>
+        </w:rPr>
+        <w:t>", "terror"</w:t>
       </w:r>
       <w:r>
         <w:rPr>
@@ -5800,6 +7443,7 @@
       <w:r>
         <w:t xml:space="preserve"> </w:t>
       </w:r>
+      <w:proofErr w:type="spellStart"/>
       <w:r>
         <w:rPr>
           <w:rFonts w:ascii="Consolas" w:hAnsi="Consolas"/>
@@ -5809,6 +7453,7 @@
         </w:rPr>
         <w:t>GeneroConteudo</w:t>
       </w:r>
+      <w:proofErr w:type="spellEnd"/>
       <w:r>
         <w:rPr>
           <w:rFonts w:ascii="Consolas" w:hAnsi="Consolas"/>
@@ -5833,14 +7478,25 @@
           <w:szCs w:val="24"/>
         </w:rPr>
       </w:pPr>
-      <w:r>
-        <w:rPr>
-          <w:rFonts w:ascii="Consolas" w:hAnsi="Consolas"/>
-          <w:color w:val="auto"/>
-          <w:sz w:val="24"/>
-          <w:szCs w:val="24"/>
-        </w:rPr>
-        <w:t xml:space="preserve">idConteudo: </w:t>
+      <w:proofErr w:type="spellStart"/>
+      <w:r>
+        <w:rPr>
+          <w:rFonts w:ascii="Consolas" w:hAnsi="Consolas"/>
+          <w:color w:val="auto"/>
+          <w:sz w:val="24"/>
+          <w:szCs w:val="24"/>
+        </w:rPr>
+        <w:t>idConteudo</w:t>
+      </w:r>
+      <w:proofErr w:type="spellEnd"/>
+      <w:r>
+        <w:rPr>
+          <w:rFonts w:ascii="Consolas" w:hAnsi="Consolas"/>
+          <w:color w:val="auto"/>
+          <w:sz w:val="24"/>
+          <w:szCs w:val="24"/>
+        </w:rPr>
+        <w:t xml:space="preserve">: </w:t>
       </w:r>
       <w:r>
         <w:rPr>
@@ -5897,7 +7553,27 @@
           <w:sz w:val="24"/>
           <w:szCs w:val="24"/>
         </w:rPr>
-        <w:t>Chave primária composta por idConteudo e tipo</w:t>
+        <w:t xml:space="preserve">Chave primária composta por </w:t>
+      </w:r>
+      <w:proofErr w:type="spellStart"/>
+      <w:r>
+        <w:rPr>
+          <w:rFonts w:ascii="Consolas" w:hAnsi="Consolas"/>
+          <w:color w:val="auto"/>
+          <w:sz w:val="24"/>
+          <w:szCs w:val="24"/>
+        </w:rPr>
+        <w:t>idConteudo</w:t>
+      </w:r>
+      <w:proofErr w:type="spellEnd"/>
+      <w:r>
+        <w:rPr>
+          <w:rFonts w:ascii="Consolas" w:hAnsi="Consolas"/>
+          <w:color w:val="auto"/>
+          <w:sz w:val="24"/>
+          <w:szCs w:val="24"/>
+        </w:rPr>
+        <w:t xml:space="preserve"> e tipo</w:t>
       </w:r>
     </w:p>
     <w:p>
@@ -5933,14 +7609,25 @@
           <w:szCs w:val="24"/>
         </w:rPr>
       </w:pPr>
-      <w:r>
-        <w:rPr>
-          <w:rFonts w:ascii="Consolas" w:hAnsi="Consolas"/>
-          <w:color w:val="auto"/>
-          <w:sz w:val="24"/>
-          <w:szCs w:val="24"/>
-        </w:rPr>
-        <w:t>idConteudo: chave estrangeira e primária (PRIMARY KEY E REFERENCES)</w:t>
+      <w:proofErr w:type="spellStart"/>
+      <w:r>
+        <w:rPr>
+          <w:rFonts w:ascii="Consolas" w:hAnsi="Consolas"/>
+          <w:color w:val="auto"/>
+          <w:sz w:val="24"/>
+          <w:szCs w:val="24"/>
+        </w:rPr>
+        <w:t>idConteudo</w:t>
+      </w:r>
+      <w:proofErr w:type="spellEnd"/>
+      <w:r>
+        <w:rPr>
+          <w:rFonts w:ascii="Consolas" w:hAnsi="Consolas"/>
+          <w:color w:val="auto"/>
+          <w:sz w:val="24"/>
+          <w:szCs w:val="24"/>
+        </w:rPr>
+        <w:t>: chave estrangeira e primária (PRIMARY KEY E REFERENCES)</w:t>
       </w:r>
     </w:p>
     <w:p>
@@ -5957,14 +7644,25 @@
           <w:szCs w:val="24"/>
         </w:rPr>
       </w:pPr>
-      <w:r>
-        <w:rPr>
-          <w:rFonts w:ascii="Consolas" w:hAnsi="Consolas"/>
-          <w:color w:val="auto"/>
-          <w:sz w:val="24"/>
-          <w:szCs w:val="24"/>
-        </w:rPr>
-        <w:t>duracao: maior que 0 (CHECK)</w:t>
+      <w:proofErr w:type="spellStart"/>
+      <w:r>
+        <w:rPr>
+          <w:rFonts w:ascii="Consolas" w:hAnsi="Consolas"/>
+          <w:color w:val="auto"/>
+          <w:sz w:val="24"/>
+          <w:szCs w:val="24"/>
+        </w:rPr>
+        <w:t>duracao</w:t>
+      </w:r>
+      <w:proofErr w:type="spellEnd"/>
+      <w:r>
+        <w:rPr>
+          <w:rFonts w:ascii="Consolas" w:hAnsi="Consolas"/>
+          <w:color w:val="auto"/>
+          <w:sz w:val="24"/>
+          <w:szCs w:val="24"/>
+        </w:rPr>
+        <w:t>: maior que 0 (CHECK)</w:t>
       </w:r>
     </w:p>
     <w:p>
@@ -6000,33 +7698,64 @@
           <w:szCs w:val="24"/>
         </w:rPr>
       </w:pPr>
-      <w:r>
-        <w:rPr>
-          <w:rFonts w:ascii="Consolas" w:hAnsi="Consolas"/>
-          <w:color w:val="auto"/>
-          <w:sz w:val="24"/>
-          <w:szCs w:val="24"/>
-        </w:rPr>
-        <w:t>idConteudo: chave primária e estrangeira (PRIMARY KEY E REFERENCES)</w:t>
-      </w:r>
-    </w:p>
-    <w:p>
-      <w:pPr>
-        <w:rPr>
-          <w:rFonts w:ascii="Consolas" w:hAnsi="Consolas"/>
-          <w:color w:val="auto"/>
-          <w:sz w:val="24"/>
-          <w:szCs w:val="24"/>
-        </w:rPr>
-      </w:pPr>
-      <w:r>
-        <w:rPr>
-          <w:rFonts w:ascii="Consolas" w:hAnsi="Consolas"/>
-          <w:color w:val="auto"/>
-          <w:sz w:val="24"/>
-          <w:szCs w:val="24"/>
-        </w:rPr>
-        <w:t>-ConteudoEspecial:</w:t>
+      <w:proofErr w:type="spellStart"/>
+      <w:r>
+        <w:rPr>
+          <w:rFonts w:ascii="Consolas" w:hAnsi="Consolas"/>
+          <w:color w:val="auto"/>
+          <w:sz w:val="24"/>
+          <w:szCs w:val="24"/>
+        </w:rPr>
+        <w:t>idConteudo</w:t>
+      </w:r>
+      <w:proofErr w:type="spellEnd"/>
+      <w:r>
+        <w:rPr>
+          <w:rFonts w:ascii="Consolas" w:hAnsi="Consolas"/>
+          <w:color w:val="auto"/>
+          <w:sz w:val="24"/>
+          <w:szCs w:val="24"/>
+        </w:rPr>
+        <w:t>: chave primária e estrangeira (PRIMARY KEY E REFERENCES)</w:t>
+      </w:r>
+    </w:p>
+    <w:p>
+      <w:pPr>
+        <w:rPr>
+          <w:rFonts w:ascii="Consolas" w:hAnsi="Consolas"/>
+          <w:color w:val="auto"/>
+          <w:sz w:val="24"/>
+          <w:szCs w:val="24"/>
+        </w:rPr>
+      </w:pPr>
+      <w:r>
+        <w:rPr>
+          <w:rFonts w:ascii="Consolas" w:hAnsi="Consolas"/>
+          <w:color w:val="auto"/>
+          <w:sz w:val="24"/>
+          <w:szCs w:val="24"/>
+        </w:rPr>
+        <w:t>-</w:t>
+      </w:r>
+      <w:proofErr w:type="spellStart"/>
+      <w:r>
+        <w:rPr>
+          <w:rFonts w:ascii="Consolas" w:hAnsi="Consolas"/>
+          <w:color w:val="auto"/>
+          <w:sz w:val="24"/>
+          <w:szCs w:val="24"/>
+        </w:rPr>
+        <w:t>ConteudoEspecial</w:t>
+      </w:r>
+      <w:proofErr w:type="spellEnd"/>
+      <w:r>
+        <w:rPr>
+          <w:rFonts w:ascii="Consolas" w:hAnsi="Consolas"/>
+          <w:color w:val="auto"/>
+          <w:sz w:val="24"/>
+          <w:szCs w:val="24"/>
+        </w:rPr>
+        <w:t>:</w:t>
       </w:r>
     </w:p>
     <w:p>
@@ -6043,14 +7772,25 @@
           <w:szCs w:val="24"/>
         </w:rPr>
       </w:pPr>
-      <w:r>
-        <w:rPr>
-          <w:rFonts w:ascii="Consolas" w:hAnsi="Consolas"/>
-          <w:color w:val="auto"/>
-          <w:sz w:val="24"/>
-          <w:szCs w:val="24"/>
-        </w:rPr>
-        <w:t>idConteudo: chave primária e estrangeira (PRIMARY KEY E REFERENCES)</w:t>
+      <w:proofErr w:type="spellStart"/>
+      <w:r>
+        <w:rPr>
+          <w:rFonts w:ascii="Consolas" w:hAnsi="Consolas"/>
+          <w:color w:val="auto"/>
+          <w:sz w:val="24"/>
+          <w:szCs w:val="24"/>
+        </w:rPr>
+        <w:t>idConteudo</w:t>
+      </w:r>
+      <w:proofErr w:type="spellEnd"/>
+      <w:r>
+        <w:rPr>
+          <w:rFonts w:ascii="Consolas" w:hAnsi="Consolas"/>
+          <w:color w:val="auto"/>
+          <w:sz w:val="24"/>
+          <w:szCs w:val="24"/>
+        </w:rPr>
+        <w:t>: chave primária e estrangeira (PRIMARY KEY E REFERENCES)</w:t>
       </w:r>
     </w:p>
     <w:p>
@@ -6067,14 +7807,25 @@
           <w:szCs w:val="24"/>
         </w:rPr>
       </w:pPr>
-      <w:r>
-        <w:rPr>
-          <w:rFonts w:ascii="Consolas" w:hAnsi="Consolas"/>
-          <w:color w:val="auto"/>
-          <w:sz w:val="24"/>
-          <w:szCs w:val="24"/>
-        </w:rPr>
-        <w:t>duracao: maior que 0 (CHECK)</w:t>
+      <w:proofErr w:type="spellStart"/>
+      <w:r>
+        <w:rPr>
+          <w:rFonts w:ascii="Consolas" w:hAnsi="Consolas"/>
+          <w:color w:val="auto"/>
+          <w:sz w:val="24"/>
+          <w:szCs w:val="24"/>
+        </w:rPr>
+        <w:t>duracao</w:t>
+      </w:r>
+      <w:proofErr w:type="spellEnd"/>
+      <w:r>
+        <w:rPr>
+          <w:rFonts w:ascii="Consolas" w:hAnsi="Consolas"/>
+          <w:color w:val="auto"/>
+          <w:sz w:val="24"/>
+          <w:szCs w:val="24"/>
+        </w:rPr>
+        <w:t>: maior que 0 (CHECK)</w:t>
       </w:r>
     </w:p>
     <w:p>
@@ -6091,6 +7842,7 @@
           <w:szCs w:val="24"/>
         </w:rPr>
       </w:pPr>
+      <w:proofErr w:type="spellStart"/>
       <w:r>
         <w:rPr>
           <w:rFonts w:ascii="Consolas" w:hAnsi="Consolas"/>
@@ -6100,6 +7852,7 @@
         </w:rPr>
         <w:t>idConteudoIncidido</w:t>
       </w:r>
+      <w:proofErr w:type="spellEnd"/>
       <w:r>
         <w:rPr>
           <w:rFonts w:ascii="Consolas" w:hAnsi="Consolas"/>
@@ -6143,14 +7896,25 @@
           <w:szCs w:val="24"/>
         </w:rPr>
       </w:pPr>
-      <w:r>
-        <w:rPr>
-          <w:rFonts w:ascii="Consolas" w:hAnsi="Consolas"/>
-          <w:color w:val="auto"/>
-          <w:sz w:val="24"/>
-          <w:szCs w:val="24"/>
-        </w:rPr>
-        <w:t>idTemporada: chave primária (PRIMARY KEY)</w:t>
+      <w:proofErr w:type="spellStart"/>
+      <w:r>
+        <w:rPr>
+          <w:rFonts w:ascii="Consolas" w:hAnsi="Consolas"/>
+          <w:color w:val="auto"/>
+          <w:sz w:val="24"/>
+          <w:szCs w:val="24"/>
+        </w:rPr>
+        <w:t>idTemporada</w:t>
+      </w:r>
+      <w:proofErr w:type="spellEnd"/>
+      <w:r>
+        <w:rPr>
+          <w:rFonts w:ascii="Consolas" w:hAnsi="Consolas"/>
+          <w:color w:val="auto"/>
+          <w:sz w:val="24"/>
+          <w:szCs w:val="24"/>
+        </w:rPr>
+        <w:t>: chave primária (PRIMARY KEY)</w:t>
       </w:r>
     </w:p>
     <w:p>
@@ -6167,14 +7931,25 @@
           <w:szCs w:val="24"/>
         </w:rPr>
       </w:pPr>
-      <w:r>
-        <w:rPr>
-          <w:rFonts w:ascii="Consolas" w:hAnsi="Consolas"/>
-          <w:color w:val="auto"/>
-          <w:sz w:val="24"/>
-          <w:szCs w:val="24"/>
-        </w:rPr>
-        <w:t>numero: maior que 0 (CHECK)</w:t>
+      <w:proofErr w:type="gramStart"/>
+      <w:r>
+        <w:rPr>
+          <w:rFonts w:ascii="Consolas" w:hAnsi="Consolas"/>
+          <w:color w:val="auto"/>
+          <w:sz w:val="24"/>
+          <w:szCs w:val="24"/>
+        </w:rPr>
+        <w:t>numero</w:t>
+      </w:r>
+      <w:proofErr w:type="gramEnd"/>
+      <w:r>
+        <w:rPr>
+          <w:rFonts w:ascii="Consolas" w:hAnsi="Consolas"/>
+          <w:color w:val="auto"/>
+          <w:sz w:val="24"/>
+          <w:szCs w:val="24"/>
+        </w:rPr>
+        <w:t>: maior que 0 (CHECK)</w:t>
       </w:r>
     </w:p>
     <w:p>
@@ -6191,14 +7966,25 @@
           <w:szCs w:val="24"/>
         </w:rPr>
       </w:pPr>
-      <w:r>
-        <w:rPr>
-          <w:rFonts w:ascii="Consolas" w:hAnsi="Consolas"/>
-          <w:color w:val="auto"/>
-          <w:sz w:val="24"/>
-          <w:szCs w:val="24"/>
-        </w:rPr>
-        <w:t>idSerie: chave estrangeira (REFERENCES)</w:t>
+      <w:proofErr w:type="spellStart"/>
+      <w:r>
+        <w:rPr>
+          <w:rFonts w:ascii="Consolas" w:hAnsi="Consolas"/>
+          <w:color w:val="auto"/>
+          <w:sz w:val="24"/>
+          <w:szCs w:val="24"/>
+        </w:rPr>
+        <w:t>idSerie</w:t>
+      </w:r>
+      <w:proofErr w:type="spellEnd"/>
+      <w:r>
+        <w:rPr>
+          <w:rFonts w:ascii="Consolas" w:hAnsi="Consolas"/>
+          <w:color w:val="auto"/>
+          <w:sz w:val="24"/>
+          <w:szCs w:val="24"/>
+        </w:rPr>
+        <w:t>: chave estrangeira (REFERENCES)</w:t>
       </w:r>
     </w:p>
     <w:p>
@@ -6222,7 +8008,47 @@
           <w:sz w:val="24"/>
           <w:szCs w:val="24"/>
         </w:rPr>
-        <w:t>O conjunto (numero, idSerie) é único</w:t>
+        <w:t>O conjunto (</w:t>
+      </w:r>
+      <w:proofErr w:type="gramStart"/>
+      <w:r>
+        <w:rPr>
+          <w:rFonts w:ascii="Consolas" w:hAnsi="Consolas"/>
+          <w:color w:val="auto"/>
+          <w:sz w:val="24"/>
+          <w:szCs w:val="24"/>
+        </w:rPr>
+        <w:t>numero</w:t>
+      </w:r>
+      <w:proofErr w:type="gramEnd"/>
+      <w:r>
+        <w:rPr>
+          <w:rFonts w:ascii="Consolas" w:hAnsi="Consolas"/>
+          <w:color w:val="auto"/>
+          <w:sz w:val="24"/>
+          <w:szCs w:val="24"/>
+        </w:rPr>
+        <w:t xml:space="preserve">, </w:t>
+      </w:r>
+      <w:proofErr w:type="spellStart"/>
+      <w:r>
+        <w:rPr>
+          <w:rFonts w:ascii="Consolas" w:hAnsi="Consolas"/>
+          <w:color w:val="auto"/>
+          <w:sz w:val="24"/>
+          <w:szCs w:val="24"/>
+        </w:rPr>
+        <w:t>idSerie</w:t>
+      </w:r>
+      <w:proofErr w:type="spellEnd"/>
+      <w:r>
+        <w:rPr>
+          <w:rFonts w:ascii="Consolas" w:hAnsi="Consolas"/>
+          <w:color w:val="auto"/>
+          <w:sz w:val="24"/>
+          <w:szCs w:val="24"/>
+        </w:rPr>
+        <w:t>) é único</w:t>
       </w:r>
       <w:r>
         <w:rPr>
@@ -6291,14 +8117,25 @@
           <w:szCs w:val="24"/>
         </w:rPr>
       </w:pPr>
-      <w:r>
-        <w:rPr>
-          <w:rFonts w:ascii="Consolas" w:hAnsi="Consolas"/>
-          <w:color w:val="auto"/>
-          <w:sz w:val="24"/>
-          <w:szCs w:val="24"/>
-        </w:rPr>
-        <w:t>duracao: maior que 0 (CHECK)</w:t>
+      <w:proofErr w:type="spellStart"/>
+      <w:r>
+        <w:rPr>
+          <w:rFonts w:ascii="Consolas" w:hAnsi="Consolas"/>
+          <w:color w:val="auto"/>
+          <w:sz w:val="24"/>
+          <w:szCs w:val="24"/>
+        </w:rPr>
+        <w:t>duracao</w:t>
+      </w:r>
+      <w:proofErr w:type="spellEnd"/>
+      <w:r>
+        <w:rPr>
+          <w:rFonts w:ascii="Consolas" w:hAnsi="Consolas"/>
+          <w:color w:val="auto"/>
+          <w:sz w:val="24"/>
+          <w:szCs w:val="24"/>
+        </w:rPr>
+        <w:t>: maior que 0 (CHECK)</w:t>
       </w:r>
     </w:p>
     <w:p>
@@ -6315,14 +8152,25 @@
           <w:szCs w:val="24"/>
         </w:rPr>
       </w:pPr>
-      <w:r>
-        <w:rPr>
-          <w:rFonts w:ascii="Consolas" w:hAnsi="Consolas"/>
-          <w:color w:val="auto"/>
-          <w:sz w:val="24"/>
-          <w:szCs w:val="24"/>
-        </w:rPr>
-        <w:t>idTemporada: chave estrangeira (REFERENCES)</w:t>
+      <w:proofErr w:type="spellStart"/>
+      <w:r>
+        <w:rPr>
+          <w:rFonts w:ascii="Consolas" w:hAnsi="Consolas"/>
+          <w:color w:val="auto"/>
+          <w:sz w:val="24"/>
+          <w:szCs w:val="24"/>
+        </w:rPr>
+        <w:t>idTemporada</w:t>
+      </w:r>
+      <w:proofErr w:type="spellEnd"/>
+      <w:r>
+        <w:rPr>
+          <w:rFonts w:ascii="Consolas" w:hAnsi="Consolas"/>
+          <w:color w:val="auto"/>
+          <w:sz w:val="24"/>
+          <w:szCs w:val="24"/>
+        </w:rPr>
+        <w:t>: chave estrangeira (REFERENCES)</w:t>
       </w:r>
     </w:p>
     <w:p>
@@ -6374,14 +8222,25 @@
           <w:szCs w:val="24"/>
         </w:rPr>
       </w:pPr>
-      <w:r>
-        <w:rPr>
-          <w:rFonts w:ascii="Consolas" w:hAnsi="Consolas"/>
-          <w:color w:val="auto"/>
-          <w:sz w:val="24"/>
-          <w:szCs w:val="24"/>
-        </w:rPr>
-        <w:t>resolucao: chave primária (PRIMARY KEY) e tem que que pertencer a [</w:t>
+      <w:proofErr w:type="spellStart"/>
+      <w:r>
+        <w:rPr>
+          <w:rFonts w:ascii="Consolas" w:hAnsi="Consolas"/>
+          <w:color w:val="auto"/>
+          <w:sz w:val="24"/>
+          <w:szCs w:val="24"/>
+        </w:rPr>
+        <w:t>resolucao</w:t>
+      </w:r>
+      <w:proofErr w:type="spellEnd"/>
+      <w:r>
+        <w:rPr>
+          <w:rFonts w:ascii="Consolas" w:hAnsi="Consolas"/>
+          <w:color w:val="auto"/>
+          <w:sz w:val="24"/>
+          <w:szCs w:val="24"/>
+        </w:rPr>
+        <w:t>: chave primária (PRIMARY KEY) e tem que que pertencer a [</w:t>
       </w:r>
       <w:r>
         <w:rPr>
@@ -6399,7 +8258,27 @@
           <w:sz w:val="24"/>
           <w:szCs w:val="24"/>
         </w:rPr>
-        <w:t>] (resolucao in ([lista]))</w:t>
+        <w:t>] (</w:t>
+      </w:r>
+      <w:proofErr w:type="spellStart"/>
+      <w:r>
+        <w:rPr>
+          <w:rFonts w:ascii="Consolas" w:hAnsi="Consolas"/>
+          <w:color w:val="auto"/>
+          <w:sz w:val="24"/>
+          <w:szCs w:val="24"/>
+        </w:rPr>
+        <w:t>resolucao</w:t>
+      </w:r>
+      <w:proofErr w:type="spellEnd"/>
+      <w:r>
+        <w:rPr>
+          <w:rFonts w:ascii="Consolas" w:hAnsi="Consolas"/>
+          <w:color w:val="auto"/>
+          <w:sz w:val="24"/>
+          <w:szCs w:val="24"/>
+        </w:rPr>
+        <w:t xml:space="preserve"> in ([lista]))</w:t>
       </w:r>
     </w:p>
     <w:p>
@@ -6433,6 +8312,7 @@
       <w:r>
         <w:t xml:space="preserve"> </w:t>
       </w:r>
+      <w:proofErr w:type="spellStart"/>
       <w:r>
         <w:rPr>
           <w:rFonts w:ascii="Consolas" w:hAnsi="Consolas"/>
@@ -6442,6 +8322,7 @@
         </w:rPr>
         <w:t>ConteudoEspecialQualidade</w:t>
       </w:r>
+      <w:proofErr w:type="spellEnd"/>
       <w:r>
         <w:rPr>
           <w:rFonts w:ascii="Consolas" w:hAnsi="Consolas"/>
@@ -6466,14 +8347,25 @@
           <w:szCs w:val="24"/>
         </w:rPr>
       </w:pPr>
-      <w:r>
-        <w:rPr>
-          <w:rFonts w:ascii="Consolas" w:hAnsi="Consolas"/>
-          <w:color w:val="auto"/>
-          <w:sz w:val="24"/>
-          <w:szCs w:val="24"/>
-        </w:rPr>
-        <w:t xml:space="preserve">idConteudo: </w:t>
+      <w:proofErr w:type="spellStart"/>
+      <w:r>
+        <w:rPr>
+          <w:rFonts w:ascii="Consolas" w:hAnsi="Consolas"/>
+          <w:color w:val="auto"/>
+          <w:sz w:val="24"/>
+          <w:szCs w:val="24"/>
+        </w:rPr>
+        <w:t>idConteudo</w:t>
+      </w:r>
+      <w:proofErr w:type="spellEnd"/>
+      <w:r>
+        <w:rPr>
+          <w:rFonts w:ascii="Consolas" w:hAnsi="Consolas"/>
+          <w:color w:val="auto"/>
+          <w:sz w:val="24"/>
+          <w:szCs w:val="24"/>
+        </w:rPr>
+        <w:t xml:space="preserve">: </w:t>
       </w:r>
       <w:r>
         <w:rPr>
@@ -6499,14 +8391,25 @@
           <w:szCs w:val="24"/>
         </w:rPr>
       </w:pPr>
-      <w:r>
-        <w:rPr>
-          <w:rFonts w:ascii="Consolas" w:hAnsi="Consolas"/>
-          <w:color w:val="auto"/>
-          <w:sz w:val="24"/>
-          <w:szCs w:val="24"/>
-        </w:rPr>
-        <w:t>resolucao: chave estrangeira (REFERENCES)</w:t>
+      <w:proofErr w:type="spellStart"/>
+      <w:r>
+        <w:rPr>
+          <w:rFonts w:ascii="Consolas" w:hAnsi="Consolas"/>
+          <w:color w:val="auto"/>
+          <w:sz w:val="24"/>
+          <w:szCs w:val="24"/>
+        </w:rPr>
+        <w:t>resolucao</w:t>
+      </w:r>
+      <w:proofErr w:type="spellEnd"/>
+      <w:r>
+        <w:rPr>
+          <w:rFonts w:ascii="Consolas" w:hAnsi="Consolas"/>
+          <w:color w:val="auto"/>
+          <w:sz w:val="24"/>
+          <w:szCs w:val="24"/>
+        </w:rPr>
+        <w:t>: chave estrangeira (REFERENCES)</w:t>
       </w:r>
     </w:p>
     <w:p>
@@ -6523,14 +8426,25 @@
           <w:szCs w:val="24"/>
         </w:rPr>
       </w:pPr>
-      <w:r>
-        <w:rPr>
-          <w:rFonts w:ascii="Consolas" w:hAnsi="Consolas"/>
-          <w:color w:val="auto"/>
-          <w:sz w:val="24"/>
-          <w:szCs w:val="24"/>
-        </w:rPr>
-        <w:t>urlVideo: não nulo (NOT NULL)</w:t>
+      <w:proofErr w:type="spellStart"/>
+      <w:r>
+        <w:rPr>
+          <w:rFonts w:ascii="Consolas" w:hAnsi="Consolas"/>
+          <w:color w:val="auto"/>
+          <w:sz w:val="24"/>
+          <w:szCs w:val="24"/>
+        </w:rPr>
+        <w:t>urlVideo</w:t>
+      </w:r>
+      <w:proofErr w:type="spellEnd"/>
+      <w:r>
+        <w:rPr>
+          <w:rFonts w:ascii="Consolas" w:hAnsi="Consolas"/>
+          <w:color w:val="auto"/>
+          <w:sz w:val="24"/>
+          <w:szCs w:val="24"/>
+        </w:rPr>
+        <w:t>: não nulo (NOT NULL)</w:t>
       </w:r>
     </w:p>
     <w:p>
@@ -6554,8 +8468,39 @@
           <w:sz w:val="24"/>
           <w:szCs w:val="24"/>
         </w:rPr>
-        <w:t>Chave primária composta por idConteudo e resolucao</w:t>
-      </w:r>
+        <w:t xml:space="preserve">Chave primária composta por </w:t>
+      </w:r>
+      <w:proofErr w:type="spellStart"/>
+      <w:r>
+        <w:rPr>
+          <w:rFonts w:ascii="Consolas" w:hAnsi="Consolas"/>
+          <w:color w:val="auto"/>
+          <w:sz w:val="24"/>
+          <w:szCs w:val="24"/>
+        </w:rPr>
+        <w:t>idConteudo</w:t>
+      </w:r>
+      <w:proofErr w:type="spellEnd"/>
+      <w:r>
+        <w:rPr>
+          <w:rFonts w:ascii="Consolas" w:hAnsi="Consolas"/>
+          <w:color w:val="auto"/>
+          <w:sz w:val="24"/>
+          <w:szCs w:val="24"/>
+        </w:rPr>
+        <w:t xml:space="preserve"> e </w:t>
+      </w:r>
+      <w:proofErr w:type="spellStart"/>
+      <w:r>
+        <w:rPr>
+          <w:rFonts w:ascii="Consolas" w:hAnsi="Consolas"/>
+          <w:color w:val="auto"/>
+          <w:sz w:val="24"/>
+          <w:szCs w:val="24"/>
+        </w:rPr>
+        <w:t>resolucao</w:t>
+      </w:r>
+      <w:proofErr w:type="spellEnd"/>
     </w:p>
     <w:p>
       <w:pPr>
@@ -6588,6 +8533,7 @@
       <w:r>
         <w:t xml:space="preserve"> </w:t>
       </w:r>
+      <w:proofErr w:type="spellStart"/>
       <w:r>
         <w:rPr>
           <w:rFonts w:ascii="Consolas" w:hAnsi="Consolas"/>
@@ -6597,6 +8543,7 @@
         </w:rPr>
         <w:t>FilmeQualidade</w:t>
       </w:r>
+      <w:proofErr w:type="spellEnd"/>
       <w:r>
         <w:rPr>
           <w:rFonts w:ascii="Consolas" w:hAnsi="Consolas"/>
@@ -6621,14 +8568,25 @@
           <w:szCs w:val="24"/>
         </w:rPr>
       </w:pPr>
-      <w:r>
-        <w:rPr>
-          <w:rFonts w:ascii="Consolas" w:hAnsi="Consolas"/>
-          <w:color w:val="auto"/>
-          <w:sz w:val="24"/>
-          <w:szCs w:val="24"/>
-        </w:rPr>
-        <w:t>idFilme: chave estrangeira (REFERENCES)</w:t>
+      <w:proofErr w:type="spellStart"/>
+      <w:r>
+        <w:rPr>
+          <w:rFonts w:ascii="Consolas" w:hAnsi="Consolas"/>
+          <w:color w:val="auto"/>
+          <w:sz w:val="24"/>
+          <w:szCs w:val="24"/>
+        </w:rPr>
+        <w:t>idFilme</w:t>
+      </w:r>
+      <w:proofErr w:type="spellEnd"/>
+      <w:r>
+        <w:rPr>
+          <w:rFonts w:ascii="Consolas" w:hAnsi="Consolas"/>
+          <w:color w:val="auto"/>
+          <w:sz w:val="24"/>
+          <w:szCs w:val="24"/>
+        </w:rPr>
+        <w:t>: chave estrangeira (REFERENCES)</w:t>
       </w:r>
     </w:p>
     <w:p>
@@ -6645,14 +8603,25 @@
           <w:szCs w:val="24"/>
         </w:rPr>
       </w:pPr>
-      <w:r>
-        <w:rPr>
-          <w:rFonts w:ascii="Consolas" w:hAnsi="Consolas"/>
-          <w:color w:val="auto"/>
-          <w:sz w:val="24"/>
-          <w:szCs w:val="24"/>
-        </w:rPr>
-        <w:t>resolucao: chave estrangeira (REFERENCES)</w:t>
+      <w:proofErr w:type="spellStart"/>
+      <w:r>
+        <w:rPr>
+          <w:rFonts w:ascii="Consolas" w:hAnsi="Consolas"/>
+          <w:color w:val="auto"/>
+          <w:sz w:val="24"/>
+          <w:szCs w:val="24"/>
+        </w:rPr>
+        <w:t>resolucao</w:t>
+      </w:r>
+      <w:proofErr w:type="spellEnd"/>
+      <w:r>
+        <w:rPr>
+          <w:rFonts w:ascii="Consolas" w:hAnsi="Consolas"/>
+          <w:color w:val="auto"/>
+          <w:sz w:val="24"/>
+          <w:szCs w:val="24"/>
+        </w:rPr>
+        <w:t>: chave estrangeira (REFERENCES)</w:t>
       </w:r>
     </w:p>
     <w:p>
@@ -6669,14 +8638,25 @@
           <w:szCs w:val="24"/>
         </w:rPr>
       </w:pPr>
-      <w:r>
-        <w:rPr>
-          <w:rFonts w:ascii="Consolas" w:hAnsi="Consolas"/>
-          <w:color w:val="auto"/>
-          <w:sz w:val="24"/>
-          <w:szCs w:val="24"/>
-        </w:rPr>
-        <w:t>urlVideo: não nulo (NOT NULL)</w:t>
+      <w:proofErr w:type="spellStart"/>
+      <w:r>
+        <w:rPr>
+          <w:rFonts w:ascii="Consolas" w:hAnsi="Consolas"/>
+          <w:color w:val="auto"/>
+          <w:sz w:val="24"/>
+          <w:szCs w:val="24"/>
+        </w:rPr>
+        <w:t>urlVideo</w:t>
+      </w:r>
+      <w:proofErr w:type="spellEnd"/>
+      <w:r>
+        <w:rPr>
+          <w:rFonts w:ascii="Consolas" w:hAnsi="Consolas"/>
+          <w:color w:val="auto"/>
+          <w:sz w:val="24"/>
+          <w:szCs w:val="24"/>
+        </w:rPr>
+        <w:t>: não nulo (NOT NULL)</w:t>
       </w:r>
     </w:p>
     <w:p>
@@ -6700,8 +8680,39 @@
           <w:sz w:val="24"/>
           <w:szCs w:val="24"/>
         </w:rPr>
-        <w:t>Chave primária composta por idFilme e resolucao</w:t>
-      </w:r>
+        <w:t xml:space="preserve">Chave primária composta por </w:t>
+      </w:r>
+      <w:proofErr w:type="spellStart"/>
+      <w:r>
+        <w:rPr>
+          <w:rFonts w:ascii="Consolas" w:hAnsi="Consolas"/>
+          <w:color w:val="auto"/>
+          <w:sz w:val="24"/>
+          <w:szCs w:val="24"/>
+        </w:rPr>
+        <w:t>idFilme</w:t>
+      </w:r>
+      <w:proofErr w:type="spellEnd"/>
+      <w:r>
+        <w:rPr>
+          <w:rFonts w:ascii="Consolas" w:hAnsi="Consolas"/>
+          <w:color w:val="auto"/>
+          <w:sz w:val="24"/>
+          <w:szCs w:val="24"/>
+        </w:rPr>
+        <w:t xml:space="preserve"> e </w:t>
+      </w:r>
+      <w:proofErr w:type="spellStart"/>
+      <w:r>
+        <w:rPr>
+          <w:rFonts w:ascii="Consolas" w:hAnsi="Consolas"/>
+          <w:color w:val="auto"/>
+          <w:sz w:val="24"/>
+          <w:szCs w:val="24"/>
+        </w:rPr>
+        <w:t>resolucao</w:t>
+      </w:r>
+      <w:proofErr w:type="spellEnd"/>
     </w:p>
     <w:p>
       <w:pPr>
@@ -6724,6 +8735,7 @@
       <w:r>
         <w:t xml:space="preserve"> </w:t>
       </w:r>
+      <w:proofErr w:type="spellStart"/>
       <w:r>
         <w:rPr>
           <w:rFonts w:ascii="Consolas" w:hAnsi="Consolas"/>
@@ -6742,6 +8754,7 @@
         </w:rPr>
         <w:t>Qualidade</w:t>
       </w:r>
+      <w:proofErr w:type="spellEnd"/>
       <w:r>
         <w:rPr>
           <w:rFonts w:ascii="Consolas" w:hAnsi="Consolas"/>
@@ -6766,14 +8779,25 @@
           <w:szCs w:val="24"/>
         </w:rPr>
       </w:pPr>
-      <w:r>
-        <w:rPr>
-          <w:rFonts w:ascii="Consolas" w:hAnsi="Consolas"/>
-          <w:color w:val="auto"/>
-          <w:sz w:val="24"/>
-          <w:szCs w:val="24"/>
-        </w:rPr>
-        <w:t>idEpisodio: chave estrangeira (REFERENCES)</w:t>
+      <w:proofErr w:type="spellStart"/>
+      <w:r>
+        <w:rPr>
+          <w:rFonts w:ascii="Consolas" w:hAnsi="Consolas"/>
+          <w:color w:val="auto"/>
+          <w:sz w:val="24"/>
+          <w:szCs w:val="24"/>
+        </w:rPr>
+        <w:t>idEpisodio</w:t>
+      </w:r>
+      <w:proofErr w:type="spellEnd"/>
+      <w:r>
+        <w:rPr>
+          <w:rFonts w:ascii="Consolas" w:hAnsi="Consolas"/>
+          <w:color w:val="auto"/>
+          <w:sz w:val="24"/>
+          <w:szCs w:val="24"/>
+        </w:rPr>
+        <w:t>: chave estrangeira (REFERENCES)</w:t>
       </w:r>
     </w:p>
     <w:p>
@@ -6790,14 +8814,25 @@
           <w:szCs w:val="24"/>
         </w:rPr>
       </w:pPr>
-      <w:r>
-        <w:rPr>
-          <w:rFonts w:ascii="Consolas" w:hAnsi="Consolas"/>
-          <w:color w:val="auto"/>
-          <w:sz w:val="24"/>
-          <w:szCs w:val="24"/>
-        </w:rPr>
-        <w:t>resolucao: chave estrangeira (REFERENCES)</w:t>
+      <w:proofErr w:type="spellStart"/>
+      <w:r>
+        <w:rPr>
+          <w:rFonts w:ascii="Consolas" w:hAnsi="Consolas"/>
+          <w:color w:val="auto"/>
+          <w:sz w:val="24"/>
+          <w:szCs w:val="24"/>
+        </w:rPr>
+        <w:t>resolucao</w:t>
+      </w:r>
+      <w:proofErr w:type="spellEnd"/>
+      <w:r>
+        <w:rPr>
+          <w:rFonts w:ascii="Consolas" w:hAnsi="Consolas"/>
+          <w:color w:val="auto"/>
+          <w:sz w:val="24"/>
+          <w:szCs w:val="24"/>
+        </w:rPr>
+        <w:t>: chave estrangeira (REFERENCES)</w:t>
       </w:r>
     </w:p>
     <w:p>
@@ -6814,14 +8849,25 @@
           <w:szCs w:val="24"/>
         </w:rPr>
       </w:pPr>
-      <w:r>
-        <w:rPr>
-          <w:rFonts w:ascii="Consolas" w:hAnsi="Consolas"/>
-          <w:color w:val="auto"/>
-          <w:sz w:val="24"/>
-          <w:szCs w:val="24"/>
-        </w:rPr>
-        <w:t>urlVideo: não nulo (NOT NULL)</w:t>
+      <w:proofErr w:type="spellStart"/>
+      <w:r>
+        <w:rPr>
+          <w:rFonts w:ascii="Consolas" w:hAnsi="Consolas"/>
+          <w:color w:val="auto"/>
+          <w:sz w:val="24"/>
+          <w:szCs w:val="24"/>
+        </w:rPr>
+        <w:t>urlVideo</w:t>
+      </w:r>
+      <w:proofErr w:type="spellEnd"/>
+      <w:r>
+        <w:rPr>
+          <w:rFonts w:ascii="Consolas" w:hAnsi="Consolas"/>
+          <w:color w:val="auto"/>
+          <w:sz w:val="24"/>
+          <w:szCs w:val="24"/>
+        </w:rPr>
+        <w:t>: não nulo (NOT NULL)</w:t>
       </w:r>
     </w:p>
     <w:p>
@@ -6845,8 +8891,39 @@
           <w:sz w:val="24"/>
           <w:szCs w:val="24"/>
         </w:rPr>
-        <w:t>Chave primária composta por idEpisodio e resolucao</w:t>
-      </w:r>
+        <w:t xml:space="preserve">Chave primária composta por </w:t>
+      </w:r>
+      <w:proofErr w:type="spellStart"/>
+      <w:r>
+        <w:rPr>
+          <w:rFonts w:ascii="Consolas" w:hAnsi="Consolas"/>
+          <w:color w:val="auto"/>
+          <w:sz w:val="24"/>
+          <w:szCs w:val="24"/>
+        </w:rPr>
+        <w:t>idEpisodio</w:t>
+      </w:r>
+      <w:proofErr w:type="spellEnd"/>
+      <w:r>
+        <w:rPr>
+          <w:rFonts w:ascii="Consolas" w:hAnsi="Consolas"/>
+          <w:color w:val="auto"/>
+          <w:sz w:val="24"/>
+          <w:szCs w:val="24"/>
+        </w:rPr>
+        <w:t xml:space="preserve"> e </w:t>
+      </w:r>
+      <w:proofErr w:type="spellStart"/>
+      <w:r>
+        <w:rPr>
+          <w:rFonts w:ascii="Consolas" w:hAnsi="Consolas"/>
+          <w:color w:val="auto"/>
+          <w:sz w:val="24"/>
+          <w:szCs w:val="24"/>
+        </w:rPr>
+        <w:t>resolucao</w:t>
+      </w:r>
+      <w:proofErr w:type="spellEnd"/>
     </w:p>
     <w:p>
       <w:pPr>
@@ -6881,14 +8958,25 @@
           <w:szCs w:val="24"/>
         </w:rPr>
       </w:pPr>
-      <w:r>
-        <w:rPr>
-          <w:rFonts w:ascii="Consolas" w:hAnsi="Consolas"/>
-          <w:color w:val="auto"/>
-          <w:sz w:val="24"/>
-          <w:szCs w:val="24"/>
-        </w:rPr>
-        <w:t>idPerfil: chave estrangeira (REFERENCES)</w:t>
+      <w:proofErr w:type="spellStart"/>
+      <w:r>
+        <w:rPr>
+          <w:rFonts w:ascii="Consolas" w:hAnsi="Consolas"/>
+          <w:color w:val="auto"/>
+          <w:sz w:val="24"/>
+          <w:szCs w:val="24"/>
+        </w:rPr>
+        <w:t>idPerfil</w:t>
+      </w:r>
+      <w:proofErr w:type="spellEnd"/>
+      <w:r>
+        <w:rPr>
+          <w:rFonts w:ascii="Consolas" w:hAnsi="Consolas"/>
+          <w:color w:val="auto"/>
+          <w:sz w:val="24"/>
+          <w:szCs w:val="24"/>
+        </w:rPr>
+        <w:t>: chave estrangeira (REFERENCES)</w:t>
       </w:r>
     </w:p>
     <w:p>
@@ -6905,14 +8993,25 @@
           <w:szCs w:val="24"/>
         </w:rPr>
       </w:pPr>
-      <w:r>
-        <w:rPr>
-          <w:rFonts w:ascii="Consolas" w:hAnsi="Consolas"/>
-          <w:color w:val="auto"/>
-          <w:sz w:val="24"/>
-          <w:szCs w:val="24"/>
-        </w:rPr>
-        <w:t>idConteudo: chave estrangeira (REFERENCES)</w:t>
+      <w:proofErr w:type="spellStart"/>
+      <w:r>
+        <w:rPr>
+          <w:rFonts w:ascii="Consolas" w:hAnsi="Consolas"/>
+          <w:color w:val="auto"/>
+          <w:sz w:val="24"/>
+          <w:szCs w:val="24"/>
+        </w:rPr>
+        <w:t>idConteudo</w:t>
+      </w:r>
+      <w:proofErr w:type="spellEnd"/>
+      <w:r>
+        <w:rPr>
+          <w:rFonts w:ascii="Consolas" w:hAnsi="Consolas"/>
+          <w:color w:val="auto"/>
+          <w:sz w:val="24"/>
+          <w:szCs w:val="24"/>
+        </w:rPr>
+        <w:t>: chave estrangeira (REFERENCES)</w:t>
       </w:r>
     </w:p>
     <w:p>
@@ -6936,26 +9035,77 @@
           <w:sz w:val="24"/>
           <w:szCs w:val="24"/>
         </w:rPr>
-        <w:t>Chave primária composta por idPerfil e idConteudo</w:t>
-      </w:r>
-    </w:p>
-    <w:p>
-      <w:pPr>
-        <w:rPr>
-          <w:rFonts w:ascii="Consolas" w:hAnsi="Consolas"/>
-          <w:color w:val="auto"/>
-          <w:sz w:val="24"/>
-          <w:szCs w:val="24"/>
-        </w:rPr>
-      </w:pPr>
-      <w:r>
-        <w:rPr>
-          <w:rFonts w:ascii="Consolas" w:hAnsi="Consolas"/>
-          <w:color w:val="auto"/>
-          <w:sz w:val="24"/>
-          <w:szCs w:val="24"/>
-        </w:rPr>
-        <w:t>-Historico:</w:t>
+        <w:t xml:space="preserve">Chave primária composta por </w:t>
+      </w:r>
+      <w:proofErr w:type="spellStart"/>
+      <w:r>
+        <w:rPr>
+          <w:rFonts w:ascii="Consolas" w:hAnsi="Consolas"/>
+          <w:color w:val="auto"/>
+          <w:sz w:val="24"/>
+          <w:szCs w:val="24"/>
+        </w:rPr>
+        <w:t>idPerfil</w:t>
+      </w:r>
+      <w:proofErr w:type="spellEnd"/>
+      <w:r>
+        <w:rPr>
+          <w:rFonts w:ascii="Consolas" w:hAnsi="Consolas"/>
+          <w:color w:val="auto"/>
+          <w:sz w:val="24"/>
+          <w:szCs w:val="24"/>
+        </w:rPr>
+        <w:t xml:space="preserve"> e </w:t>
+      </w:r>
+      <w:proofErr w:type="spellStart"/>
+      <w:r>
+        <w:rPr>
+          <w:rFonts w:ascii="Consolas" w:hAnsi="Consolas"/>
+          <w:color w:val="auto"/>
+          <w:sz w:val="24"/>
+          <w:szCs w:val="24"/>
+        </w:rPr>
+        <w:t>idConteudo</w:t>
+      </w:r>
+      <w:proofErr w:type="spellEnd"/>
+    </w:p>
+    <w:p>
+      <w:pPr>
+        <w:rPr>
+          <w:rFonts w:ascii="Consolas" w:hAnsi="Consolas"/>
+          <w:color w:val="auto"/>
+          <w:sz w:val="24"/>
+          <w:szCs w:val="24"/>
+        </w:rPr>
+      </w:pPr>
+      <w:r>
+        <w:rPr>
+          <w:rFonts w:ascii="Consolas" w:hAnsi="Consolas"/>
+          <w:color w:val="auto"/>
+          <w:sz w:val="24"/>
+          <w:szCs w:val="24"/>
+        </w:rPr>
+        <w:t>-</w:t>
+      </w:r>
+      <w:proofErr w:type="spellStart"/>
+      <w:r>
+        <w:rPr>
+          <w:rFonts w:ascii="Consolas" w:hAnsi="Consolas"/>
+          <w:color w:val="auto"/>
+          <w:sz w:val="24"/>
+          <w:szCs w:val="24"/>
+        </w:rPr>
+        <w:t>Historico</w:t>
+      </w:r>
+      <w:proofErr w:type="spellEnd"/>
+      <w:r>
+        <w:rPr>
+          <w:rFonts w:ascii="Consolas" w:hAnsi="Consolas"/>
+          <w:color w:val="auto"/>
+          <w:sz w:val="24"/>
+          <w:szCs w:val="24"/>
+        </w:rPr>
+        <w:t>:</w:t>
       </w:r>
     </w:p>
     <w:p>
@@ -6972,14 +9122,25 @@
           <w:szCs w:val="24"/>
         </w:rPr>
       </w:pPr>
-      <w:r>
-        <w:rPr>
-          <w:rFonts w:ascii="Consolas" w:hAnsi="Consolas"/>
-          <w:color w:val="auto"/>
-          <w:sz w:val="24"/>
-          <w:szCs w:val="24"/>
-        </w:rPr>
-        <w:t>idPerfil: chave estrangeira (REFERENCES)</w:t>
+      <w:proofErr w:type="spellStart"/>
+      <w:r>
+        <w:rPr>
+          <w:rFonts w:ascii="Consolas" w:hAnsi="Consolas"/>
+          <w:color w:val="auto"/>
+          <w:sz w:val="24"/>
+          <w:szCs w:val="24"/>
+        </w:rPr>
+        <w:t>idPerfil</w:t>
+      </w:r>
+      <w:proofErr w:type="spellEnd"/>
+      <w:r>
+        <w:rPr>
+          <w:rFonts w:ascii="Consolas" w:hAnsi="Consolas"/>
+          <w:color w:val="auto"/>
+          <w:sz w:val="24"/>
+          <w:szCs w:val="24"/>
+        </w:rPr>
+        <w:t>: chave estrangeira (REFERENCES)</w:t>
       </w:r>
     </w:p>
     <w:p>
@@ -6996,14 +9157,25 @@
           <w:szCs w:val="24"/>
         </w:rPr>
       </w:pPr>
-      <w:r>
-        <w:rPr>
-          <w:rFonts w:ascii="Consolas" w:hAnsi="Consolas"/>
-          <w:color w:val="auto"/>
-          <w:sz w:val="24"/>
-          <w:szCs w:val="24"/>
-        </w:rPr>
-        <w:t>idConteudo: chave estrangeira (REFERENCES)</w:t>
+      <w:proofErr w:type="spellStart"/>
+      <w:r>
+        <w:rPr>
+          <w:rFonts w:ascii="Consolas" w:hAnsi="Consolas"/>
+          <w:color w:val="auto"/>
+          <w:sz w:val="24"/>
+          <w:szCs w:val="24"/>
+        </w:rPr>
+        <w:t>idConteudo</w:t>
+      </w:r>
+      <w:proofErr w:type="spellEnd"/>
+      <w:r>
+        <w:rPr>
+          <w:rFonts w:ascii="Consolas" w:hAnsi="Consolas"/>
+          <w:color w:val="auto"/>
+          <w:sz w:val="24"/>
+          <w:szCs w:val="24"/>
+        </w:rPr>
+        <w:t>: chave estrangeira (REFERENCES)</w:t>
       </w:r>
     </w:p>
     <w:p>
@@ -7020,41 +9192,34 @@
           <w:szCs w:val="24"/>
         </w:rPr>
       </w:pPr>
-      <w:r>
-        <w:rPr>
-          <w:rFonts w:ascii="Consolas" w:hAnsi="Consolas"/>
-          <w:color w:val="auto"/>
-          <w:sz w:val="24"/>
-          <w:szCs w:val="24"/>
-        </w:rPr>
-        <w:t>dataVisualizacao: não pode ser nulo (NOT NULL)</w:t>
-      </w:r>
-      <w:r>
-        <w:rPr>
-          <w:rFonts w:ascii="Consolas" w:hAnsi="Consolas"/>
-          <w:color w:val="auto"/>
-          <w:sz w:val="24"/>
-          <w:szCs w:val="24"/>
-        </w:rPr>
-        <w:t xml:space="preserve"> </w:t>
-      </w:r>
-      <w:r>
-        <w:rPr>
-          <w:rFonts w:ascii="Consolas" w:hAnsi="Consolas"/>
-          <w:color w:val="auto"/>
-          <w:sz w:val="24"/>
-          <w:szCs w:val="24"/>
-        </w:rPr>
-        <w:t>e tem que ser anterior à data de inserção</w:t>
-      </w:r>
-      <w:r>
-        <w:rPr>
-          <w:rFonts w:ascii="Consolas" w:hAnsi="Consolas"/>
-          <w:color w:val="auto"/>
-          <w:sz w:val="24"/>
-          <w:szCs w:val="24"/>
-        </w:rPr>
-        <w:t xml:space="preserve"> na tabela</w:t>
+      <w:proofErr w:type="spellStart"/>
+      <w:r>
+        <w:rPr>
+          <w:rFonts w:ascii="Consolas" w:hAnsi="Consolas"/>
+          <w:color w:val="auto"/>
+          <w:sz w:val="24"/>
+          <w:szCs w:val="24"/>
+        </w:rPr>
+        <w:t>dataVisualizacao</w:t>
+      </w:r>
+      <w:proofErr w:type="spellEnd"/>
+      <w:r>
+        <w:rPr>
+          <w:rFonts w:ascii="Consolas" w:hAnsi="Consolas"/>
+          <w:color w:val="auto"/>
+          <w:sz w:val="24"/>
+          <w:szCs w:val="24"/>
+        </w:rPr>
+        <w:t>: não pode ser nulo (NOT NULL)</w:t>
+      </w:r>
+      <w:r>
+        <w:rPr>
+          <w:rFonts w:ascii="Consolas" w:hAnsi="Consolas"/>
+          <w:color w:val="auto"/>
+          <w:sz w:val="24"/>
+          <w:szCs w:val="24"/>
+        </w:rPr>
+        <w:t xml:space="preserve"> e tem que ser anterior à data de inserção na tabela</w:t>
       </w:r>
     </w:p>
     <w:p>
@@ -7078,8 +9243,39 @@
           <w:sz w:val="24"/>
           <w:szCs w:val="24"/>
         </w:rPr>
-        <w:t>Chave primária composta por idPerfil e idConteudo</w:t>
-      </w:r>
+        <w:t xml:space="preserve">Chave primária composta por </w:t>
+      </w:r>
+      <w:proofErr w:type="spellStart"/>
+      <w:r>
+        <w:rPr>
+          <w:rFonts w:ascii="Consolas" w:hAnsi="Consolas"/>
+          <w:color w:val="auto"/>
+          <w:sz w:val="24"/>
+          <w:szCs w:val="24"/>
+        </w:rPr>
+        <w:t>idPerfil</w:t>
+      </w:r>
+      <w:proofErr w:type="spellEnd"/>
+      <w:r>
+        <w:rPr>
+          <w:rFonts w:ascii="Consolas" w:hAnsi="Consolas"/>
+          <w:color w:val="auto"/>
+          <w:sz w:val="24"/>
+          <w:szCs w:val="24"/>
+        </w:rPr>
+        <w:t xml:space="preserve"> e </w:t>
+      </w:r>
+      <w:proofErr w:type="spellStart"/>
+      <w:r>
+        <w:rPr>
+          <w:rFonts w:ascii="Consolas" w:hAnsi="Consolas"/>
+          <w:color w:val="auto"/>
+          <w:sz w:val="24"/>
+          <w:szCs w:val="24"/>
+        </w:rPr>
+        <w:t>idConteudo</w:t>
+      </w:r>
+      <w:proofErr w:type="spellEnd"/>
     </w:p>
     <w:p>
       <w:pPr>
@@ -7114,6 +9310,7 @@
           <w:szCs w:val="24"/>
         </w:rPr>
       </w:pPr>
+      <w:proofErr w:type="spellStart"/>
       <w:r>
         <w:rPr>
           <w:rFonts w:ascii="Consolas" w:hAnsi="Consolas"/>
@@ -7122,7 +9319,17 @@
           <w:szCs w:val="24"/>
         </w:rPr>
         <w:lastRenderedPageBreak/>
-        <w:t>idPerfil: chave estrangeira (REFERENCES)</w:t>
+        <w:t>idPerfil</w:t>
+      </w:r>
+      <w:proofErr w:type="spellEnd"/>
+      <w:r>
+        <w:rPr>
+          <w:rFonts w:ascii="Consolas" w:hAnsi="Consolas"/>
+          <w:color w:val="auto"/>
+          <w:sz w:val="24"/>
+          <w:szCs w:val="24"/>
+        </w:rPr>
+        <w:t>: chave estrangeira (REFERENCES)</w:t>
       </w:r>
     </w:p>
     <w:p>
@@ -7139,14 +9346,25 @@
           <w:szCs w:val="24"/>
         </w:rPr>
       </w:pPr>
-      <w:r>
-        <w:rPr>
-          <w:rFonts w:ascii="Consolas" w:hAnsi="Consolas"/>
-          <w:color w:val="auto"/>
-          <w:sz w:val="24"/>
-          <w:szCs w:val="24"/>
-        </w:rPr>
-        <w:t>idConteudo: chave estrangeira (REFERENCES)</w:t>
+      <w:proofErr w:type="spellStart"/>
+      <w:r>
+        <w:rPr>
+          <w:rFonts w:ascii="Consolas" w:hAnsi="Consolas"/>
+          <w:color w:val="auto"/>
+          <w:sz w:val="24"/>
+          <w:szCs w:val="24"/>
+        </w:rPr>
+        <w:t>idConteudo</w:t>
+      </w:r>
+      <w:proofErr w:type="spellEnd"/>
+      <w:r>
+        <w:rPr>
+          <w:rFonts w:ascii="Consolas" w:hAnsi="Consolas"/>
+          <w:color w:val="auto"/>
+          <w:sz w:val="24"/>
+          <w:szCs w:val="24"/>
+        </w:rPr>
+        <w:t>: chave estrangeira (REFERENCES)</w:t>
       </w:r>
     </w:p>
     <w:p>
@@ -7163,14 +9381,25 @@
           <w:szCs w:val="24"/>
         </w:rPr>
       </w:pPr>
-      <w:r>
-        <w:rPr>
-          <w:rFonts w:ascii="Consolas" w:hAnsi="Consolas"/>
-          <w:color w:val="auto"/>
-          <w:sz w:val="24"/>
-          <w:szCs w:val="24"/>
-        </w:rPr>
-        <w:t>taxaRelevancia: entre 0 e 100, ou seja, percentagem (CHECK)</w:t>
+      <w:proofErr w:type="spellStart"/>
+      <w:r>
+        <w:rPr>
+          <w:rFonts w:ascii="Consolas" w:hAnsi="Consolas"/>
+          <w:color w:val="auto"/>
+          <w:sz w:val="24"/>
+          <w:szCs w:val="24"/>
+        </w:rPr>
+        <w:t>taxaRelevancia</w:t>
+      </w:r>
+      <w:proofErr w:type="spellEnd"/>
+      <w:r>
+        <w:rPr>
+          <w:rFonts w:ascii="Consolas" w:hAnsi="Consolas"/>
+          <w:color w:val="auto"/>
+          <w:sz w:val="24"/>
+          <w:szCs w:val="24"/>
+        </w:rPr>
+        <w:t>: entre 0 e 100, ou seja, percentagem (CHECK)</w:t>
       </w:r>
     </w:p>
     <w:p>
@@ -7194,8 +9423,39 @@
           <w:sz w:val="24"/>
           <w:szCs w:val="24"/>
         </w:rPr>
-        <w:t>Chave primária composta por idPerfil e idConteudo</w:t>
-      </w:r>
+        <w:t xml:space="preserve">Chave primária composta por </w:t>
+      </w:r>
+      <w:proofErr w:type="spellStart"/>
+      <w:r>
+        <w:rPr>
+          <w:rFonts w:ascii="Consolas" w:hAnsi="Consolas"/>
+          <w:color w:val="auto"/>
+          <w:sz w:val="24"/>
+          <w:szCs w:val="24"/>
+        </w:rPr>
+        <w:t>idPerfil</w:t>
+      </w:r>
+      <w:proofErr w:type="spellEnd"/>
+      <w:r>
+        <w:rPr>
+          <w:rFonts w:ascii="Consolas" w:hAnsi="Consolas"/>
+          <w:color w:val="auto"/>
+          <w:sz w:val="24"/>
+          <w:szCs w:val="24"/>
+        </w:rPr>
+        <w:t xml:space="preserve"> e </w:t>
+      </w:r>
+      <w:proofErr w:type="spellStart"/>
+      <w:r>
+        <w:rPr>
+          <w:rFonts w:ascii="Consolas" w:hAnsi="Consolas"/>
+          <w:color w:val="auto"/>
+          <w:sz w:val="24"/>
+          <w:szCs w:val="24"/>
+        </w:rPr>
+        <w:t>idConteudo</w:t>
+      </w:r>
+      <w:proofErr w:type="spellEnd"/>
     </w:p>
     <w:sectPr>
       <w:footerReference w:type="default" r:id="rId12"/>
@@ -7629,7 +9889,7 @@
         <v:path o:extrusionok="f" gradientshapeok="t" o:connecttype="rect"/>
         <o:lock v:ext="edit" aspectratio="t"/>
       </v:shapetype>
-      <v:shape id="_x0000_i1052" type="#_x0000_t75" style="width:85.8pt;height:83.4pt;visibility:visible" o:bullet="t">
+      <v:shape id="_x0000_i1041" type="#_x0000_t75" style="width:85.8pt;height:83.4pt;visibility:visible" o:bullet="t">
         <v:imagedata r:id="rId1" o:title=""/>
       </v:shape>
     </w:pict>
@@ -12040,6 +14300,7 @@
     <w:rsid w:val="000651DB"/>
     <w:rsid w:val="000B24F8"/>
     <w:rsid w:val="001A5537"/>
+    <w:rsid w:val="00292877"/>
     <w:rsid w:val="00511EBC"/>
     <w:rsid w:val="00656FE1"/>
     <w:rsid w:val="00675010"/>
@@ -12822,19 +15083,15 @@
 </file>
 
 <file path=customXml/item1.xml><?xml version="1.0" encoding="utf-8"?>
-<?mso-contentType ?>
-<FormTemplates xmlns="http://schemas.microsoft.com/sharepoint/v3/contenttype/forms">
-  <Display>DocumentLibraryForm</Display>
-  <Edit>DocumentLibraryForm</Edit>
-  <New>DocumentLibraryForm</New>
-</FormTemplates>
+<p:properties xmlns:p="http://schemas.microsoft.com/office/2006/metadata/properties" xmlns:xsi="http://www.w3.org/2001/XMLSchema-instance" xmlns:pc="http://schemas.microsoft.com/office/infopath/2007/PartnerControls">
+  <documentManagement>
+    <Status xmlns="71af3243-3dd4-4a8d-8c0d-dd76da1f02a5">Not started</Status>
+    <MediaServiceKeyPoints xmlns="71af3243-3dd4-4a8d-8c0d-dd76da1f02a5" xsi:nil="true"/>
+  </documentManagement>
+</p:properties>
 </file>
 
 <file path=customXml/item2.xml><?xml version="1.0" encoding="utf-8"?>
-<b:Sources xmlns:b="http://schemas.openxmlformats.org/officeDocument/2006/bibliography" xmlns="http://schemas.openxmlformats.org/officeDocument/2006/bibliography" SelectedStyle="\APASixthEditionOfficeOnline.xsl" StyleName="APA" Version="6"/>
-</file>
-
-<file path=customXml/item3.xml><?xml version="1.0" encoding="utf-8"?>
 <ct:contentTypeSchema xmlns:ct="http://schemas.microsoft.com/office/2006/metadata/contentType" xmlns:ma="http://schemas.microsoft.com/office/2006/metadata/properties/metaAttributes" ct:_="" ma:_="" ma:contentTypeName="Document" ma:contentTypeID="0x01010079F111ED35F8CC479449609E8A0923A6" ma:contentTypeVersion="12" ma:contentTypeDescription="Create a new document." ma:contentTypeScope="" ma:versionID="fa6e671f1cd7e4d96ff9652be322dd5e">
   <xsd:schema xmlns:xsd="http://www.w3.org/2001/XMLSchema" xmlns:xs="http://www.w3.org/2001/XMLSchema" xmlns:p="http://schemas.microsoft.com/office/2006/metadata/properties" xmlns:ns2="71af3243-3dd4-4a8d-8c0d-dd76da1f02a5" xmlns:ns3="16c05727-aa75-4e4a-9b5f-8a80a1165891" targetNamespace="http://schemas.microsoft.com/office/2006/metadata/properties" ma:root="true" ma:fieldsID="4e2496f70b101db0b8013f30a071bbf7" ns2:_="" ns3:_="">
     <xsd:import namespace="71af3243-3dd4-4a8d-8c0d-dd76da1f02a5"/>
@@ -13055,32 +15312,30 @@
 </ct:contentTypeSchema>
 </file>
 
+<file path=customXml/item3.xml><?xml version="1.0" encoding="utf-8"?>
+<b:Sources xmlns:b="http://schemas.openxmlformats.org/officeDocument/2006/bibliography" xmlns="http://schemas.openxmlformats.org/officeDocument/2006/bibliography" SelectedStyle="\APASixthEditionOfficeOnline.xsl" StyleName="APA" Version="6"/>
+</file>
+
 <file path=customXml/item4.xml><?xml version="1.0" encoding="utf-8"?>
-<p:properties xmlns:p="http://schemas.microsoft.com/office/2006/metadata/properties" xmlns:xsi="http://www.w3.org/2001/XMLSchema-instance" xmlns:pc="http://schemas.microsoft.com/office/infopath/2007/PartnerControls">
-  <documentManagement>
-    <Status xmlns="71af3243-3dd4-4a8d-8c0d-dd76da1f02a5">Not started</Status>
-    <MediaServiceKeyPoints xmlns="71af3243-3dd4-4a8d-8c0d-dd76da1f02a5" xsi:nil="true"/>
-  </documentManagement>
-</p:properties>
+<?mso-contentType ?>
+<FormTemplates xmlns="http://schemas.microsoft.com/sharepoint/v3/contenttype/forms">
+  <Display>DocumentLibraryForm</Display>
+  <Edit>DocumentLibraryForm</Edit>
+  <New>DocumentLibraryForm</New>
+</FormTemplates>
 </file>
 
 <file path=customXml/itemProps1.xml><?xml version="1.0" encoding="utf-8"?>
-<ds:datastoreItem xmlns:ds="http://schemas.openxmlformats.org/officeDocument/2006/customXml" ds:itemID="{BFF75F1C-B41B-488A-9267-68864D3C15A5}">
+<ds:datastoreItem xmlns:ds="http://schemas.openxmlformats.org/officeDocument/2006/customXml" ds:itemID="{3B837835-72CB-4299-965D-EC30EB543F7B}">
   <ds:schemaRefs>
-    <ds:schemaRef ds:uri="http://schemas.microsoft.com/sharepoint/v3/contenttype/forms"/>
+    <ds:schemaRef ds:uri="http://schemas.microsoft.com/office/2006/metadata/properties"/>
+    <ds:schemaRef ds:uri="http://schemas.microsoft.com/office/infopath/2007/PartnerControls"/>
+    <ds:schemaRef ds:uri="71af3243-3dd4-4a8d-8c0d-dd76da1f02a5"/>
   </ds:schemaRefs>
 </ds:datastoreItem>
 </file>
 
 <file path=customXml/itemProps2.xml><?xml version="1.0" encoding="utf-8"?>
-<ds:datastoreItem xmlns:ds="http://schemas.openxmlformats.org/officeDocument/2006/customXml" ds:itemID="{D00C8E3E-3925-4C5D-9658-D1C2FDAAAB0A}">
-  <ds:schemaRefs>
-    <ds:schemaRef ds:uri="http://schemas.openxmlformats.org/officeDocument/2006/bibliography"/>
-  </ds:schemaRefs>
-</ds:datastoreItem>
-</file>
-
-<file path=customXml/itemProps3.xml><?xml version="1.0" encoding="utf-8"?>
 <ds:datastoreItem xmlns:ds="http://schemas.openxmlformats.org/officeDocument/2006/customXml" ds:itemID="{E661F654-B318-449E-80A5-A95570B90262}">
   <ds:schemaRefs>
     <ds:schemaRef ds:uri="http://schemas.microsoft.com/office/2006/metadata/contentType"/>
@@ -13099,12 +15354,18 @@
 </ds:datastoreItem>
 </file>
 
+<file path=customXml/itemProps3.xml><?xml version="1.0" encoding="utf-8"?>
+<ds:datastoreItem xmlns:ds="http://schemas.openxmlformats.org/officeDocument/2006/customXml" ds:itemID="{D00C8E3E-3925-4C5D-9658-D1C2FDAAAB0A}">
+  <ds:schemaRefs>
+    <ds:schemaRef ds:uri="http://schemas.openxmlformats.org/officeDocument/2006/bibliography"/>
+  </ds:schemaRefs>
+</ds:datastoreItem>
+</file>
+
 <file path=customXml/itemProps4.xml><?xml version="1.0" encoding="utf-8"?>
-<ds:datastoreItem xmlns:ds="http://schemas.openxmlformats.org/officeDocument/2006/customXml" ds:itemID="{3B837835-72CB-4299-965D-EC30EB543F7B}">
+<ds:datastoreItem xmlns:ds="http://schemas.openxmlformats.org/officeDocument/2006/customXml" ds:itemID="{BFF75F1C-B41B-488A-9267-68864D3C15A5}">
   <ds:schemaRefs>
-    <ds:schemaRef ds:uri="http://schemas.microsoft.com/office/2006/metadata/properties"/>
-    <ds:schemaRef ds:uri="http://schemas.microsoft.com/office/infopath/2007/PartnerControls"/>
-    <ds:schemaRef ds:uri="71af3243-3dd4-4a8d-8c0d-dd76da1f02a5"/>
+    <ds:schemaRef ds:uri="http://schemas.microsoft.com/sharepoint/v3/contenttype/forms"/>
   </ds:schemaRefs>
 </ds:datastoreItem>
 </file>
</xml_diff>